<commit_message>
new materials + new docs
diplom interations
</commit_message>
<xml_diff>
--- a/text/Диплом_Захарчук.docx
+++ b/text/Диплом_Захарчук.docx
@@ -8,7 +8,9 @@
         <w:rPr>
           <w:rFonts w:eastAsia="Times New Roman"/>
           <w:bCs w:val="0"/>
-          <w:lang w:eastAsia="ru-RU"/>
+          <w:sz w:val="24"/>
+          <w:szCs w:val="24"/>
+          <w:lang w:val="ru-RU" w:eastAsia="ru-RU"/>
         </w:rPr>
         <w:id w:val="641547"/>
         <w:docPartObj>
@@ -16,13 +18,6 @@
           <w:docPartUnique/>
         </w:docPartObj>
       </w:sdtPr>
-      <w:sdtEndPr>
-        <w:rPr>
-          <w:sz w:val="24"/>
-          <w:szCs w:val="24"/>
-          <w:lang w:val="ru-RU"/>
-        </w:rPr>
-      </w:sdtEndPr>
       <w:sdtContent>
         <w:p>
           <w:pPr>
@@ -904,23 +899,12 @@
     </w:p>
     <w:p>
       <w:pPr>
-        <w:spacing w:line="360" w:lineRule="auto"/>
-        <w:jc w:val="center"/>
-        <w:rPr>
-          <w:b/>
-          <w:sz w:val="28"/>
-          <w:szCs w:val="28"/>
-          <w:lang w:val="uk-UA"/>
-        </w:rPr>
-      </w:pPr>
-    </w:p>
-    <w:p>
-      <w:pPr>
         <w:pStyle w:val="1"/>
         <w:spacing w:line="360" w:lineRule="auto"/>
       </w:pPr>
       <w:bookmarkStart w:id="1" w:name="_Toc358845423"/>
       <w:r>
+        <w:lastRenderedPageBreak/>
         <w:t>ПЕРЕЛІК УМОВНИХ ПОЗНАЧЕНЬ, СИМВОЛІВ, ОДИНИЦЬ І ТЕРМІНІВ</w:t>
       </w:r>
       <w:bookmarkEnd w:id="0"/>
@@ -9085,9 +9069,6 @@
       <w:pPr>
         <w:pStyle w:val="1"/>
         <w:spacing w:line="360" w:lineRule="auto"/>
-        <w:rPr>
-          <w:lang w:val="en-US"/>
-        </w:rPr>
       </w:pPr>
       <w:bookmarkStart w:id="9" w:name="_Toc358845428"/>
     </w:p>
@@ -9095,9 +9076,6 @@
       <w:pPr>
         <w:pStyle w:val="1"/>
         <w:spacing w:line="360" w:lineRule="auto"/>
-        <w:rPr>
-          <w:lang w:val="en-US"/>
-        </w:rPr>
       </w:pPr>
     </w:p>
     <w:p>
@@ -9108,12 +9086,12 @@
           <w:bCs/>
           <w:sz w:val="28"/>
           <w:szCs w:val="28"/>
-          <w:lang w:val="en-US"/>
-        </w:rPr>
-      </w:pPr>
-      <w:r>
-        <w:rPr>
-          <w:lang w:val="en-US"/>
+          <w:lang w:val="uk-UA"/>
+        </w:rPr>
+      </w:pPr>
+      <w:r>
+        <w:rPr>
+          <w:lang w:val="uk-UA"/>
         </w:rPr>
         <w:br w:type="page"/>
       </w:r>
@@ -10146,7 +10124,7 @@
 </file>
 
 <file path=customXml/itemProps1.xml><?xml version="1.0" encoding="utf-8"?>
-<ds:datastoreItem xmlns:ds="http://schemas.openxmlformats.org/officeDocument/2006/customXml" ds:itemID="{4A1EFF09-8280-4F0F-A551-F6620B6C9D6A}">
+<ds:datastoreItem xmlns:ds="http://schemas.openxmlformats.org/officeDocument/2006/customXml" ds:itemID="{A32631BF-9C82-4D62-8A72-F8D6E8B38527}">
   <ds:schemaRefs>
     <ds:schemaRef ds:uri="http://schemas.openxmlformats.org/officeDocument/2006/bibliography"/>
   </ds:schemaRefs>

</xml_diff>

<commit_message>
new edition from 13th of March
1) HBB dir replaced
2) diplom edited
3) MMZI method added
4) new artiles: SOBER,STream ciphers, OP examples
</commit_message>
<xml_diff>
--- a/text/Диплом_Захарчук.docx
+++ b/text/Диплом_Захарчук.docx
@@ -1,6 +1,6 @@
 
 <file path=word/document.xml><?xml version="1.0" encoding="utf-8"?>
-<w:document xmlns:wpc="http://schemas.microsoft.com/office/word/2010/wordprocessingCanvas" xmlns:mc="http://schemas.openxmlformats.org/markup-compatibility/2006" xmlns:o="urn:schemas-microsoft-com:office:office" xmlns:r="http://schemas.openxmlformats.org/officeDocument/2006/relationships" xmlns:m="http://schemas.openxmlformats.org/officeDocument/2006/math" xmlns:v="urn:schemas-microsoft-com:vml" xmlns:wp14="http://schemas.microsoft.com/office/word/2010/wordprocessingDrawing" xmlns:wp="http://schemas.openxmlformats.org/drawingml/2006/wordprocessingDrawing" xmlns:w10="urn:schemas-microsoft-com:office:word" xmlns:w="http://schemas.openxmlformats.org/wordprocessingml/2006/main" xmlns:w14="http://schemas.microsoft.com/office/word/2010/wordml" xmlns:wpg="http://schemas.microsoft.com/office/word/2010/wordprocessingGroup" xmlns:wpi="http://schemas.microsoft.com/office/word/2010/wordprocessingInk" xmlns:wne="http://schemas.microsoft.com/office/word/2006/wordml" xmlns:wps="http://schemas.microsoft.com/office/word/2010/wordprocessingShape" mc:Ignorable="w14 wp14">
+<w:document xmlns:ve="http://schemas.openxmlformats.org/markup-compatibility/2006" xmlns:o="urn:schemas-microsoft-com:office:office" xmlns:r="http://schemas.openxmlformats.org/officeDocument/2006/relationships" xmlns:m="http://schemas.openxmlformats.org/officeDocument/2006/math" xmlns:v="urn:schemas-microsoft-com:vml" xmlns:wp="http://schemas.openxmlformats.org/drawingml/2006/wordprocessingDrawing" xmlns:w10="urn:schemas-microsoft-com:office:word" xmlns:w="http://schemas.openxmlformats.org/wordprocessingml/2006/main" xmlns:wne="http://schemas.microsoft.com/office/word/2006/wordml">
   <w:body>
     <w:bookmarkStart w:id="0" w:name="_Toc325066109" w:displacedByCustomXml="next"/>
     <w:sdt>
@@ -18,11 +18,10 @@
           <w:docPartUnique/>
         </w:docPartObj>
       </w:sdtPr>
-      <w:sdtEndPr/>
       <w:sdtContent>
         <w:p>
           <w:pPr>
-            <w:pStyle w:val="TOCHeading"/>
+            <w:pStyle w:val="a7"/>
             <w:rPr>
               <w:rFonts w:eastAsia="Times New Roman"/>
             </w:rPr>
@@ -46,7 +45,7 @@
         </w:p>
         <w:p>
           <w:pPr>
-            <w:pStyle w:val="TOC1"/>
+            <w:pStyle w:val="12"/>
             <w:tabs>
               <w:tab w:val="right" w:leader="dot" w:pos="10196"/>
             </w:tabs>
@@ -88,7 +87,7 @@
           <w:hyperlink w:anchor="_Toc381612759" w:history="1">
             <w:r>
               <w:rPr>
-                <w:rStyle w:val="Hyperlink"/>
+                <w:rStyle w:val="a6"/>
                 <w:rFonts w:ascii="Times New Roman" w:hAnsi="Times New Roman" w:cs="Times New Roman"/>
                 <w:noProof/>
                 <w:sz w:val="28"/>
@@ -169,7 +168,7 @@
         </w:p>
         <w:p>
           <w:pPr>
-            <w:pStyle w:val="TOC1"/>
+            <w:pStyle w:val="12"/>
             <w:tabs>
               <w:tab w:val="right" w:leader="dot" w:pos="10196"/>
             </w:tabs>
@@ -184,7 +183,7 @@
           <w:hyperlink w:anchor="_Toc381612760" w:history="1">
             <w:r>
               <w:rPr>
-                <w:rStyle w:val="Hyperlink"/>
+                <w:rStyle w:val="a6"/>
                 <w:rFonts w:ascii="Times New Roman" w:hAnsi="Times New Roman" w:cs="Times New Roman"/>
                 <w:noProof/>
                 <w:sz w:val="28"/>
@@ -265,7 +264,7 @@
         </w:p>
         <w:p>
           <w:pPr>
-            <w:pStyle w:val="TOC1"/>
+            <w:pStyle w:val="12"/>
             <w:tabs>
               <w:tab w:val="right" w:leader="dot" w:pos="10196"/>
             </w:tabs>
@@ -280,7 +279,7 @@
           <w:hyperlink w:anchor="_Toc381612761" w:history="1">
             <w:r>
               <w:rPr>
-                <w:rStyle w:val="Hyperlink"/>
+                <w:rStyle w:val="a6"/>
                 <w:rFonts w:ascii="Times New Roman" w:hAnsi="Times New Roman" w:cs="Times New Roman"/>
                 <w:noProof/>
                 <w:sz w:val="28"/>
@@ -361,7 +360,7 @@
         </w:p>
         <w:p>
           <w:pPr>
-            <w:pStyle w:val="TOC2"/>
+            <w:pStyle w:val="21"/>
             <w:tabs>
               <w:tab w:val="left" w:pos="880"/>
               <w:tab w:val="right" w:leader="dot" w:pos="10196"/>
@@ -377,7 +376,7 @@
           <w:hyperlink w:anchor="_Toc381612762" w:history="1">
             <w:r>
               <w:rPr>
-                <w:rStyle w:val="Hyperlink"/>
+                <w:rStyle w:val="a6"/>
                 <w:rFonts w:ascii="Times New Roman" w:hAnsi="Times New Roman" w:cs="Times New Roman"/>
                 <w:noProof/>
                 <w:sz w:val="28"/>
@@ -396,7 +395,7 @@
             </w:r>
             <w:r>
               <w:rPr>
-                <w:rStyle w:val="Hyperlink"/>
+                <w:rStyle w:val="a6"/>
                 <w:rFonts w:ascii="Times New Roman" w:hAnsi="Times New Roman" w:cs="Times New Roman"/>
                 <w:noProof/>
                 <w:sz w:val="28"/>
@@ -477,7 +476,7 @@
         </w:p>
         <w:p>
           <w:pPr>
-            <w:pStyle w:val="TOC2"/>
+            <w:pStyle w:val="21"/>
             <w:tabs>
               <w:tab w:val="left" w:pos="880"/>
               <w:tab w:val="right" w:leader="dot" w:pos="10196"/>
@@ -493,7 +492,7 @@
           <w:hyperlink w:anchor="_Toc381612763" w:history="1">
             <w:r>
               <w:rPr>
-                <w:rStyle w:val="Hyperlink"/>
+                <w:rStyle w:val="a6"/>
                 <w:rFonts w:ascii="Times New Roman" w:hAnsi="Times New Roman" w:cs="Times New Roman"/>
                 <w:noProof/>
                 <w:sz w:val="28"/>
@@ -512,7 +511,7 @@
             </w:r>
             <w:r>
               <w:rPr>
-                <w:rStyle w:val="Hyperlink"/>
+                <w:rStyle w:val="a6"/>
                 <w:rFonts w:ascii="Times New Roman" w:hAnsi="Times New Roman" w:cs="Times New Roman"/>
                 <w:noProof/>
                 <w:sz w:val="28"/>
@@ -593,7 +592,7 @@
         </w:p>
         <w:p>
           <w:pPr>
-            <w:pStyle w:val="TOC2"/>
+            <w:pStyle w:val="21"/>
             <w:tabs>
               <w:tab w:val="left" w:pos="880"/>
               <w:tab w:val="right" w:leader="dot" w:pos="10196"/>
@@ -609,7 +608,7 @@
           <w:hyperlink w:anchor="_Toc381612764" w:history="1">
             <w:r>
               <w:rPr>
-                <w:rStyle w:val="Hyperlink"/>
+                <w:rStyle w:val="a6"/>
                 <w:rFonts w:ascii="Times New Roman" w:hAnsi="Times New Roman" w:cs="Times New Roman"/>
                 <w:noProof/>
                 <w:sz w:val="28"/>
@@ -628,7 +627,7 @@
             </w:r>
             <w:r>
               <w:rPr>
-                <w:rStyle w:val="Hyperlink"/>
+                <w:rStyle w:val="a6"/>
                 <w:rFonts w:ascii="Times New Roman" w:hAnsi="Times New Roman" w:cs="Times New Roman"/>
                 <w:noProof/>
                 <w:sz w:val="28"/>
@@ -709,7 +708,7 @@
         </w:p>
         <w:p>
           <w:pPr>
-            <w:pStyle w:val="TOC2"/>
+            <w:pStyle w:val="21"/>
             <w:tabs>
               <w:tab w:val="left" w:pos="880"/>
               <w:tab w:val="right" w:leader="dot" w:pos="10196"/>
@@ -725,7 +724,7 @@
           <w:hyperlink w:anchor="_Toc381612765" w:history="1">
             <w:r>
               <w:rPr>
-                <w:rStyle w:val="Hyperlink"/>
+                <w:rStyle w:val="a6"/>
                 <w:rFonts w:ascii="Times New Roman" w:hAnsi="Times New Roman" w:cs="Times New Roman"/>
                 <w:noProof/>
                 <w:sz w:val="28"/>
@@ -744,7 +743,7 @@
             </w:r>
             <w:r>
               <w:rPr>
-                <w:rStyle w:val="Hyperlink"/>
+                <w:rStyle w:val="a6"/>
                 <w:rFonts w:ascii="Times New Roman" w:hAnsi="Times New Roman" w:cs="Times New Roman"/>
                 <w:noProof/>
                 <w:sz w:val="28"/>
@@ -825,7 +824,7 @@
         </w:p>
         <w:p>
           <w:pPr>
-            <w:pStyle w:val="TOC2"/>
+            <w:pStyle w:val="21"/>
             <w:tabs>
               <w:tab w:val="left" w:pos="880"/>
               <w:tab w:val="right" w:leader="dot" w:pos="10196"/>
@@ -841,7 +840,7 @@
           <w:hyperlink w:anchor="_Toc381612766" w:history="1">
             <w:r>
               <w:rPr>
-                <w:rStyle w:val="Hyperlink"/>
+                <w:rStyle w:val="a6"/>
                 <w:rFonts w:ascii="Times New Roman" w:hAnsi="Times New Roman" w:cs="Times New Roman"/>
                 <w:noProof/>
                 <w:sz w:val="28"/>
@@ -861,7 +860,7 @@
             </w:r>
             <w:r>
               <w:rPr>
-                <w:rStyle w:val="Hyperlink"/>
+                <w:rStyle w:val="a6"/>
                 <w:rFonts w:ascii="Times New Roman" w:hAnsi="Times New Roman" w:cs="Times New Roman"/>
                 <w:noProof/>
                 <w:sz w:val="28"/>
@@ -942,7 +941,7 @@
         </w:p>
         <w:p>
           <w:pPr>
-            <w:pStyle w:val="TOC1"/>
+            <w:pStyle w:val="12"/>
             <w:tabs>
               <w:tab w:val="right" w:leader="dot" w:pos="10196"/>
             </w:tabs>
@@ -957,7 +956,7 @@
           <w:hyperlink w:anchor="_Toc381612767" w:history="1">
             <w:r>
               <w:rPr>
-                <w:rStyle w:val="Hyperlink"/>
+                <w:rStyle w:val="a6"/>
                 <w:rFonts w:ascii="Times New Roman" w:hAnsi="Times New Roman" w:cs="Times New Roman"/>
                 <w:noProof/>
                 <w:sz w:val="28"/>
@@ -1038,7 +1037,7 @@
         </w:p>
         <w:p>
           <w:pPr>
-            <w:pStyle w:val="TOC2"/>
+            <w:pStyle w:val="21"/>
             <w:tabs>
               <w:tab w:val="right" w:leader="dot" w:pos="10196"/>
             </w:tabs>
@@ -1053,7 +1052,7 @@
           <w:hyperlink w:anchor="_Toc381612768" w:history="1">
             <w:r>
               <w:rPr>
-                <w:rStyle w:val="Hyperlink"/>
+                <w:rStyle w:val="a6"/>
                 <w:rFonts w:ascii="Times New Roman" w:hAnsi="Times New Roman" w:cs="Times New Roman"/>
                 <w:noProof/>
                 <w:sz w:val="28"/>
@@ -1134,7 +1133,7 @@
         </w:p>
         <w:p>
           <w:pPr>
-            <w:pStyle w:val="TOC2"/>
+            <w:pStyle w:val="21"/>
             <w:tabs>
               <w:tab w:val="right" w:leader="dot" w:pos="10196"/>
             </w:tabs>
@@ -1149,7 +1148,7 @@
           <w:hyperlink w:anchor="_Toc381612769" w:history="1">
             <w:r>
               <w:rPr>
-                <w:rStyle w:val="Hyperlink"/>
+                <w:rStyle w:val="a6"/>
                 <w:rFonts w:ascii="Times New Roman" w:hAnsi="Times New Roman" w:cs="Times New Roman"/>
                 <w:noProof/>
                 <w:sz w:val="28"/>
@@ -1230,7 +1229,7 @@
         </w:p>
         <w:p>
           <w:pPr>
-            <w:pStyle w:val="TOC2"/>
+            <w:pStyle w:val="21"/>
             <w:tabs>
               <w:tab w:val="right" w:leader="dot" w:pos="10196"/>
             </w:tabs>
@@ -1245,7 +1244,7 @@
           <w:hyperlink w:anchor="_Toc381612770" w:history="1">
             <w:r>
               <w:rPr>
-                <w:rStyle w:val="Hyperlink"/>
+                <w:rStyle w:val="a6"/>
                 <w:rFonts w:ascii="Times New Roman" w:hAnsi="Times New Roman" w:cs="Times New Roman"/>
                 <w:noProof/>
                 <w:sz w:val="28"/>
@@ -1326,7 +1325,7 @@
         </w:p>
         <w:p>
           <w:pPr>
-            <w:pStyle w:val="TOC1"/>
+            <w:pStyle w:val="12"/>
             <w:tabs>
               <w:tab w:val="right" w:leader="dot" w:pos="10196"/>
             </w:tabs>
@@ -1341,7 +1340,7 @@
           <w:hyperlink w:anchor="_Toc381612771" w:history="1">
             <w:r>
               <w:rPr>
-                <w:rStyle w:val="Hyperlink"/>
+                <w:rStyle w:val="a6"/>
                 <w:rFonts w:ascii="Times New Roman" w:hAnsi="Times New Roman" w:cs="Times New Roman"/>
                 <w:noProof/>
                 <w:sz w:val="28"/>
@@ -1422,7 +1421,7 @@
         </w:p>
         <w:p>
           <w:pPr>
-            <w:pStyle w:val="TOC1"/>
+            <w:pStyle w:val="12"/>
             <w:tabs>
               <w:tab w:val="right" w:leader="dot" w:pos="10196"/>
             </w:tabs>
@@ -1437,7 +1436,7 @@
           <w:hyperlink w:anchor="_Toc381612772" w:history="1">
             <w:r>
               <w:rPr>
-                <w:rStyle w:val="Hyperlink"/>
+                <w:rStyle w:val="a6"/>
                 <w:rFonts w:ascii="Times New Roman" w:hAnsi="Times New Roman" w:cs="Times New Roman"/>
                 <w:noProof/>
                 <w:sz w:val="28"/>
@@ -1694,7 +1693,7 @@
     </w:p>
     <w:p>
       <w:pPr>
-        <w:pStyle w:val="Heading1"/>
+        <w:pStyle w:val="1"/>
       </w:pPr>
       <w:bookmarkStart w:id="1" w:name="_Toc381612759"/>
       <w:r>
@@ -1718,7 +1717,7 @@
     </w:p>
     <w:tbl>
       <w:tblPr>
-        <w:tblStyle w:val="TableGrid"/>
+        <w:tblStyle w:val="ae"/>
         <w:tblW w:w="0" w:type="auto"/>
         <w:tblBorders>
           <w:top w:val="single" w:sz="4" w:space="0" w:color="FFFFFF" w:themeColor="background1"/>
@@ -1728,7 +1727,7 @@
           <w:insideH w:val="single" w:sz="4" w:space="0" w:color="FFFFFF" w:themeColor="background1"/>
           <w:insideV w:val="single" w:sz="4" w:space="0" w:color="FFFFFF" w:themeColor="background1"/>
         </w:tblBorders>
-        <w:tblLook w:val="04A0" w:firstRow="1" w:lastRow="0" w:firstColumn="1" w:lastColumn="0" w:noHBand="0" w:noVBand="1"/>
+        <w:tblLook w:val="04A0"/>
       </w:tblPr>
       <w:tblGrid>
         <w:gridCol w:w="1890"/>
@@ -2380,7 +2379,7 @@
     </w:p>
     <w:p>
       <w:pPr>
-        <w:pStyle w:val="Heading1"/>
+        <w:pStyle w:val="1"/>
       </w:pPr>
       <w:bookmarkStart w:id="2" w:name="_Toc381612760"/>
       <w:r>
@@ -2402,7 +2401,7 @@
     </w:p>
     <w:p>
       <w:pPr>
-        <w:pStyle w:val="NormalWeb"/>
+        <w:pStyle w:val="a5"/>
         <w:shd w:val="clear" w:color="auto" w:fill="FFFFFF"/>
         <w:spacing w:before="96" w:beforeAutospacing="0" w:after="120" w:afterAutospacing="0" w:line="360" w:lineRule="auto"/>
         <w:ind w:firstLine="708"/>
@@ -2420,9 +2419,228 @@
           <w:szCs w:val="28"/>
           <w:lang w:eastAsia="ru-RU"/>
         </w:rPr>
+        <w:t>З</w:t>
+      </w:r>
+      <w:r>
+        <w:rPr>
+          <w:sz w:val="28"/>
+          <w:szCs w:val="28"/>
+          <w:lang w:eastAsia="ru-RU"/>
+        </w:rPr>
+        <w:t xml:space="preserve">а останні десятиліття ми стали </w:t>
+      </w:r>
+      <w:r>
+        <w:rPr>
+          <w:sz w:val="28"/>
+          <w:szCs w:val="28"/>
+          <w:lang w:eastAsia="ru-RU"/>
+        </w:rPr>
+        <w:t xml:space="preserve">свідками </w:t>
+      </w:r>
+      <w:r>
+        <w:rPr>
+          <w:sz w:val="28"/>
+          <w:szCs w:val="28"/>
+          <w:lang w:eastAsia="ru-RU"/>
+        </w:rPr>
+        <w:t>швидкого розвитку інформаційних технологій, зокрема зростання цифрових сховищ зберігання інформації та обміну даними. Причиною такого динамічного руху технологій уперед можна пояснити популяризацією мережі Інтернет та бездротових мереж. Нові комунікаційні технології вимагають належного рівня технологій безпеки інформації.</w:t>
+      </w:r>
+    </w:p>
+    <w:p>
+      <w:pPr>
+        <w:pStyle w:val="a5"/>
+        <w:shd w:val="clear" w:color="auto" w:fill="FFFFFF"/>
+        <w:spacing w:before="96" w:beforeAutospacing="0" w:after="120" w:afterAutospacing="0" w:line="360" w:lineRule="auto"/>
+        <w:ind w:firstLine="708"/>
+        <w:contextualSpacing/>
+        <w:jc w:val="both"/>
+        <w:rPr>
+          <w:sz w:val="28"/>
+          <w:szCs w:val="28"/>
+          <w:lang w:eastAsia="ru-RU"/>
+        </w:rPr>
+      </w:pPr>
+      <w:r>
+        <w:rPr>
+          <w:sz w:val="28"/>
+          <w:szCs w:val="28"/>
+          <w:lang w:eastAsia="ru-RU"/>
+        </w:rPr>
+        <w:t xml:space="preserve">Криптологія – це наука, що забезпечує інформаційний захист у сучасному цифрову світі. Зазвичай цю науку розділяють на дві сфери: криптографію та криптоаналіз. </w:t>
+      </w:r>
+      <w:r>
+        <w:rPr>
+          <w:sz w:val="28"/>
+          <w:szCs w:val="28"/>
+          <w:lang w:eastAsia="ru-RU"/>
+        </w:rPr>
+        <w:t xml:space="preserve">Криптографія вивчає дизайн алгоритмів та протоколів для інформаційної безпеки. Ідеальною вважається ситуація, коли можливо розробити алгоритми, які доказово стійкі до відомої множини атак, але зазвичай, таке можливо в обмеженій кількості випадків. Криптоаналіз в свою чергу займається математичними методами для обходу чи злому криптографічних примітивів. </w:t>
+      </w:r>
+    </w:p>
+    <w:p>
+      <w:pPr>
+        <w:pStyle w:val="a5"/>
+        <w:shd w:val="clear" w:color="auto" w:fill="FFFFFF"/>
+        <w:spacing w:before="96" w:beforeAutospacing="0" w:after="120" w:afterAutospacing="0" w:line="360" w:lineRule="auto"/>
+        <w:ind w:firstLine="708"/>
+        <w:contextualSpacing/>
+        <w:jc w:val="both"/>
+        <w:rPr>
+          <w:sz w:val="28"/>
+          <w:szCs w:val="28"/>
+          <w:lang w:eastAsia="ru-RU"/>
+        </w:rPr>
+      </w:pPr>
+      <w:r>
+        <w:rPr>
+          <w:sz w:val="28"/>
+          <w:szCs w:val="28"/>
+          <w:lang w:eastAsia="ru-RU"/>
+        </w:rPr>
+        <w:t>Криптографічні алгоритми зазвичай розбивають на два сімейства: симетричні та асиметричні. Симетричні алгоритми вимагають наявності секретного ключа, що розподіляється між сторонами</w:t>
+      </w:r>
+      <w:r>
+        <w:rPr>
+          <w:sz w:val="28"/>
+          <w:szCs w:val="28"/>
+          <w:lang w:eastAsia="ru-RU"/>
+        </w:rPr>
+        <w:t xml:space="preserve"> комунцікації</w:t>
+      </w:r>
+      <w:r>
+        <w:rPr>
+          <w:sz w:val="28"/>
+          <w:szCs w:val="28"/>
+          <w:lang w:eastAsia="ru-RU"/>
+        </w:rPr>
+        <w:t>. Асиметричні алгоритми засновані на системах із відкритим ключем, який відомий усім сторонам, та</w:t>
+      </w:r>
+      <w:r>
+        <w:rPr>
+          <w:sz w:val="28"/>
+          <w:szCs w:val="28"/>
+          <w:lang w:eastAsia="ru-RU"/>
+        </w:rPr>
+        <w:t xml:space="preserve"> із секретним ключем, що зберігається у секреті однією стороною.</w:t>
+      </w:r>
+    </w:p>
+    <w:p>
+      <w:pPr>
+        <w:pStyle w:val="a5"/>
+        <w:shd w:val="clear" w:color="auto" w:fill="FFFFFF"/>
+        <w:spacing w:before="96" w:beforeAutospacing="0" w:after="120" w:afterAutospacing="0" w:line="360" w:lineRule="auto"/>
+        <w:ind w:firstLine="708"/>
+        <w:contextualSpacing/>
+        <w:jc w:val="both"/>
+        <w:rPr>
+          <w:sz w:val="28"/>
+          <w:szCs w:val="28"/>
+          <w:lang w:eastAsia="ru-RU"/>
+        </w:rPr>
+      </w:pPr>
+      <w:r>
+        <w:rPr>
+          <w:sz w:val="28"/>
+          <w:szCs w:val="28"/>
+          <w:lang w:eastAsia="ru-RU"/>
+        </w:rPr>
+        <w:t>Існує два типи симетричних алгоритмів: блочні та потокові шифри. Представники останнього класу і є предметом вивчення даної роботи.</w:t>
+      </w:r>
+    </w:p>
+    <w:p>
+      <w:pPr>
+        <w:pStyle w:val="a5"/>
+        <w:shd w:val="clear" w:color="auto" w:fill="FFFFFF"/>
+        <w:spacing w:before="96" w:beforeAutospacing="0" w:after="120" w:afterAutospacing="0" w:line="360" w:lineRule="auto"/>
+        <w:ind w:firstLine="708"/>
+        <w:contextualSpacing/>
+        <w:jc w:val="both"/>
+        <w:rPr>
+          <w:sz w:val="28"/>
+          <w:szCs w:val="28"/>
+          <w:lang w:eastAsia="ru-RU"/>
+        </w:rPr>
+      </w:pPr>
+      <w:r>
+        <w:rPr>
+          <w:sz w:val="28"/>
+          <w:szCs w:val="28"/>
+          <w:lang w:eastAsia="ru-RU"/>
+        </w:rPr>
+        <w:t xml:space="preserve">Блочні шифри – це сфера симетричної криптографії, вивченням якої займались найбільше. Поштовхом до розвитку блочних шифрів можна вважати прийняття шифру </w:t>
+      </w:r>
+      <w:r>
+        <w:rPr>
+          <w:sz w:val="28"/>
+          <w:szCs w:val="28"/>
+          <w:lang w:val="en-US" w:eastAsia="ru-RU"/>
+        </w:rPr>
+        <w:t>DES</w:t>
+      </w:r>
+      <w:r>
+        <w:rPr>
+          <w:sz w:val="28"/>
+          <w:szCs w:val="28"/>
+          <w:lang w:eastAsia="ru-RU"/>
+        </w:rPr>
+        <w:t>, як національного стандарту шифрування в США в 1977 році. Наслідком цього можна вважати виникнення нових напрямків: диференціального та лінійного криптоаналізу.</w:t>
+      </w:r>
+    </w:p>
+    <w:p>
+      <w:pPr>
+        <w:pStyle w:val="a5"/>
+        <w:shd w:val="clear" w:color="auto" w:fill="FFFFFF"/>
+        <w:spacing w:before="96" w:beforeAutospacing="0" w:after="120" w:afterAutospacing="0" w:line="360" w:lineRule="auto"/>
+        <w:ind w:firstLine="708"/>
+        <w:contextualSpacing/>
+        <w:jc w:val="both"/>
+        <w:rPr>
+          <w:sz w:val="28"/>
+          <w:szCs w:val="28"/>
+          <w:lang w:eastAsia="ru-RU"/>
+        </w:rPr>
+      </w:pPr>
+      <w:r>
+        <w:rPr>
+          <w:sz w:val="28"/>
+          <w:szCs w:val="28"/>
+          <w:lang w:eastAsia="ru-RU"/>
+        </w:rPr>
+        <w:t>Не зважаючи на успіх блочних шифрів, існує потреба в потокових шифрах, які надають нові переваги в</w:t>
+      </w:r>
+      <w:r>
+        <w:rPr>
+          <w:sz w:val="28"/>
+          <w:szCs w:val="28"/>
+          <w:lang w:eastAsia="ru-RU"/>
+        </w:rPr>
+        <w:t xml:space="preserve"> багатьох сценаріях. </w:t>
+      </w:r>
+    </w:p>
+    <w:p>
+      <w:pPr>
+        <w:pStyle w:val="a5"/>
+        <w:shd w:val="clear" w:color="auto" w:fill="FFFFFF"/>
+        <w:spacing w:before="96" w:beforeAutospacing="0" w:after="120" w:afterAutospacing="0" w:line="360" w:lineRule="auto"/>
+        <w:ind w:firstLine="708"/>
+        <w:contextualSpacing/>
+        <w:jc w:val="both"/>
+        <w:rPr>
+          <w:sz w:val="28"/>
+          <w:szCs w:val="28"/>
+          <w:lang w:eastAsia="ru-RU"/>
+        </w:rPr>
+      </w:pPr>
+      <w:r>
+        <w:rPr>
+          <w:sz w:val="28"/>
+          <w:szCs w:val="28"/>
+          <w:lang w:eastAsia="ru-RU"/>
+        </w:rPr>
+        <w:lastRenderedPageBreak/>
         <w:t>Потокові шифри на базі </w:t>
       </w:r>
-      <w:hyperlink r:id="rId9" w:tooltip="Зсувний регістр (ще не написана)" w:history="1">
+      <w:hyperlink r:id="rId8" w:tooltip="Зсувний регістр (ще не написана)" w:history="1">
         <w:r>
           <w:rPr>
             <w:sz w:val="28"/>
@@ -2443,7 +2661,7 @@
     </w:p>
     <w:p>
       <w:pPr>
-        <w:pStyle w:val="NormalWeb"/>
+        <w:pStyle w:val="a5"/>
         <w:shd w:val="clear" w:color="auto" w:fill="FFFFFF"/>
         <w:spacing w:before="96" w:beforeAutospacing="0" w:after="120" w:afterAutospacing="0" w:line="360" w:lineRule="auto"/>
         <w:ind w:firstLine="708"/>
@@ -2463,7 +2681,7 @@
         </w:rPr>
         <w:t>1965 Ернст Селмер, головний криптограф норвезького уряду, розробив теорію послідовності зсувних регістрів. Пізніше </w:t>
       </w:r>
-      <w:hyperlink r:id="rId10" w:tooltip="Соломон Вольф Голомб (ще не написана)" w:history="1">
+      <w:hyperlink r:id="rId9" w:tooltip="Соломон Вольф Голомб (ще не написана)" w:history="1">
         <w:r>
           <w:rPr>
             <w:sz w:val="28"/>
@@ -2481,7 +2699,7 @@
         </w:rPr>
         <w:t>, </w:t>
       </w:r>
-      <w:hyperlink r:id="rId11" w:tooltip="Математик" w:history="1">
+      <w:hyperlink r:id="rId10" w:tooltip="Математик" w:history="1">
         <w:r>
           <w:rPr>
             <w:sz w:val="28"/>
@@ -2499,7 +2717,7 @@
         </w:rPr>
         <w:t> </w:t>
       </w:r>
-      <w:hyperlink r:id="rId12" w:tooltip="Агентство національної безпеки" w:history="1">
+      <w:hyperlink r:id="rId11" w:tooltip="Агентство національної безпеки" w:history="1">
         <w:r>
           <w:rPr>
             <w:sz w:val="28"/>
@@ -2520,7 +2738,7 @@
     </w:p>
     <w:p>
       <w:pPr>
-        <w:pStyle w:val="NormalWeb"/>
+        <w:pStyle w:val="a5"/>
         <w:shd w:val="clear" w:color="auto" w:fill="FFFFFF"/>
         <w:spacing w:before="96" w:beforeAutospacing="0" w:after="120" w:afterAutospacing="0" w:line="360" w:lineRule="auto"/>
         <w:ind w:firstLine="708"/>
@@ -2540,7 +2758,7 @@
         </w:rPr>
         <w:t>Велику популярність потоковим шифрів принесла робота </w:t>
       </w:r>
-      <w:hyperlink r:id="rId13" w:tooltip="Клод Шеннон" w:history="1">
+      <w:hyperlink r:id="rId12" w:tooltip="Клод Шеннон" w:history="1">
         <w:r>
           <w:rPr>
             <w:sz w:val="28"/>
@@ -2558,7 +2776,7 @@
         </w:rPr>
         <w:t>, опублікована в 1949 році, в якій Шеннон довів абсолютну стійкість </w:t>
       </w:r>
-      <w:hyperlink r:id="rId14" w:tooltip="Шифр Вернама" w:history="1">
+      <w:hyperlink r:id="rId13" w:tooltip="Шифр Вернама" w:history="1">
         <w:r>
           <w:rPr>
             <w:sz w:val="28"/>
@@ -2576,7 +2794,7 @@
         </w:rPr>
         <w:t>. У шифрі Вернама </w:t>
       </w:r>
-      <w:hyperlink r:id="rId15" w:tooltip="Ключ (криптографія)" w:history="1">
+      <w:hyperlink r:id="rId14" w:tooltip="Ключ (криптографія)" w:history="1">
         <w:r>
           <w:rPr>
             <w:sz w:val="28"/>
@@ -2594,7 +2812,7 @@
         </w:rPr>
         <w:t> має довжину, рівну довжині самого переданого повідомлення. Якщо кожен </w:t>
       </w:r>
-      <w:hyperlink r:id="rId16" w:tooltip="Біт" w:history="1">
+      <w:hyperlink r:id="rId15" w:tooltip="Біт" w:history="1">
         <w:r>
           <w:rPr>
             <w:sz w:val="28"/>
@@ -2631,7 +2849,7 @@
     </w:p>
     <w:p>
       <w:pPr>
-        <w:pStyle w:val="NormalWeb"/>
+        <w:pStyle w:val="a5"/>
         <w:shd w:val="clear" w:color="auto" w:fill="FFFFFF"/>
         <w:spacing w:before="96" w:beforeAutospacing="0" w:after="120" w:afterAutospacing="0" w:line="360" w:lineRule="auto"/>
         <w:ind w:firstLine="708"/>
@@ -2647,7 +2865,21 @@
           <w:sz w:val="28"/>
           <w:szCs w:val="28"/>
         </w:rPr>
-        <w:t>З лютого 2000р. по лютий 2003р. проходив європейський дослідницький проект NESSI (New European Schemes of Signatures, Integrity and Encryption) для визначення безпечних алгоритмів шифрування. На цьому проекті було представлено лише 6 потокових шифрів, причому наприкінці конкурсу жоден з них не був схвалений як такий, котрий міг би задовольнити всім вимогам. Саме цей проект став поштовхом до оголошення нового європейського конкурсу, присвяченого виключно потоковим шифрам. Цим конкурсом став проект eSTREAM. На конкурс eSTREAM було пред’явлено 34 шифри, що порівняно з конкурсом NESSI</w:t>
+        <w:t>З лютого 2000р. по лютий 2003р. проходив європейський дослідницький проект NESSI (New European Schemes of Signatures, Integrity and Encryption) для визначення безпечних алгоритмів шифрування. На цьому проекті було представлено лише 6 потокових шифрів, причому наприкінці конкурсу жоден з них не був схвалений як такий, котрий міг би задовольнити всім вимогам. Саме цей проект став поштовхом до оголошення нового європейського конкурсу, присвяченого виключно потоковим шифрам</w:t>
+      </w:r>
+      <w:r>
+        <w:rPr>
+          <w:sz w:val="28"/>
+          <w:szCs w:val="28"/>
+        </w:rPr>
+        <w:t xml:space="preserve"> –</w:t>
+      </w:r>
+      <w:r>
+        <w:rPr>
+          <w:sz w:val="28"/>
+          <w:szCs w:val="28"/>
+        </w:rPr>
+        <w:t xml:space="preserve"> eSTREAM. На конкурс eSTREAM було пред’явлено 34 шифри, що порівняно з конкурсом NESSI</w:t>
       </w:r>
       <w:r>
         <w:rPr>
@@ -2659,7 +2891,7 @@
     </w:p>
     <w:p>
       <w:pPr>
-        <w:pStyle w:val="NormalWeb"/>
+        <w:pStyle w:val="a5"/>
         <w:shd w:val="clear" w:color="auto" w:fill="FFFFFF"/>
         <w:spacing w:before="96" w:beforeAutospacing="0" w:after="120" w:afterAutospacing="0" w:line="360" w:lineRule="auto"/>
         <w:ind w:firstLine="708"/>
@@ -2676,7 +2908,35 @@
           <w:sz w:val="28"/>
           <w:szCs w:val="28"/>
         </w:rPr>
-        <w:t xml:space="preserve">Головною метою конкурсу було отримання шифру широкого використання, котрий працював би швидше за AES (у режимі лічильника), але був би вільним від його. </w:t>
+        <w:t xml:space="preserve">Головною метою конкурсу </w:t>
+      </w:r>
+      <w:r>
+        <w:rPr>
+          <w:sz w:val="28"/>
+          <w:szCs w:val="28"/>
+        </w:rPr>
+        <w:t xml:space="preserve">eSTREAM </w:t>
+      </w:r>
+      <w:r>
+        <w:rPr>
+          <w:sz w:val="28"/>
+          <w:szCs w:val="28"/>
+        </w:rPr>
+        <w:t xml:space="preserve">було отримання шифру широкого використання, котрий працював би швидше за AES (у режимі лічильника), але був би вільним від </w:t>
+      </w:r>
+      <w:r>
+        <w:rPr>
+          <w:sz w:val="28"/>
+          <w:szCs w:val="28"/>
+        </w:rPr>
+        <w:t>нього</w:t>
+      </w:r>
+      <w:r>
+        <w:rPr>
+          <w:sz w:val="28"/>
+          <w:szCs w:val="28"/>
+        </w:rPr>
+        <w:t xml:space="preserve">. </w:t>
       </w:r>
     </w:p>
     <w:p>
@@ -2703,6 +2963,34 @@
     </w:p>
     <w:p>
       <w:pPr>
+        <w:tabs>
+          <w:tab w:val="num" w:pos="0"/>
+        </w:tabs>
+        <w:spacing w:line="360" w:lineRule="auto"/>
+        <w:jc w:val="both"/>
+        <w:rPr>
+          <w:sz w:val="28"/>
+          <w:szCs w:val="28"/>
+          <w:lang w:val="uk-UA"/>
+        </w:rPr>
+      </w:pPr>
+    </w:p>
+    <w:p>
+      <w:pPr>
+        <w:tabs>
+          <w:tab w:val="num" w:pos="0"/>
+        </w:tabs>
+        <w:spacing w:line="360" w:lineRule="auto"/>
+        <w:jc w:val="both"/>
+        <w:rPr>
+          <w:sz w:val="28"/>
+          <w:szCs w:val="28"/>
+          <w:lang w:val="uk-UA"/>
+        </w:rPr>
+      </w:pPr>
+    </w:p>
+    <w:p>
+      <w:pPr>
         <w:spacing w:line="360" w:lineRule="auto"/>
         <w:ind w:firstLine="708"/>
         <w:jc w:val="both"/>
@@ -2917,7 +3205,7 @@
     </w:p>
     <w:p>
       <w:pPr>
-        <w:pStyle w:val="1"/>
+        <w:pStyle w:val="11"/>
         <w:spacing w:line="360" w:lineRule="auto"/>
         <w:ind w:firstLine="708"/>
         <w:jc w:val="both"/>
@@ -2954,7 +3242,7 @@
           <w:szCs w:val="28"/>
           <w:lang w:val="uk-UA"/>
         </w:rPr>
-        <w:t>опис та аналіз</w:t>
+        <w:t>дслідження</w:t>
       </w:r>
       <w:r>
         <w:rPr>
@@ -2963,6 +3251,15 @@
           <w:szCs w:val="28"/>
           <w:lang w:val="uk-UA"/>
         </w:rPr>
+        <w:t xml:space="preserve"> та аналіз</w:t>
+      </w:r>
+      <w:r>
+        <w:rPr>
+          <w:rFonts w:ascii="Times New Roman" w:hAnsi="Times New Roman"/>
+          <w:sz w:val="28"/>
+          <w:szCs w:val="28"/>
+          <w:lang w:val="uk-UA"/>
+        </w:rPr>
         <w:t xml:space="preserve"> деяк</w:t>
       </w:r>
       <w:r>
@@ -3022,7 +3319,7 @@
     </w:p>
     <w:p>
       <w:pPr>
-        <w:pStyle w:val="1"/>
+        <w:pStyle w:val="11"/>
         <w:spacing w:line="360" w:lineRule="auto"/>
         <w:ind w:firstLine="708"/>
         <w:jc w:val="both"/>
@@ -3091,7 +3388,7 @@
     </w:p>
     <w:p>
       <w:pPr>
-        <w:pStyle w:val="1"/>
+        <w:pStyle w:val="11"/>
         <w:spacing w:line="360" w:lineRule="auto"/>
         <w:ind w:firstLine="708"/>
         <w:jc w:val="both"/>
@@ -3128,7 +3425,7 @@
           <w:szCs w:val="28"/>
           <w:lang w:val="uk-UA"/>
         </w:rPr>
-        <w:t>опис та аналіз деяких</w:t>
+        <w:t>дослідження</w:t>
       </w:r>
       <w:r>
         <w:rPr>
@@ -3137,6 +3434,15 @@
           <w:szCs w:val="28"/>
           <w:lang w:val="uk-UA"/>
         </w:rPr>
+        <w:t xml:space="preserve"> та аналіз деяких</w:t>
+      </w:r>
+      <w:r>
+        <w:rPr>
+          <w:rFonts w:ascii="Times New Roman" w:hAnsi="Times New Roman"/>
+          <w:sz w:val="28"/>
+          <w:szCs w:val="28"/>
+          <w:lang w:val="uk-UA"/>
+        </w:rPr>
         <w:t xml:space="preserve"> шифрів-учасників проекту  eSTREAM  за їх характеристиками, особливостями будови, швидкодією, </w:t>
       </w:r>
       <w:r>
@@ -3160,7 +3466,7 @@
     </w:p>
     <w:p>
       <w:pPr>
-        <w:pStyle w:val="1"/>
+        <w:pStyle w:val="11"/>
         <w:spacing w:line="360" w:lineRule="auto"/>
         <w:ind w:firstLine="708"/>
         <w:jc w:val="both"/>
@@ -3229,7 +3535,7 @@
     </w:p>
     <w:p>
       <w:pPr>
-        <w:pStyle w:val="1"/>
+        <w:pStyle w:val="11"/>
         <w:spacing w:line="360" w:lineRule="auto"/>
         <w:ind w:firstLine="708"/>
         <w:jc w:val="both"/>
@@ -3243,7 +3549,7 @@
     </w:p>
     <w:p>
       <w:pPr>
-        <w:pStyle w:val="1"/>
+        <w:pStyle w:val="11"/>
         <w:spacing w:line="360" w:lineRule="auto"/>
         <w:ind w:firstLine="708"/>
         <w:jc w:val="both"/>
@@ -3257,7 +3563,7 @@
     </w:p>
     <w:p>
       <w:pPr>
-        <w:pStyle w:val="1"/>
+        <w:pStyle w:val="11"/>
         <w:spacing w:line="360" w:lineRule="auto"/>
         <w:ind w:firstLine="708"/>
         <w:jc w:val="both"/>
@@ -3271,7 +3577,7 @@
     </w:p>
     <w:p>
       <w:pPr>
-        <w:pStyle w:val="Heading1"/>
+        <w:pStyle w:val="1"/>
         <w:rPr>
           <w:lang w:val="ru-RU"/>
         </w:rPr>
@@ -3289,7 +3595,7 @@
     </w:p>
     <w:p>
       <w:pPr>
-        <w:pStyle w:val="Heading2"/>
+        <w:pStyle w:val="2"/>
         <w:numPr>
           <w:ilvl w:val="1"/>
           <w:numId w:val="3"/>
@@ -3305,7 +3611,15 @@
         </w:rPr>
       </w:pPr>
       <w:bookmarkStart w:id="6" w:name="_Toc381612762"/>
-      <w:r>
+    </w:p>
+    <w:p>
+      <w:pPr>
+        <w:pStyle w:val="2"/>
+        <w:numPr>
+          <w:ilvl w:val="1"/>
+          <w:numId w:val="3"/>
+        </w:numPr>
+        <w:spacing w:line="360" w:lineRule="auto"/>
         <w:rPr>
           <w:rFonts w:ascii="Times New Roman" w:hAnsi="Times New Roman" w:cs="Times New Roman"/>
           <w:b w:val="0"/>
@@ -3314,6 +3628,16 @@
           <w:szCs w:val="28"/>
           <w:lang w:val="uk-UA"/>
         </w:rPr>
+      </w:pPr>
+      <w:r>
+        <w:rPr>
+          <w:rFonts w:ascii="Times New Roman" w:hAnsi="Times New Roman" w:cs="Times New Roman"/>
+          <w:b w:val="0"/>
+          <w:color w:val="auto"/>
+          <w:sz w:val="28"/>
+          <w:szCs w:val="28"/>
+          <w:lang w:val="uk-UA"/>
+        </w:rPr>
         <w:t>Потокові шифри</w:t>
       </w:r>
       <w:bookmarkEnd w:id="6"/>
@@ -3360,7 +3684,23 @@
           <w:sz w:val="28"/>
           <w:szCs w:val="28"/>
         </w:rPr>
-        <w:t>– це симетричний шифр, в якому кожен символ ВТ перетворюється в символ ШТ в залежності не тільки від вибраного ключа, але від розміщення даного символу в потоці ВТ.</w:t>
+        <w:t xml:space="preserve">– це симетричний шифр, в якому кожен символ ВТ перетворюється в символ </w:t>
+      </w:r>
+      <w:proofErr w:type="gramStart"/>
+      <w:r>
+        <w:rPr>
+          <w:sz w:val="28"/>
+          <w:szCs w:val="28"/>
+        </w:rPr>
+        <w:t>ШТ</w:t>
+      </w:r>
+      <w:proofErr w:type="gramEnd"/>
+      <w:r>
+        <w:rPr>
+          <w:sz w:val="28"/>
+          <w:szCs w:val="28"/>
+        </w:rPr>
+        <w:t xml:space="preserve"> в залежності не тільки від вибраного ключа, але від розміщення даного символу в потоці ВТ.</w:t>
       </w:r>
     </w:p>
     <w:p>
@@ -3392,7 +3732,23 @@
           <w:sz w:val="28"/>
           <w:szCs w:val="28"/>
         </w:rPr>
-        <w:t xml:space="preserve">Схематичне зображення потокового шифру представлене на малюнку. </w:t>
+        <w:t xml:space="preserve">Схематичне зображення </w:t>
+      </w:r>
+      <w:proofErr w:type="gramStart"/>
+      <w:r>
+        <w:rPr>
+          <w:sz w:val="28"/>
+          <w:szCs w:val="28"/>
+        </w:rPr>
+        <w:t>потокового</w:t>
+      </w:r>
+      <w:proofErr w:type="gramEnd"/>
+      <w:r>
+        <w:rPr>
+          <w:sz w:val="28"/>
+          <w:szCs w:val="28"/>
+        </w:rPr>
+        <w:t xml:space="preserve"> шифру представлене на малюнку. </w:t>
       </w:r>
     </w:p>
     <w:p>
@@ -3412,10 +3768,10 @@
           <w:noProof/>
           <w:sz w:val="28"/>
           <w:szCs w:val="28"/>
-          <w:lang w:val="en-US" w:eastAsia="en-US"/>
+          <w:lang w:val="uk-UA" w:eastAsia="uk-UA"/>
         </w:rPr>
         <w:drawing>
-          <wp:inline distT="0" distB="0" distL="0" distR="0" wp14:anchorId="33456F74" wp14:editId="09D17822">
+          <wp:inline distT="0" distB="0" distL="0" distR="0">
             <wp:extent cx="4563745" cy="1945005"/>
             <wp:effectExtent l="19050" t="0" r="8255" b="0"/>
             <wp:docPr id="2" name="Рисунок 1"/>
@@ -3432,7 +3788,7 @@
                     </pic:cNvPicPr>
                   </pic:nvPicPr>
                   <pic:blipFill>
-                    <a:blip r:embed="rId17" cstate="print"/>
+                    <a:blip r:embed="rId16" cstate="print"/>
                     <a:srcRect/>
                     <a:stretch>
                       <a:fillRect/>
@@ -3487,10 +3843,10 @@
           <w:noProof/>
           <w:sz w:val="28"/>
           <w:szCs w:val="28"/>
-          <w:lang w:val="en-US" w:eastAsia="en-US"/>
+          <w:lang w:val="uk-UA" w:eastAsia="uk-UA"/>
         </w:rPr>
         <w:drawing>
-          <wp:inline distT="0" distB="0" distL="0" distR="0" wp14:anchorId="43FA57CD" wp14:editId="76073271">
+          <wp:inline distT="0" distB="0" distL="0" distR="0">
             <wp:extent cx="1321435" cy="233045"/>
             <wp:effectExtent l="19050" t="0" r="0" b="0"/>
             <wp:docPr id="3" name="Рисунок 4"/>
@@ -3507,7 +3863,7 @@
                     </pic:cNvPicPr>
                   </pic:nvPicPr>
                   <pic:blipFill>
-                    <a:blip r:embed="rId18" cstate="print"/>
+                    <a:blip r:embed="rId17" cstate="print"/>
                     <a:srcRect/>
                     <a:stretch>
                       <a:fillRect/>
@@ -3547,10 +3903,10 @@
           <w:noProof/>
           <w:sz w:val="28"/>
           <w:szCs w:val="28"/>
-          <w:lang w:val="en-US" w:eastAsia="en-US"/>
+          <w:lang w:val="uk-UA" w:eastAsia="uk-UA"/>
         </w:rPr>
         <w:drawing>
-          <wp:inline distT="0" distB="0" distL="0" distR="0" wp14:anchorId="0D270ED7" wp14:editId="2E711643">
+          <wp:inline distT="0" distB="0" distL="0" distR="0">
             <wp:extent cx="1604645" cy="174625"/>
             <wp:effectExtent l="19050" t="0" r="0" b="0"/>
             <wp:docPr id="7" name="Рисунок 7"/>
@@ -3567,7 +3923,7 @@
                     </pic:cNvPicPr>
                   </pic:nvPicPr>
                   <pic:blipFill>
-                    <a:blip r:embed="rId19" cstate="print"/>
+                    <a:blip r:embed="rId18" cstate="print"/>
                     <a:srcRect/>
                     <a:stretch>
                       <a:fillRect/>
@@ -3595,22 +3951,31 @@
           </wp:inline>
         </w:drawing>
       </w:r>
-      <w:r>
-        <w:rPr>
-          <w:sz w:val="28"/>
-          <w:szCs w:val="28"/>
-        </w:rPr>
-        <w:t xml:space="preserve"> . Тоді потік бітів ШТ отримують з допомогою застосування операції XOR: , </w:t>
+      <w:proofErr w:type="gramStart"/>
+      <w:r>
+        <w:rPr>
+          <w:sz w:val="28"/>
+          <w:szCs w:val="28"/>
+        </w:rPr>
+        <w:t xml:space="preserve"> .</w:t>
+      </w:r>
+      <w:proofErr w:type="gramEnd"/>
+      <w:r>
+        <w:rPr>
+          <w:sz w:val="28"/>
+          <w:szCs w:val="28"/>
+        </w:rPr>
+        <w:t xml:space="preserve"> Тоді потік бітів ШТ отримують з допомогою застосування операції XOR: , </w:t>
       </w:r>
       <w:r>
         <w:rPr>
           <w:noProof/>
           <w:sz w:val="28"/>
           <w:szCs w:val="28"/>
-          <w:lang w:val="en-US" w:eastAsia="en-US"/>
+          <w:lang w:val="uk-UA" w:eastAsia="uk-UA"/>
         </w:rPr>
         <w:drawing>
-          <wp:inline distT="0" distB="0" distL="0" distR="0" wp14:anchorId="436FDF1B" wp14:editId="35CEF5B0">
+          <wp:inline distT="0" distB="0" distL="0" distR="0">
             <wp:extent cx="1238885" cy="191135"/>
             <wp:effectExtent l="19050" t="0" r="0" b="0"/>
             <wp:docPr id="5" name="Рисунок 10"/>
@@ -3627,7 +3992,7 @@
                     </pic:cNvPicPr>
                   </pic:nvPicPr>
                   <pic:blipFill>
-                    <a:blip r:embed="rId20" cstate="print"/>
+                    <a:blip r:embed="rId19" cstate="print"/>
                     <a:srcRect/>
                     <a:stretch>
                       <a:fillRect/>
@@ -3667,10 +4032,10 @@
           <w:noProof/>
           <w:sz w:val="28"/>
           <w:szCs w:val="28"/>
-          <w:lang w:val="en-US" w:eastAsia="en-US"/>
+          <w:lang w:val="uk-UA" w:eastAsia="uk-UA"/>
         </w:rPr>
         <w:drawing>
-          <wp:inline distT="0" distB="0" distL="0" distR="0" wp14:anchorId="5FB42379" wp14:editId="1CC1BE30">
+          <wp:inline distT="0" distB="0" distL="0" distR="0">
             <wp:extent cx="989330" cy="199390"/>
             <wp:effectExtent l="19050" t="0" r="1270" b="0"/>
             <wp:docPr id="13" name="Рисунок 13"/>
@@ -3687,7 +4052,7 @@
                     </pic:cNvPicPr>
                   </pic:nvPicPr>
                   <pic:blipFill>
-                    <a:blip r:embed="rId21" cstate="print"/>
+                    <a:blip r:embed="rId20" cstate="print"/>
                     <a:srcRect/>
                     <a:stretch>
                       <a:fillRect/>
@@ -3750,10 +4115,10 @@
           <w:noProof/>
           <w:sz w:val="28"/>
           <w:szCs w:val="28"/>
-          <w:lang w:val="en-US" w:eastAsia="en-US"/>
+          <w:lang w:val="uk-UA" w:eastAsia="uk-UA"/>
         </w:rPr>
         <w:drawing>
-          <wp:inline distT="0" distB="0" distL="0" distR="0" wp14:anchorId="4FA9FA20" wp14:editId="46ED6A6D">
+          <wp:inline distT="0" distB="0" distL="0" distR="0">
             <wp:extent cx="989330" cy="191135"/>
             <wp:effectExtent l="19050" t="0" r="1270" b="0"/>
             <wp:docPr id="16" name="Рисунок 16"/>
@@ -3770,7 +4135,7 @@
                     </pic:cNvPicPr>
                   </pic:nvPicPr>
                   <pic:blipFill>
-                    <a:blip r:embed="rId22" cstate="print"/>
+                    <a:blip r:embed="rId21" cstate="print"/>
                     <a:srcRect/>
                     <a:stretch>
                       <a:fillRect/>
@@ -3826,7 +4191,39 @@
           <w:sz w:val="28"/>
           <w:szCs w:val="28"/>
         </w:rPr>
-        <w:t>Якщо послідовність бітів гамми не має періоду і обирається випадково, то «зламати» шифр неможливо. Але ключі з довжиною близькою до довжини ВТ, важко використовувати на практиці. Саме через це застосовують ключі меншої довжини (наприклад, 128 біт). З його допомогою генеруються псевдовипадкова гамуюча послідовність. Саме псевдовипадковість гами може бути використана при атаці на потоковий шифр.</w:t>
+        <w:t xml:space="preserve">Якщо </w:t>
+      </w:r>
+      <w:proofErr w:type="gramStart"/>
+      <w:r>
+        <w:rPr>
+          <w:sz w:val="28"/>
+          <w:szCs w:val="28"/>
+        </w:rPr>
+        <w:t>посл</w:t>
+      </w:r>
+      <w:proofErr w:type="gramEnd"/>
+      <w:r>
+        <w:rPr>
+          <w:sz w:val="28"/>
+          <w:szCs w:val="28"/>
+        </w:rPr>
+        <w:t xml:space="preserve">ідовність бітів гамми не має періоду і обирається випадково, то «зламати» шифр неможливо. Але ключі з довжиною близькою до довжини ВТ, важко використовувати на практиці. Саме через це застосовують ключі меншої довжини (наприклад, 128 біт). </w:t>
+      </w:r>
+      <w:proofErr w:type="gramStart"/>
+      <w:r>
+        <w:rPr>
+          <w:sz w:val="28"/>
+          <w:szCs w:val="28"/>
+        </w:rPr>
+        <w:t>З</w:t>
+      </w:r>
+      <w:proofErr w:type="gramEnd"/>
+      <w:r>
+        <w:rPr>
+          <w:sz w:val="28"/>
+          <w:szCs w:val="28"/>
+        </w:rPr>
+        <w:t xml:space="preserve"> його допомогою генеруються псевдовипадкова гамуюча послідовність. Саме псевдовипадковість гами може бути використана при атаці на потоковий шифр.</w:t>
       </w:r>
     </w:p>
     <w:p>
@@ -3886,7 +4283,7 @@
     </w:p>
     <w:p>
       <w:pPr>
-        <w:pStyle w:val="Heading2"/>
+        <w:pStyle w:val="2"/>
         <w:numPr>
           <w:ilvl w:val="1"/>
           <w:numId w:val="3"/>
@@ -3913,10 +4310,21 @@
           <w:sz w:val="28"/>
           <w:szCs w:val="28"/>
         </w:rPr>
-        <w:lastRenderedPageBreak/>
-        <w:t>Класифікація потокових шифрів</w:t>
+        <w:t>Класифікація потокових шифрі</w:t>
+      </w:r>
+      <w:proofErr w:type="gramStart"/>
+      <w:r>
+        <w:rPr>
+          <w:rFonts w:ascii="Times New Roman" w:hAnsi="Times New Roman" w:cs="Times New Roman"/>
+          <w:b w:val="0"/>
+          <w:color w:val="auto"/>
+          <w:sz w:val="28"/>
+          <w:szCs w:val="28"/>
+        </w:rPr>
+        <w:t>в</w:t>
       </w:r>
       <w:bookmarkEnd w:id="7"/>
+      <w:proofErr w:type="gramEnd"/>
     </w:p>
     <w:p>
       <w:pPr>
@@ -3949,7 +4357,39 @@
           <w:sz w:val="28"/>
           <w:szCs w:val="28"/>
         </w:rPr>
-        <w:t>Якщо при передачі по каналу зв’язку виникло спотворення одного знаку ШТ, то в цьому випадку всі знаки, прийняті без спотворення, будуть розшифровані правильно. Буде втрата лише одного знака тексту. А у випадку, коли один із знаків ШТ при передачі по каналу зв’язку був втрачений, то це спричинить невірне розшифрування всього тексту, що слідує за втраченим знаком.</w:t>
+        <w:t xml:space="preserve">Якщо при передачі по каналу зв’язку виникло спотворення одного знаку </w:t>
+      </w:r>
+      <w:proofErr w:type="gramStart"/>
+      <w:r>
+        <w:rPr>
+          <w:sz w:val="28"/>
+          <w:szCs w:val="28"/>
+        </w:rPr>
+        <w:t>ШТ</w:t>
+      </w:r>
+      <w:proofErr w:type="gramEnd"/>
+      <w:r>
+        <w:rPr>
+          <w:sz w:val="28"/>
+          <w:szCs w:val="28"/>
+        </w:rPr>
+        <w:t xml:space="preserve">, то в цьому випадку всі знаки, прийняті без спотворення, будуть розшифровані правильно. Буде втрата лише одного знака тексту. А у випадку, коли один із знаків </w:t>
+      </w:r>
+      <w:proofErr w:type="gramStart"/>
+      <w:r>
+        <w:rPr>
+          <w:sz w:val="28"/>
+          <w:szCs w:val="28"/>
+        </w:rPr>
+        <w:t>ШТ</w:t>
+      </w:r>
+      <w:proofErr w:type="gramEnd"/>
+      <w:r>
+        <w:rPr>
+          <w:sz w:val="28"/>
+          <w:szCs w:val="28"/>
+        </w:rPr>
+        <w:t xml:space="preserve"> при передачі по каналу зв’язку був втрачений, то це спричинить невірне розшифрування всього тексту, що слідує за втраченим знаком.</w:t>
       </w:r>
     </w:p>
     <w:p>
@@ -3970,7 +4410,39 @@
           <w:sz w:val="28"/>
           <w:szCs w:val="28"/>
         </w:rPr>
-        <w:t>В усіх каналах передачі даних є шум. Тому для запобігання втрат інформації вирішують проблему синхронізації шифрування і розшифрування тексту. За способом рішення цієї проблеми шифросистеми поділяються на синхронні і системи із самосинхронізацією.</w:t>
+        <w:t xml:space="preserve">В усіх </w:t>
+      </w:r>
+      <w:proofErr w:type="gramStart"/>
+      <w:r>
+        <w:rPr>
+          <w:sz w:val="28"/>
+          <w:szCs w:val="28"/>
+        </w:rPr>
+        <w:t>каналах</w:t>
+      </w:r>
+      <w:proofErr w:type="gramEnd"/>
+      <w:r>
+        <w:rPr>
+          <w:sz w:val="28"/>
+          <w:szCs w:val="28"/>
+        </w:rPr>
+        <w:t xml:space="preserve"> передачі даних є шум. Тому для запобігання втрат інформації вирішують проблему синхронізації шифрування і розшифрування тексту. За способом </w:t>
+      </w:r>
+      <w:proofErr w:type="gramStart"/>
+      <w:r>
+        <w:rPr>
+          <w:sz w:val="28"/>
+          <w:szCs w:val="28"/>
+        </w:rPr>
+        <w:t>р</w:t>
+      </w:r>
+      <w:proofErr w:type="gramEnd"/>
+      <w:r>
+        <w:rPr>
+          <w:sz w:val="28"/>
+          <w:szCs w:val="28"/>
+        </w:rPr>
+        <w:t>ішення цієї проблеми шифросистеми поділяються на синхронні і системи із самосинхронізацією.</w:t>
       </w:r>
     </w:p>
     <w:p>
@@ -3988,7 +4460,7 @@
     </w:p>
     <w:p>
       <w:pPr>
-        <w:pStyle w:val="Heading2"/>
+        <w:pStyle w:val="2"/>
         <w:numPr>
           <w:ilvl w:val="1"/>
           <w:numId w:val="3"/>
@@ -4074,7 +4546,23 @@
           <w:sz w:val="28"/>
           <w:szCs w:val="28"/>
         </w:rPr>
-        <w:t>Синхронні потокові шифри (СПШ) — шифри, в яких потік ключів генерується незалежно від ВТ і ШТ. При шифруванні генератор потоку ключів видає біти потоку ключів, які ідентичні бітам потоку ключів при дешифруванні. Втрата знаку ШТ приведе до порушення синхронізації між цими двома генераторами і неможливості розшифрування залишкової частини повідомлення. В цій ситуації відправник і адресат повинні повторно синхронізуватися для продовження роботи.</w:t>
+        <w:t xml:space="preserve">Синхронні потокові шифри (СПШ) — шифри, в яких потік ключів генерується незалежно від ВТ і ШТ. При шифруванні генератор потоку ключів видає біти потоку ключів, які ідентичні бітам потоку ключів при дешифруванні. Втрата знаку </w:t>
+      </w:r>
+      <w:proofErr w:type="gramStart"/>
+      <w:r>
+        <w:rPr>
+          <w:sz w:val="28"/>
+          <w:szCs w:val="28"/>
+        </w:rPr>
+        <w:t>ШТ</w:t>
+      </w:r>
+      <w:proofErr w:type="gramEnd"/>
+      <w:r>
+        <w:rPr>
+          <w:sz w:val="28"/>
+          <w:szCs w:val="28"/>
+        </w:rPr>
+        <w:t xml:space="preserve"> приведе до порушення синхронізації між цими двома генераторами і неможливості розшифрування залишкової частини повідомлення. В цій ситуації відправник і адресат повинні повторно синхронізуватися для продовження роботи.</w:t>
       </w:r>
     </w:p>
     <w:p>
@@ -4095,7 +4583,23 @@
           <w:sz w:val="28"/>
           <w:szCs w:val="28"/>
         </w:rPr>
-        <w:t>Зазвичай синхронізація здійснюється вставкою в передане повідомлення спеціальних маркерів. Як результат, пропущений при передачі знак призводить до невірного розшифрування лише до тих пір, поки не буде прийнято один із маркерів.</w:t>
+        <w:t xml:space="preserve">Зазвичай синхронізація здійснюється вставкою в передане повідомлення спеціальних маркерів. Як результат, пропущений при передачі знак призводить до невірного розшифрування лише до тих </w:t>
+      </w:r>
+      <w:proofErr w:type="gramStart"/>
+      <w:r>
+        <w:rPr>
+          <w:sz w:val="28"/>
+          <w:szCs w:val="28"/>
+        </w:rPr>
+        <w:t>п</w:t>
+      </w:r>
+      <w:proofErr w:type="gramEnd"/>
+      <w:r>
+        <w:rPr>
+          <w:sz w:val="28"/>
+          <w:szCs w:val="28"/>
+        </w:rPr>
+        <w:t>ір, поки не буде прийнято один із маркерів.</w:t>
       </w:r>
     </w:p>
     <w:p>
@@ -4116,7 +4620,39 @@
           <w:sz w:val="28"/>
           <w:szCs w:val="28"/>
         </w:rPr>
-        <w:t>Виконуватись синхронізація повинна так, щоб жодна частина потоку ключів не була повторена. Тому переводити генератор в більш ранній стан не має сенсу.</w:t>
+        <w:t>Виконуватись синхронізація повинна так, щоб жодна частина потоку ключі</w:t>
+      </w:r>
+      <w:proofErr w:type="gramStart"/>
+      <w:r>
+        <w:rPr>
+          <w:sz w:val="28"/>
+          <w:szCs w:val="28"/>
+        </w:rPr>
+        <w:t>в</w:t>
+      </w:r>
+      <w:proofErr w:type="gramEnd"/>
+      <w:r>
+        <w:rPr>
+          <w:sz w:val="28"/>
+          <w:szCs w:val="28"/>
+        </w:rPr>
+        <w:t xml:space="preserve"> не була повторена. Тому переводити генератор </w:t>
+      </w:r>
+      <w:proofErr w:type="gramStart"/>
+      <w:r>
+        <w:rPr>
+          <w:sz w:val="28"/>
+          <w:szCs w:val="28"/>
+        </w:rPr>
+        <w:t>в б</w:t>
+      </w:r>
+      <w:proofErr w:type="gramEnd"/>
+      <w:r>
+        <w:rPr>
+          <w:sz w:val="28"/>
+          <w:szCs w:val="28"/>
+        </w:rPr>
+        <w:t>ільш ранній стан не має сенсу.</w:t>
       </w:r>
     </w:p>
     <w:p>
@@ -4163,7 +4699,7 @@
     </w:p>
     <w:p>
       <w:pPr>
-        <w:pStyle w:val="ListParagraph"/>
+        <w:pStyle w:val="a8"/>
         <w:numPr>
           <w:ilvl w:val="0"/>
           <w:numId w:val="4"/>
@@ -4183,12 +4719,13 @@
           <w:sz w:val="28"/>
           <w:szCs w:val="28"/>
         </w:rPr>
+        <w:lastRenderedPageBreak/>
         <w:t>відсутність ефекту розповсюдження помилок (тільки створений біт буде розшифрований невірно);</w:t>
       </w:r>
     </w:p>
     <w:p>
       <w:pPr>
-        <w:pStyle w:val="ListParagraph"/>
+        <w:pStyle w:val="a8"/>
         <w:numPr>
           <w:ilvl w:val="0"/>
           <w:numId w:val="4"/>
@@ -4208,8 +4745,23 @@
           <w:sz w:val="28"/>
           <w:szCs w:val="28"/>
         </w:rPr>
-        <w:lastRenderedPageBreak/>
-        <w:t>убезпечують від будь-яких вставок і видалення частин ШТ, адже вони спричинять втрату синхронізації і будуть виявлені.</w:t>
+        <w:t xml:space="preserve">убезпечують від будь-яких вставок і видалення частин </w:t>
+      </w:r>
+      <w:proofErr w:type="gramStart"/>
+      <w:r>
+        <w:rPr>
+          <w:sz w:val="28"/>
+          <w:szCs w:val="28"/>
+        </w:rPr>
+        <w:t>ШТ</w:t>
+      </w:r>
+      <w:proofErr w:type="gramEnd"/>
+      <w:r>
+        <w:rPr>
+          <w:sz w:val="28"/>
+          <w:szCs w:val="28"/>
+        </w:rPr>
+        <w:t>, адже вони спричинять втрату синхронізації і будуть виявлені.</w:t>
       </w:r>
     </w:p>
     <w:p>
@@ -4247,7 +4799,7 @@
     </w:p>
     <w:p>
       <w:pPr>
-        <w:pStyle w:val="ListParagraph"/>
+        <w:pStyle w:val="a8"/>
         <w:numPr>
           <w:ilvl w:val="0"/>
           <w:numId w:val="5"/>
@@ -4267,7 +4819,23 @@
           <w:sz w:val="28"/>
           <w:szCs w:val="28"/>
         </w:rPr>
-        <w:t>Уразливі до змін окремих бітів ШТ. Якщо Криптоаналітику відомий ВТ, то може змінити ці біти так, щоб вони розшифровувались, як йому це потрібно.</w:t>
+        <w:t xml:space="preserve">Уразливі до змін окремих бітів ШТ. Якщо Криптоаналітику відомий ВТ, то може змінити ці біти так, щоб </w:t>
+      </w:r>
+      <w:proofErr w:type="gramStart"/>
+      <w:r>
+        <w:rPr>
+          <w:sz w:val="28"/>
+          <w:szCs w:val="28"/>
+        </w:rPr>
+        <w:t>вони</w:t>
+      </w:r>
+      <w:proofErr w:type="gramEnd"/>
+      <w:r>
+        <w:rPr>
+          <w:sz w:val="28"/>
+          <w:szCs w:val="28"/>
+        </w:rPr>
+        <w:t xml:space="preserve"> розшифровувались, як йому це потрібно.</w:t>
       </w:r>
     </w:p>
     <w:p>
@@ -4299,7 +4867,7 @@
     </w:p>
     <w:p>
       <w:pPr>
-        <w:pStyle w:val="Heading2"/>
+        <w:pStyle w:val="2"/>
         <w:numPr>
           <w:ilvl w:val="1"/>
           <w:numId w:val="3"/>
@@ -4406,7 +4974,23 @@
           <w:sz w:val="28"/>
           <w:szCs w:val="28"/>
         </w:rPr>
-        <w:t>Внутрішні стани генератора потоку ключів є функцією попередніх N бітів ШТ. Саме тому розшифровуючий генератор потоку ключів, прийнявши N бітів, автоматично синхронізується із шифруючим генератором.</w:t>
+        <w:t>Внутрішні стани генератора потоку ключів є функцією попередніх N бітів ШТ. Саме тому розшифровуючий генератор потоку ключів, прийнявши N біті</w:t>
+      </w:r>
+      <w:proofErr w:type="gramStart"/>
+      <w:r>
+        <w:rPr>
+          <w:sz w:val="28"/>
+          <w:szCs w:val="28"/>
+        </w:rPr>
+        <w:t>в</w:t>
+      </w:r>
+      <w:proofErr w:type="gramEnd"/>
+      <w:r>
+        <w:rPr>
+          <w:sz w:val="28"/>
+          <w:szCs w:val="28"/>
+        </w:rPr>
+        <w:t>, автоматично синхронізується із шифруючим генератором.</w:t>
       </w:r>
     </w:p>
     <w:p>
@@ -4498,7 +5082,7 @@
     </w:p>
     <w:p>
       <w:pPr>
-        <w:pStyle w:val="ListParagraph"/>
+        <w:pStyle w:val="a8"/>
         <w:numPr>
           <w:ilvl w:val="0"/>
           <w:numId w:val="5"/>
@@ -4518,7 +5102,23 @@
           <w:sz w:val="28"/>
           <w:szCs w:val="28"/>
         </w:rPr>
-        <w:t>Змішування статистики ВТ. Оскільки кожен знак ВТ впливає на наступний ШТ, статистичні властивості ВТ розповсюджується на весь ШТ. АПШ може бути стійкішим до атак на основі збитковості ВТ, чим СПШ.</w:t>
+        <w:t xml:space="preserve">Змішування статистики ВТ. Оскільки кожен знак ВТ впливає на наступний </w:t>
+      </w:r>
+      <w:proofErr w:type="gramStart"/>
+      <w:r>
+        <w:rPr>
+          <w:sz w:val="28"/>
+          <w:szCs w:val="28"/>
+        </w:rPr>
+        <w:t>ШТ</w:t>
+      </w:r>
+      <w:proofErr w:type="gramEnd"/>
+      <w:r>
+        <w:rPr>
+          <w:sz w:val="28"/>
+          <w:szCs w:val="28"/>
+        </w:rPr>
+        <w:t>, статистичні властивості ВТ розповсюджується на весь ШТ. АПШ може бути стійкішим до атак на основі збитковості ВТ, чим СПШ.</w:t>
       </w:r>
     </w:p>
     <w:p>
@@ -4556,7 +5156,7 @@
     </w:p>
     <w:p>
       <w:pPr>
-        <w:pStyle w:val="ListParagraph"/>
+        <w:pStyle w:val="a8"/>
         <w:numPr>
           <w:ilvl w:val="0"/>
           <w:numId w:val="5"/>
@@ -4576,7 +5176,24 @@
           <w:sz w:val="28"/>
           <w:szCs w:val="28"/>
         </w:rPr>
-        <w:t>Розповсюдження помилки (кожному неправильному біту ШТ відповідають N помилок у ВТ);</w:t>
+        <w:lastRenderedPageBreak/>
+        <w:t xml:space="preserve">Розповсюдження помилки (кожному неправильному біту </w:t>
+      </w:r>
+      <w:proofErr w:type="gramStart"/>
+      <w:r>
+        <w:rPr>
+          <w:sz w:val="28"/>
+          <w:szCs w:val="28"/>
+        </w:rPr>
+        <w:t>ШТ</w:t>
+      </w:r>
+      <w:proofErr w:type="gramEnd"/>
+      <w:r>
+        <w:rPr>
+          <w:sz w:val="28"/>
+          <w:szCs w:val="28"/>
+        </w:rPr>
+        <w:t xml:space="preserve"> відповідають N помилок у ВТ);</w:t>
       </w:r>
     </w:p>
     <w:p>
@@ -4596,8 +5213,23 @@
           <w:sz w:val="28"/>
           <w:szCs w:val="28"/>
         </w:rPr>
-        <w:lastRenderedPageBreak/>
-        <w:t>чутливі до злому через повторну передачу.</w:t>
+        <w:t xml:space="preserve">чутливі до </w:t>
+      </w:r>
+      <w:proofErr w:type="gramStart"/>
+      <w:r>
+        <w:rPr>
+          <w:sz w:val="28"/>
+          <w:szCs w:val="28"/>
+        </w:rPr>
+        <w:t>злому</w:t>
+      </w:r>
+      <w:proofErr w:type="gramEnd"/>
+      <w:r>
+        <w:rPr>
+          <w:sz w:val="28"/>
+          <w:szCs w:val="28"/>
+        </w:rPr>
+        <w:t xml:space="preserve"> через повторну передачу.</w:t>
       </w:r>
     </w:p>
     <w:p>
@@ -4627,7 +5259,23 @@
           <w:sz w:val="28"/>
           <w:szCs w:val="28"/>
         </w:rPr>
-        <w:t>Схематичне спрощене зображення потокового шифру із самосинхронізацією:</w:t>
+        <w:t xml:space="preserve">Схематичне спрощене зображення </w:t>
+      </w:r>
+      <w:proofErr w:type="gramStart"/>
+      <w:r>
+        <w:rPr>
+          <w:sz w:val="28"/>
+          <w:szCs w:val="28"/>
+        </w:rPr>
+        <w:t>потокового</w:t>
+      </w:r>
+      <w:proofErr w:type="gramEnd"/>
+      <w:r>
+        <w:rPr>
+          <w:sz w:val="28"/>
+          <w:szCs w:val="28"/>
+        </w:rPr>
+        <w:t xml:space="preserve"> шифру із самосинхронізацією:</w:t>
       </w:r>
     </w:p>
     <w:p>
@@ -4644,10 +5292,10 @@
           <w:noProof/>
           <w:sz w:val="28"/>
           <w:szCs w:val="28"/>
-          <w:lang w:val="en-US" w:eastAsia="en-US"/>
+          <w:lang w:val="uk-UA" w:eastAsia="uk-UA"/>
         </w:rPr>
         <w:drawing>
-          <wp:inline distT="0" distB="0" distL="0" distR="0" wp14:anchorId="1D18B868" wp14:editId="58673B55">
+          <wp:inline distT="0" distB="0" distL="0" distR="0">
             <wp:extent cx="6120765" cy="1604397"/>
             <wp:effectExtent l="19050" t="0" r="0" b="0"/>
             <wp:docPr id="6" name="Рисунок 1"/>
@@ -4664,7 +5312,7 @@
                     </pic:cNvPicPr>
                   </pic:nvPicPr>
                   <pic:blipFill>
-                    <a:blip r:embed="rId23" cstate="print"/>
+                    <a:blip r:embed="rId22" cstate="print"/>
                     <a:srcRect/>
                     <a:stretch>
                       <a:fillRect/>
@@ -4727,10 +5375,10 @@
           <w:noProof/>
           <w:sz w:val="28"/>
           <w:szCs w:val="28"/>
-          <w:lang w:val="en-US" w:eastAsia="en-US"/>
+          <w:lang w:val="uk-UA" w:eastAsia="uk-UA"/>
         </w:rPr>
         <w:drawing>
-          <wp:inline distT="0" distB="0" distL="0" distR="0" wp14:anchorId="0B5C05A6" wp14:editId="645155A5">
+          <wp:inline distT="0" distB="0" distL="0" distR="0">
             <wp:extent cx="180975" cy="159385"/>
             <wp:effectExtent l="19050" t="0" r="9525" b="0"/>
             <wp:docPr id="9" name="Рисунок 4"/>
@@ -4747,7 +5395,7 @@
                     </pic:cNvPicPr>
                   </pic:nvPicPr>
                   <pic:blipFill>
-                    <a:blip r:embed="rId24" cstate="print"/>
+                    <a:blip r:embed="rId23" cstate="print"/>
                     <a:srcRect/>
                     <a:stretch>
                       <a:fillRect/>
@@ -4787,10 +5435,10 @@
           <w:noProof/>
           <w:sz w:val="28"/>
           <w:szCs w:val="28"/>
-          <w:lang w:val="en-US" w:eastAsia="en-US"/>
+          <w:lang w:val="uk-UA" w:eastAsia="uk-UA"/>
         </w:rPr>
         <w:drawing>
-          <wp:inline distT="0" distB="0" distL="0" distR="0" wp14:anchorId="1F4F7874" wp14:editId="46CCC7FE">
+          <wp:inline distT="0" distB="0" distL="0" distR="0">
             <wp:extent cx="276225" cy="223520"/>
             <wp:effectExtent l="19050" t="0" r="9525" b="0"/>
             <wp:docPr id="12" name="Рисунок 7"/>
@@ -4807,7 +5455,7 @@
                     </pic:cNvPicPr>
                   </pic:nvPicPr>
                   <pic:blipFill>
-                    <a:blip r:embed="rId25" cstate="print"/>
+                    <a:blip r:embed="rId24" cstate="print"/>
                     <a:srcRect/>
                     <a:stretch>
                       <a:fillRect/>
@@ -4840,17 +5488,33 @@
           <w:sz w:val="28"/>
           <w:szCs w:val="28"/>
         </w:rPr>
-        <w:t xml:space="preserve">знаками (бітами) ШТ та ключем К. Модель: на вхід деякої функції </w:t>
+        <w:t xml:space="preserve">знаками (бітами) </w:t>
+      </w:r>
+      <w:proofErr w:type="gramStart"/>
+      <w:r>
+        <w:rPr>
+          <w:sz w:val="28"/>
+          <w:szCs w:val="28"/>
+        </w:rPr>
+        <w:t>ШТ</w:t>
+      </w:r>
+      <w:proofErr w:type="gramEnd"/>
+      <w:r>
+        <w:rPr>
+          <w:sz w:val="28"/>
+          <w:szCs w:val="28"/>
+        </w:rPr>
+        <w:t xml:space="preserve"> та ключем К. Модель: на вхід деякої функції </w:t>
       </w:r>
       <w:r>
         <w:rPr>
           <w:noProof/>
           <w:sz w:val="28"/>
           <w:szCs w:val="28"/>
-          <w:lang w:val="en-US" w:eastAsia="en-US"/>
+          <w:lang w:val="uk-UA" w:eastAsia="uk-UA"/>
         </w:rPr>
         <w:drawing>
-          <wp:inline distT="0" distB="0" distL="0" distR="0" wp14:anchorId="39212A8C" wp14:editId="486A1D71">
+          <wp:inline distT="0" distB="0" distL="0" distR="0">
             <wp:extent cx="201930" cy="244475"/>
             <wp:effectExtent l="19050" t="0" r="7620" b="0"/>
             <wp:docPr id="15" name="Рисунок 10"/>
@@ -4867,7 +5531,7 @@
                     </pic:cNvPicPr>
                   </pic:nvPicPr>
                   <pic:blipFill>
-                    <a:blip r:embed="rId26" cstate="print"/>
+                    <a:blip r:embed="rId25" cstate="print"/>
                     <a:srcRect/>
                     <a:stretch>
                       <a:fillRect/>
@@ -4907,10 +5571,10 @@
           <w:noProof/>
           <w:sz w:val="28"/>
           <w:szCs w:val="28"/>
-          <w:lang w:val="en-US" w:eastAsia="en-US"/>
+          <w:lang w:val="uk-UA" w:eastAsia="uk-UA"/>
         </w:rPr>
         <w:drawing>
-          <wp:inline distT="0" distB="0" distL="0" distR="0" wp14:anchorId="29F85710" wp14:editId="3730C094">
+          <wp:inline distT="0" distB="0" distL="0" distR="0">
             <wp:extent cx="276225" cy="223520"/>
             <wp:effectExtent l="19050" t="0" r="9525" b="0"/>
             <wp:docPr id="18" name="Рисунок 7"/>
@@ -4927,7 +5591,7 @@
                     </pic:cNvPicPr>
                   </pic:nvPicPr>
                   <pic:blipFill>
-                    <a:blip r:embed="rId25" cstate="print"/>
+                    <a:blip r:embed="rId24" cstate="print"/>
                     <a:srcRect/>
                     <a:stretch>
                       <a:fillRect/>
@@ -4967,10 +5631,10 @@
           <w:noProof/>
           <w:sz w:val="28"/>
           <w:szCs w:val="28"/>
-          <w:lang w:val="en-US" w:eastAsia="en-US"/>
+          <w:lang w:val="uk-UA" w:eastAsia="uk-UA"/>
         </w:rPr>
         <w:drawing>
-          <wp:inline distT="0" distB="0" distL="0" distR="0" wp14:anchorId="6458B758" wp14:editId="3A7E930B">
+          <wp:inline distT="0" distB="0" distL="0" distR="0">
             <wp:extent cx="276225" cy="223520"/>
             <wp:effectExtent l="19050" t="0" r="9525" b="0"/>
             <wp:docPr id="19" name="Рисунок 7"/>
@@ -4987,7 +5651,7 @@
                     </pic:cNvPicPr>
                   </pic:nvPicPr>
                   <pic:blipFill>
-                    <a:blip r:embed="rId25" cstate="print"/>
+                    <a:blip r:embed="rId24" cstate="print"/>
                     <a:srcRect/>
                     <a:stretch>
                       <a:fillRect/>
@@ -5020,17 +5684,33 @@
           <w:sz w:val="28"/>
           <w:szCs w:val="28"/>
         </w:rPr>
-        <w:t xml:space="preserve"> символів ВТ або ШТ немає, їх емулюють з допомогою </w:t>
+        <w:t xml:space="preserve"> символів ВТ або </w:t>
+      </w:r>
+      <w:proofErr w:type="gramStart"/>
+      <w:r>
+        <w:rPr>
+          <w:sz w:val="28"/>
+          <w:szCs w:val="28"/>
+        </w:rPr>
+        <w:t>ШТ</w:t>
+      </w:r>
+      <w:proofErr w:type="gramEnd"/>
+      <w:r>
+        <w:rPr>
+          <w:sz w:val="28"/>
+          <w:szCs w:val="28"/>
+        </w:rPr>
+        <w:t xml:space="preserve"> немає, їх емулюють з допомогою </w:t>
       </w:r>
       <w:r>
         <w:rPr>
           <w:noProof/>
           <w:sz w:val="28"/>
           <w:szCs w:val="28"/>
-          <w:lang w:val="en-US" w:eastAsia="en-US"/>
+          <w:lang w:val="uk-UA" w:eastAsia="uk-UA"/>
         </w:rPr>
         <w:drawing>
-          <wp:inline distT="0" distB="0" distL="0" distR="0" wp14:anchorId="24DBF24D" wp14:editId="24EB3DA1">
+          <wp:inline distT="0" distB="0" distL="0" distR="0">
             <wp:extent cx="276225" cy="223520"/>
             <wp:effectExtent l="19050" t="0" r="9525" b="0"/>
             <wp:docPr id="20" name="Рисунок 7"/>
@@ -5047,7 +5727,7 @@
                     </pic:cNvPicPr>
                   </pic:nvPicPr>
                   <pic:blipFill>
-                    <a:blip r:embed="rId25" cstate="print"/>
+                    <a:blip r:embed="rId24" cstate="print"/>
                     <a:srcRect/>
                     <a:stretch>
                       <a:fillRect/>
@@ -5180,7 +5860,7 @@
     </w:p>
     <w:p>
       <w:pPr>
-        <w:pStyle w:val="Heading2"/>
+        <w:pStyle w:val="2"/>
         <w:numPr>
           <w:ilvl w:val="1"/>
           <w:numId w:val="3"/>
@@ -5208,9 +5888,21 @@
           <w:sz w:val="28"/>
           <w:szCs w:val="28"/>
         </w:rPr>
-        <w:t>Атака на основі вибраного ШТ</w:t>
+        <w:t xml:space="preserve">Атака на основі вибраного </w:t>
+      </w:r>
+      <w:proofErr w:type="gramStart"/>
+      <w:r>
+        <w:rPr>
+          <w:rFonts w:ascii="Times New Roman" w:hAnsi="Times New Roman" w:cs="Times New Roman"/>
+          <w:b w:val="0"/>
+          <w:color w:val="auto"/>
+          <w:sz w:val="28"/>
+          <w:szCs w:val="28"/>
+        </w:rPr>
+        <w:t>ШТ</w:t>
       </w:r>
       <w:bookmarkEnd w:id="10"/>
+      <w:proofErr w:type="gramEnd"/>
     </w:p>
     <w:p>
       <w:pPr>
@@ -5236,7 +5928,39 @@
           <w:sz w:val="28"/>
           <w:szCs w:val="28"/>
         </w:rPr>
-        <w:t>Це модель атаки в криптоаналізі, яка передбачає збір інформації крипто аналітиком характерним чином: для обраного ШТ є змога отримати відповідний йому ВТ без додаткових відомостей про секретний ключ. По суті, противник може використовувати систему шифрування для розшифрування необхідного ШТ для отримання відповідного ВТ. Ці часткові відомості можуть надати змогу противнику відновити секретний ключ.</w:t>
+        <w:t>Це модель атаки в криптоаналізі, яка передбачає збі</w:t>
+      </w:r>
+      <w:proofErr w:type="gramStart"/>
+      <w:r>
+        <w:rPr>
+          <w:sz w:val="28"/>
+          <w:szCs w:val="28"/>
+        </w:rPr>
+        <w:t>р</w:t>
+      </w:r>
+      <w:proofErr w:type="gramEnd"/>
+      <w:r>
+        <w:rPr>
+          <w:sz w:val="28"/>
+          <w:szCs w:val="28"/>
+        </w:rPr>
+        <w:t xml:space="preserve"> інформації крипто аналітиком характерним чином: для обраного ШТ є змога отримати відповідний йому ВТ без додаткових відомостей про секретний ключ. По суті, противник може використовувати систему шифрування для розшифрування необхідного </w:t>
+      </w:r>
+      <w:proofErr w:type="gramStart"/>
+      <w:r>
+        <w:rPr>
+          <w:sz w:val="28"/>
+          <w:szCs w:val="28"/>
+        </w:rPr>
+        <w:t>ШТ</w:t>
+      </w:r>
+      <w:proofErr w:type="gramEnd"/>
+      <w:r>
+        <w:rPr>
+          <w:sz w:val="28"/>
+          <w:szCs w:val="28"/>
+        </w:rPr>
+        <w:t xml:space="preserve"> для отримання відповідного ВТ. Ці часткові відомості можуть надати змогу противнику відновити секретний ключ.</w:t>
       </w:r>
     </w:p>
     <w:p>
@@ -5290,7 +6014,6 @@
           <w:sz w:val="28"/>
           <w:szCs w:val="28"/>
         </w:rPr>
-        <w:lastRenderedPageBreak/>
         <w:t>Приклад</w:t>
       </w:r>
       <w:r>
@@ -5317,7 +6040,119 @@
           <w:sz w:val="28"/>
           <w:szCs w:val="28"/>
         </w:rPr>
-        <w:t>Нехай генерал А надсилає повідомлення генералу Б, використовуючи шифр Віженера. Криптоаналітик якимсь чином втрутився в їхній канал зв’язку і замінив зашифроване повідомлення на вибраний ним набір літер («вибраний ШТ»), нехай це буде повідомлення «NLLCJOVFXXHMLY». Генерал Б розшифровує його і в результаті отримує наступне «AKRUWNBXKWNEYX», що для нього не несе жодного змісту. Вважаючи, що ця інформація не має жодної цінності, він телефонує по незакритому каналу генералу А та запитує: «Що Ви мали на увазі під AKRUWNBXKWNEYX? Ви змінили секретний ключ без мого відому?». В цей час Криптоаналітик підслуховує цю розмову і зміг встановити відповідність, що ШТ «NLLCJOVFXXHMLY» відповідає ВТ «AKRUWNBXKWNEYX». Враховуючи використання шифру Віженера, одного розшифрованого повідомлення достатньо, щоб відновити секретний ключ.</w:t>
+        <w:t>Нехай генерал</w:t>
+      </w:r>
+      <w:proofErr w:type="gramStart"/>
+      <w:r>
+        <w:rPr>
+          <w:sz w:val="28"/>
+          <w:szCs w:val="28"/>
+        </w:rPr>
+        <w:t xml:space="preserve"> А</w:t>
+      </w:r>
+      <w:proofErr w:type="gramEnd"/>
+      <w:r>
+        <w:rPr>
+          <w:sz w:val="28"/>
+          <w:szCs w:val="28"/>
+        </w:rPr>
+        <w:t xml:space="preserve"> надсилає повідомлення генералу Б, використовуючи шифр Віженера. Криптоаналітик якимсь чином втрутився в їхній канал зв’язку і замінив зашифроване повідомлення на вибраний ним набі</w:t>
+      </w:r>
+      <w:proofErr w:type="gramStart"/>
+      <w:r>
+        <w:rPr>
+          <w:sz w:val="28"/>
+          <w:szCs w:val="28"/>
+        </w:rPr>
+        <w:t>р</w:t>
+      </w:r>
+      <w:proofErr w:type="gramEnd"/>
+      <w:r>
+        <w:rPr>
+          <w:sz w:val="28"/>
+          <w:szCs w:val="28"/>
+        </w:rPr>
+        <w:t xml:space="preserve"> літер («вибраний ШТ»), нехай це буде повідомлення «NLLCJOVFXXHMLY». Генерал</w:t>
+      </w:r>
+      <w:proofErr w:type="gramStart"/>
+      <w:r>
+        <w:rPr>
+          <w:sz w:val="28"/>
+          <w:szCs w:val="28"/>
+        </w:rPr>
+        <w:t xml:space="preserve"> Б</w:t>
+      </w:r>
+      <w:proofErr w:type="gramEnd"/>
+      <w:r>
+        <w:rPr>
+          <w:sz w:val="28"/>
+          <w:szCs w:val="28"/>
+        </w:rPr>
+        <w:t xml:space="preserve"> розшифровує його і в результаті отримує наступне «AKRUWNBXKWNEYX», що для нього не несе жодного змісту. Вважаючи, що ця інформація не має жодної цінності, він телефонує по незакритому каналу генералу А та запиту</w:t>
+      </w:r>
+      <w:proofErr w:type="gramStart"/>
+      <w:r>
+        <w:rPr>
+          <w:sz w:val="28"/>
+          <w:szCs w:val="28"/>
+        </w:rPr>
+        <w:t>є:</w:t>
+      </w:r>
+      <w:proofErr w:type="gramEnd"/>
+      <w:r>
+        <w:rPr>
+          <w:sz w:val="28"/>
+          <w:szCs w:val="28"/>
+        </w:rPr>
+        <w:t xml:space="preserve"> «Що Ви мали на увазі </w:t>
+      </w:r>
+      <w:proofErr w:type="gramStart"/>
+      <w:r>
+        <w:rPr>
+          <w:sz w:val="28"/>
+          <w:szCs w:val="28"/>
+        </w:rPr>
+        <w:t>п</w:t>
+      </w:r>
+      <w:proofErr w:type="gramEnd"/>
+      <w:r>
+        <w:rPr>
+          <w:sz w:val="28"/>
+          <w:szCs w:val="28"/>
+        </w:rPr>
+        <w:t xml:space="preserve">ід AKRUWNBXKWNEYX? Ви змінили секретний ключ без мого відому?». В цей час Криптоаналітик </w:t>
+      </w:r>
+      <w:proofErr w:type="gramStart"/>
+      <w:r>
+        <w:rPr>
+          <w:sz w:val="28"/>
+          <w:szCs w:val="28"/>
+        </w:rPr>
+        <w:t>п</w:t>
+      </w:r>
+      <w:proofErr w:type="gramEnd"/>
+      <w:r>
+        <w:rPr>
+          <w:sz w:val="28"/>
+          <w:szCs w:val="28"/>
+        </w:rPr>
+        <w:t>ідслуховує цю розмову і зміг встановити відповідність, що ШТ «NLLCJOVFXXHMLY» відповідає ВТ «AKRUWNBXKWNEYX». Враховуючи використання шифру</w:t>
+      </w:r>
+      <w:proofErr w:type="gramStart"/>
+      <w:r>
+        <w:rPr>
+          <w:sz w:val="28"/>
+          <w:szCs w:val="28"/>
+        </w:rPr>
+        <w:t xml:space="preserve"> В</w:t>
+      </w:r>
+      <w:proofErr w:type="gramEnd"/>
+      <w:r>
+        <w:rPr>
+          <w:sz w:val="28"/>
+          <w:szCs w:val="28"/>
+        </w:rPr>
+        <w:t>іженера, одного розшифрованого повідомлення достатньо, щоб відновити секретний ключ.</w:t>
       </w:r>
     </w:p>
     <w:p>
@@ -5483,7 +6318,7 @@
     </w:p>
     <w:p>
       <w:pPr>
-        <w:pStyle w:val="Heading1"/>
+        <w:pStyle w:val="1"/>
       </w:pPr>
       <w:bookmarkStart w:id="11" w:name="_Toc381612767"/>
       <w:bookmarkStart w:id="12" w:name="_Toc325066142"/>
@@ -5495,7 +6330,7 @@
     </w:p>
     <w:p>
       <w:pPr>
-        <w:pStyle w:val="Heading2"/>
+        <w:pStyle w:val="2"/>
         <w:spacing w:line="360" w:lineRule="auto"/>
         <w:rPr>
           <w:rFonts w:ascii="Times New Roman" w:hAnsi="Times New Roman" w:cs="Times New Roman"/>
@@ -5544,10 +6379,10 @@
           <w:noProof/>
           <w:sz w:val="28"/>
           <w:szCs w:val="28"/>
-          <w:lang w:val="en-US" w:eastAsia="en-US"/>
+          <w:lang w:val="uk-UA" w:eastAsia="uk-UA"/>
         </w:rPr>
         <w:drawing>
-          <wp:inline distT="0" distB="0" distL="0" distR="0" wp14:anchorId="381F15AE" wp14:editId="1B8F92D9">
+          <wp:inline distT="0" distB="0" distL="0" distR="0">
             <wp:extent cx="6480175" cy="2133890"/>
             <wp:effectExtent l="19050" t="0" r="0" b="0"/>
             <wp:docPr id="1" name="Рисунок 1"/>
@@ -5564,7 +6399,7 @@
                     </pic:cNvPicPr>
                   </pic:nvPicPr>
                   <pic:blipFill>
-                    <a:blip r:embed="rId27" cstate="print"/>
+                    <a:blip r:embed="rId26" cstate="print"/>
                     <a:srcRect/>
                     <a:stretch>
                       <a:fillRect/>
@@ -5667,10 +6502,10 @@
           <w:noProof/>
           <w:sz w:val="28"/>
           <w:szCs w:val="28"/>
-          <w:lang w:val="en-US" w:eastAsia="en-US"/>
+          <w:lang w:val="uk-UA" w:eastAsia="uk-UA"/>
         </w:rPr>
         <w:drawing>
-          <wp:inline distT="0" distB="0" distL="0" distR="0" wp14:anchorId="6E01521D" wp14:editId="43B82715">
+          <wp:inline distT="0" distB="0" distL="0" distR="0">
             <wp:extent cx="2438400" cy="2085975"/>
             <wp:effectExtent l="19050" t="0" r="0" b="0"/>
             <wp:docPr id="4" name="Рисунок 4"/>
@@ -5687,7 +6522,7 @@
                     </pic:cNvPicPr>
                   </pic:nvPicPr>
                   <pic:blipFill>
-                    <a:blip r:embed="rId28" cstate="print"/>
+                    <a:blip r:embed="rId27" cstate="print"/>
                     <a:srcRect/>
                     <a:stretch>
                       <a:fillRect/>
@@ -5762,11 +6597,11 @@
           <w:noProof/>
           <w:sz w:val="28"/>
           <w:szCs w:val="28"/>
-          <w:lang w:val="en-US" w:eastAsia="en-US"/>
+          <w:lang w:val="uk-UA" w:eastAsia="uk-UA"/>
         </w:rPr>
         <w:lastRenderedPageBreak/>
         <w:drawing>
-          <wp:inline distT="0" distB="0" distL="0" distR="0" wp14:anchorId="0AC036E9" wp14:editId="0B0739CD">
+          <wp:inline distT="0" distB="0" distL="0" distR="0">
             <wp:extent cx="4962525" cy="5953125"/>
             <wp:effectExtent l="19050" t="0" r="9525" b="0"/>
             <wp:docPr id="8" name="Рисунок 8"/>
@@ -5783,7 +6618,7 @@
                     </pic:cNvPicPr>
                   </pic:nvPicPr>
                   <pic:blipFill>
-                    <a:blip r:embed="rId29" cstate="print"/>
+                    <a:blip r:embed="rId28" cstate="print"/>
                     <a:srcRect/>
                     <a:stretch>
                       <a:fillRect/>
@@ -5976,10 +6811,10 @@
           <w:noProof/>
           <w:sz w:val="28"/>
           <w:szCs w:val="28"/>
-          <w:lang w:val="en-US" w:eastAsia="en-US"/>
+          <w:lang w:val="uk-UA" w:eastAsia="uk-UA"/>
         </w:rPr>
         <w:drawing>
-          <wp:inline distT="0" distB="0" distL="0" distR="0" wp14:anchorId="2F4126F2" wp14:editId="717FD19A">
+          <wp:inline distT="0" distB="0" distL="0" distR="0">
             <wp:extent cx="5762625" cy="3793657"/>
             <wp:effectExtent l="19050" t="0" r="9525" b="0"/>
             <wp:docPr id="10" name="Рисунок 10"/>
@@ -5996,7 +6831,7 @@
                     </pic:cNvPicPr>
                   </pic:nvPicPr>
                   <pic:blipFill>
-                    <a:blip r:embed="rId30" cstate="print"/>
+                    <a:blip r:embed="rId29" cstate="print"/>
                     <a:srcRect/>
                     <a:stretch>
                       <a:fillRect/>
@@ -7205,10 +8040,10 @@
           <w:noProof/>
           <w:sz w:val="28"/>
           <w:szCs w:val="28"/>
-          <w:lang w:val="en-US" w:eastAsia="en-US"/>
+          <w:lang w:val="uk-UA" w:eastAsia="uk-UA"/>
         </w:rPr>
         <w:drawing>
-          <wp:inline distT="0" distB="0" distL="0" distR="0" wp14:anchorId="4F98E9EB" wp14:editId="3852C8A5">
+          <wp:inline distT="0" distB="0" distL="0" distR="0">
             <wp:extent cx="6480175" cy="1553100"/>
             <wp:effectExtent l="19050" t="0" r="0" b="0"/>
             <wp:docPr id="11" name="Рисунок 11"/>
@@ -7225,7 +8060,7 @@
                     </pic:cNvPicPr>
                   </pic:nvPicPr>
                   <pic:blipFill>
-                    <a:blip r:embed="rId31" cstate="print"/>
+                    <a:blip r:embed="rId30" cstate="print"/>
                     <a:srcRect/>
                     <a:stretch>
                       <a:fillRect/>
@@ -10153,10 +10988,10 @@
           <w:noProof/>
           <w:sz w:val="28"/>
           <w:szCs w:val="28"/>
-          <w:lang w:val="en-US" w:eastAsia="en-US"/>
+          <w:lang w:val="uk-UA" w:eastAsia="uk-UA"/>
         </w:rPr>
         <w:drawing>
-          <wp:inline distT="0" distB="0" distL="0" distR="0" wp14:anchorId="5AE82779" wp14:editId="173F3C61">
+          <wp:inline distT="0" distB="0" distL="0" distR="0">
             <wp:extent cx="3905250" cy="1047750"/>
             <wp:effectExtent l="19050" t="0" r="0" b="0"/>
             <wp:docPr id="14" name="Рисунок 14"/>
@@ -10173,7 +11008,7 @@
                     </pic:cNvPicPr>
                   </pic:nvPicPr>
                   <pic:blipFill>
-                    <a:blip r:embed="rId32" cstate="print"/>
+                    <a:blip r:embed="rId31" cstate="print"/>
                     <a:srcRect/>
                     <a:stretch>
                       <a:fillRect/>
@@ -10259,10 +11094,10 @@
           <w:noProof/>
           <w:sz w:val="28"/>
           <w:szCs w:val="28"/>
-          <w:lang w:val="en-US" w:eastAsia="en-US"/>
+          <w:lang w:val="uk-UA" w:eastAsia="uk-UA"/>
         </w:rPr>
         <w:drawing>
-          <wp:inline distT="0" distB="0" distL="0" distR="0" wp14:anchorId="6FFC0C88" wp14:editId="3379BF8F">
+          <wp:inline distT="0" distB="0" distL="0" distR="0">
             <wp:extent cx="6477000" cy="2409825"/>
             <wp:effectExtent l="19050" t="0" r="0" b="0"/>
             <wp:docPr id="17" name="Рисунок 17"/>
@@ -10279,7 +11114,7 @@
                     </pic:cNvPicPr>
                   </pic:nvPicPr>
                   <pic:blipFill>
-                    <a:blip r:embed="rId33" cstate="print"/>
+                    <a:blip r:embed="rId32" cstate="print"/>
                     <a:srcRect/>
                     <a:stretch>
                       <a:fillRect/>
@@ -11725,7 +12560,7 @@
     </w:p>
     <w:p>
       <w:pPr>
-        <w:pStyle w:val="Heading2"/>
+        <w:pStyle w:val="2"/>
         <w:spacing w:line="360" w:lineRule="auto"/>
         <w:rPr>
           <w:rFonts w:ascii="Times New Roman" w:hAnsi="Times New Roman" w:cs="Times New Roman"/>
@@ -11799,10 +12634,10 @@
           <w:noProof/>
           <w:sz w:val="28"/>
           <w:szCs w:val="28"/>
-          <w:lang w:val="en-US" w:eastAsia="en-US"/>
+          <w:lang w:val="uk-UA" w:eastAsia="uk-UA"/>
         </w:rPr>
         <w:drawing>
-          <wp:inline distT="0" distB="0" distL="0" distR="0" wp14:anchorId="60B6980E" wp14:editId="57F43963">
+          <wp:inline distT="0" distB="0" distL="0" distR="0">
             <wp:extent cx="6120765" cy="2640769"/>
             <wp:effectExtent l="19050" t="0" r="0" b="0"/>
             <wp:docPr id="21" name="Рисунок 1"/>
@@ -11819,7 +12654,7 @@
                     </pic:cNvPicPr>
                   </pic:nvPicPr>
                   <pic:blipFill>
-                    <a:blip r:embed="rId34" cstate="print"/>
+                    <a:blip r:embed="rId33" cstate="print"/>
                     <a:srcRect/>
                     <a:stretch>
                       <a:fillRect/>
@@ -11866,7 +12701,7 @@
     </w:p>
     <w:p>
       <w:pPr>
-        <w:pStyle w:val="ListParagraph"/>
+        <w:pStyle w:val="a8"/>
         <w:numPr>
           <w:ilvl w:val="0"/>
           <w:numId w:val="7"/>
@@ -11905,10 +12740,10 @@
           <w:noProof/>
           <w:sz w:val="28"/>
           <w:szCs w:val="28"/>
-          <w:lang w:val="en-US" w:eastAsia="en-US"/>
+          <w:lang w:val="uk-UA" w:eastAsia="uk-UA"/>
         </w:rPr>
         <w:drawing>
-          <wp:inline distT="0" distB="0" distL="0" distR="0" wp14:anchorId="4F4A5ECF" wp14:editId="73240EDA">
+          <wp:inline distT="0" distB="0" distL="0" distR="0">
             <wp:extent cx="180975" cy="170180"/>
             <wp:effectExtent l="19050" t="0" r="9525" b="0"/>
             <wp:docPr id="22" name="Рисунок 9"/>
@@ -11925,7 +12760,7 @@
                     </pic:cNvPicPr>
                   </pic:nvPicPr>
                   <pic:blipFill>
-                    <a:blip r:embed="rId35" cstate="print"/>
+                    <a:blip r:embed="rId34" cstate="print"/>
                     <a:srcRect/>
                     <a:stretch>
                       <a:fillRect/>
@@ -11981,10 +12816,10 @@
           <w:noProof/>
           <w:sz w:val="28"/>
           <w:szCs w:val="28"/>
-          <w:lang w:val="en-US" w:eastAsia="en-US"/>
+          <w:lang w:val="uk-UA" w:eastAsia="uk-UA"/>
         </w:rPr>
         <w:drawing>
-          <wp:inline distT="0" distB="0" distL="0" distR="0" wp14:anchorId="495AB15D" wp14:editId="3753137A">
+          <wp:inline distT="0" distB="0" distL="0" distR="0">
             <wp:extent cx="276225" cy="191135"/>
             <wp:effectExtent l="19050" t="0" r="9525" b="0"/>
             <wp:docPr id="23" name="Рисунок 12"/>
@@ -12001,7 +12836,7 @@
                     </pic:cNvPicPr>
                   </pic:nvPicPr>
                   <pic:blipFill>
-                    <a:blip r:embed="rId36" cstate="print"/>
+                    <a:blip r:embed="rId35" cstate="print"/>
                     <a:srcRect/>
                     <a:stretch>
                       <a:fillRect/>
@@ -12034,7 +12869,23 @@
           <w:sz w:val="28"/>
           <w:szCs w:val="28"/>
         </w:rPr>
-        <w:t>- циклічний зсув на 8 бітів вправо;</w:t>
+        <w:t>- циклічний зсув на 8 біті</w:t>
+      </w:r>
+      <w:proofErr w:type="gramStart"/>
+      <w:r>
+        <w:rPr>
+          <w:sz w:val="28"/>
+          <w:szCs w:val="28"/>
+        </w:rPr>
+        <w:t>в</w:t>
+      </w:r>
+      <w:proofErr w:type="gramEnd"/>
+      <w:r>
+        <w:rPr>
+          <w:sz w:val="28"/>
+          <w:szCs w:val="28"/>
+        </w:rPr>
+        <w:t xml:space="preserve"> вправо;</w:t>
       </w:r>
     </w:p>
     <w:p>
@@ -12058,10 +12909,10 @@
           <w:noProof/>
           <w:sz w:val="28"/>
           <w:szCs w:val="28"/>
-          <w:lang w:val="en-US" w:eastAsia="en-US"/>
+          <w:lang w:val="uk-UA" w:eastAsia="uk-UA"/>
         </w:rPr>
         <w:drawing>
-          <wp:inline distT="0" distB="0" distL="0" distR="0" wp14:anchorId="091F0F3B" wp14:editId="07981118">
+          <wp:inline distT="0" distB="0" distL="0" distR="0">
             <wp:extent cx="723265" cy="138430"/>
             <wp:effectExtent l="19050" t="0" r="635" b="0"/>
             <wp:docPr id="24" name="Рисунок 21"/>
@@ -12078,7 +12929,7 @@
                     </pic:cNvPicPr>
                   </pic:nvPicPr>
                   <pic:blipFill>
-                    <a:blip r:embed="rId37" cstate="print"/>
+                    <a:blip r:embed="rId36" cstate="print"/>
                     <a:srcRect/>
                     <a:stretch>
                       <a:fillRect/>
@@ -12111,7 +12962,23 @@
           <w:sz w:val="28"/>
           <w:szCs w:val="28"/>
         </w:rPr>
-        <w:t xml:space="preserve">, що складається із 17 слів, по 16 біт кожне. Основним будівельним блоком є деяка функція </w:t>
+        <w:t>, що складається із 17 слі</w:t>
+      </w:r>
+      <w:proofErr w:type="gramStart"/>
+      <w:r>
+        <w:rPr>
+          <w:sz w:val="28"/>
+          <w:szCs w:val="28"/>
+        </w:rPr>
+        <w:t>в</w:t>
+      </w:r>
+      <w:proofErr w:type="gramEnd"/>
+      <w:r>
+        <w:rPr>
+          <w:sz w:val="28"/>
+          <w:szCs w:val="28"/>
+        </w:rPr>
+        <w:t xml:space="preserve">, по 16 біт кожне. Основним будівельним блоком є деяка функція </w:t>
       </w:r>
       <w:r>
         <w:rPr>
@@ -12126,7 +12993,23 @@
           <w:sz w:val="28"/>
           <w:szCs w:val="28"/>
         </w:rPr>
-        <w:t>, що залежить від ключа, а по суті являється перестановкою бітів в 16-бітному слові. Формульно її можна представити так:</w:t>
+        <w:t xml:space="preserve">, що залежить від ключа, а по суті являється перестановкою бітів </w:t>
+      </w:r>
+      <w:proofErr w:type="gramStart"/>
+      <w:r>
+        <w:rPr>
+          <w:sz w:val="28"/>
+          <w:szCs w:val="28"/>
+        </w:rPr>
+        <w:t>в</w:t>
+      </w:r>
+      <w:proofErr w:type="gramEnd"/>
+      <w:r>
+        <w:rPr>
+          <w:sz w:val="28"/>
+          <w:szCs w:val="28"/>
+        </w:rPr>
+        <w:t xml:space="preserve"> 16-бітному слові. Формульно її можна представити так:</w:t>
       </w:r>
     </w:p>
     <w:p>
@@ -12143,10 +13026,10 @@
           <w:noProof/>
           <w:sz w:val="28"/>
           <w:szCs w:val="28"/>
-          <w:lang w:val="en-US" w:eastAsia="en-US"/>
+          <w:lang w:val="uk-UA" w:eastAsia="uk-UA"/>
         </w:rPr>
         <w:drawing>
-          <wp:inline distT="0" distB="0" distL="0" distR="0" wp14:anchorId="6FD48435" wp14:editId="46E0D1D3">
+          <wp:inline distT="0" distB="0" distL="0" distR="0">
             <wp:extent cx="1616075" cy="233680"/>
             <wp:effectExtent l="19050" t="0" r="3175" b="0"/>
             <wp:docPr id="25" name="Рисунок 24"/>
@@ -12163,7 +13046,7 @@
                     </pic:cNvPicPr>
                   </pic:nvPicPr>
                   <pic:blipFill>
-                    <a:blip r:embed="rId38" cstate="print"/>
+                    <a:blip r:embed="rId37" cstate="print"/>
                     <a:srcRect/>
                     <a:stretch>
                       <a:fillRect/>
@@ -12220,10 +13103,10 @@
           <w:noProof/>
           <w:sz w:val="28"/>
           <w:szCs w:val="28"/>
-          <w:lang w:val="en-US" w:eastAsia="en-US"/>
+          <w:lang w:val="uk-UA" w:eastAsia="uk-UA"/>
         </w:rPr>
         <w:drawing>
-          <wp:inline distT="0" distB="0" distL="0" distR="0" wp14:anchorId="39DE6D22" wp14:editId="250D9742">
+          <wp:inline distT="0" distB="0" distL="0" distR="0">
             <wp:extent cx="244475" cy="170180"/>
             <wp:effectExtent l="19050" t="0" r="3175" b="0"/>
             <wp:docPr id="27" name="Рисунок 27"/>
@@ -12240,7 +13123,7 @@
                     </pic:cNvPicPr>
                   </pic:nvPicPr>
                   <pic:blipFill>
-                    <a:blip r:embed="rId39" cstate="print"/>
+                    <a:blip r:embed="rId38" cstate="print"/>
                     <a:srcRect/>
                     <a:stretch>
                       <a:fillRect/>
@@ -12304,48 +13187,64 @@
           <w:sz w:val="28"/>
           <w:szCs w:val="28"/>
         </w:rPr>
-        <w:t>, а SBox – залежна від ключа функція, що визначається на етапі встановлення ключа. Вважатимемо, що це таблиця із 256 16-бітних слів.</w:t>
-      </w:r>
-    </w:p>
-    <w:p>
-      <w:pPr>
-        <w:rPr>
-          <w:sz w:val="28"/>
-          <w:szCs w:val="28"/>
-          <w:lang w:val="uk-UA"/>
-        </w:rPr>
-      </w:pPr>
-    </w:p>
-    <w:p>
-      <w:pPr>
-        <w:rPr>
-          <w:sz w:val="28"/>
-          <w:szCs w:val="28"/>
-          <w:lang w:val="uk-UA"/>
-        </w:rPr>
-      </w:pPr>
-    </w:p>
-    <w:p>
-      <w:pPr>
-        <w:rPr>
-          <w:sz w:val="28"/>
-          <w:szCs w:val="28"/>
-          <w:lang w:val="uk-UA"/>
-        </w:rPr>
-      </w:pPr>
-    </w:p>
-    <w:p>
-      <w:pPr>
-        <w:rPr>
-          <w:sz w:val="28"/>
-          <w:szCs w:val="28"/>
-          <w:lang w:val="uk-UA"/>
-        </w:rPr>
-      </w:pPr>
-    </w:p>
-    <w:p>
-      <w:pPr>
-        <w:pStyle w:val="Heading2"/>
+        <w:t>, а SBox – залежна від ключа функція, що визначається на етапі встановлення ключа. Вважатимемо, що це таблиця із 256 16-бітних слі</w:t>
+      </w:r>
+      <w:proofErr w:type="gramStart"/>
+      <w:r>
+        <w:rPr>
+          <w:sz w:val="28"/>
+          <w:szCs w:val="28"/>
+        </w:rPr>
+        <w:t>в</w:t>
+      </w:r>
+      <w:proofErr w:type="gramEnd"/>
+      <w:r>
+        <w:rPr>
+          <w:sz w:val="28"/>
+          <w:szCs w:val="28"/>
+        </w:rPr>
+        <w:t>.</w:t>
+      </w:r>
+    </w:p>
+    <w:p>
+      <w:pPr>
+        <w:rPr>
+          <w:sz w:val="28"/>
+          <w:szCs w:val="28"/>
+          <w:lang w:val="uk-UA"/>
+        </w:rPr>
+      </w:pPr>
+    </w:p>
+    <w:p>
+      <w:pPr>
+        <w:rPr>
+          <w:sz w:val="28"/>
+          <w:szCs w:val="28"/>
+          <w:lang w:val="uk-UA"/>
+        </w:rPr>
+      </w:pPr>
+    </w:p>
+    <w:p>
+      <w:pPr>
+        <w:rPr>
+          <w:sz w:val="28"/>
+          <w:szCs w:val="28"/>
+          <w:lang w:val="uk-UA"/>
+        </w:rPr>
+      </w:pPr>
+    </w:p>
+    <w:p>
+      <w:pPr>
+        <w:rPr>
+          <w:sz w:val="28"/>
+          <w:szCs w:val="28"/>
+          <w:lang w:val="uk-UA"/>
+        </w:rPr>
+      </w:pPr>
+    </w:p>
+    <w:p>
+      <w:pPr>
+        <w:pStyle w:val="2"/>
         <w:spacing w:line="360" w:lineRule="auto"/>
         <w:rPr>
           <w:rFonts w:ascii="Times New Roman" w:hAnsi="Times New Roman" w:cs="Times New Roman"/>
@@ -12401,12 +13300,21 @@
           <w:szCs w:val="28"/>
         </w:rPr>
       </w:pPr>
-      <w:r>
-        <w:rPr>
-          <w:sz w:val="28"/>
-          <w:szCs w:val="28"/>
-        </w:rPr>
-        <w:t xml:space="preserve">З опису шифру випливає, що секретним ключем для шифрування можна вважати саме таблицю Sbox із 256 16-бітних слів. Тому головною ціллю атаки є відтворити цю таблицю. </w:t>
+      <w:proofErr w:type="gramStart"/>
+      <w:r>
+        <w:rPr>
+          <w:sz w:val="28"/>
+          <w:szCs w:val="28"/>
+        </w:rPr>
+        <w:t>З</w:t>
+      </w:r>
+      <w:proofErr w:type="gramEnd"/>
+      <w:r>
+        <w:rPr>
+          <w:sz w:val="28"/>
+          <w:szCs w:val="28"/>
+        </w:rPr>
+        <w:t xml:space="preserve"> опису шифру випливає, що секретним ключем для шифрування можна вважати саме таблицю Sbox із 256 16-бітних слів. Тому головною ціллю атаки є відтворити цю таблицю. </w:t>
       </w:r>
     </w:p>
     <w:p>
@@ -12423,17 +13331,33 @@
           <w:sz w:val="28"/>
           <w:szCs w:val="28"/>
         </w:rPr>
-        <w:t xml:space="preserve">Ми будемо розшифровувати один ШТ, що складається із 263 однакових патернів, отримаємо відповідний йому ВТ та ключовий потік як результат. Патерни </w:t>
+        <w:t xml:space="preserve">Ми будемо розшифровувати один </w:t>
+      </w:r>
+      <w:proofErr w:type="gramStart"/>
+      <w:r>
+        <w:rPr>
+          <w:sz w:val="28"/>
+          <w:szCs w:val="28"/>
+        </w:rPr>
+        <w:t>ШТ</w:t>
+      </w:r>
+      <w:proofErr w:type="gramEnd"/>
+      <w:r>
+        <w:rPr>
+          <w:sz w:val="28"/>
+          <w:szCs w:val="28"/>
+        </w:rPr>
+        <w:t xml:space="preserve">, що складається із 263 однакових патернів, отримаємо відповідний йому ВТ та ключовий потік як результат. Патерни </w:t>
       </w:r>
       <w:r>
         <w:rPr>
           <w:noProof/>
           <w:sz w:val="28"/>
           <w:szCs w:val="28"/>
-          <w:lang w:val="en-US" w:eastAsia="en-US"/>
+          <w:lang w:val="uk-UA" w:eastAsia="uk-UA"/>
         </w:rPr>
         <w:drawing>
-          <wp:inline distT="0" distB="0" distL="0" distR="0" wp14:anchorId="157073A7" wp14:editId="16119BBF">
+          <wp:inline distT="0" distB="0" distL="0" distR="0">
             <wp:extent cx="1520190" cy="201930"/>
             <wp:effectExtent l="19050" t="0" r="3810" b="0"/>
             <wp:docPr id="26" name="Рисунок 1"/>
@@ -12450,7 +13374,7 @@
                     </pic:cNvPicPr>
                   </pic:nvPicPr>
                   <pic:blipFill>
-                    <a:blip r:embed="rId40" cstate="print"/>
+                    <a:blip r:embed="rId39" cstate="print"/>
                     <a:srcRect/>
                     <a:stretch>
                       <a:fillRect/>
@@ -12483,7 +13407,39 @@
           <w:sz w:val="28"/>
           <w:szCs w:val="28"/>
         </w:rPr>
-        <w:t xml:space="preserve"> складатимуться із 18 16-бітних слів та завжди має наступний формат:</w:t>
+        <w:t xml:space="preserve"> складатимуться із 18 16-бітних слі</w:t>
+      </w:r>
+      <w:proofErr w:type="gramStart"/>
+      <w:r>
+        <w:rPr>
+          <w:sz w:val="28"/>
+          <w:szCs w:val="28"/>
+        </w:rPr>
+        <w:t>в</w:t>
+      </w:r>
+      <w:proofErr w:type="gramEnd"/>
+      <w:r>
+        <w:rPr>
+          <w:sz w:val="28"/>
+          <w:szCs w:val="28"/>
+        </w:rPr>
+        <w:t xml:space="preserve"> </w:t>
+      </w:r>
+      <w:proofErr w:type="gramStart"/>
+      <w:r>
+        <w:rPr>
+          <w:sz w:val="28"/>
+          <w:szCs w:val="28"/>
+        </w:rPr>
+        <w:t>та</w:t>
+      </w:r>
+      <w:proofErr w:type="gramEnd"/>
+      <w:r>
+        <w:rPr>
+          <w:sz w:val="28"/>
+          <w:szCs w:val="28"/>
+        </w:rPr>
+        <w:t xml:space="preserve"> завжди має наступний формат:</w:t>
       </w:r>
     </w:p>
     <w:p>
@@ -12500,10 +13456,10 @@
           <w:noProof/>
           <w:sz w:val="28"/>
           <w:szCs w:val="28"/>
-          <w:lang w:val="en-US" w:eastAsia="en-US"/>
+          <w:lang w:val="uk-UA" w:eastAsia="uk-UA"/>
         </w:rPr>
         <w:drawing>
-          <wp:inline distT="0" distB="0" distL="0" distR="0" wp14:anchorId="3C90AC34" wp14:editId="152B1B1D">
+          <wp:inline distT="0" distB="0" distL="0" distR="0">
             <wp:extent cx="2519680" cy="542290"/>
             <wp:effectExtent l="19050" t="0" r="0" b="0"/>
             <wp:docPr id="28" name="Рисунок 4"/>
@@ -12520,7 +13476,7 @@
                     </pic:cNvPicPr>
                   </pic:nvPicPr>
                   <pic:blipFill>
-                    <a:blip r:embed="rId41" cstate="print"/>
+                    <a:blip r:embed="rId40" cstate="print"/>
                     <a:srcRect/>
                     <a:stretch>
                       <a:fillRect/>
@@ -12570,10 +13526,10 @@
           <w:noProof/>
           <w:sz w:val="28"/>
           <w:szCs w:val="28"/>
-          <w:lang w:val="en-US" w:eastAsia="en-US"/>
+          <w:lang w:val="uk-UA" w:eastAsia="uk-UA"/>
         </w:rPr>
         <w:drawing>
-          <wp:inline distT="0" distB="0" distL="0" distR="0" wp14:anchorId="31BBE14E" wp14:editId="0FBF48E7">
+          <wp:inline distT="0" distB="0" distL="0" distR="0">
             <wp:extent cx="138430" cy="170180"/>
             <wp:effectExtent l="19050" t="0" r="0" b="0"/>
             <wp:docPr id="29" name="Рисунок 13"/>
@@ -12590,7 +13546,7 @@
                     </pic:cNvPicPr>
                   </pic:nvPicPr>
                   <pic:blipFill>
-                    <a:blip r:embed="rId42" cstate="print"/>
+                    <a:blip r:embed="rId41" cstate="print"/>
                     <a:srcRect/>
                     <a:stretch>
                       <a:fillRect/>
@@ -12623,7 +13579,23 @@
           <w:sz w:val="28"/>
           <w:szCs w:val="28"/>
         </w:rPr>
-        <w:t xml:space="preserve"> має певне значення для кожного патерну, визначимо це значення згодом. Із схематичного зображення шифру випливає, що </w:t>
+        <w:t xml:space="preserve"> має певне значення для кожного патерну, визначимо це значення згодом. Із схематичного зображення шифру виплива</w:t>
+      </w:r>
+      <w:proofErr w:type="gramStart"/>
+      <w:r>
+        <w:rPr>
+          <w:sz w:val="28"/>
+          <w:szCs w:val="28"/>
+        </w:rPr>
+        <w:t>є,</w:t>
+      </w:r>
+      <w:proofErr w:type="gramEnd"/>
+      <w:r>
+        <w:rPr>
+          <w:sz w:val="28"/>
+          <w:szCs w:val="28"/>
+        </w:rPr>
+        <w:t xml:space="preserve"> що </w:t>
       </w:r>
     </w:p>
     <w:p>
@@ -12640,10 +13612,10 @@
           <w:noProof/>
           <w:sz w:val="28"/>
           <w:szCs w:val="28"/>
-          <w:lang w:val="en-US" w:eastAsia="en-US"/>
+          <w:lang w:val="uk-UA" w:eastAsia="uk-UA"/>
         </w:rPr>
         <w:drawing>
-          <wp:inline distT="0" distB="0" distL="0" distR="0" wp14:anchorId="385C780C" wp14:editId="4E762BB1">
+          <wp:inline distT="0" distB="0" distL="0" distR="0">
             <wp:extent cx="4135755" cy="308610"/>
             <wp:effectExtent l="19050" t="0" r="0" b="0"/>
             <wp:docPr id="30" name="Рисунок 16"/>
@@ -12660,7 +13632,7 @@
                     </pic:cNvPicPr>
                   </pic:nvPicPr>
                   <pic:blipFill>
-                    <a:blip r:embed="rId43" cstate="print"/>
+                    <a:blip r:embed="rId42" cstate="print"/>
                     <a:srcRect/>
                     <a:stretch>
                       <a:fillRect/>
@@ -12703,7 +13675,23 @@
           <w:sz w:val="28"/>
           <w:szCs w:val="28"/>
         </w:rPr>
-        <w:t xml:space="preserve">Значення цих регістрів в момент часу </w:t>
+        <w:t xml:space="preserve">Значення цих регістрів </w:t>
+      </w:r>
+      <w:proofErr w:type="gramStart"/>
+      <w:r>
+        <w:rPr>
+          <w:sz w:val="28"/>
+          <w:szCs w:val="28"/>
+        </w:rPr>
+        <w:t>в</w:t>
+      </w:r>
+      <w:proofErr w:type="gramEnd"/>
+      <w:r>
+        <w:rPr>
+          <w:sz w:val="28"/>
+          <w:szCs w:val="28"/>
+        </w:rPr>
+        <w:t xml:space="preserve"> момент часу </w:t>
       </w:r>
       <w:r>
         <w:rPr>
@@ -12736,10 +13724,10 @@
           <w:noProof/>
           <w:sz w:val="28"/>
           <w:szCs w:val="28"/>
-          <w:lang w:val="en-US" w:eastAsia="en-US"/>
+          <w:lang w:val="uk-UA" w:eastAsia="uk-UA"/>
         </w:rPr>
         <w:drawing>
-          <wp:inline distT="0" distB="0" distL="0" distR="0" wp14:anchorId="2676FC25" wp14:editId="3DB3DEEC">
+          <wp:inline distT="0" distB="0" distL="0" distR="0">
             <wp:extent cx="1541780" cy="1052830"/>
             <wp:effectExtent l="19050" t="0" r="1270" b="0"/>
             <wp:docPr id="31" name="Рисунок 19"/>
@@ -12756,7 +13744,7 @@
                     </pic:cNvPicPr>
                   </pic:nvPicPr>
                   <pic:blipFill>
-                    <a:blip r:embed="rId44" cstate="print"/>
+                    <a:blip r:embed="rId43" cstate="print"/>
                     <a:srcRect/>
                     <a:stretch>
                       <a:fillRect/>
@@ -12799,7 +13787,23 @@
           <w:sz w:val="28"/>
           <w:szCs w:val="28"/>
         </w:rPr>
-        <w:t xml:space="preserve">По суті, вміст регістрів сталий для всіх патернів, окрім регістру </w:t>
+        <w:t>По суті, вмі</w:t>
+      </w:r>
+      <w:proofErr w:type="gramStart"/>
+      <w:r>
+        <w:rPr>
+          <w:sz w:val="28"/>
+          <w:szCs w:val="28"/>
+        </w:rPr>
+        <w:t>ст</w:t>
+      </w:r>
+      <w:proofErr w:type="gramEnd"/>
+      <w:r>
+        <w:rPr>
+          <w:sz w:val="28"/>
+          <w:szCs w:val="28"/>
+        </w:rPr>
+        <w:t xml:space="preserve"> регістрів сталий для всіх патернів, окрім регістру </w:t>
       </w:r>
       <w:r>
         <w:rPr>
@@ -12831,10 +13835,10 @@
           <w:noProof/>
           <w:sz w:val="28"/>
           <w:szCs w:val="28"/>
-          <w:lang w:val="en-US" w:eastAsia="en-US"/>
+          <w:lang w:val="uk-UA" w:eastAsia="uk-UA"/>
         </w:rPr>
         <w:drawing>
-          <wp:inline distT="0" distB="0" distL="0" distR="0" wp14:anchorId="387BE884" wp14:editId="0493CF32">
+          <wp:inline distT="0" distB="0" distL="0" distR="0">
             <wp:extent cx="3455670" cy="414655"/>
             <wp:effectExtent l="19050" t="0" r="0" b="0"/>
             <wp:docPr id="32" name="Рисунок 22"/>
@@ -12851,7 +13855,7 @@
                     </pic:cNvPicPr>
                   </pic:nvPicPr>
                   <pic:blipFill>
-                    <a:blip r:embed="rId45" cstate="print"/>
+                    <a:blip r:embed="rId44" cstate="print"/>
                     <a:srcRect/>
                     <a:stretch>
                       <a:fillRect/>
@@ -12918,10 +13922,10 @@
           <w:noProof/>
           <w:sz w:val="28"/>
           <w:szCs w:val="28"/>
-          <w:lang w:val="en-US" w:eastAsia="en-US"/>
+          <w:lang w:val="uk-UA" w:eastAsia="uk-UA"/>
         </w:rPr>
         <w:drawing>
-          <wp:inline distT="0" distB="0" distL="0" distR="0" wp14:anchorId="35807054" wp14:editId="1B622514">
+          <wp:inline distT="0" distB="0" distL="0" distR="0">
             <wp:extent cx="1977390" cy="255270"/>
             <wp:effectExtent l="19050" t="0" r="3810" b="0"/>
             <wp:docPr id="33" name="Рисунок 25"/>
@@ -12938,7 +13942,7 @@
                     </pic:cNvPicPr>
                   </pic:nvPicPr>
                   <pic:blipFill>
-                    <a:blip r:embed="rId46" cstate="print"/>
+                    <a:blip r:embed="rId45" cstate="print"/>
                     <a:srcRect/>
                     <a:stretch>
                       <a:fillRect/>
@@ -13003,10 +14007,10 @@
           <w:noProof/>
           <w:sz w:val="28"/>
           <w:szCs w:val="28"/>
-          <w:lang w:val="en-US" w:eastAsia="en-US"/>
+          <w:lang w:val="uk-UA" w:eastAsia="uk-UA"/>
         </w:rPr>
         <w:drawing>
-          <wp:inline distT="0" distB="0" distL="0" distR="0" wp14:anchorId="1F352C96" wp14:editId="55FC326F">
+          <wp:inline distT="0" distB="0" distL="0" distR="0">
             <wp:extent cx="233680" cy="180975"/>
             <wp:effectExtent l="19050" t="0" r="0" b="0"/>
             <wp:docPr id="34" name="Рисунок 31"/>
@@ -13023,7 +14027,7 @@
                     </pic:cNvPicPr>
                   </pic:nvPicPr>
                   <pic:blipFill>
-                    <a:blip r:embed="rId47" cstate="print"/>
+                    <a:blip r:embed="rId46" cstate="print"/>
                     <a:srcRect/>
                     <a:stretch>
                       <a:fillRect/>
@@ -13063,10 +14067,10 @@
           <w:noProof/>
           <w:sz w:val="28"/>
           <w:szCs w:val="28"/>
-          <w:lang w:val="en-US" w:eastAsia="en-US"/>
+          <w:lang w:val="uk-UA" w:eastAsia="uk-UA"/>
         </w:rPr>
         <w:drawing>
-          <wp:inline distT="0" distB="0" distL="0" distR="0" wp14:anchorId="4727B227" wp14:editId="58EA563C">
+          <wp:inline distT="0" distB="0" distL="0" distR="0">
             <wp:extent cx="223520" cy="266065"/>
             <wp:effectExtent l="19050" t="0" r="5080" b="0"/>
             <wp:docPr id="35" name="Рисунок 34"/>
@@ -13083,7 +14087,7 @@
                     </pic:cNvPicPr>
                   </pic:nvPicPr>
                   <pic:blipFill>
-                    <a:blip r:embed="rId48" cstate="print"/>
+                    <a:blip r:embed="rId47" cstate="print"/>
                     <a:srcRect/>
                     <a:stretch>
                       <a:fillRect/>
@@ -13123,10 +14127,10 @@
           <w:noProof/>
           <w:sz w:val="28"/>
           <w:szCs w:val="28"/>
-          <w:lang w:val="en-US" w:eastAsia="en-US"/>
+          <w:lang w:val="uk-UA" w:eastAsia="uk-UA"/>
         </w:rPr>
         <w:drawing>
-          <wp:inline distT="0" distB="0" distL="0" distR="0" wp14:anchorId="30FB345C" wp14:editId="30146ADD">
+          <wp:inline distT="0" distB="0" distL="0" distR="0">
             <wp:extent cx="191135" cy="138430"/>
             <wp:effectExtent l="19050" t="0" r="0" b="0"/>
             <wp:docPr id="37" name="Рисунок 37"/>
@@ -13143,7 +14147,7 @@
                     </pic:cNvPicPr>
                   </pic:nvPicPr>
                   <pic:blipFill>
-                    <a:blip r:embed="rId49" cstate="print"/>
+                    <a:blip r:embed="rId48" cstate="print"/>
                     <a:srcRect/>
                     <a:stretch>
                       <a:fillRect/>
@@ -13183,10 +14187,10 @@
           <w:noProof/>
           <w:sz w:val="28"/>
           <w:szCs w:val="28"/>
-          <w:lang w:val="en-US" w:eastAsia="en-US"/>
+          <w:lang w:val="uk-UA" w:eastAsia="uk-UA"/>
         </w:rPr>
         <w:drawing>
-          <wp:inline distT="0" distB="0" distL="0" distR="0" wp14:anchorId="1A547807" wp14:editId="358D72EB">
+          <wp:inline distT="0" distB="0" distL="0" distR="0">
             <wp:extent cx="180975" cy="233680"/>
             <wp:effectExtent l="19050" t="0" r="9525" b="0"/>
             <wp:docPr id="40" name="Рисунок 40"/>
@@ -13203,7 +14207,7 @@
                     </pic:cNvPicPr>
                   </pic:nvPicPr>
                   <pic:blipFill>
-                    <a:blip r:embed="rId50" cstate="print"/>
+                    <a:blip r:embed="rId49" cstate="print"/>
                     <a:srcRect/>
                     <a:stretch>
                       <a:fillRect/>
@@ -13243,10 +14247,10 @@
           <w:noProof/>
           <w:sz w:val="28"/>
           <w:szCs w:val="28"/>
-          <w:lang w:val="en-US" w:eastAsia="en-US"/>
+          <w:lang w:val="uk-UA" w:eastAsia="uk-UA"/>
         </w:rPr>
         <w:drawing>
-          <wp:inline distT="0" distB="0" distL="0" distR="0" wp14:anchorId="0E7E7B10" wp14:editId="2543D88D">
+          <wp:inline distT="0" distB="0" distL="0" distR="0">
             <wp:extent cx="212725" cy="170180"/>
             <wp:effectExtent l="19050" t="0" r="0" b="0"/>
             <wp:docPr id="43" name="Рисунок 43"/>
@@ -13263,7 +14267,7 @@
                     </pic:cNvPicPr>
                   </pic:nvPicPr>
                   <pic:blipFill>
-                    <a:blip r:embed="rId51" cstate="print"/>
+                    <a:blip r:embed="rId50" cstate="print"/>
                     <a:srcRect/>
                     <a:stretch>
                       <a:fillRect/>
@@ -13313,10 +14317,10 @@
           <w:noProof/>
           <w:sz w:val="28"/>
           <w:szCs w:val="28"/>
-          <w:lang w:val="en-US" w:eastAsia="en-US"/>
+          <w:lang w:val="uk-UA" w:eastAsia="uk-UA"/>
         </w:rPr>
         <w:drawing>
-          <wp:inline distT="0" distB="0" distL="0" distR="0" wp14:anchorId="36D7547E" wp14:editId="7DD1333F">
+          <wp:inline distT="0" distB="0" distL="0" distR="0">
             <wp:extent cx="3413125" cy="233680"/>
             <wp:effectExtent l="19050" t="0" r="0" b="0"/>
             <wp:docPr id="46" name="Рисунок 46"/>
@@ -13333,7 +14337,7 @@
                     </pic:cNvPicPr>
                   </pic:nvPicPr>
                   <pic:blipFill>
-                    <a:blip r:embed="rId52" cstate="print"/>
+                    <a:blip r:embed="rId51" cstate="print"/>
                     <a:srcRect/>
                     <a:stretch>
                       <a:fillRect/>
@@ -13377,7 +14381,23 @@
           <w:szCs w:val="28"/>
         </w:rPr>
         <w:lastRenderedPageBreak/>
-        <w:t xml:space="preserve">Виходячи із вигляду патернів вище, перетворимо формулу для потокового символу на 18 часовому кроці: </w:t>
+        <w:t xml:space="preserve">Виходячи із вигляду патернів вище, перетворимо формулу для </w:t>
+      </w:r>
+      <w:proofErr w:type="gramStart"/>
+      <w:r>
+        <w:rPr>
+          <w:sz w:val="28"/>
+          <w:szCs w:val="28"/>
+        </w:rPr>
+        <w:t>потокового</w:t>
+      </w:r>
+      <w:proofErr w:type="gramEnd"/>
+      <w:r>
+        <w:rPr>
+          <w:sz w:val="28"/>
+          <w:szCs w:val="28"/>
+        </w:rPr>
+        <w:t xml:space="preserve"> символу на 18 часовому кроці: </w:t>
       </w:r>
     </w:p>
     <w:p>
@@ -13394,10 +14414,10 @@
           <w:noProof/>
           <w:sz w:val="28"/>
           <w:szCs w:val="28"/>
-          <w:lang w:val="en-US" w:eastAsia="en-US"/>
+          <w:lang w:val="uk-UA" w:eastAsia="uk-UA"/>
         </w:rPr>
         <w:drawing>
-          <wp:inline distT="0" distB="0" distL="0" distR="0" wp14:anchorId="5DA7F10B" wp14:editId="0ED72843">
+          <wp:inline distT="0" distB="0" distL="0" distR="0">
             <wp:extent cx="3242945" cy="266065"/>
             <wp:effectExtent l="19050" t="0" r="0" b="0"/>
             <wp:docPr id="49" name="Рисунок 49"/>
@@ -13414,7 +14434,7 @@
                     </pic:cNvPicPr>
                   </pic:nvPicPr>
                   <pic:blipFill>
-                    <a:blip r:embed="rId53" cstate="print"/>
+                    <a:blip r:embed="rId52" cstate="print"/>
                     <a:srcRect/>
                     <a:stretch>
                       <a:fillRect/>
@@ -13474,10 +14494,10 @@
           <w:noProof/>
           <w:sz w:val="28"/>
           <w:szCs w:val="28"/>
-          <w:lang w:val="en-US" w:eastAsia="en-US"/>
+          <w:lang w:val="uk-UA" w:eastAsia="uk-UA"/>
         </w:rPr>
         <w:drawing>
-          <wp:inline distT="0" distB="0" distL="0" distR="0" wp14:anchorId="6F305014" wp14:editId="2B7D02E2">
+          <wp:inline distT="0" distB="0" distL="0" distR="0">
             <wp:extent cx="2413635" cy="318770"/>
             <wp:effectExtent l="19050" t="0" r="5715" b="0"/>
             <wp:docPr id="52" name="Рисунок 52"/>
@@ -13494,7 +14514,7 @@
                     </pic:cNvPicPr>
                   </pic:nvPicPr>
                   <pic:blipFill>
-                    <a:blip r:embed="rId54" cstate="print"/>
+                    <a:blip r:embed="rId53" cstate="print"/>
                     <a:srcRect/>
                     <a:stretch>
                       <a:fillRect/>
@@ -13544,10 +14564,10 @@
           <w:noProof/>
           <w:sz w:val="28"/>
           <w:szCs w:val="28"/>
-          <w:lang w:val="en-US" w:eastAsia="en-US"/>
+          <w:lang w:val="uk-UA" w:eastAsia="uk-UA"/>
         </w:rPr>
         <w:drawing>
-          <wp:inline distT="0" distB="0" distL="0" distR="0" wp14:anchorId="75E45610" wp14:editId="53C6AC55">
+          <wp:inline distT="0" distB="0" distL="0" distR="0">
             <wp:extent cx="212725" cy="170180"/>
             <wp:effectExtent l="19050" t="0" r="0" b="0"/>
             <wp:docPr id="36" name="Рисунок 43"/>
@@ -13564,7 +14584,7 @@
                     </pic:cNvPicPr>
                   </pic:nvPicPr>
                   <pic:blipFill>
-                    <a:blip r:embed="rId51" cstate="print"/>
+                    <a:blip r:embed="rId50" cstate="print"/>
                     <a:srcRect/>
                     <a:stretch>
                       <a:fillRect/>
@@ -13614,10 +14634,10 @@
           <w:noProof/>
           <w:sz w:val="28"/>
           <w:szCs w:val="28"/>
-          <w:lang w:val="en-US" w:eastAsia="en-US"/>
+          <w:lang w:val="uk-UA" w:eastAsia="uk-UA"/>
         </w:rPr>
         <w:drawing>
-          <wp:inline distT="0" distB="0" distL="0" distR="0" wp14:anchorId="07CE10C6" wp14:editId="076631E2">
+          <wp:inline distT="0" distB="0" distL="0" distR="0">
             <wp:extent cx="903605" cy="255270"/>
             <wp:effectExtent l="19050" t="0" r="0" b="0"/>
             <wp:docPr id="55" name="Рисунок 55"/>
@@ -13634,7 +14654,7 @@
                     </pic:cNvPicPr>
                   </pic:nvPicPr>
                   <pic:blipFill>
-                    <a:blip r:embed="rId55" cstate="print"/>
+                    <a:blip r:embed="rId54" cstate="print"/>
                     <a:srcRect/>
                     <a:stretch>
                       <a:fillRect/>
@@ -13674,10 +14694,10 @@
           <w:noProof/>
           <w:sz w:val="28"/>
           <w:szCs w:val="28"/>
-          <w:lang w:val="en-US" w:eastAsia="en-US"/>
+          <w:lang w:val="uk-UA" w:eastAsia="uk-UA"/>
         </w:rPr>
         <w:drawing>
-          <wp:inline distT="0" distB="0" distL="0" distR="0" wp14:anchorId="7694562F" wp14:editId="33BB33EC">
+          <wp:inline distT="0" distB="0" distL="0" distR="0">
             <wp:extent cx="318770" cy="212725"/>
             <wp:effectExtent l="19050" t="0" r="5080" b="0"/>
             <wp:docPr id="58" name="Рисунок 58"/>
@@ -13694,7 +14714,7 @@
                     </pic:cNvPicPr>
                   </pic:nvPicPr>
                   <pic:blipFill>
-                    <a:blip r:embed="rId56" cstate="print"/>
+                    <a:blip r:embed="rId55" cstate="print"/>
                     <a:srcRect/>
                     <a:stretch>
                       <a:fillRect/>
@@ -13734,10 +14754,10 @@
           <w:noProof/>
           <w:sz w:val="28"/>
           <w:szCs w:val="28"/>
-          <w:lang w:val="en-US" w:eastAsia="en-US"/>
+          <w:lang w:val="uk-UA" w:eastAsia="uk-UA"/>
         </w:rPr>
         <w:drawing>
-          <wp:inline distT="0" distB="0" distL="0" distR="0" wp14:anchorId="2FC3BF53" wp14:editId="038F9DC9">
+          <wp:inline distT="0" distB="0" distL="0" distR="0">
             <wp:extent cx="212725" cy="170180"/>
             <wp:effectExtent l="19050" t="0" r="0" b="0"/>
             <wp:docPr id="38" name="Рисунок 43"/>
@@ -13754,7 +14774,7 @@
                     </pic:cNvPicPr>
                   </pic:nvPicPr>
                   <pic:blipFill>
-                    <a:blip r:embed="rId51" cstate="print"/>
+                    <a:blip r:embed="rId50" cstate="print"/>
                     <a:srcRect/>
                     <a:stretch>
                       <a:fillRect/>
@@ -13811,10 +14831,10 @@
           <w:noProof/>
           <w:sz w:val="28"/>
           <w:szCs w:val="28"/>
-          <w:lang w:val="en-US" w:eastAsia="en-US"/>
+          <w:lang w:val="uk-UA" w:eastAsia="uk-UA"/>
         </w:rPr>
         <w:drawing>
-          <wp:inline distT="0" distB="0" distL="0" distR="0" wp14:anchorId="37A4D833" wp14:editId="4A06EE80">
+          <wp:inline distT="0" distB="0" distL="0" distR="0">
             <wp:extent cx="212725" cy="170180"/>
             <wp:effectExtent l="19050" t="0" r="0" b="0"/>
             <wp:docPr id="39" name="Рисунок 43"/>
@@ -13831,7 +14851,7 @@
                     </pic:cNvPicPr>
                   </pic:nvPicPr>
                   <pic:blipFill>
-                    <a:blip r:embed="rId51" cstate="print"/>
+                    <a:blip r:embed="rId50" cstate="print"/>
                     <a:srcRect/>
                     <a:stretch>
                       <a:fillRect/>
@@ -13871,10 +14891,10 @@
           <w:noProof/>
           <w:sz w:val="28"/>
           <w:szCs w:val="28"/>
-          <w:lang w:val="en-US" w:eastAsia="en-US"/>
+          <w:lang w:val="uk-UA" w:eastAsia="uk-UA"/>
         </w:rPr>
         <w:drawing>
-          <wp:inline distT="0" distB="0" distL="0" distR="0" wp14:anchorId="06F87367" wp14:editId="046FF42A">
+          <wp:inline distT="0" distB="0" distL="0" distR="0">
             <wp:extent cx="233680" cy="191135"/>
             <wp:effectExtent l="19050" t="0" r="0" b="0"/>
             <wp:docPr id="61" name="Рисунок 61"/>
@@ -13891,7 +14911,7 @@
                     </pic:cNvPicPr>
                   </pic:nvPicPr>
                   <pic:blipFill>
-                    <a:blip r:embed="rId57" cstate="print"/>
+                    <a:blip r:embed="rId56" cstate="print"/>
                     <a:srcRect/>
                     <a:stretch>
                       <a:fillRect/>
@@ -13931,10 +14951,10 @@
           <w:noProof/>
           <w:sz w:val="28"/>
           <w:szCs w:val="28"/>
-          <w:lang w:val="en-US" w:eastAsia="en-US"/>
+          <w:lang w:val="uk-UA" w:eastAsia="uk-UA"/>
         </w:rPr>
         <w:drawing>
-          <wp:inline distT="0" distB="0" distL="0" distR="0" wp14:anchorId="55F69625" wp14:editId="6FEAEDB1">
+          <wp:inline distT="0" distB="0" distL="0" distR="0">
             <wp:extent cx="733425" cy="191135"/>
             <wp:effectExtent l="19050" t="0" r="9525" b="0"/>
             <wp:docPr id="64" name="Рисунок 64"/>
@@ -13951,7 +14971,7 @@
                     </pic:cNvPicPr>
                   </pic:nvPicPr>
                   <pic:blipFill>
-                    <a:blip r:embed="rId58" cstate="print"/>
+                    <a:blip r:embed="rId57" cstate="print"/>
                     <a:srcRect/>
                     <a:stretch>
                       <a:fillRect/>
@@ -13999,7 +15019,23 @@
           <w:sz w:val="28"/>
           <w:szCs w:val="28"/>
         </w:rPr>
-        <w:t>. Зробимо це з допомогою патернів від 0 до 255. Формат у них наступний:</w:t>
+        <w:t xml:space="preserve">. Зробимо це з допомогою патернів </w:t>
+      </w:r>
+      <w:proofErr w:type="gramStart"/>
+      <w:r>
+        <w:rPr>
+          <w:sz w:val="28"/>
+          <w:szCs w:val="28"/>
+        </w:rPr>
+        <w:t>в</w:t>
+      </w:r>
+      <w:proofErr w:type="gramEnd"/>
+      <w:r>
+        <w:rPr>
+          <w:sz w:val="28"/>
+          <w:szCs w:val="28"/>
+        </w:rPr>
+        <w:t>ід 0 до 255. Формат у них наступний:</w:t>
       </w:r>
     </w:p>
     <w:p>
@@ -14016,10 +15052,10 @@
           <w:noProof/>
           <w:sz w:val="28"/>
           <w:szCs w:val="28"/>
-          <w:lang w:val="en-US" w:eastAsia="en-US"/>
+          <w:lang w:val="uk-UA" w:eastAsia="uk-UA"/>
         </w:rPr>
         <w:drawing>
-          <wp:inline distT="0" distB="0" distL="0" distR="0" wp14:anchorId="22ADA0DB" wp14:editId="7A00A747">
+          <wp:inline distT="0" distB="0" distL="0" distR="0">
             <wp:extent cx="531495" cy="244475"/>
             <wp:effectExtent l="19050" t="0" r="1905" b="0"/>
             <wp:docPr id="67" name="Рисунок 67"/>
@@ -14036,7 +15072,7 @@
                     </pic:cNvPicPr>
                   </pic:nvPicPr>
                   <pic:blipFill>
-                    <a:blip r:embed="rId59" cstate="print"/>
+                    <a:blip r:embed="rId58" cstate="print"/>
                     <a:srcRect/>
                     <a:stretch>
                       <a:fillRect/>
@@ -14076,10 +15112,10 @@
           <w:noProof/>
           <w:sz w:val="28"/>
           <w:szCs w:val="28"/>
-          <w:lang w:val="en-US" w:eastAsia="en-US"/>
+          <w:lang w:val="uk-UA" w:eastAsia="uk-UA"/>
         </w:rPr>
         <w:drawing>
-          <wp:inline distT="0" distB="0" distL="0" distR="0" wp14:anchorId="061E5811" wp14:editId="55252EA9">
+          <wp:inline distT="0" distB="0" distL="0" distR="0">
             <wp:extent cx="499745" cy="233680"/>
             <wp:effectExtent l="19050" t="0" r="0" b="0"/>
             <wp:docPr id="70" name="Рисунок 70"/>
@@ -14096,7 +15132,7 @@
                     </pic:cNvPicPr>
                   </pic:nvPicPr>
                   <pic:blipFill>
-                    <a:blip r:embed="rId60" cstate="print"/>
+                    <a:blip r:embed="rId59" cstate="print"/>
                     <a:srcRect/>
                     <a:stretch>
                       <a:fillRect/>
@@ -14136,10 +15172,10 @@
           <w:noProof/>
           <w:sz w:val="28"/>
           <w:szCs w:val="28"/>
-          <w:lang w:val="en-US" w:eastAsia="en-US"/>
+          <w:lang w:val="uk-UA" w:eastAsia="uk-UA"/>
         </w:rPr>
         <w:drawing>
-          <wp:inline distT="0" distB="0" distL="0" distR="0" wp14:anchorId="0E7BE2DD" wp14:editId="41BAE71E">
+          <wp:inline distT="0" distB="0" distL="0" distR="0">
             <wp:extent cx="1212215" cy="191135"/>
             <wp:effectExtent l="19050" t="0" r="6985" b="0"/>
             <wp:docPr id="73" name="Рисунок 73"/>
@@ -14156,7 +15192,7 @@
                     </pic:cNvPicPr>
                   </pic:nvPicPr>
                   <pic:blipFill>
-                    <a:blip r:embed="rId61" cstate="print"/>
+                    <a:blip r:embed="rId60" cstate="print"/>
                     <a:srcRect/>
                     <a:stretch>
                       <a:fillRect/>
@@ -14189,17 +15225,33 @@
           <w:sz w:val="28"/>
           <w:szCs w:val="28"/>
         </w:rPr>
-        <w:t xml:space="preserve"> Проробимо аналогічні дії як для </w:t>
+        <w:t xml:space="preserve"> Проробимо аналогічні дії як </w:t>
+      </w:r>
+      <w:proofErr w:type="gramStart"/>
+      <w:r>
+        <w:rPr>
+          <w:sz w:val="28"/>
+          <w:szCs w:val="28"/>
+        </w:rPr>
+        <w:t>для</w:t>
+      </w:r>
+      <w:proofErr w:type="gramEnd"/>
+      <w:r>
+        <w:rPr>
+          <w:sz w:val="28"/>
+          <w:szCs w:val="28"/>
+        </w:rPr>
+        <w:t xml:space="preserve"> </w:t>
       </w:r>
       <w:r>
         <w:rPr>
           <w:noProof/>
           <w:sz w:val="28"/>
           <w:szCs w:val="28"/>
-          <w:lang w:val="en-US" w:eastAsia="en-US"/>
+          <w:lang w:val="uk-UA" w:eastAsia="uk-UA"/>
         </w:rPr>
         <w:drawing>
-          <wp:inline distT="0" distB="0" distL="0" distR="0" wp14:anchorId="3A413188" wp14:editId="7215FAC1">
+          <wp:inline distT="0" distB="0" distL="0" distR="0">
             <wp:extent cx="212725" cy="170180"/>
             <wp:effectExtent l="19050" t="0" r="0" b="0"/>
             <wp:docPr id="41" name="Рисунок 43"/>
@@ -14216,7 +15268,7 @@
                     </pic:cNvPicPr>
                   </pic:nvPicPr>
                   <pic:blipFill>
-                    <a:blip r:embed="rId51" cstate="print"/>
+                    <a:blip r:embed="rId50" cstate="print"/>
                     <a:srcRect/>
                     <a:stretch>
                       <a:fillRect/>
@@ -14266,10 +15318,10 @@
           <w:noProof/>
           <w:sz w:val="28"/>
           <w:szCs w:val="28"/>
-          <w:lang w:val="en-US" w:eastAsia="en-US"/>
+          <w:lang w:val="uk-UA" w:eastAsia="uk-UA"/>
         </w:rPr>
         <w:drawing>
-          <wp:inline distT="0" distB="0" distL="0" distR="0" wp14:anchorId="5041C1D6" wp14:editId="05B61506">
+          <wp:inline distT="0" distB="0" distL="0" distR="0">
             <wp:extent cx="3944620" cy="488950"/>
             <wp:effectExtent l="19050" t="0" r="0" b="0"/>
             <wp:docPr id="76" name="Рисунок 76"/>
@@ -14286,7 +15338,7 @@
                     </pic:cNvPicPr>
                   </pic:nvPicPr>
                   <pic:blipFill>
-                    <a:blip r:embed="rId62" cstate="print"/>
+                    <a:blip r:embed="rId61" cstate="print"/>
                     <a:srcRect/>
                     <a:stretch>
                       <a:fillRect/>
@@ -14329,7 +15381,23 @@
           <w:sz w:val="28"/>
           <w:szCs w:val="28"/>
         </w:rPr>
-        <w:t xml:space="preserve">Враховуючи, що атака на основі обраного ШТ, тому ми завжди можемо порівняти вгадані значення із істинними, розшрифровуючи за вгаданою таблицею Sbox. </w:t>
+        <w:t xml:space="preserve">Враховуючи, що атака на основі обраного </w:t>
+      </w:r>
+      <w:proofErr w:type="gramStart"/>
+      <w:r>
+        <w:rPr>
+          <w:sz w:val="28"/>
+          <w:szCs w:val="28"/>
+        </w:rPr>
+        <w:t>ШТ</w:t>
+      </w:r>
+      <w:proofErr w:type="gramEnd"/>
+      <w:r>
+        <w:rPr>
+          <w:sz w:val="28"/>
+          <w:szCs w:val="28"/>
+        </w:rPr>
+        <w:t xml:space="preserve">, тому ми завжди можемо порівняти вгадані значення із істинними, розшрифровуючи за вгаданою таблицею Sbox. </w:t>
       </w:r>
     </w:p>
     <w:p>
@@ -14346,10 +15414,10 @@
           <w:noProof/>
           <w:sz w:val="28"/>
           <w:szCs w:val="28"/>
-          <w:lang w:val="en-US" w:eastAsia="en-US"/>
+          <w:lang w:val="uk-UA" w:eastAsia="uk-UA"/>
         </w:rPr>
         <w:drawing>
-          <wp:inline distT="0" distB="0" distL="0" distR="0" wp14:anchorId="35513855" wp14:editId="07EAF4B7">
+          <wp:inline distT="0" distB="0" distL="0" distR="0">
             <wp:extent cx="4348480" cy="553085"/>
             <wp:effectExtent l="19050" t="0" r="0" b="0"/>
             <wp:docPr id="79" name="Рисунок 79"/>
@@ -14366,7 +15434,7 @@
                     </pic:cNvPicPr>
                   </pic:nvPicPr>
                   <pic:blipFill>
-                    <a:blip r:embed="rId63" cstate="print"/>
+                    <a:blip r:embed="rId62" cstate="print"/>
                     <a:srcRect/>
                     <a:stretch>
                       <a:fillRect/>
@@ -14409,20 +15477,36 @@
           <w:sz w:val="28"/>
           <w:szCs w:val="28"/>
         </w:rPr>
-        <w:t>Якщо пройтись по всім 256 патернам, можемо відновити всю таблицю.</w:t>
-      </w:r>
-    </w:p>
-    <w:p>
-      <w:pPr>
-        <w:rPr>
-          <w:sz w:val="28"/>
-          <w:szCs w:val="28"/>
-        </w:rPr>
-      </w:pPr>
-    </w:p>
-    <w:p>
-      <w:pPr>
-        <w:pStyle w:val="Heading1"/>
+        <w:t>Якщо пройтись по всі</w:t>
+      </w:r>
+      <w:proofErr w:type="gramStart"/>
+      <w:r>
+        <w:rPr>
+          <w:sz w:val="28"/>
+          <w:szCs w:val="28"/>
+        </w:rPr>
+        <w:t>м</w:t>
+      </w:r>
+      <w:proofErr w:type="gramEnd"/>
+      <w:r>
+        <w:rPr>
+          <w:sz w:val="28"/>
+          <w:szCs w:val="28"/>
+        </w:rPr>
+        <w:t xml:space="preserve"> 256 патернам, можемо відновити всю таблицю.</w:t>
+      </w:r>
+    </w:p>
+    <w:p>
+      <w:pPr>
+        <w:rPr>
+          <w:sz w:val="28"/>
+          <w:szCs w:val="28"/>
+        </w:rPr>
+      </w:pPr>
+    </w:p>
+    <w:p>
+      <w:pPr>
+        <w:pStyle w:val="1"/>
       </w:pPr>
     </w:p>
     <w:p>
@@ -14447,7 +15531,7 @@
     </w:p>
     <w:p>
       <w:pPr>
-        <w:pStyle w:val="Heading1"/>
+        <w:pStyle w:val="1"/>
       </w:pPr>
       <w:bookmarkStart w:id="16" w:name="_Toc381612771"/>
       <w:r>
@@ -19174,7 +20258,7 @@
     <w:p/>
     <w:p>
       <w:pPr>
-        <w:pStyle w:val="Heading1"/>
+        <w:pStyle w:val="1"/>
         <w:rPr>
           <w:lang w:val="en-US"/>
         </w:rPr>
@@ -19183,7 +20267,7 @@
     </w:p>
     <w:p>
       <w:pPr>
-        <w:pStyle w:val="Heading1"/>
+        <w:pStyle w:val="1"/>
       </w:pPr>
       <w:bookmarkStart w:id="18" w:name="_GoBack"/>
       <w:bookmarkEnd w:id="18"/>
@@ -19207,7 +20291,7 @@
     </w:p>
     <w:p>
       <w:pPr>
-        <w:pStyle w:val="ListParagraph"/>
+        <w:pStyle w:val="a8"/>
         <w:numPr>
           <w:ilvl w:val="0"/>
           <w:numId w:val="2"/>
@@ -19230,7 +20314,7 @@
       </w:r>
     </w:p>
     <w:sectPr>
-      <w:headerReference w:type="default" r:id="rId64"/>
+      <w:headerReference w:type="default" r:id="rId63"/>
       <w:pgSz w:w="11906" w:h="16838"/>
       <w:pgMar w:top="864" w:right="562" w:bottom="1138" w:left="1138" w:header="288" w:footer="706" w:gutter="0"/>
       <w:cols w:space="708"/>
@@ -19241,7 +20325,7 @@
 </file>
 
 <file path=word/endnotes.xml><?xml version="1.0" encoding="utf-8"?>
-<w:endnotes xmlns:wpc="http://schemas.microsoft.com/office/word/2010/wordprocessingCanvas" xmlns:mc="http://schemas.openxmlformats.org/markup-compatibility/2006" xmlns:o="urn:schemas-microsoft-com:office:office" xmlns:r="http://schemas.openxmlformats.org/officeDocument/2006/relationships" xmlns:m="http://schemas.openxmlformats.org/officeDocument/2006/math" xmlns:v="urn:schemas-microsoft-com:vml" xmlns:wp14="http://schemas.microsoft.com/office/word/2010/wordprocessingDrawing" xmlns:wp="http://schemas.openxmlformats.org/drawingml/2006/wordprocessingDrawing" xmlns:w10="urn:schemas-microsoft-com:office:word" xmlns:w="http://schemas.openxmlformats.org/wordprocessingml/2006/main" xmlns:w14="http://schemas.microsoft.com/office/word/2010/wordml" xmlns:wpg="http://schemas.microsoft.com/office/word/2010/wordprocessingGroup" xmlns:wpi="http://schemas.microsoft.com/office/word/2010/wordprocessingInk" xmlns:wne="http://schemas.microsoft.com/office/word/2006/wordml" xmlns:wps="http://schemas.microsoft.com/office/word/2010/wordprocessingShape" mc:Ignorable="w14 wp14">
+<w:endnotes xmlns:ve="http://schemas.openxmlformats.org/markup-compatibility/2006" xmlns:o="urn:schemas-microsoft-com:office:office" xmlns:r="http://schemas.openxmlformats.org/officeDocument/2006/relationships" xmlns:m="http://schemas.openxmlformats.org/officeDocument/2006/math" xmlns:v="urn:schemas-microsoft-com:vml" xmlns:wp="http://schemas.openxmlformats.org/drawingml/2006/wordprocessingDrawing" xmlns:w10="urn:schemas-microsoft-com:office:word" xmlns:w="http://schemas.openxmlformats.org/wordprocessingml/2006/main" xmlns:wne="http://schemas.microsoft.com/office/word/2006/wordml">
   <w:endnote w:type="separator" w:id="-1">
     <w:p>
       <w:r>
@@ -19260,7 +20344,7 @@
 </file>
 
 <file path=word/footnotes.xml><?xml version="1.0" encoding="utf-8"?>
-<w:footnotes xmlns:wpc="http://schemas.microsoft.com/office/word/2010/wordprocessingCanvas" xmlns:mc="http://schemas.openxmlformats.org/markup-compatibility/2006" xmlns:o="urn:schemas-microsoft-com:office:office" xmlns:r="http://schemas.openxmlformats.org/officeDocument/2006/relationships" xmlns:m="http://schemas.openxmlformats.org/officeDocument/2006/math" xmlns:v="urn:schemas-microsoft-com:vml" xmlns:wp14="http://schemas.microsoft.com/office/word/2010/wordprocessingDrawing" xmlns:wp="http://schemas.openxmlformats.org/drawingml/2006/wordprocessingDrawing" xmlns:w10="urn:schemas-microsoft-com:office:word" xmlns:w="http://schemas.openxmlformats.org/wordprocessingml/2006/main" xmlns:w14="http://schemas.microsoft.com/office/word/2010/wordml" xmlns:wpg="http://schemas.microsoft.com/office/word/2010/wordprocessingGroup" xmlns:wpi="http://schemas.microsoft.com/office/word/2010/wordprocessingInk" xmlns:wne="http://schemas.microsoft.com/office/word/2006/wordml" xmlns:wps="http://schemas.microsoft.com/office/word/2010/wordprocessingShape" mc:Ignorable="w14 wp14">
+<w:footnotes xmlns:ve="http://schemas.openxmlformats.org/markup-compatibility/2006" xmlns:o="urn:schemas-microsoft-com:office:office" xmlns:r="http://schemas.openxmlformats.org/officeDocument/2006/relationships" xmlns:m="http://schemas.openxmlformats.org/officeDocument/2006/math" xmlns:v="urn:schemas-microsoft-com:vml" xmlns:wp="http://schemas.openxmlformats.org/drawingml/2006/wordprocessingDrawing" xmlns:w10="urn:schemas-microsoft-com:office:word" xmlns:w="http://schemas.openxmlformats.org/wordprocessingml/2006/main" xmlns:wne="http://schemas.microsoft.com/office/word/2006/wordml">
   <w:footnote w:type="separator" w:id="-1">
     <w:p>
       <w:r>
@@ -19279,7 +20363,7 @@
 </file>
 
 <file path=word/header1.xml><?xml version="1.0" encoding="utf-8"?>
-<w:hdr xmlns:wpc="http://schemas.microsoft.com/office/word/2010/wordprocessingCanvas" xmlns:mc="http://schemas.openxmlformats.org/markup-compatibility/2006" xmlns:o="urn:schemas-microsoft-com:office:office" xmlns:r="http://schemas.openxmlformats.org/officeDocument/2006/relationships" xmlns:m="http://schemas.openxmlformats.org/officeDocument/2006/math" xmlns:v="urn:schemas-microsoft-com:vml" xmlns:wp14="http://schemas.microsoft.com/office/word/2010/wordprocessingDrawing" xmlns:wp="http://schemas.openxmlformats.org/drawingml/2006/wordprocessingDrawing" xmlns:w10="urn:schemas-microsoft-com:office:word" xmlns:w="http://schemas.openxmlformats.org/wordprocessingml/2006/main" xmlns:w14="http://schemas.microsoft.com/office/word/2010/wordml" xmlns:wpg="http://schemas.microsoft.com/office/word/2010/wordprocessingGroup" xmlns:wpi="http://schemas.microsoft.com/office/word/2010/wordprocessingInk" xmlns:wne="http://schemas.microsoft.com/office/word/2006/wordml" xmlns:wps="http://schemas.microsoft.com/office/word/2010/wordprocessingShape" mc:Ignorable="w14 wp14">
+<w:hdr xmlns:ve="http://schemas.openxmlformats.org/markup-compatibility/2006" xmlns:o="urn:schemas-microsoft-com:office:office" xmlns:r="http://schemas.openxmlformats.org/officeDocument/2006/relationships" xmlns:m="http://schemas.openxmlformats.org/officeDocument/2006/math" xmlns:v="urn:schemas-microsoft-com:vml" xmlns:wp="http://schemas.openxmlformats.org/drawingml/2006/wordprocessingDrawing" xmlns:w10="urn:schemas-microsoft-com:office:word" xmlns:w="http://schemas.openxmlformats.org/wordprocessingml/2006/main" xmlns:wne="http://schemas.microsoft.com/office/word/2006/wordml">
   <w:sdt>
     <w:sdtPr>
       <w:id w:val="1357546314"/>
@@ -19296,43 +20380,30 @@
     <w:sdtContent>
       <w:p>
         <w:pPr>
-          <w:pStyle w:val="Header"/>
+          <w:pStyle w:val="aa"/>
           <w:jc w:val="right"/>
         </w:pPr>
-        <w:r>
-          <w:fldChar w:fldCharType="begin"/>
-        </w:r>
-        <w:r>
-          <w:instrText xml:space="preserve"> PAGE   \* MERGEFORMAT </w:instrText>
-        </w:r>
-        <w:r>
-          <w:fldChar w:fldCharType="separate"/>
-        </w:r>
-        <w:r>
-          <w:rPr>
-            <w:noProof/>
-          </w:rPr>
-          <w:t>25</w:t>
-        </w:r>
-        <w:r>
-          <w:rPr>
-            <w:noProof/>
-          </w:rPr>
-          <w:fldChar w:fldCharType="end"/>
-        </w:r>
+        <w:fldSimple w:instr=" PAGE   \* MERGEFORMAT ">
+          <w:r>
+            <w:rPr>
+              <w:noProof/>
+            </w:rPr>
+            <w:t>10</w:t>
+          </w:r>
+        </w:fldSimple>
       </w:p>
     </w:sdtContent>
   </w:sdt>
   <w:p>
     <w:pPr>
-      <w:pStyle w:val="Header"/>
+      <w:pStyle w:val="aa"/>
     </w:pPr>
   </w:p>
 </w:hdr>
 </file>
 
 <file path=word/numbering.xml><?xml version="1.0" encoding="utf-8"?>
-<w:numbering xmlns:wpc="http://schemas.microsoft.com/office/word/2010/wordprocessingCanvas" xmlns:mc="http://schemas.openxmlformats.org/markup-compatibility/2006" xmlns:o="urn:schemas-microsoft-com:office:office" xmlns:r="http://schemas.openxmlformats.org/officeDocument/2006/relationships" xmlns:m="http://schemas.openxmlformats.org/officeDocument/2006/math" xmlns:v="urn:schemas-microsoft-com:vml" xmlns:wp14="http://schemas.microsoft.com/office/word/2010/wordprocessingDrawing" xmlns:wp="http://schemas.openxmlformats.org/drawingml/2006/wordprocessingDrawing" xmlns:w10="urn:schemas-microsoft-com:office:word" xmlns:w="http://schemas.openxmlformats.org/wordprocessingml/2006/main" xmlns:w14="http://schemas.microsoft.com/office/word/2010/wordml" xmlns:wpg="http://schemas.microsoft.com/office/word/2010/wordprocessingGroup" xmlns:wpi="http://schemas.microsoft.com/office/word/2010/wordprocessingInk" xmlns:wne="http://schemas.microsoft.com/office/word/2006/wordml" xmlns:wps="http://schemas.microsoft.com/office/word/2010/wordprocessingShape" mc:Ignorable="w14 wp14">
+<w:numbering xmlns:ve="http://schemas.openxmlformats.org/markup-compatibility/2006" xmlns:o="urn:schemas-microsoft-com:office:office" xmlns:r="http://schemas.openxmlformats.org/officeDocument/2006/relationships" xmlns:m="http://schemas.openxmlformats.org/officeDocument/2006/math" xmlns:v="urn:schemas-microsoft-com:vml" xmlns:wp="http://schemas.openxmlformats.org/drawingml/2006/wordprocessingDrawing" xmlns:w10="urn:schemas-microsoft-com:office:word" xmlns:w="http://schemas.openxmlformats.org/wordprocessingml/2006/main" xmlns:wne="http://schemas.microsoft.com/office/word/2006/wordml">
   <w:numPicBullet w:numPicBulletId="0">
     <w:pict>
       <v:shapetype id="_x0000_t75" coordsize="21600,21600" o:spt="75" o:preferrelative="t" path="m@4@5l@4@11@9@11@9@5xe" filled="f" stroked="f">
@@ -19354,7 +20425,7 @@
         <v:path o:extrusionok="f" gradientshapeok="t" o:connecttype="rect"/>
         <o:lock v:ext="edit" aspectratio="t"/>
       </v:shapetype>
-      <v:shape id="_x0000_i1041" type="#_x0000_t75" style="width:12.75pt;height:14.25pt;visibility:visible;mso-wrap-style:square" o:bullet="t">
+      <v:shape id="_x0000_i1039" type="#_x0000_t75" style="width:12.55pt;height:14.25pt;visibility:visible;mso-wrap-style:square" o:bullet="t">
         <v:imagedata r:id="rId1" o:title=""/>
       </v:shape>
     </w:pict>
@@ -20204,7 +21275,7 @@
 </file>
 
 <file path=word/styles.xml><?xml version="1.0" encoding="utf-8"?>
-<w:styles xmlns:mc="http://schemas.openxmlformats.org/markup-compatibility/2006" xmlns:r="http://schemas.openxmlformats.org/officeDocument/2006/relationships" xmlns:w="http://schemas.openxmlformats.org/wordprocessingml/2006/main" xmlns:w14="http://schemas.microsoft.com/office/word/2010/wordml" mc:Ignorable="w14">
+<w:styles xmlns:r="http://schemas.openxmlformats.org/officeDocument/2006/relationships" xmlns:w="http://schemas.openxmlformats.org/wordprocessingml/2006/main">
   <w:docDefaults>
     <w:rPrDefault>
       <w:rPr>
@@ -20359,7 +21430,7 @@
     <w:lsdException w:name="Bibliography" w:uiPriority="37"/>
     <w:lsdException w:name="TOC Heading" w:uiPriority="39" w:qFormat="1"/>
   </w:latentStyles>
-  <w:style w:type="paragraph" w:default="1" w:styleId="Normal">
+  <w:style w:type="paragraph" w:default="1" w:styleId="a">
     <w:name w:val="Normal"/>
     <w:qFormat/>
     <w:rsid w:val="00083259"/>
@@ -20373,11 +21444,11 @@
       <w:lang w:val="ru-RU" w:eastAsia="ru-RU"/>
     </w:rPr>
   </w:style>
-  <w:style w:type="paragraph" w:styleId="Heading1">
+  <w:style w:type="paragraph" w:styleId="1">
     <w:name w:val="heading 1"/>
-    <w:basedOn w:val="Normal"/>
-    <w:next w:val="Normal"/>
-    <w:link w:val="Heading1Char"/>
+    <w:basedOn w:val="a"/>
+    <w:next w:val="a"/>
+    <w:link w:val="10"/>
     <w:autoRedefine/>
     <w:uiPriority w:val="9"/>
     <w:qFormat/>
@@ -20396,11 +21467,11 @@
       <w:lang w:val="uk-UA"/>
     </w:rPr>
   </w:style>
-  <w:style w:type="paragraph" w:styleId="Heading2">
+  <w:style w:type="paragraph" w:styleId="2">
     <w:name w:val="heading 2"/>
-    <w:basedOn w:val="Normal"/>
-    <w:next w:val="Normal"/>
-    <w:link w:val="Heading2Char"/>
+    <w:basedOn w:val="a"/>
+    <w:next w:val="a"/>
+    <w:link w:val="20"/>
     <w:uiPriority w:val="9"/>
     <w:unhideWhenUsed/>
     <w:qFormat/>
@@ -20420,17 +21491,18 @@
       <w:szCs w:val="26"/>
     </w:rPr>
   </w:style>
-  <w:style w:type="character" w:default="1" w:styleId="DefaultParagraphFont">
+  <w:style w:type="character" w:default="1" w:styleId="a0">
     <w:name w:val="Default Paragraph Font"/>
     <w:uiPriority w:val="1"/>
     <w:semiHidden/>
     <w:unhideWhenUsed/>
   </w:style>
-  <w:style w:type="table" w:default="1" w:styleId="TableNormal">
+  <w:style w:type="table" w:default="1" w:styleId="a1">
     <w:name w:val="Normal Table"/>
     <w:uiPriority w:val="99"/>
     <w:semiHidden/>
     <w:unhideWhenUsed/>
+    <w:qFormat/>
     <w:tblPr>
       <w:tblInd w:w="0" w:type="dxa"/>
       <w:tblCellMar>
@@ -20441,15 +21513,15 @@
       </w:tblCellMar>
     </w:tblPr>
   </w:style>
-  <w:style w:type="numbering" w:default="1" w:styleId="NoList">
+  <w:style w:type="numbering" w:default="1" w:styleId="a2">
     <w:name w:val="No List"/>
     <w:uiPriority w:val="99"/>
     <w:semiHidden/>
     <w:unhideWhenUsed/>
   </w:style>
-  <w:style w:type="paragraph" w:customStyle="1" w:styleId="1">
+  <w:style w:type="paragraph" w:customStyle="1" w:styleId="11">
     <w:name w:val="Без интервала1"/>
-    <w:basedOn w:val="Normal"/>
+    <w:basedOn w:val="a"/>
     <w:rsid w:val="00083259"/>
     <w:rPr>
       <w:rFonts w:ascii="Calibri" w:hAnsi="Calibri"/>
@@ -20457,10 +21529,10 @@
       <w:lang w:val="en-US" w:eastAsia="en-US"/>
     </w:rPr>
   </w:style>
-  <w:style w:type="paragraph" w:styleId="BalloonText">
+  <w:style w:type="paragraph" w:styleId="a3">
     <w:name w:val="Balloon Text"/>
-    <w:basedOn w:val="Normal"/>
-    <w:link w:val="BalloonTextChar"/>
+    <w:basedOn w:val="a"/>
+    <w:link w:val="a4"/>
     <w:uiPriority w:val="99"/>
     <w:semiHidden/>
     <w:unhideWhenUsed/>
@@ -20471,10 +21543,10 @@
       <w:szCs w:val="16"/>
     </w:rPr>
   </w:style>
-  <w:style w:type="character" w:customStyle="1" w:styleId="BalloonTextChar">
-    <w:name w:val="Balloon Text Char"/>
-    <w:basedOn w:val="DefaultParagraphFont"/>
-    <w:link w:val="BalloonText"/>
+  <w:style w:type="character" w:customStyle="1" w:styleId="a4">
+    <w:name w:val="Текст у виносці Знак"/>
+    <w:basedOn w:val="a0"/>
+    <w:link w:val="a3"/>
     <w:uiPriority w:val="99"/>
     <w:semiHidden/>
     <w:rsid w:val="00D47B6B"/>
@@ -20485,9 +21557,9 @@
       <w:lang w:val="ru-RU" w:eastAsia="ru-RU"/>
     </w:rPr>
   </w:style>
-  <w:style w:type="paragraph" w:styleId="NormalWeb">
+  <w:style w:type="paragraph" w:styleId="a5">
     <w:name w:val="Normal (Web)"/>
-    <w:basedOn w:val="Normal"/>
+    <w:basedOn w:val="a"/>
     <w:uiPriority w:val="99"/>
     <w:unhideWhenUsed/>
     <w:rsid w:val="00A07959"/>
@@ -20500,12 +21572,12 @@
   </w:style>
   <w:style w:type="character" w:customStyle="1" w:styleId="apple-converted-space">
     <w:name w:val="apple-converted-space"/>
-    <w:basedOn w:val="DefaultParagraphFont"/>
+    <w:basedOn w:val="a0"/>
     <w:rsid w:val="00A07959"/>
   </w:style>
-  <w:style w:type="character" w:styleId="Hyperlink">
+  <w:style w:type="character" w:styleId="a6">
     <w:name w:val="Hyperlink"/>
-    <w:basedOn w:val="DefaultParagraphFont"/>
+    <w:basedOn w:val="a0"/>
     <w:uiPriority w:val="99"/>
     <w:unhideWhenUsed/>
     <w:rsid w:val="00A07959"/>
@@ -20514,10 +21586,10 @@
       <w:u w:val="single"/>
     </w:rPr>
   </w:style>
-  <w:style w:type="character" w:customStyle="1" w:styleId="Heading1Char">
-    <w:name w:val="Heading 1 Char"/>
-    <w:basedOn w:val="DefaultParagraphFont"/>
-    <w:link w:val="Heading1"/>
+  <w:style w:type="character" w:customStyle="1" w:styleId="10">
+    <w:name w:val="Заголовок 1 Знак"/>
+    <w:basedOn w:val="a0"/>
+    <w:link w:val="1"/>
     <w:uiPriority w:val="9"/>
     <w:rsid w:val="00291123"/>
     <w:rPr>
@@ -20528,10 +21600,10 @@
       <w:lang w:eastAsia="ru-RU"/>
     </w:rPr>
   </w:style>
-  <w:style w:type="paragraph" w:styleId="TOCHeading">
+  <w:style w:type="paragraph" w:styleId="a7">
     <w:name w:val="TOC Heading"/>
-    <w:basedOn w:val="Heading1"/>
-    <w:next w:val="Normal"/>
+    <w:basedOn w:val="1"/>
+    <w:next w:val="a"/>
     <w:uiPriority w:val="39"/>
     <w:unhideWhenUsed/>
     <w:qFormat/>
@@ -20544,10 +21616,10 @@
       <w:lang w:eastAsia="en-US"/>
     </w:rPr>
   </w:style>
-  <w:style w:type="paragraph" w:styleId="TOC2">
+  <w:style w:type="paragraph" w:styleId="21">
     <w:name w:val="toc 2"/>
-    <w:basedOn w:val="Normal"/>
-    <w:next w:val="Normal"/>
+    <w:basedOn w:val="a"/>
+    <w:next w:val="a"/>
     <w:autoRedefine/>
     <w:uiPriority w:val="39"/>
     <w:unhideWhenUsed/>
@@ -20564,10 +21636,10 @@
       <w:lang w:val="uk-UA" w:eastAsia="en-US"/>
     </w:rPr>
   </w:style>
-  <w:style w:type="paragraph" w:styleId="TOC1">
+  <w:style w:type="paragraph" w:styleId="12">
     <w:name w:val="toc 1"/>
-    <w:basedOn w:val="Normal"/>
-    <w:next w:val="Normal"/>
+    <w:basedOn w:val="a"/>
+    <w:next w:val="a"/>
     <w:autoRedefine/>
     <w:uiPriority w:val="39"/>
     <w:unhideWhenUsed/>
@@ -20583,10 +21655,10 @@
       <w:lang w:val="uk-UA" w:eastAsia="en-US"/>
     </w:rPr>
   </w:style>
-  <w:style w:type="paragraph" w:styleId="TOC3">
+  <w:style w:type="paragraph" w:styleId="3">
     <w:name w:val="toc 3"/>
-    <w:basedOn w:val="Normal"/>
-    <w:next w:val="Normal"/>
+    <w:basedOn w:val="a"/>
+    <w:next w:val="a"/>
     <w:autoRedefine/>
     <w:uiPriority w:val="39"/>
     <w:semiHidden/>
@@ -20604,9 +21676,9 @@
       <w:lang w:val="uk-UA" w:eastAsia="en-US"/>
     </w:rPr>
   </w:style>
-  <w:style w:type="paragraph" w:styleId="ListParagraph">
+  <w:style w:type="paragraph" w:styleId="a8">
     <w:name w:val="List Paragraph"/>
-    <w:basedOn w:val="Normal"/>
+    <w:basedOn w:val="a"/>
     <w:uiPriority w:val="34"/>
     <w:qFormat/>
     <w:rsid w:val="00DC407B"/>
@@ -20615,10 +21687,10 @@
       <w:contextualSpacing/>
     </w:pPr>
   </w:style>
-  <w:style w:type="character" w:customStyle="1" w:styleId="Heading2Char">
-    <w:name w:val="Heading 2 Char"/>
-    <w:basedOn w:val="DefaultParagraphFont"/>
-    <w:link w:val="Heading2"/>
+  <w:style w:type="character" w:customStyle="1" w:styleId="20">
+    <w:name w:val="Заголовок 2 Знак"/>
+    <w:basedOn w:val="a0"/>
+    <w:link w:val="2"/>
     <w:uiPriority w:val="9"/>
     <w:rsid w:val="00A3252B"/>
     <w:rPr>
@@ -20631,9 +21703,9 @@
       <w:lang w:val="ru-RU" w:eastAsia="ru-RU"/>
     </w:rPr>
   </w:style>
-  <w:style w:type="character" w:styleId="PlaceholderText">
+  <w:style w:type="character" w:styleId="a9">
     <w:name w:val="Placeholder Text"/>
-    <w:basedOn w:val="DefaultParagraphFont"/>
+    <w:basedOn w:val="a0"/>
     <w:uiPriority w:val="99"/>
     <w:semiHidden/>
     <w:rsid w:val="0092521C"/>
@@ -20641,10 +21713,10 @@
       <w:color w:val="808080"/>
     </w:rPr>
   </w:style>
-  <w:style w:type="paragraph" w:styleId="Header">
+  <w:style w:type="paragraph" w:styleId="aa">
     <w:name w:val="header"/>
-    <w:basedOn w:val="Normal"/>
-    <w:link w:val="HeaderChar"/>
+    <w:basedOn w:val="a"/>
+    <w:link w:val="ab"/>
     <w:uiPriority w:val="99"/>
     <w:unhideWhenUsed/>
     <w:rsid w:val="00615B44"/>
@@ -20655,10 +21727,10 @@
       </w:tabs>
     </w:pPr>
   </w:style>
-  <w:style w:type="character" w:customStyle="1" w:styleId="HeaderChar">
-    <w:name w:val="Header Char"/>
-    <w:basedOn w:val="DefaultParagraphFont"/>
-    <w:link w:val="Header"/>
+  <w:style w:type="character" w:customStyle="1" w:styleId="ab">
+    <w:name w:val="Верхній колонтитул Знак"/>
+    <w:basedOn w:val="a0"/>
+    <w:link w:val="aa"/>
     <w:uiPriority w:val="99"/>
     <w:rsid w:val="00615B44"/>
     <w:rPr>
@@ -20668,10 +21740,10 @@
       <w:lang w:val="ru-RU" w:eastAsia="ru-RU"/>
     </w:rPr>
   </w:style>
-  <w:style w:type="paragraph" w:styleId="Footer">
+  <w:style w:type="paragraph" w:styleId="ac">
     <w:name w:val="footer"/>
-    <w:basedOn w:val="Normal"/>
-    <w:link w:val="FooterChar"/>
+    <w:basedOn w:val="a"/>
+    <w:link w:val="ad"/>
     <w:uiPriority w:val="99"/>
     <w:unhideWhenUsed/>
     <w:rsid w:val="00615B44"/>
@@ -20682,10 +21754,10 @@
       </w:tabs>
     </w:pPr>
   </w:style>
-  <w:style w:type="character" w:customStyle="1" w:styleId="FooterChar">
-    <w:name w:val="Footer Char"/>
-    <w:basedOn w:val="DefaultParagraphFont"/>
-    <w:link w:val="Footer"/>
+  <w:style w:type="character" w:customStyle="1" w:styleId="ad">
+    <w:name w:val="Нижній колонтитул Знак"/>
+    <w:basedOn w:val="a0"/>
+    <w:link w:val="ac"/>
     <w:uiPriority w:val="99"/>
     <w:rsid w:val="00615B44"/>
     <w:rPr>
@@ -20695,9 +21767,9 @@
       <w:lang w:val="ru-RU" w:eastAsia="ru-RU"/>
     </w:rPr>
   </w:style>
-  <w:style w:type="table" w:styleId="TableGrid">
+  <w:style w:type="table" w:styleId="ae">
     <w:name w:val="Table Grid"/>
-    <w:basedOn w:val="TableNormal"/>
+    <w:basedOn w:val="a1"/>
     <w:uiPriority w:val="59"/>
     <w:rsid w:val="008A0EBF"/>
     <w:pPr>
@@ -21202,7 +22274,7 @@
 </file>
 
 <file path=customXml/itemProps1.xml><?xml version="1.0" encoding="utf-8"?>
-<ds:datastoreItem xmlns:ds="http://schemas.openxmlformats.org/officeDocument/2006/customXml" ds:itemID="{8041FBD6-D232-4E7C-96FB-4DDAA43EC547}">
+<ds:datastoreItem xmlns:ds="http://schemas.openxmlformats.org/officeDocument/2006/customXml" ds:itemID="{BCE23856-7683-4CA5-A33A-28F5D8B6536A}">
   <ds:schemaRefs>
     <ds:schemaRef ds:uri="http://schemas.openxmlformats.org/officeDocument/2006/bibliography"/>
   </ds:schemaRefs>

</xml_diff>

<commit_message>
HBB description CA beginning
</commit_message>
<xml_diff>
--- a/text/Диплом_Захарчук.docx
+++ b/text/Диплом_Захарчук.docx
@@ -84,7 +84,7 @@
             </w:rPr>
             <w:fldChar w:fldCharType="separate"/>
           </w:r>
-          <w:hyperlink w:anchor="_Toc388188312" w:history="1">
+          <w:hyperlink w:anchor="_Toc388221113" w:history="1">
             <w:r>
               <w:rPr>
                 <w:rStyle w:val="a6"/>
@@ -111,7 +111,7 @@
                 <w:noProof/>
                 <w:webHidden/>
               </w:rPr>
-              <w:instrText xml:space="preserve"> PAGEREF _Toc388188312 \h </w:instrText>
+              <w:instrText xml:space="preserve"> PAGEREF _Toc388221113 \h </w:instrText>
             </w:r>
             <w:r>
               <w:rPr>
@@ -153,7 +153,7 @@
               <w:lang w:eastAsia="uk-UA"/>
             </w:rPr>
           </w:pPr>
-          <w:hyperlink w:anchor="_Toc388188313" w:history="1">
+          <w:hyperlink w:anchor="_Toc388221114" w:history="1">
             <w:r>
               <w:rPr>
                 <w:rStyle w:val="a6"/>
@@ -180,7 +180,7 @@
                 <w:noProof/>
                 <w:webHidden/>
               </w:rPr>
-              <w:instrText xml:space="preserve"> PAGEREF _Toc388188313 \h </w:instrText>
+              <w:instrText xml:space="preserve"> PAGEREF _Toc388221114 \h </w:instrText>
             </w:r>
             <w:r>
               <w:rPr>
@@ -222,7 +222,7 @@
               <w:lang w:eastAsia="uk-UA"/>
             </w:rPr>
           </w:pPr>
-          <w:hyperlink w:anchor="_Toc388188314" w:history="1">
+          <w:hyperlink w:anchor="_Toc388221115" w:history="1">
             <w:r>
               <w:rPr>
                 <w:rStyle w:val="a6"/>
@@ -249,7 +249,7 @@
                 <w:noProof/>
                 <w:webHidden/>
               </w:rPr>
-              <w:instrText xml:space="preserve"> PAGEREF _Toc388188314 \h </w:instrText>
+              <w:instrText xml:space="preserve"> PAGEREF _Toc388221115 \h </w:instrText>
             </w:r>
             <w:r>
               <w:rPr>
@@ -291,7 +291,7 @@
               <w:lang w:eastAsia="uk-UA"/>
             </w:rPr>
           </w:pPr>
-          <w:hyperlink w:anchor="_Toc388188315" w:history="1">
+          <w:hyperlink w:anchor="_Toc388221116" w:history="1">
             <w:r>
               <w:rPr>
                 <w:rStyle w:val="a6"/>
@@ -319,7 +319,7 @@
                 <w:noProof/>
                 <w:webHidden/>
               </w:rPr>
-              <w:instrText xml:space="preserve"> PAGEREF _Toc388188315 \h </w:instrText>
+              <w:instrText xml:space="preserve"> PAGEREF _Toc388221116 \h </w:instrText>
             </w:r>
             <w:r>
               <w:rPr>
@@ -361,7 +361,7 @@
               <w:lang w:eastAsia="uk-UA"/>
             </w:rPr>
           </w:pPr>
-          <w:hyperlink w:anchor="_Toc388188316" w:history="1">
+          <w:hyperlink w:anchor="_Toc388221117" w:history="1">
             <w:r>
               <w:rPr>
                 <w:rStyle w:val="a6"/>
@@ -389,7 +389,7 @@
                 <w:noProof/>
                 <w:webHidden/>
               </w:rPr>
-              <w:instrText xml:space="preserve"> PAGEREF _Toc388188316 \h </w:instrText>
+              <w:instrText xml:space="preserve"> PAGEREF _Toc388221117 \h </w:instrText>
             </w:r>
             <w:r>
               <w:rPr>
@@ -431,7 +431,7 @@
               <w:lang w:eastAsia="uk-UA"/>
             </w:rPr>
           </w:pPr>
-          <w:hyperlink w:anchor="_Toc388188317" w:history="1">
+          <w:hyperlink w:anchor="_Toc388221118" w:history="1">
             <w:r>
               <w:rPr>
                 <w:rStyle w:val="a6"/>
@@ -459,7 +459,7 @@
                 <w:noProof/>
                 <w:webHidden/>
               </w:rPr>
-              <w:instrText xml:space="preserve"> PAGEREF _Toc388188317 \h </w:instrText>
+              <w:instrText xml:space="preserve"> PAGEREF _Toc388221118 \h </w:instrText>
             </w:r>
             <w:r>
               <w:rPr>
@@ -501,7 +501,7 @@
               <w:lang w:eastAsia="uk-UA"/>
             </w:rPr>
           </w:pPr>
-          <w:hyperlink w:anchor="_Toc388188318" w:history="1">
+          <w:hyperlink w:anchor="_Toc388221119" w:history="1">
             <w:r>
               <w:rPr>
                 <w:rStyle w:val="a6"/>
@@ -529,7 +529,7 @@
                 <w:noProof/>
                 <w:webHidden/>
               </w:rPr>
-              <w:instrText xml:space="preserve"> PAGEREF _Toc388188318 \h </w:instrText>
+              <w:instrText xml:space="preserve"> PAGEREF _Toc388221119 \h </w:instrText>
             </w:r>
             <w:r>
               <w:rPr>
@@ -571,7 +571,7 @@
               <w:lang w:eastAsia="uk-UA"/>
             </w:rPr>
           </w:pPr>
-          <w:hyperlink w:anchor="_Toc388188319" w:history="1">
+          <w:hyperlink w:anchor="_Toc388221120" w:history="1">
             <w:r>
               <w:rPr>
                 <w:rStyle w:val="a6"/>
@@ -608,7 +608,7 @@
                 <w:noProof/>
                 <w:webHidden/>
               </w:rPr>
-              <w:instrText xml:space="preserve"> PAGEREF _Toc388188319 \h </w:instrText>
+              <w:instrText xml:space="preserve"> PAGEREF _Toc388221120 \h </w:instrText>
             </w:r>
             <w:r>
               <w:rPr>
@@ -650,7 +650,7 @@
               <w:lang w:eastAsia="uk-UA"/>
             </w:rPr>
           </w:pPr>
-          <w:hyperlink w:anchor="_Toc388188320" w:history="1">
+          <w:hyperlink w:anchor="_Toc388221121" w:history="1">
             <w:r>
               <w:rPr>
                 <w:rStyle w:val="a6"/>
@@ -687,7 +687,7 @@
                 <w:noProof/>
                 <w:webHidden/>
               </w:rPr>
-              <w:instrText xml:space="preserve"> PAGEREF _Toc388188320 \h </w:instrText>
+              <w:instrText xml:space="preserve"> PAGEREF _Toc388221121 \h </w:instrText>
             </w:r>
             <w:r>
               <w:rPr>
@@ -729,7 +729,7 @@
               <w:lang w:eastAsia="uk-UA"/>
             </w:rPr>
           </w:pPr>
-          <w:hyperlink w:anchor="_Toc388188321" w:history="1">
+          <w:hyperlink w:anchor="_Toc388221122" w:history="1">
             <w:r>
               <w:rPr>
                 <w:rStyle w:val="a6"/>
@@ -757,7 +757,7 @@
                 <w:noProof/>
                 <w:webHidden/>
               </w:rPr>
-              <w:instrText xml:space="preserve"> PAGEREF _Toc388188321 \h </w:instrText>
+              <w:instrText xml:space="preserve"> PAGEREF _Toc388221122 \h </w:instrText>
             </w:r>
             <w:r>
               <w:rPr>
@@ -799,7 +799,7 @@
               <w:lang w:eastAsia="uk-UA"/>
             </w:rPr>
           </w:pPr>
-          <w:hyperlink w:anchor="_Toc388188322" w:history="1">
+          <w:hyperlink w:anchor="_Toc388221123" w:history="1">
             <w:r>
               <w:rPr>
                 <w:rStyle w:val="a6"/>
@@ -827,7 +827,7 @@
                 <w:noProof/>
                 <w:webHidden/>
               </w:rPr>
-              <w:instrText xml:space="preserve"> PAGEREF _Toc388188322 \h </w:instrText>
+              <w:instrText xml:space="preserve"> PAGEREF _Toc388221123 \h </w:instrText>
             </w:r>
             <w:r>
               <w:rPr>
@@ -869,7 +869,7 @@
               <w:lang w:eastAsia="uk-UA"/>
             </w:rPr>
           </w:pPr>
-          <w:hyperlink w:anchor="_Toc388188323" w:history="1">
+          <w:hyperlink w:anchor="_Toc388221124" w:history="1">
             <w:r>
               <w:rPr>
                 <w:rStyle w:val="a6"/>
@@ -897,7 +897,7 @@
                 <w:noProof/>
                 <w:webHidden/>
               </w:rPr>
-              <w:instrText xml:space="preserve"> PAGEREF _Toc388188323 \h </w:instrText>
+              <w:instrText xml:space="preserve"> PAGEREF _Toc388221124 \h </w:instrText>
             </w:r>
             <w:r>
               <w:rPr>
@@ -939,7 +939,7 @@
               <w:lang w:eastAsia="uk-UA"/>
             </w:rPr>
           </w:pPr>
-          <w:hyperlink w:anchor="_Toc388188324" w:history="1">
+          <w:hyperlink w:anchor="_Toc388221125" w:history="1">
             <w:r>
               <w:rPr>
                 <w:rStyle w:val="a6"/>
@@ -967,7 +967,7 @@
                 <w:noProof/>
                 <w:webHidden/>
               </w:rPr>
-              <w:instrText xml:space="preserve"> PAGEREF _Toc388188324 \h </w:instrText>
+              <w:instrText xml:space="preserve"> PAGEREF _Toc388221125 \h </w:instrText>
             </w:r>
             <w:r>
               <w:rPr>
@@ -1009,7 +1009,7 @@
               <w:lang w:eastAsia="uk-UA"/>
             </w:rPr>
           </w:pPr>
-          <w:hyperlink w:anchor="_Toc388188325" w:history="1">
+          <w:hyperlink w:anchor="_Toc388221126" w:history="1">
             <w:r>
               <w:rPr>
                 <w:rStyle w:val="a6"/>
@@ -1037,7 +1037,7 @@
                 <w:noProof/>
                 <w:webHidden/>
               </w:rPr>
-              <w:instrText xml:space="preserve"> PAGEREF _Toc388188325 \h </w:instrText>
+              <w:instrText xml:space="preserve"> PAGEREF _Toc388221126 \h </w:instrText>
             </w:r>
             <w:r>
               <w:rPr>
@@ -1079,7 +1079,7 @@
               <w:lang w:eastAsia="uk-UA"/>
             </w:rPr>
           </w:pPr>
-          <w:hyperlink w:anchor="_Toc388188326" w:history="1">
+          <w:hyperlink w:anchor="_Toc388221127" w:history="1">
             <w:r>
               <w:rPr>
                 <w:rStyle w:val="a6"/>
@@ -1107,7 +1107,7 @@
                 <w:noProof/>
                 <w:webHidden/>
               </w:rPr>
-              <w:instrText xml:space="preserve"> PAGEREF _Toc388188326 \h </w:instrText>
+              <w:instrText xml:space="preserve"> PAGEREF _Toc388221127 \h </w:instrText>
             </w:r>
             <w:r>
               <w:rPr>
@@ -1149,7 +1149,7 @@
               <w:lang w:eastAsia="uk-UA"/>
             </w:rPr>
           </w:pPr>
-          <w:hyperlink w:anchor="_Toc388188327" w:history="1">
+          <w:hyperlink w:anchor="_Toc388221128" w:history="1">
             <w:r>
               <w:rPr>
                 <w:rStyle w:val="a6"/>
@@ -1177,7 +1177,7 @@
                 <w:noProof/>
                 <w:webHidden/>
               </w:rPr>
-              <w:instrText xml:space="preserve"> PAGEREF _Toc388188327 \h </w:instrText>
+              <w:instrText xml:space="preserve"> PAGEREF _Toc388221128 \h </w:instrText>
             </w:r>
             <w:r>
               <w:rPr>
@@ -1219,7 +1219,7 @@
               <w:lang w:eastAsia="uk-UA"/>
             </w:rPr>
           </w:pPr>
-          <w:hyperlink w:anchor="_Toc388188328" w:history="1">
+          <w:hyperlink w:anchor="_Toc388221129" w:history="1">
             <w:r>
               <w:rPr>
                 <w:rStyle w:val="a6"/>
@@ -1246,7 +1246,7 @@
                 <w:noProof/>
                 <w:webHidden/>
               </w:rPr>
-              <w:instrText xml:space="preserve"> PAGEREF _Toc388188328 \h </w:instrText>
+              <w:instrText xml:space="preserve"> PAGEREF _Toc388221129 \h </w:instrText>
             </w:r>
             <w:r>
               <w:rPr>
@@ -1288,30 +1288,14 @@
               <w:lang w:eastAsia="uk-UA"/>
             </w:rPr>
           </w:pPr>
-          <w:hyperlink w:anchor="_Toc388188329" w:history="1">
+          <w:hyperlink w:anchor="_Toc388221130" w:history="1">
             <w:r>
               <w:rPr>
                 <w:rStyle w:val="a6"/>
                 <w:rFonts w:ascii="Times New Roman" w:hAnsi="Times New Roman" w:cs="Times New Roman"/>
                 <w:noProof/>
               </w:rPr>
-              <w:t>2.1 Шифр Mou</w:t>
-            </w:r>
-            <w:r>
-              <w:rPr>
-                <w:rStyle w:val="a6"/>
-                <w:rFonts w:ascii="Times New Roman" w:hAnsi="Times New Roman" w:cs="Times New Roman"/>
-                <w:noProof/>
-              </w:rPr>
-              <w:t>s</w:t>
-            </w:r>
-            <w:r>
-              <w:rPr>
-                <w:rStyle w:val="a6"/>
-                <w:rFonts w:ascii="Times New Roman" w:hAnsi="Times New Roman" w:cs="Times New Roman"/>
-                <w:noProof/>
-              </w:rPr>
-              <w:t>tique</w:t>
+              <w:t>2.1 Шифр Moustique</w:t>
             </w:r>
             <w:r>
               <w:rPr>
@@ -1332,7 +1316,7 @@
                 <w:noProof/>
                 <w:webHidden/>
               </w:rPr>
-              <w:instrText xml:space="preserve"> PAGEREF _Toc388188329 \h </w:instrText>
+              <w:instrText xml:space="preserve"> PAGEREF _Toc388221130 \h </w:instrText>
             </w:r>
             <w:r>
               <w:rPr>
@@ -1374,7 +1358,7 @@
               <w:lang w:eastAsia="uk-UA"/>
             </w:rPr>
           </w:pPr>
-          <w:hyperlink w:anchor="_Toc388188330" w:history="1">
+          <w:hyperlink w:anchor="_Toc388221131" w:history="1">
             <w:r>
               <w:rPr>
                 <w:rStyle w:val="a6"/>
@@ -1402,7 +1386,7 @@
                 <w:noProof/>
                 <w:webHidden/>
               </w:rPr>
-              <w:instrText xml:space="preserve"> PAGEREF _Toc388188330 \h </w:instrText>
+              <w:instrText xml:space="preserve"> PAGEREF _Toc388221131 \h </w:instrText>
             </w:r>
             <w:r>
               <w:rPr>
@@ -1444,7 +1428,7 @@
               <w:lang w:eastAsia="uk-UA"/>
             </w:rPr>
           </w:pPr>
-          <w:hyperlink w:anchor="_Toc388188331" w:history="1">
+          <w:hyperlink w:anchor="_Toc388221132" w:history="1">
             <w:r>
               <w:rPr>
                 <w:rStyle w:val="a6"/>
@@ -1472,7 +1456,7 @@
                 <w:noProof/>
                 <w:webHidden/>
               </w:rPr>
-              <w:instrText xml:space="preserve"> PAGEREF _Toc388188331 \h </w:instrText>
+              <w:instrText xml:space="preserve"> PAGEREF _Toc388221132 \h </w:instrText>
             </w:r>
             <w:r>
               <w:rPr>
@@ -1514,7 +1498,7 @@
               <w:lang w:eastAsia="uk-UA"/>
             </w:rPr>
           </w:pPr>
-          <w:hyperlink w:anchor="_Toc388188332" w:history="1">
+          <w:hyperlink w:anchor="_Toc388221133" w:history="1">
             <w:r>
               <w:rPr>
                 <w:rStyle w:val="a6"/>
@@ -1542,7 +1526,7 @@
                 <w:noProof/>
                 <w:webHidden/>
               </w:rPr>
-              <w:instrText xml:space="preserve"> PAGEREF _Toc388188332 \h </w:instrText>
+              <w:instrText xml:space="preserve"> PAGEREF _Toc388221133 \h </w:instrText>
             </w:r>
             <w:r>
               <w:rPr>
@@ -1584,7 +1568,7 @@
               <w:lang w:eastAsia="uk-UA"/>
             </w:rPr>
           </w:pPr>
-          <w:hyperlink w:anchor="_Toc388188333" w:history="1">
+          <w:hyperlink w:anchor="_Toc388221134" w:history="1">
             <w:r>
               <w:rPr>
                 <w:rStyle w:val="a6"/>
@@ -1612,7 +1596,7 @@
                 <w:noProof/>
                 <w:webHidden/>
               </w:rPr>
-              <w:instrText xml:space="preserve"> PAGEREF _Toc388188333 \h </w:instrText>
+              <w:instrText xml:space="preserve"> PAGEREF _Toc388221134 \h </w:instrText>
             </w:r>
             <w:r>
               <w:rPr>
@@ -1654,7 +1638,7 @@
               <w:lang w:eastAsia="uk-UA"/>
             </w:rPr>
           </w:pPr>
-          <w:hyperlink w:anchor="_Toc388188334" w:history="1">
+          <w:hyperlink w:anchor="_Toc388221135" w:history="1">
             <w:r>
               <w:rPr>
                 <w:rStyle w:val="a6"/>
@@ -1682,7 +1666,7 @@
                 <w:noProof/>
                 <w:webHidden/>
               </w:rPr>
-              <w:instrText xml:space="preserve"> PAGEREF _Toc388188334 \h </w:instrText>
+              <w:instrText xml:space="preserve"> PAGEREF _Toc388221135 \h </w:instrText>
             </w:r>
             <w:r>
               <w:rPr>
@@ -1724,7 +1708,7 @@
               <w:lang w:eastAsia="uk-UA"/>
             </w:rPr>
           </w:pPr>
-          <w:hyperlink w:anchor="_Toc388188335" w:history="1">
+          <w:hyperlink w:anchor="_Toc388221136" w:history="1">
             <w:r>
               <w:rPr>
                 <w:rStyle w:val="a6"/>
@@ -1752,7 +1736,94 @@
                 <w:noProof/>
                 <w:webHidden/>
               </w:rPr>
-              <w:instrText xml:space="preserve"> PAGEREF _Toc388188335 \h </w:instrText>
+              <w:instrText xml:space="preserve"> PAGEREF _Toc388221136 \h </w:instrText>
+            </w:r>
+            <w:r>
+              <w:rPr>
+                <w:noProof/>
+                <w:webHidden/>
+              </w:rPr>
+            </w:r>
+            <w:r>
+              <w:rPr>
+                <w:noProof/>
+                <w:webHidden/>
+              </w:rPr>
+              <w:fldChar w:fldCharType="separate"/>
+            </w:r>
+            <w:r>
+              <w:rPr>
+                <w:noProof/>
+                <w:webHidden/>
+              </w:rPr>
+              <w:t>30</w:t>
+            </w:r>
+            <w:r>
+              <w:rPr>
+                <w:noProof/>
+                <w:webHidden/>
+              </w:rPr>
+              <w:fldChar w:fldCharType="end"/>
+            </w:r>
+          </w:hyperlink>
+        </w:p>
+        <w:p>
+          <w:pPr>
+            <w:pStyle w:val="31"/>
+            <w:tabs>
+              <w:tab w:val="right" w:leader="dot" w:pos="9911"/>
+            </w:tabs>
+            <w:rPr>
+              <w:noProof/>
+              <w:lang w:eastAsia="uk-UA"/>
+            </w:rPr>
+          </w:pPr>
+          <w:hyperlink w:anchor="_Toc388221137" w:history="1">
+            <w:r>
+              <w:rPr>
+                <w:rStyle w:val="a6"/>
+                <w:rFonts w:ascii="Times New Roman" w:hAnsi="Times New Roman" w:cs="Times New Roman"/>
+                <w:noProof/>
+              </w:rPr>
+              <w:t>2.</w:t>
+            </w:r>
+            <w:r>
+              <w:rPr>
+                <w:rStyle w:val="a6"/>
+                <w:rFonts w:ascii="Times New Roman" w:hAnsi="Times New Roman" w:cs="Times New Roman"/>
+                <w:noProof/>
+                <w:lang w:val="en-US"/>
+              </w:rPr>
+              <w:t>3</w:t>
+            </w:r>
+            <w:r>
+              <w:rPr>
+                <w:rStyle w:val="a6"/>
+                <w:rFonts w:ascii="Times New Roman" w:hAnsi="Times New Roman" w:cs="Times New Roman"/>
+                <w:noProof/>
+              </w:rPr>
+              <w:t>.1 Короткий опис клітинних автоматів</w:t>
+            </w:r>
+            <w:r>
+              <w:rPr>
+                <w:noProof/>
+                <w:webHidden/>
+              </w:rPr>
+              <w:tab/>
+            </w:r>
+            <w:r>
+              <w:rPr>
+                <w:noProof/>
+                <w:webHidden/>
+              </w:rPr>
+              <w:fldChar w:fldCharType="begin"/>
+            </w:r>
+            <w:r>
+              <w:rPr>
+                <w:noProof/>
+                <w:webHidden/>
+              </w:rPr>
+              <w:instrText xml:space="preserve"> PAGEREF _Toc388221137 \h </w:instrText>
             </w:r>
             <w:r>
               <w:rPr>
@@ -1794,7 +1865,7 @@
               <w:lang w:eastAsia="uk-UA"/>
             </w:rPr>
           </w:pPr>
-          <w:hyperlink w:anchor="_Toc388188336" w:history="1">
+          <w:hyperlink w:anchor="_Toc388221138" w:history="1">
             <w:r>
               <w:rPr>
                 <w:rStyle w:val="a6"/>
@@ -1821,7 +1892,7 @@
                 <w:noProof/>
                 <w:webHidden/>
               </w:rPr>
-              <w:instrText xml:space="preserve"> PAGEREF _Toc388188336 \h </w:instrText>
+              <w:instrText xml:space="preserve"> PAGEREF _Toc388221138 \h </w:instrText>
             </w:r>
             <w:r>
               <w:rPr>
@@ -1841,7 +1912,7 @@
                 <w:noProof/>
                 <w:webHidden/>
               </w:rPr>
-              <w:t>31</w:t>
+              <w:t>32</w:t>
             </w:r>
             <w:r>
               <w:rPr>
@@ -1863,7 +1934,7 @@
               <w:lang w:eastAsia="uk-UA"/>
             </w:rPr>
           </w:pPr>
-          <w:hyperlink w:anchor="_Toc388188337" w:history="1">
+          <w:hyperlink w:anchor="_Toc388221139" w:history="1">
             <w:r>
               <w:rPr>
                 <w:rStyle w:val="a6"/>
@@ -1891,7 +1962,7 @@
                 <w:noProof/>
                 <w:webHidden/>
               </w:rPr>
-              <w:instrText xml:space="preserve"> PAGEREF _Toc388188337 \h </w:instrText>
+              <w:instrText xml:space="preserve"> PAGEREF _Toc388221139 \h </w:instrText>
             </w:r>
             <w:r>
               <w:rPr>
@@ -1911,7 +1982,7 @@
                 <w:noProof/>
                 <w:webHidden/>
               </w:rPr>
-              <w:t>31</w:t>
+              <w:t>32</w:t>
             </w:r>
             <w:r>
               <w:rPr>
@@ -1933,14 +2004,30 @@
               <w:lang w:eastAsia="uk-UA"/>
             </w:rPr>
           </w:pPr>
-          <w:hyperlink w:anchor="_Toc388188338" w:history="1">
+          <w:hyperlink w:anchor="_Toc388221140" w:history="1">
             <w:r>
               <w:rPr>
                 <w:rStyle w:val="a6"/>
                 <w:rFonts w:ascii="Times New Roman" w:hAnsi="Times New Roman" w:cs="Times New Roman"/>
                 <w:noProof/>
               </w:rPr>
-              <w:t>3.2 Засоби для реалізації атаки на основі вибраного ШТ для шифру SSS</w:t>
+              <w:t>3.2 Засоби для реалізації атаки на основі вибран</w:t>
+            </w:r>
+            <w:r>
+              <w:rPr>
+                <w:rStyle w:val="a6"/>
+                <w:rFonts w:ascii="Times New Roman" w:hAnsi="Times New Roman" w:cs="Times New Roman"/>
+                <w:noProof/>
+              </w:rPr>
+              <w:t>о</w:t>
+            </w:r>
+            <w:r>
+              <w:rPr>
+                <w:rStyle w:val="a6"/>
+                <w:rFonts w:ascii="Times New Roman" w:hAnsi="Times New Roman" w:cs="Times New Roman"/>
+                <w:noProof/>
+              </w:rPr>
+              <w:t>го ШТ для шифру SSS</w:t>
             </w:r>
             <w:r>
               <w:rPr>
@@ -1961,7 +2048,7 @@
                 <w:noProof/>
                 <w:webHidden/>
               </w:rPr>
-              <w:instrText xml:space="preserve"> PAGEREF _Toc388188338 \h </w:instrText>
+              <w:instrText xml:space="preserve"> PAGEREF _Toc388221140 \h </w:instrText>
             </w:r>
             <w:r>
               <w:rPr>
@@ -1981,7 +2068,7 @@
                 <w:noProof/>
                 <w:webHidden/>
               </w:rPr>
-              <w:t>33</w:t>
+              <w:t>34</w:t>
             </w:r>
             <w:r>
               <w:rPr>
@@ -2004,7 +2091,7 @@
               <w:lang w:eastAsia="uk-UA"/>
             </w:rPr>
           </w:pPr>
-          <w:hyperlink w:anchor="_Toc388188339" w:history="1">
+          <w:hyperlink w:anchor="_Toc388221141" w:history="1">
             <w:r>
               <w:rPr>
                 <w:rStyle w:val="a6"/>
@@ -2047,7 +2134,7 @@
                 <w:noProof/>
                 <w:webHidden/>
               </w:rPr>
-              <w:instrText xml:space="preserve"> PAGEREF _Toc388188339 \h </w:instrText>
+              <w:instrText xml:space="preserve"> PAGEREF _Toc388221141 \h </w:instrText>
             </w:r>
             <w:r>
               <w:rPr>
@@ -2067,7 +2154,7 @@
                 <w:noProof/>
                 <w:webHidden/>
               </w:rPr>
-              <w:t>34</w:t>
+              <w:t>35</w:t>
             </w:r>
             <w:r>
               <w:rPr>
@@ -2089,7 +2176,7 @@
               <w:lang w:eastAsia="uk-UA"/>
             </w:rPr>
           </w:pPr>
-          <w:hyperlink w:anchor="_Toc388188340" w:history="1">
+          <w:hyperlink w:anchor="_Toc388221142" w:history="1">
             <w:r>
               <w:rPr>
                 <w:rStyle w:val="a6"/>
@@ -2116,7 +2203,7 @@
                 <w:noProof/>
                 <w:webHidden/>
               </w:rPr>
-              <w:instrText xml:space="preserve"> PAGEREF _Toc388188340 \h </w:instrText>
+              <w:instrText xml:space="preserve"> PAGEREF _Toc388221142 \h </w:instrText>
             </w:r>
             <w:r>
               <w:rPr>
@@ -2136,7 +2223,7 @@
                 <w:noProof/>
                 <w:webHidden/>
               </w:rPr>
-              <w:t>36</w:t>
+              <w:t>37</w:t>
             </w:r>
             <w:r>
               <w:rPr>
@@ -2158,7 +2245,7 @@
               <w:lang w:eastAsia="uk-UA"/>
             </w:rPr>
           </w:pPr>
-          <w:hyperlink w:anchor="_Toc388188341" w:history="1">
+          <w:hyperlink w:anchor="_Toc388221143" w:history="1">
             <w:r>
               <w:rPr>
                 <w:rStyle w:val="a6"/>
@@ -2186,7 +2273,7 @@
                 <w:noProof/>
                 <w:webHidden/>
               </w:rPr>
-              <w:instrText xml:space="preserve"> PAGEREF _Toc388188341 \h </w:instrText>
+              <w:instrText xml:space="preserve"> PAGEREF _Toc388221143 \h </w:instrText>
             </w:r>
             <w:r>
               <w:rPr>
@@ -2206,7 +2293,7 @@
                 <w:noProof/>
                 <w:webHidden/>
               </w:rPr>
-              <w:t>37</w:t>
+              <w:t>38</w:t>
             </w:r>
             <w:r>
               <w:rPr>
@@ -2228,7 +2315,7 @@
               <w:lang w:eastAsia="uk-UA"/>
             </w:rPr>
           </w:pPr>
-          <w:hyperlink w:anchor="_Toc388188342" w:history="1">
+          <w:hyperlink w:anchor="_Toc388221144" w:history="1">
             <w:r>
               <w:rPr>
                 <w:rStyle w:val="a6"/>
@@ -2256,7 +2343,7 @@
                 <w:noProof/>
                 <w:webHidden/>
               </w:rPr>
-              <w:instrText xml:space="preserve"> PAGEREF _Toc388188342 \h </w:instrText>
+              <w:instrText xml:space="preserve"> PAGEREF _Toc388221144 \h </w:instrText>
             </w:r>
             <w:r>
               <w:rPr>
@@ -2276,7 +2363,7 @@
                 <w:noProof/>
                 <w:webHidden/>
               </w:rPr>
-              <w:t>39</w:t>
+              <w:t>40</w:t>
             </w:r>
             <w:r>
               <w:rPr>
@@ -2298,7 +2385,7 @@
               <w:lang w:eastAsia="uk-UA"/>
             </w:rPr>
           </w:pPr>
-          <w:hyperlink w:anchor="_Toc388188343" w:history="1">
+          <w:hyperlink w:anchor="_Toc388221145" w:history="1">
             <w:r>
               <w:rPr>
                 <w:rStyle w:val="a6"/>
@@ -2326,7 +2413,7 @@
                 <w:noProof/>
                 <w:webHidden/>
               </w:rPr>
-              <w:instrText xml:space="preserve"> PAGEREF _Toc388188343 \h </w:instrText>
+              <w:instrText xml:space="preserve"> PAGEREF _Toc388221145 \h </w:instrText>
             </w:r>
             <w:r>
               <w:rPr>
@@ -2346,7 +2433,7 @@
                 <w:noProof/>
                 <w:webHidden/>
               </w:rPr>
-              <w:t>39</w:t>
+              <w:t>40</w:t>
             </w:r>
             <w:r>
               <w:rPr>
@@ -2368,7 +2455,7 @@
               <w:lang w:eastAsia="uk-UA"/>
             </w:rPr>
           </w:pPr>
-          <w:hyperlink w:anchor="_Toc388188344" w:history="1">
+          <w:hyperlink w:anchor="_Toc388221146" w:history="1">
             <w:r>
               <w:rPr>
                 <w:rStyle w:val="a6"/>
@@ -2396,7 +2483,7 @@
                 <w:noProof/>
                 <w:webHidden/>
               </w:rPr>
-              <w:instrText xml:space="preserve"> PAGEREF _Toc388188344 \h </w:instrText>
+              <w:instrText xml:space="preserve"> PAGEREF _Toc388221146 \h </w:instrText>
             </w:r>
             <w:r>
               <w:rPr>
@@ -2416,7 +2503,7 @@
                 <w:noProof/>
                 <w:webHidden/>
               </w:rPr>
-              <w:t>41</w:t>
+              <w:t>42</w:t>
             </w:r>
             <w:r>
               <w:rPr>
@@ -2438,7 +2525,7 @@
               <w:lang w:eastAsia="uk-UA"/>
             </w:rPr>
           </w:pPr>
-          <w:hyperlink w:anchor="_Toc388188345" w:history="1">
+          <w:hyperlink w:anchor="_Toc388221147" w:history="1">
             <w:r>
               <w:rPr>
                 <w:rStyle w:val="a6"/>
@@ -2466,7 +2553,7 @@
                 <w:noProof/>
                 <w:webHidden/>
               </w:rPr>
-              <w:instrText xml:space="preserve"> PAGEREF _Toc388188345 \h </w:instrText>
+              <w:instrText xml:space="preserve"> PAGEREF _Toc388221147 \h </w:instrText>
             </w:r>
             <w:r>
               <w:rPr>
@@ -2486,7 +2573,7 @@
                 <w:noProof/>
                 <w:webHidden/>
               </w:rPr>
-              <w:t>43</w:t>
+              <w:t>44</w:t>
             </w:r>
             <w:r>
               <w:rPr>
@@ -2508,7 +2595,7 @@
               <w:lang w:eastAsia="uk-UA"/>
             </w:rPr>
           </w:pPr>
-          <w:hyperlink w:anchor="_Toc388188346" w:history="1">
+          <w:hyperlink w:anchor="_Toc388221148" w:history="1">
             <w:r>
               <w:rPr>
                 <w:rStyle w:val="a6"/>
@@ -2536,7 +2623,7 @@
                 <w:noProof/>
                 <w:webHidden/>
               </w:rPr>
-              <w:instrText xml:space="preserve"> PAGEREF _Toc388188346 \h </w:instrText>
+              <w:instrText xml:space="preserve"> PAGEREF _Toc388221148 \h </w:instrText>
             </w:r>
             <w:r>
               <w:rPr>
@@ -2556,7 +2643,7 @@
                 <w:noProof/>
                 <w:webHidden/>
               </w:rPr>
-              <w:t>44</w:t>
+              <w:t>45</w:t>
             </w:r>
             <w:r>
               <w:rPr>
@@ -2578,7 +2665,7 @@
               <w:lang w:eastAsia="uk-UA"/>
             </w:rPr>
           </w:pPr>
-          <w:hyperlink w:anchor="_Toc388188347" w:history="1">
+          <w:hyperlink w:anchor="_Toc388221149" w:history="1">
             <w:r>
               <w:rPr>
                 <w:rStyle w:val="a6"/>
@@ -2606,7 +2693,7 @@
                 <w:noProof/>
                 <w:webHidden/>
               </w:rPr>
-              <w:instrText xml:space="preserve"> PAGEREF _Toc388188347 \h </w:instrText>
+              <w:instrText xml:space="preserve"> PAGEREF _Toc388221149 \h </w:instrText>
             </w:r>
             <w:r>
               <w:rPr>
@@ -2626,7 +2713,7 @@
                 <w:noProof/>
                 <w:webHidden/>
               </w:rPr>
-              <w:t>44</w:t>
+              <w:t>45</w:t>
             </w:r>
             <w:r>
               <w:rPr>
@@ -2648,7 +2735,7 @@
               <w:lang w:eastAsia="uk-UA"/>
             </w:rPr>
           </w:pPr>
-          <w:hyperlink w:anchor="_Toc388188348" w:history="1">
+          <w:hyperlink w:anchor="_Toc388221150" w:history="1">
             <w:r>
               <w:rPr>
                 <w:rStyle w:val="a6"/>
@@ -2676,7 +2763,7 @@
                 <w:noProof/>
                 <w:webHidden/>
               </w:rPr>
-              <w:instrText xml:space="preserve"> PAGEREF _Toc388188348 \h </w:instrText>
+              <w:instrText xml:space="preserve"> PAGEREF _Toc388221150 \h </w:instrText>
             </w:r>
             <w:r>
               <w:rPr>
@@ -2696,7 +2783,7 @@
                 <w:noProof/>
                 <w:webHidden/>
               </w:rPr>
-              <w:t>45</w:t>
+              <w:t>46</w:t>
             </w:r>
             <w:r>
               <w:rPr>
@@ -2718,7 +2805,7 @@
               <w:lang w:eastAsia="uk-UA"/>
             </w:rPr>
           </w:pPr>
-          <w:hyperlink w:anchor="_Toc388188349" w:history="1">
+          <w:hyperlink w:anchor="_Toc388221151" w:history="1">
             <w:r>
               <w:rPr>
                 <w:rStyle w:val="a6"/>
@@ -2746,7 +2833,7 @@
                 <w:noProof/>
                 <w:webHidden/>
               </w:rPr>
-              <w:instrText xml:space="preserve"> PAGEREF _Toc388188349 \h </w:instrText>
+              <w:instrText xml:space="preserve"> PAGEREF _Toc388221151 \h </w:instrText>
             </w:r>
             <w:r>
               <w:rPr>
@@ -2766,7 +2853,7 @@
                 <w:noProof/>
                 <w:webHidden/>
               </w:rPr>
-              <w:t>46</w:t>
+              <w:t>47</w:t>
             </w:r>
             <w:r>
               <w:rPr>
@@ -2788,27 +2875,13 @@
               <w:lang w:eastAsia="uk-UA"/>
             </w:rPr>
           </w:pPr>
-          <w:hyperlink w:anchor="_Toc388188350" w:history="1">
+          <w:hyperlink w:anchor="_Toc388221152" w:history="1">
             <w:r>
               <w:rPr>
                 <w:rStyle w:val="a6"/>
                 <w:noProof/>
               </w:rPr>
-              <w:t>ДОДАТОК 1 – ПРОГРАМНИЙ К</w:t>
-            </w:r>
-            <w:r>
-              <w:rPr>
-                <w:rStyle w:val="a6"/>
-                <w:noProof/>
-              </w:rPr>
-              <w:t>О</w:t>
-            </w:r>
-            <w:r>
-              <w:rPr>
-                <w:rStyle w:val="a6"/>
-                <w:noProof/>
-              </w:rPr>
-              <w:t>Д</w:t>
+              <w:t>ДОДАТОК 1 – ПРОГРАМНИЙ КОД</w:t>
             </w:r>
             <w:r>
               <w:rPr>
@@ -2829,7 +2902,7 @@
                 <w:noProof/>
                 <w:webHidden/>
               </w:rPr>
-              <w:instrText xml:space="preserve"> PAGEREF _Toc388188350 \h </w:instrText>
+              <w:instrText xml:space="preserve"> PAGEREF _Toc388221152 \h </w:instrText>
             </w:r>
             <w:r>
               <w:rPr>
@@ -2849,7 +2922,7 @@
                 <w:noProof/>
                 <w:webHidden/>
               </w:rPr>
-              <w:t>48</w:t>
+              <w:t>49</w:t>
             </w:r>
             <w:r>
               <w:rPr>
@@ -2871,7 +2944,7 @@
               <w:lang w:eastAsia="uk-UA"/>
             </w:rPr>
           </w:pPr>
-          <w:hyperlink w:anchor="_Toc388188351" w:history="1">
+          <w:hyperlink w:anchor="_Toc388221153" w:history="1">
             <w:r>
               <w:rPr>
                 <w:rStyle w:val="a6"/>
@@ -2898,7 +2971,7 @@
                 <w:noProof/>
                 <w:webHidden/>
               </w:rPr>
-              <w:instrText xml:space="preserve"> PAGEREF _Toc388188351 \h </w:instrText>
+              <w:instrText xml:space="preserve"> PAGEREF _Toc388221153 \h </w:instrText>
             </w:r>
             <w:r>
               <w:rPr>
@@ -2918,7 +2991,7 @@
                 <w:noProof/>
                 <w:webHidden/>
               </w:rPr>
-              <w:t>55</w:t>
+              <w:t>56</w:t>
             </w:r>
             <w:r>
               <w:rPr>
@@ -2981,7 +3054,7 @@
       <w:pPr>
         <w:pStyle w:val="1"/>
       </w:pPr>
-      <w:bookmarkStart w:id="1" w:name="_Toc388188312"/>
+      <w:bookmarkStart w:id="1" w:name="_Toc388221113"/>
       <w:r>
         <w:lastRenderedPageBreak/>
         <w:t>ПЕРЕЛІК УМОВНИХ ПОЗНАЧЕНЬ, СИМВОЛІВ, ОДИНИЦЬ І ТЕРМІНІВ</w:t>
@@ -3724,7 +3797,7 @@
       <w:pPr>
         <w:pStyle w:val="1"/>
       </w:pPr>
-      <w:bookmarkStart w:id="2" w:name="_Toc388188313"/>
+      <w:bookmarkStart w:id="2" w:name="_Toc388221114"/>
       <w:r>
         <w:lastRenderedPageBreak/>
         <w:t>ВСТУП</w:t>
@@ -5254,7 +5327,7 @@
       <w:pPr>
         <w:pStyle w:val="1"/>
       </w:pPr>
-      <w:bookmarkStart w:id="5" w:name="_Toc388188314"/>
+      <w:bookmarkStart w:id="5" w:name="_Toc388221115"/>
       <w:r>
         <w:lastRenderedPageBreak/>
         <w:t xml:space="preserve">1 </w:t>
@@ -5285,7 +5358,7 @@
           <w:lang w:val="uk-UA"/>
         </w:rPr>
       </w:pPr>
-      <w:bookmarkStart w:id="6" w:name="_Toc388188315"/>
+      <w:bookmarkStart w:id="6" w:name="_Toc388221116"/>
       <w:r>
         <w:rPr>
           <w:rFonts w:ascii="Times New Roman" w:hAnsi="Times New Roman" w:cs="Times New Roman"/>
@@ -5349,7 +5422,7 @@
           <v:shape id="_x0000_i1028" type="#_x0000_t75" style="width:90.4pt;height:19.25pt" o:ole="" fillcolor="window">
             <v:imagedata r:id="rId16" o:title=""/>
           </v:shape>
-          <o:OLEObject Type="Embed" ProgID="Equation.3" ShapeID="_x0000_i1028" DrawAspect="Content" ObjectID="_1461930699" r:id="rId17"/>
+          <o:OLEObject Type="Embed" ProgID="Equation.3" ShapeID="_x0000_i1028" DrawAspect="Content" ObjectID="_1461963811" r:id="rId17"/>
         </w:object>
       </w:r>
       <w:r>
@@ -5731,7 +5804,7 @@
           <w:lang w:val="uk-UA"/>
         </w:rPr>
       </w:pPr>
-      <w:bookmarkStart w:id="7" w:name="_Toc388188316"/>
+      <w:bookmarkStart w:id="7" w:name="_Toc388221117"/>
       <w:r>
         <w:rPr>
           <w:rFonts w:ascii="Times New Roman" w:hAnsi="Times New Roman" w:cs="Times New Roman"/>
@@ -6675,7 +6748,7 @@
         </w:rPr>
         <w:t xml:space="preserve"> </w:t>
       </w:r>
-      <w:bookmarkStart w:id="8" w:name="_Toc388188317"/>
+      <w:bookmarkStart w:id="8" w:name="_Toc388221118"/>
       <w:r>
         <w:rPr>
           <w:rFonts w:ascii="Times New Roman" w:hAnsi="Times New Roman" w:cs="Times New Roman"/>
@@ -6785,7 +6858,7 @@
           <v:shape id="_x0000_i1029" type="#_x0000_t75" style="width:10.05pt;height:10.9pt" o:ole="">
             <v:imagedata r:id="rId18" o:title=""/>
           </v:shape>
-          <o:OLEObject Type="Embed" ProgID="Equation.3" ShapeID="_x0000_i1029" DrawAspect="Content" ObjectID="_1461930700" r:id="rId19"/>
+          <o:OLEObject Type="Embed" ProgID="Equation.3" ShapeID="_x0000_i1029" DrawAspect="Content" ObjectID="_1461963812" r:id="rId19"/>
         </w:object>
       </w:r>
       <w:r>
@@ -6806,7 +6879,7 @@
           <v:shape id="_x0000_i1030" type="#_x0000_t75" style="width:14.25pt;height:15.05pt" o:ole="">
             <v:imagedata r:id="rId20" o:title=""/>
           </v:shape>
-          <o:OLEObject Type="Embed" ProgID="Equation.3" ShapeID="_x0000_i1030" DrawAspect="Content" ObjectID="_1461930701" r:id="rId21"/>
+          <o:OLEObject Type="Embed" ProgID="Equation.3" ShapeID="_x0000_i1030" DrawAspect="Content" ObjectID="_1461963813" r:id="rId21"/>
         </w:object>
       </w:r>
       <w:r>
@@ -6847,7 +6920,7 @@
           <v:shape id="_x0000_i1031" type="#_x0000_t75" style="width:27.65pt;height:19.25pt" o:ole="" fillcolor="window">
             <v:imagedata r:id="rId22" o:title=""/>
           </v:shape>
-          <o:OLEObject Type="Embed" ProgID="Unknown" ShapeID="_x0000_i1031" DrawAspect="Content" ObjectID="_1461930702" r:id="rId23"/>
+          <o:OLEObject Type="Embed" ProgID="Unknown" ShapeID="_x0000_i1031" DrawAspect="Content" ObjectID="_1461963814" r:id="rId23"/>
         </w:object>
       </w:r>
       <w:r>
@@ -6868,7 +6941,7 @@
           <v:shape id="_x0000_i1032" type="#_x0000_t75" style="width:10.05pt;height:10.9pt" o:ole="">
             <v:imagedata r:id="rId24" o:title=""/>
           </v:shape>
-          <o:OLEObject Type="Embed" ProgID="Equation.3" ShapeID="_x0000_i1032" DrawAspect="Content" ObjectID="_1461930703" r:id="rId25"/>
+          <o:OLEObject Type="Embed" ProgID="Equation.3" ShapeID="_x0000_i1032" DrawAspect="Content" ObjectID="_1461963815" r:id="rId25"/>
         </w:object>
       </w:r>
       <w:r>
@@ -6898,7 +6971,7 @@
           <v:shape id="_x0000_i1033" type="#_x0000_t75" style="width:19.25pt;height:15.9pt" o:ole="">
             <v:imagedata r:id="rId26" o:title=""/>
           </v:shape>
-          <o:OLEObject Type="Embed" ProgID="Equation.3" ShapeID="_x0000_i1033" DrawAspect="Content" ObjectID="_1461930704" r:id="rId27"/>
+          <o:OLEObject Type="Embed" ProgID="Equation.3" ShapeID="_x0000_i1033" DrawAspect="Content" ObjectID="_1461963816" r:id="rId27"/>
         </w:object>
       </w:r>
       <w:r>
@@ -6910,7 +6983,7 @@
           <v:shape id="_x0000_i1034" type="#_x0000_t75" style="width:27.65pt;height:19.25pt" o:ole="" fillcolor="window">
             <v:imagedata r:id="rId22" o:title=""/>
           </v:shape>
-          <o:OLEObject Type="Embed" ProgID="Unknown" ShapeID="_x0000_i1034" DrawAspect="Content" ObjectID="_1461930705" r:id="rId28"/>
+          <o:OLEObject Type="Embed" ProgID="Unknown" ShapeID="_x0000_i1034" DrawAspect="Content" ObjectID="_1461963817" r:id="rId28"/>
         </w:object>
       </w:r>
       <w:r>
@@ -6931,7 +7004,7 @@
           <v:shape id="_x0000_i1035" type="#_x0000_t75" style="width:32.65pt;height:14.25pt" o:ole="">
             <v:imagedata r:id="rId29" o:title=""/>
           </v:shape>
-          <o:OLEObject Type="Embed" ProgID="Equation.3" ShapeID="_x0000_i1035" DrawAspect="Content" ObjectID="_1461930706" r:id="rId30"/>
+          <o:OLEObject Type="Embed" ProgID="Equation.3" ShapeID="_x0000_i1035" DrawAspect="Content" ObjectID="_1461963818" r:id="rId30"/>
         </w:object>
       </w:r>
       <w:r>
@@ -6952,7 +7025,7 @@
           <v:shape id="_x0000_i1036" type="#_x0000_t75" style="width:77pt;height:18.4pt" o:ole="">
             <v:imagedata r:id="rId31" o:title=""/>
           </v:shape>
-          <o:OLEObject Type="Embed" ProgID="Equation.3" ShapeID="_x0000_i1036" DrawAspect="Content" ObjectID="_1461930707" r:id="rId32"/>
+          <o:OLEObject Type="Embed" ProgID="Equation.3" ShapeID="_x0000_i1036" DrawAspect="Content" ObjectID="_1461963819" r:id="rId32"/>
         </w:object>
       </w:r>
       <w:r>
@@ -7040,7 +7113,7 @@
           <v:shape id="_x0000_i1037" type="#_x0000_t75" style="width:15.9pt;height:19.25pt" o:ole="">
             <v:imagedata r:id="rId33" o:title=""/>
           </v:shape>
-          <o:OLEObject Type="Embed" ProgID="Equation.3" ShapeID="_x0000_i1037" DrawAspect="Content" ObjectID="_1461930708" r:id="rId34"/>
+          <o:OLEObject Type="Embed" ProgID="Equation.3" ShapeID="_x0000_i1037" DrawAspect="Content" ObjectID="_1461963820" r:id="rId34"/>
         </w:object>
       </w:r>
       <w:r>
@@ -7094,7 +7167,7 @@
           <v:shape id="_x0000_i1038" type="#_x0000_t75" style="width:14.25pt;height:19.25pt" o:ole="">
             <v:imagedata r:id="rId35" o:title=""/>
           </v:shape>
-          <o:OLEObject Type="Embed" ProgID="Equation.3" ShapeID="_x0000_i1038" DrawAspect="Content" ObjectID="_1461930709" r:id="rId36"/>
+          <o:OLEObject Type="Embed" ProgID="Equation.3" ShapeID="_x0000_i1038" DrawAspect="Content" ObjectID="_1461963821" r:id="rId36"/>
         </w:object>
       </w:r>
       <w:r>
@@ -7137,7 +7210,7 @@
           <v:shape id="_x0000_i1039" type="#_x0000_t75" style="width:50.25pt;height:16.75pt" o:ole="">
             <v:imagedata r:id="rId37" o:title=""/>
           </v:shape>
-          <o:OLEObject Type="Embed" ProgID="Equation.3" ShapeID="_x0000_i1039" DrawAspect="Content" ObjectID="_1461930710" r:id="rId38"/>
+          <o:OLEObject Type="Embed" ProgID="Equation.3" ShapeID="_x0000_i1039" DrawAspect="Content" ObjectID="_1461963822" r:id="rId38"/>
         </w:object>
       </w:r>
       <w:r>
@@ -7174,7 +7247,7 @@
           <w:lang w:val="uk-UA"/>
         </w:rPr>
       </w:pPr>
-      <w:bookmarkStart w:id="9" w:name="_Toc388188318"/>
+      <w:bookmarkStart w:id="9" w:name="_Toc388221119"/>
       <w:r>
         <w:rPr>
           <w:rFonts w:ascii="Times New Roman" w:hAnsi="Times New Roman" w:cs="Times New Roman"/>
@@ -7226,7 +7299,7 @@
           <w:lang w:val="uk-UA"/>
         </w:rPr>
       </w:pPr>
-      <w:bookmarkStart w:id="10" w:name="_Toc388188319"/>
+      <w:bookmarkStart w:id="10" w:name="_Toc388221120"/>
       <w:r>
         <w:rPr>
           <w:rFonts w:ascii="Times New Roman" w:hAnsi="Times New Roman" w:cs="Times New Roman"/>
@@ -7447,7 +7520,7 @@
           <v:shape id="_x0000_i1040" type="#_x0000_t75" style="width:1in;height:19.25pt" o:ole="">
             <v:imagedata r:id="rId39" o:title=""/>
           </v:shape>
-          <o:OLEObject Type="Embed" ProgID="Equation.3" ShapeID="_x0000_i1040" DrawAspect="Content" ObjectID="_1461930711" r:id="rId40"/>
+          <o:OLEObject Type="Embed" ProgID="Equation.3" ShapeID="_x0000_i1040" DrawAspect="Content" ObjectID="_1461963823" r:id="rId40"/>
         </w:object>
       </w:r>
     </w:p>
@@ -7477,7 +7550,7 @@
           <v:shape id="_x0000_i1041" type="#_x0000_t75" style="width:76.2pt;height:19.25pt" o:ole="">
             <v:imagedata r:id="rId41" o:title=""/>
           </v:shape>
-          <o:OLEObject Type="Embed" ProgID="Equation.3" ShapeID="_x0000_i1041" DrawAspect="Content" ObjectID="_1461930712" r:id="rId42"/>
+          <o:OLEObject Type="Embed" ProgID="Equation.3" ShapeID="_x0000_i1041" DrawAspect="Content" ObjectID="_1461963824" r:id="rId42"/>
         </w:object>
       </w:r>
     </w:p>
@@ -7517,7 +7590,7 @@
           <v:shape id="_x0000_i1042" type="#_x0000_t75" style="width:46.9pt;height:19.25pt" o:ole="">
             <v:imagedata r:id="rId43" o:title=""/>
           </v:shape>
-          <o:OLEObject Type="Embed" ProgID="Equation.3" ShapeID="_x0000_i1042" DrawAspect="Content" ObjectID="_1461930713" r:id="rId44"/>
+          <o:OLEObject Type="Embed" ProgID="Equation.3" ShapeID="_x0000_i1042" DrawAspect="Content" ObjectID="_1461963825" r:id="rId44"/>
         </w:object>
       </w:r>
       <w:r>
@@ -7541,7 +7614,7 @@
           <v:shape id="_x0000_i1043" type="#_x0000_t75" style="width:15.05pt;height:14.25pt" o:ole="">
             <v:imagedata r:id="rId45" o:title=""/>
           </v:shape>
-          <o:OLEObject Type="Embed" ProgID="Equation.3" ShapeID="_x0000_i1043" DrawAspect="Content" ObjectID="_1461930714" r:id="rId46"/>
+          <o:OLEObject Type="Embed" ProgID="Equation.3" ShapeID="_x0000_i1043" DrawAspect="Content" ObjectID="_1461963826" r:id="rId46"/>
         </w:object>
       </w:r>
       <w:r>
@@ -7642,7 +7715,7 @@
           <w:lang w:val="uk-UA"/>
         </w:rPr>
       </w:pPr>
-      <w:bookmarkStart w:id="11" w:name="_Toc388188320"/>
+      <w:bookmarkStart w:id="11" w:name="_Toc388221121"/>
       <w:r>
         <w:rPr>
           <w:rFonts w:ascii="Times New Roman" w:hAnsi="Times New Roman" w:cs="Times New Roman"/>
@@ -7808,7 +7881,7 @@
           <v:shape id="_x0000_i1044" type="#_x0000_t75" style="width:112.2pt;height:19.25pt" o:ole="">
             <v:imagedata r:id="rId47" o:title=""/>
           </v:shape>
-          <o:OLEObject Type="Embed" ProgID="Equation.3" ShapeID="_x0000_i1044" DrawAspect="Content" ObjectID="_1461930715" r:id="rId48"/>
+          <o:OLEObject Type="Embed" ProgID="Equation.3" ShapeID="_x0000_i1044" DrawAspect="Content" ObjectID="_1461963827" r:id="rId48"/>
         </w:object>
       </w:r>
       <w:r>
@@ -7847,7 +7920,7 @@
           <v:shape id="_x0000_i1045" type="#_x0000_t75" style="width:113.85pt;height:19.25pt" o:ole="">
             <v:imagedata r:id="rId49" o:title=""/>
           </v:shape>
-          <o:OLEObject Type="Embed" ProgID="Equation.3" ShapeID="_x0000_i1045" DrawAspect="Content" ObjectID="_1461930716" r:id="rId50"/>
+          <o:OLEObject Type="Embed" ProgID="Equation.3" ShapeID="_x0000_i1045" DrawAspect="Content" ObjectID="_1461963828" r:id="rId50"/>
         </w:object>
       </w:r>
       <w:r>
@@ -7887,7 +7960,7 @@
           <v:shape id="_x0000_i1046" type="#_x0000_t75" style="width:18.4pt;height:19.25pt" o:ole="">
             <v:imagedata r:id="rId51" o:title=""/>
           </v:shape>
-          <o:OLEObject Type="Embed" ProgID="Equation.3" ShapeID="_x0000_i1046" DrawAspect="Content" ObjectID="_1461930717" r:id="rId52"/>
+          <o:OLEObject Type="Embed" ProgID="Equation.3" ShapeID="_x0000_i1046" DrawAspect="Content" ObjectID="_1461963829" r:id="rId52"/>
         </w:object>
       </w:r>
       <w:r>
@@ -7945,7 +8018,7 @@
           <w:lang w:val="uk-UA"/>
         </w:rPr>
       </w:pPr>
-      <w:bookmarkStart w:id="12" w:name="_Toc388188321"/>
+      <w:bookmarkStart w:id="12" w:name="_Toc388221122"/>
       <w:r>
         <w:rPr>
           <w:rFonts w:ascii="Times New Roman" w:hAnsi="Times New Roman" w:cs="Times New Roman"/>
@@ -8089,15 +8162,15 @@
         <w:t>Рівняння шифрування та розшифрування:</w:t>
       </w:r>
     </w:p>
-    <w:bookmarkStart w:id="13" w:name="_MON_1189425202"/>
-    <w:bookmarkStart w:id="14" w:name="_MON_1189425240"/>
-    <w:bookmarkStart w:id="15" w:name="_MON_1104900510"/>
-    <w:bookmarkStart w:id="16" w:name="_MON_1164213361"/>
+    <w:bookmarkStart w:id="13" w:name="_MON_1189425240"/>
+    <w:bookmarkStart w:id="14" w:name="_MON_1104900510"/>
+    <w:bookmarkStart w:id="15" w:name="_MON_1164213361"/>
+    <w:bookmarkStart w:id="16" w:name="_MON_1164214700"/>
     <w:bookmarkEnd w:id="13"/>
     <w:bookmarkEnd w:id="14"/>
     <w:bookmarkEnd w:id="15"/>
     <w:bookmarkEnd w:id="16"/>
-    <w:bookmarkStart w:id="17" w:name="_MON_1164214700"/>
+    <w:bookmarkStart w:id="17" w:name="_MON_1189425202"/>
     <w:bookmarkEnd w:id="17"/>
     <w:p>
       <w:pPr>
@@ -8120,7 +8193,7 @@
           <v:shape id="_x0000_i1047" type="#_x0000_t75" style="width:97.95pt;height:20.1pt" o:ole="" fillcolor="window">
             <v:imagedata r:id="rId53" o:title=""/>
           </v:shape>
-          <o:OLEObject Type="Embed" ProgID="Equation.DSMT4" ShapeID="_x0000_i1047" DrawAspect="Content" ObjectID="_1461930718" r:id="rId54"/>
+          <o:OLEObject Type="Embed" ProgID="Equation.DSMT4" ShapeID="_x0000_i1047" DrawAspect="Content" ObjectID="_1461963830" r:id="rId54"/>
         </w:object>
       </w:r>
     </w:p>
@@ -8145,7 +8218,7 @@
           <v:shape id="_x0000_i1048" type="#_x0000_t75" style="width:94.6pt;height:18.4pt" o:ole="">
             <v:imagedata r:id="rId55" o:title=""/>
           </v:shape>
-          <o:OLEObject Type="Embed" ProgID="Equation.3" ShapeID="_x0000_i1048" DrawAspect="Content" ObjectID="_1461930719" r:id="rId56"/>
+          <o:OLEObject Type="Embed" ProgID="Equation.3" ShapeID="_x0000_i1048" DrawAspect="Content" ObjectID="_1461963831" r:id="rId56"/>
         </w:object>
       </w:r>
     </w:p>
@@ -8178,7 +8251,7 @@
           <v:shape id="_x0000_i1049" type="#_x0000_t75" style="width:15.9pt;height:18.4pt" o:ole="" fillcolor="window">
             <v:imagedata r:id="rId57" o:title=""/>
           </v:shape>
-          <o:OLEObject Type="Embed" ProgID="Equation.DSMT4" ShapeID="_x0000_i1049" DrawAspect="Content" ObjectID="_1461930720" r:id="rId58"/>
+          <o:OLEObject Type="Embed" ProgID="Equation.DSMT4" ShapeID="_x0000_i1049" DrawAspect="Content" ObjectID="_1461963832" r:id="rId58"/>
         </w:object>
       </w:r>
       <w:r>
@@ -8344,7 +8417,7 @@
           <v:shape id="_x0000_i1050" type="#_x0000_t75" style="width:20.95pt;height:19.25pt" o:ole="">
             <v:imagedata r:id="rId59" o:title=""/>
           </v:shape>
-          <o:OLEObject Type="Embed" ProgID="Equation.3" ShapeID="_x0000_i1050" DrawAspect="Content" ObjectID="_1461930721" r:id="rId60"/>
+          <o:OLEObject Type="Embed" ProgID="Equation.3" ShapeID="_x0000_i1050" DrawAspect="Content" ObjectID="_1461963833" r:id="rId60"/>
         </w:object>
       </w:r>
       <w:r>
@@ -8392,7 +8465,7 @@
           <w:lang w:val="uk-UA"/>
         </w:rPr>
       </w:pPr>
-      <w:bookmarkStart w:id="23" w:name="_Toc388188322"/>
+      <w:bookmarkStart w:id="23" w:name="_Toc388221123"/>
       <w:r>
         <w:rPr>
           <w:rFonts w:ascii="Times New Roman" w:hAnsi="Times New Roman" w:cs="Times New Roman"/>
@@ -8558,7 +8631,7 @@
           <v:shape id="_x0000_i1051" type="#_x0000_t75" style="width:112.2pt;height:19.25pt" o:ole="">
             <v:imagedata r:id="rId61" o:title=""/>
           </v:shape>
-          <o:OLEObject Type="Embed" ProgID="Equation.3" ShapeID="_x0000_i1051" DrawAspect="Content" ObjectID="_1461930722" r:id="rId62"/>
+          <o:OLEObject Type="Embed" ProgID="Equation.3" ShapeID="_x0000_i1051" DrawAspect="Content" ObjectID="_1461963834" r:id="rId62"/>
         </w:object>
       </w:r>
     </w:p>
@@ -8583,7 +8656,7 @@
           <v:shape id="_x0000_i1052" type="#_x0000_t75" style="width:112.2pt;height:19.25pt" o:ole="">
             <v:imagedata r:id="rId63" o:title=""/>
           </v:shape>
-          <o:OLEObject Type="Embed" ProgID="Equation.3" ShapeID="_x0000_i1052" DrawAspect="Content" ObjectID="_1461930723" r:id="rId64"/>
+          <o:OLEObject Type="Embed" ProgID="Equation.3" ShapeID="_x0000_i1052" DrawAspect="Content" ObjectID="_1461963835" r:id="rId64"/>
         </w:object>
       </w:r>
     </w:p>
@@ -8607,7 +8680,7 @@
           <v:shape id="_x0000_i1053" type="#_x0000_t75" style="width:82.05pt;height:19.25pt" o:ole="">
             <v:imagedata r:id="rId65" o:title=""/>
           </v:shape>
-          <o:OLEObject Type="Embed" ProgID="Equation.3" ShapeID="_x0000_i1053" DrawAspect="Content" ObjectID="_1461930724" r:id="rId66"/>
+          <o:OLEObject Type="Embed" ProgID="Equation.3" ShapeID="_x0000_i1053" DrawAspect="Content" ObjectID="_1461963836" r:id="rId66"/>
         </w:object>
       </w:r>
       <w:r>
@@ -8629,7 +8702,7 @@
           <v:shape id="_x0000_i1054" type="#_x0000_t75" style="width:16.75pt;height:19.25pt" o:ole="">
             <v:imagedata r:id="rId67" o:title=""/>
           </v:shape>
-          <o:OLEObject Type="Embed" ProgID="Equation.3" ShapeID="_x0000_i1054" DrawAspect="Content" ObjectID="_1461930725" r:id="rId68"/>
+          <o:OLEObject Type="Embed" ProgID="Equation.3" ShapeID="_x0000_i1054" DrawAspect="Content" ObjectID="_1461963837" r:id="rId68"/>
         </w:object>
       </w:r>
       <w:r>
@@ -8693,7 +8766,7 @@
           <w:lang w:val="uk-UA"/>
         </w:rPr>
       </w:pPr>
-      <w:bookmarkStart w:id="24" w:name="_Toc388188323"/>
+      <w:bookmarkStart w:id="24" w:name="_Toc388221124"/>
       <w:r>
         <w:rPr>
           <w:rFonts w:ascii="Times New Roman" w:hAnsi="Times New Roman" w:cs="Times New Roman"/>
@@ -8800,7 +8873,7 @@
           <v:shape id="_x0000_i1055" type="#_x0000_t75" style="width:15.05pt;height:19.25pt" o:ole="">
             <v:imagedata r:id="rId69" o:title=""/>
           </v:shape>
-          <o:OLEObject Type="Embed" ProgID="Equation.3" ShapeID="_x0000_i1055" DrawAspect="Content" ObjectID="_1461930726" r:id="rId70"/>
+          <o:OLEObject Type="Embed" ProgID="Equation.3" ShapeID="_x0000_i1055" DrawAspect="Content" ObjectID="_1461963838" r:id="rId70"/>
         </w:object>
       </w:r>
       <w:r>
@@ -8835,7 +8908,7 @@
           <v:shape id="_x0000_i1056" type="#_x0000_t75" style="width:1in;height:19.25pt" o:ole="">
             <v:imagedata r:id="rId71" o:title=""/>
           </v:shape>
-          <o:OLEObject Type="Embed" ProgID="Equation.3" ShapeID="_x0000_i1056" DrawAspect="Content" ObjectID="_1461930727" r:id="rId72"/>
+          <o:OLEObject Type="Embed" ProgID="Equation.3" ShapeID="_x0000_i1056" DrawAspect="Content" ObjectID="_1461963839" r:id="rId72"/>
         </w:object>
       </w:r>
       <w:r>
@@ -8857,7 +8930,7 @@
           <v:shape id="_x0000_i1057" type="#_x0000_t75" style="width:15.9pt;height:19.25pt" o:ole="">
             <v:imagedata r:id="rId73" o:title=""/>
           </v:shape>
-          <o:OLEObject Type="Embed" ProgID="Equation.3" ShapeID="_x0000_i1057" DrawAspect="Content" ObjectID="_1461930728" r:id="rId74"/>
+          <o:OLEObject Type="Embed" ProgID="Equation.3" ShapeID="_x0000_i1057" DrawAspect="Content" ObjectID="_1461963840" r:id="rId74"/>
         </w:object>
       </w:r>
       <w:r>
@@ -8918,7 +8991,7 @@
           <v:shape id="_x0000_i1058" type="#_x0000_t75" style="width:13.4pt;height:18.4pt" o:ole="">
             <v:imagedata r:id="rId75" o:title=""/>
           </v:shape>
-          <o:OLEObject Type="Embed" ProgID="Equation.3" ShapeID="_x0000_i1058" DrawAspect="Content" ObjectID="_1461930729" r:id="rId76"/>
+          <o:OLEObject Type="Embed" ProgID="Equation.3" ShapeID="_x0000_i1058" DrawAspect="Content" ObjectID="_1461963841" r:id="rId76"/>
         </w:object>
       </w:r>
       <w:r>
@@ -8952,7 +9025,7 @@
           <v:shape id="_x0000_i1059" type="#_x0000_t75" style="width:71.15pt;height:19.25pt" o:ole="">
             <v:imagedata r:id="rId77" o:title=""/>
           </v:shape>
-          <o:OLEObject Type="Embed" ProgID="Equation.3" ShapeID="_x0000_i1059" DrawAspect="Content" ObjectID="_1461930730" r:id="rId78"/>
+          <o:OLEObject Type="Embed" ProgID="Equation.3" ShapeID="_x0000_i1059" DrawAspect="Content" ObjectID="_1461963842" r:id="rId78"/>
         </w:object>
       </w:r>
     </w:p>
@@ -9020,7 +9093,7 @@
           <v:shape id="_x0000_i1060" type="#_x0000_t75" style="width:112.2pt;height:41pt" o:ole="">
             <v:imagedata r:id="rId79" o:title=""/>
           </v:shape>
-          <o:OLEObject Type="Embed" ProgID="Equation.3" ShapeID="_x0000_i1060" DrawAspect="Content" ObjectID="_1461930731" r:id="rId80"/>
+          <o:OLEObject Type="Embed" ProgID="Equation.3" ShapeID="_x0000_i1060" DrawAspect="Content" ObjectID="_1461963843" r:id="rId80"/>
         </w:object>
       </w:r>
       <w:r>
@@ -9134,7 +9207,7 @@
           <v:shape id="_x0000_i1061" type="#_x0000_t75" style="width:32.65pt;height:14.25pt" o:ole="">
             <v:imagedata r:id="rId81" o:title=""/>
           </v:shape>
-          <o:OLEObject Type="Embed" ProgID="Equation.3" ShapeID="_x0000_i1061" DrawAspect="Content" ObjectID="_1461930732" r:id="rId82"/>
+          <o:OLEObject Type="Embed" ProgID="Equation.3" ShapeID="_x0000_i1061" DrawAspect="Content" ObjectID="_1461963844" r:id="rId82"/>
         </w:object>
       </w:r>
       <w:r>
@@ -9171,7 +9244,7 @@
           <w:lang w:val="uk-UA"/>
         </w:rPr>
       </w:pPr>
-      <w:bookmarkStart w:id="25" w:name="_Toc388188324"/>
+      <w:bookmarkStart w:id="25" w:name="_Toc388221125"/>
       <w:r>
         <w:rPr>
           <w:rFonts w:ascii="Times New Roman" w:hAnsi="Times New Roman" w:cs="Times New Roman"/>
@@ -10507,7 +10580,7 @@
           <w:lang w:val="uk-UA"/>
         </w:rPr>
       </w:pPr>
-      <w:bookmarkStart w:id="26" w:name="_Toc388188325"/>
+      <w:bookmarkStart w:id="26" w:name="_Toc388221126"/>
       <w:r>
         <w:rPr>
           <w:rFonts w:ascii="Times New Roman" w:hAnsi="Times New Roman" w:cs="Times New Roman"/>
@@ -10838,7 +10911,7 @@
           <w:lang w:val="uk-UA"/>
         </w:rPr>
       </w:pPr>
-      <w:bookmarkStart w:id="27" w:name="_Toc388188326"/>
+      <w:bookmarkStart w:id="27" w:name="_Toc388221127"/>
       <w:r>
         <w:rPr>
           <w:rFonts w:ascii="Times New Roman" w:hAnsi="Times New Roman" w:cs="Times New Roman"/>
@@ -11560,25 +11633,7 @@
           <w:szCs w:val="28"/>
           <w:lang w:val="uk-UA"/>
         </w:rPr>
-        <w:t xml:space="preserve"> симво</w:t>
-      </w:r>
-      <w:proofErr w:type="spellStart"/>
-      <w:r>
-        <w:rPr>
-          <w:sz w:val="28"/>
-          <w:szCs w:val="28"/>
-          <w:lang w:val="uk-UA"/>
-        </w:rPr>
-        <w:t>лів</w:t>
-      </w:r>
-      <w:proofErr w:type="spellEnd"/>
-      <w:r>
-        <w:rPr>
-          <w:sz w:val="28"/>
-          <w:szCs w:val="28"/>
-          <w:lang w:val="uk-UA"/>
-        </w:rPr>
-        <w:t xml:space="preserve"> ВТ або ШТ немає, їх </w:t>
+        <w:t xml:space="preserve"> символів ВТ або ШТ немає, їх </w:t>
       </w:r>
       <w:proofErr w:type="spellStart"/>
       <w:r>
@@ -11719,7 +11774,7 @@
           <v:shape id="_x0000_i1062" type="#_x0000_t75" style="width:112.2pt;height:19.25pt" o:ole="">
             <v:imagedata r:id="rId85" o:title=""/>
           </v:shape>
-          <o:OLEObject Type="Embed" ProgID="Equation.3" ShapeID="_x0000_i1062" DrawAspect="Content" ObjectID="_1461930733" r:id="rId86"/>
+          <o:OLEObject Type="Embed" ProgID="Equation.3" ShapeID="_x0000_i1062" DrawAspect="Content" ObjectID="_1461963845" r:id="rId86"/>
         </w:object>
       </w:r>
       <w:r>
@@ -11739,7 +11794,7 @@
           <v:shape id="_x0000_i1063" type="#_x0000_t75" style="width:32.65pt;height:19.25pt" o:ole="">
             <v:imagedata r:id="rId87" o:title=""/>
           </v:shape>
-          <o:OLEObject Type="Embed" ProgID="Equation.3" ShapeID="_x0000_i1063" DrawAspect="Content" ObjectID="_1461930734" r:id="rId88"/>
+          <o:OLEObject Type="Embed" ProgID="Equation.3" ShapeID="_x0000_i1063" DrawAspect="Content" ObjectID="_1461963846" r:id="rId88"/>
         </w:object>
       </w:r>
       <w:r>
@@ -11759,7 +11814,7 @@
           <v:shape id="_x0000_i1064" type="#_x0000_t75" style="width:35.15pt;height:19.25pt" o:ole="">
             <v:imagedata r:id="rId89" o:title=""/>
           </v:shape>
-          <o:OLEObject Type="Embed" ProgID="Equation.3" ShapeID="_x0000_i1064" DrawAspect="Content" ObjectID="_1461930735" r:id="rId90"/>
+          <o:OLEObject Type="Embed" ProgID="Equation.3" ShapeID="_x0000_i1064" DrawAspect="Content" ObjectID="_1461963847" r:id="rId90"/>
         </w:object>
       </w:r>
       <w:r>
@@ -11779,7 +11834,7 @@
           <v:shape id="_x0000_i1065" type="#_x0000_t75" style="width:20.95pt;height:19.25pt" o:ole="">
             <v:imagedata r:id="rId91" o:title=""/>
           </v:shape>
-          <o:OLEObject Type="Embed" ProgID="Equation.3" ShapeID="_x0000_i1065" DrawAspect="Content" ObjectID="_1461930736" r:id="rId92"/>
+          <o:OLEObject Type="Embed" ProgID="Equation.3" ShapeID="_x0000_i1065" DrawAspect="Content" ObjectID="_1461963848" r:id="rId92"/>
         </w:object>
       </w:r>
       <w:r>
@@ -11808,7 +11863,7 @@
           <v:shape id="_x0000_i1066" type="#_x0000_t75" style="width:15.05pt;height:14.25pt" o:ole="">
             <v:imagedata r:id="rId93" o:title=""/>
           </v:shape>
-          <o:OLEObject Type="Embed" ProgID="Equation.3" ShapeID="_x0000_i1066" DrawAspect="Content" ObjectID="_1461930737" r:id="rId94"/>
+          <o:OLEObject Type="Embed" ProgID="Equation.3" ShapeID="_x0000_i1066" DrawAspect="Content" ObjectID="_1461963849" r:id="rId94"/>
         </w:object>
       </w:r>
       <w:r>
@@ -11828,7 +11883,7 @@
           <v:shape id="_x0000_i1067" type="#_x0000_t75" style="width:108.85pt;height:20.95pt" o:ole="">
             <v:imagedata r:id="rId95" o:title=""/>
           </v:shape>
-          <o:OLEObject Type="Embed" ProgID="Equation.3" ShapeID="_x0000_i1067" DrawAspect="Content" ObjectID="_1461930738" r:id="rId96"/>
+          <o:OLEObject Type="Embed" ProgID="Equation.3" ShapeID="_x0000_i1067" DrawAspect="Content" ObjectID="_1461963850" r:id="rId96"/>
         </w:object>
       </w:r>
       <w:r>
@@ -11848,7 +11903,7 @@
           <v:shape id="_x0000_i1068" type="#_x0000_t75" style="width:8.35pt;height:14.25pt" o:ole="">
             <v:imagedata r:id="rId97" o:title=""/>
           </v:shape>
-          <o:OLEObject Type="Embed" ProgID="Equation.3" ShapeID="_x0000_i1068" DrawAspect="Content" ObjectID="_1461930739" r:id="rId98"/>
+          <o:OLEObject Type="Embed" ProgID="Equation.3" ShapeID="_x0000_i1068" DrawAspect="Content" ObjectID="_1461963851" r:id="rId98"/>
         </w:object>
       </w:r>
       <w:r>
@@ -11881,7 +11936,7 @@
           <v:shape id="_x0000_i1069" type="#_x0000_t75" style="width:149pt;height:21.75pt" o:ole="">
             <v:imagedata r:id="rId99" o:title=""/>
           </v:shape>
-          <o:OLEObject Type="Embed" ProgID="Equation.3" ShapeID="_x0000_i1069" DrawAspect="Content" ObjectID="_1461930740" r:id="rId100"/>
+          <o:OLEObject Type="Embed" ProgID="Equation.3" ShapeID="_x0000_i1069" DrawAspect="Content" ObjectID="_1461963852" r:id="rId100"/>
         </w:object>
       </w:r>
       <w:r>
@@ -11914,7 +11969,7 @@
           <v:shape id="_x0000_i1070" type="#_x0000_t75" style="width:169.95pt;height:21.75pt" o:ole="">
             <v:imagedata r:id="rId101" o:title=""/>
           </v:shape>
-          <o:OLEObject Type="Embed" ProgID="Equation.3" ShapeID="_x0000_i1070" DrawAspect="Content" ObjectID="_1461930741" r:id="rId102"/>
+          <o:OLEObject Type="Embed" ProgID="Equation.3" ShapeID="_x0000_i1070" DrawAspect="Content" ObjectID="_1461963853" r:id="rId102"/>
         </w:object>
       </w:r>
       <w:r>
@@ -11936,7 +11991,7 @@
           <v:shape id="_x0000_i1071" type="#_x0000_t75" style="width:36.85pt;height:19.25pt" o:ole="">
             <v:imagedata r:id="rId103" o:title=""/>
           </v:shape>
-          <o:OLEObject Type="Embed" ProgID="Equation.3" ShapeID="_x0000_i1071" DrawAspect="Content" ObjectID="_1461930742" r:id="rId104"/>
+          <o:OLEObject Type="Embed" ProgID="Equation.3" ShapeID="_x0000_i1071" DrawAspect="Content" ObjectID="_1461963854" r:id="rId104"/>
         </w:object>
       </w:r>
       <w:r>
@@ -12035,7 +12090,7 @@
           <v:shape id="_x0000_i1072" type="#_x0000_t75" style="width:46.9pt;height:19.25pt" o:ole="">
             <v:imagedata r:id="rId105" o:title=""/>
           </v:shape>
-          <o:OLEObject Type="Embed" ProgID="Equation.3" ShapeID="_x0000_i1072" DrawAspect="Content" ObjectID="_1461930743" r:id="rId106"/>
+          <o:OLEObject Type="Embed" ProgID="Equation.3" ShapeID="_x0000_i1072" DrawAspect="Content" ObjectID="_1461963855" r:id="rId106"/>
         </w:object>
       </w:r>
       <w:r>
@@ -12057,7 +12112,7 @@
           <v:shape id="_x0000_i1073" type="#_x0000_t75" style="width:46.9pt;height:19.25pt" o:ole="">
             <v:imagedata r:id="rId105" o:title=""/>
           </v:shape>
-          <o:OLEObject Type="Embed" ProgID="Equation.3" ShapeID="_x0000_i1073" DrawAspect="Content" ObjectID="_1461930744" r:id="rId107"/>
+          <o:OLEObject Type="Embed" ProgID="Equation.3" ShapeID="_x0000_i1073" DrawAspect="Content" ObjectID="_1461963856" r:id="rId107"/>
         </w:object>
       </w:r>
       <w:r>
@@ -12096,7 +12151,7 @@
           <v:shape id="_x0000_i1074" type="#_x0000_t75" style="width:49.4pt;height:19.25pt" o:ole="">
             <v:imagedata r:id="rId108" o:title=""/>
           </v:shape>
-          <o:OLEObject Type="Embed" ProgID="Equation.3" ShapeID="_x0000_i1074" DrawAspect="Content" ObjectID="_1461930745" r:id="rId109"/>
+          <o:OLEObject Type="Embed" ProgID="Equation.3" ShapeID="_x0000_i1074" DrawAspect="Content" ObjectID="_1461963857" r:id="rId109"/>
         </w:object>
       </w:r>
       <w:r>
@@ -12129,7 +12184,7 @@
           <v:shape id="_x0000_i1075" type="#_x0000_t75" style="width:117.2pt;height:19.25pt" o:ole="">
             <v:imagedata r:id="rId110" o:title=""/>
           </v:shape>
-          <o:OLEObject Type="Embed" ProgID="Equation.3" ShapeID="_x0000_i1075" DrawAspect="Content" ObjectID="_1461930746" r:id="rId111"/>
+          <o:OLEObject Type="Embed" ProgID="Equation.3" ShapeID="_x0000_i1075" DrawAspect="Content" ObjectID="_1461963858" r:id="rId111"/>
         </w:object>
       </w:r>
       <w:r>
@@ -12282,7 +12337,7 @@
           <v:shape id="_x0000_i1076" type="#_x0000_t75" style="width:71.15pt;height:19.25pt" o:ole="" fillcolor="window">
             <v:imagedata r:id="rId112" o:title=""/>
           </v:shape>
-          <o:OLEObject Type="Embed" ProgID="Equation.3" ShapeID="_x0000_i1076" DrawAspect="Content" ObjectID="_1461930747" r:id="rId113"/>
+          <o:OLEObject Type="Embed" ProgID="Equation.3" ShapeID="_x0000_i1076" DrawAspect="Content" ObjectID="_1461963859" r:id="rId113"/>
         </w:object>
       </w:r>
       <w:r>
@@ -12374,7 +12429,7 @@
           <w:lang w:val="uk-UA"/>
         </w:rPr>
       </w:pPr>
-      <w:bookmarkStart w:id="28" w:name="_Toc388188327"/>
+      <w:bookmarkStart w:id="28" w:name="_Toc388221128"/>
       <w:r>
         <w:rPr>
           <w:rFonts w:ascii="Times New Roman" w:hAnsi="Times New Roman" w:cs="Times New Roman"/>
@@ -12451,7 +12506,7 @@
           <v:shape id="_x0000_i1077" type="#_x0000_t75" style="width:68.65pt;height:19.25pt" o:ole="" fillcolor="window">
             <v:imagedata r:id="rId114" o:title=""/>
           </v:shape>
-          <o:OLEObject Type="Embed" ProgID="Equation.3" ShapeID="_x0000_i1077" DrawAspect="Content" ObjectID="_1461930748" r:id="rId115"/>
+          <o:OLEObject Type="Embed" ProgID="Equation.3" ShapeID="_x0000_i1077" DrawAspect="Content" ObjectID="_1461963860" r:id="rId115"/>
         </w:object>
       </w:r>
       <w:r>
@@ -12484,7 +12539,7 @@
           <v:shape id="_x0000_i1078" type="#_x0000_t75" style="width:276.3pt;height:20.95pt" o:ole="" fillcolor="window">
             <v:imagedata r:id="rId116" o:title=""/>
           </v:shape>
-          <o:OLEObject Type="Embed" ProgID="Equation.3" ShapeID="_x0000_i1078" DrawAspect="Content" ObjectID="_1461930749" r:id="rId117"/>
+          <o:OLEObject Type="Embed" ProgID="Equation.3" ShapeID="_x0000_i1078" DrawAspect="Content" ObjectID="_1461963861" r:id="rId117"/>
         </w:object>
       </w:r>
       <w:r>
@@ -12525,7 +12580,7 @@
           <v:shape id="_x0000_i1079" type="#_x0000_t75" style="width:31pt;height:15.05pt" o:ole="" fillcolor="window">
             <v:imagedata r:id="rId118" o:title=""/>
           </v:shape>
-          <o:OLEObject Type="Embed" ProgID="Equation.3" ShapeID="_x0000_i1079" DrawAspect="Content" ObjectID="_1461930750" r:id="rId119"/>
+          <o:OLEObject Type="Embed" ProgID="Equation.3" ShapeID="_x0000_i1079" DrawAspect="Content" ObjectID="_1461963862" r:id="rId119"/>
         </w:object>
       </w:r>
       <w:r>
@@ -12583,7 +12638,7 @@
           <v:shape id="_x0000_i1080" type="#_x0000_t75" style="width:76.2pt;height:19.25pt" o:ole="" fillcolor="window">
             <v:imagedata r:id="rId120" o:title=""/>
           </v:shape>
-          <o:OLEObject Type="Embed" ProgID="Equation.3" ShapeID="_x0000_i1080" DrawAspect="Content" ObjectID="_1461930751" r:id="rId121"/>
+          <o:OLEObject Type="Embed" ProgID="Equation.3" ShapeID="_x0000_i1080" DrawAspect="Content" ObjectID="_1461963863" r:id="rId121"/>
         </w:object>
       </w:r>
       <w:r>
@@ -12605,7 +12660,7 @@
           <v:shape id="_x0000_i1081" type="#_x0000_t75" style="width:51.9pt;height:21.75pt" o:ole="">
             <v:imagedata r:id="rId122" o:title=""/>
           </v:shape>
-          <o:OLEObject Type="Embed" ProgID="Equation.3" ShapeID="_x0000_i1081" DrawAspect="Content" ObjectID="_1461930752" r:id="rId123"/>
+          <o:OLEObject Type="Embed" ProgID="Equation.3" ShapeID="_x0000_i1081" DrawAspect="Content" ObjectID="_1461963864" r:id="rId123"/>
         </w:object>
       </w:r>
       <w:r>
@@ -12644,7 +12699,7 @@
           <v:shape id="_x0000_i1082" type="#_x0000_t75" style="width:10.9pt;height:11.7pt" o:ole="">
             <v:imagedata r:id="rId124" o:title=""/>
           </v:shape>
-          <o:OLEObject Type="Embed" ProgID="Equation.3" ShapeID="_x0000_i1082" DrawAspect="Content" ObjectID="_1461930753" r:id="rId125"/>
+          <o:OLEObject Type="Embed" ProgID="Equation.3" ShapeID="_x0000_i1082" DrawAspect="Content" ObjectID="_1461963865" r:id="rId125"/>
         </w:object>
       </w:r>
       <w:r>
@@ -12666,7 +12721,7 @@
           <v:shape id="_x0000_i1083" type="#_x0000_t75" style="width:51.9pt;height:21.75pt" o:ole="">
             <v:imagedata r:id="rId126" o:title=""/>
           </v:shape>
-          <o:OLEObject Type="Embed" ProgID="Equation.3" ShapeID="_x0000_i1083" DrawAspect="Content" ObjectID="_1461930754" r:id="rId127"/>
+          <o:OLEObject Type="Embed" ProgID="Equation.3" ShapeID="_x0000_i1083" DrawAspect="Content" ObjectID="_1461963866" r:id="rId127"/>
         </w:object>
       </w:r>
       <w:r>
@@ -12729,7 +12784,7 @@
                         <v:shape id="_x0000_i1099" type="#_x0000_t75" style="width:37.65pt;height:20.95pt" o:ole="">
                           <v:imagedata r:id="rId128" o:title=""/>
                         </v:shape>
-                        <o:OLEObject Type="Embed" ProgID="Equation.3" ShapeID="_x0000_i1099" DrawAspect="Content" ObjectID="_1461930770" r:id="rId129"/>
+                        <o:OLEObject Type="Embed" ProgID="Equation.3" ShapeID="_x0000_i1099" DrawAspect="Content" ObjectID="_1461963882" r:id="rId129"/>
                       </w:object>
                     </w:r>
                     <w:r>
@@ -12765,7 +12820,7 @@
                         <v:shape id="_x0000_i1100" type="#_x0000_t75" style="width:25.95pt;height:20.95pt" o:ole="">
                           <v:imagedata r:id="rId130" o:title=""/>
                         </v:shape>
-                        <o:OLEObject Type="Embed" ProgID="Equation.3" ShapeID="_x0000_i1100" DrawAspect="Content" ObjectID="_1461930771" r:id="rId131"/>
+                        <o:OLEObject Type="Embed" ProgID="Equation.3" ShapeID="_x0000_i1100" DrawAspect="Content" ObjectID="_1461963883" r:id="rId131"/>
                       </w:object>
                     </w:r>
                     <w:r>
@@ -12785,7 +12840,7 @@
                         <v:shape id="_x0000_i1101" type="#_x0000_t75" style="width:15.05pt;height:20.95pt" o:ole="">
                           <v:imagedata r:id="rId132" o:title=""/>
                         </v:shape>
-                        <o:OLEObject Type="Embed" ProgID="Equation.3" ShapeID="_x0000_i1101" DrawAspect="Content" ObjectID="_1461930772" r:id="rId133"/>
+                        <o:OLEObject Type="Embed" ProgID="Equation.3" ShapeID="_x0000_i1101" DrawAspect="Content" ObjectID="_1461963884" r:id="rId133"/>
                       </w:object>
                     </w:r>
                     <w:r>
@@ -12798,7 +12853,7 @@
                         <v:shape id="_x0000_i1102" type="#_x0000_t75" style="width:10.05pt;height:19.25pt" o:ole="">
                           <v:imagedata r:id="rId134" o:title=""/>
                         </v:shape>
-                        <o:OLEObject Type="Embed" ProgID="Equation.3" ShapeID="_x0000_i1102" DrawAspect="Content" ObjectID="_1461930773" r:id="rId135"/>
+                        <o:OLEObject Type="Embed" ProgID="Equation.3" ShapeID="_x0000_i1102" DrawAspect="Content" ObjectID="_1461963885" r:id="rId135"/>
                       </w:object>
                     </w:r>
                   </w:p>
@@ -12846,7 +12901,7 @@
                         <v:shape id="_x0000_i1103" type="#_x0000_t75" style="width:14.25pt;height:18.4pt" o:ole="">
                           <v:imagedata r:id="rId136" o:title=""/>
                         </v:shape>
-                        <o:OLEObject Type="Embed" ProgID="Equation.3" ShapeID="_x0000_i1103" DrawAspect="Content" ObjectID="_1461930774" r:id="rId137"/>
+                        <o:OLEObject Type="Embed" ProgID="Equation.3" ShapeID="_x0000_i1103" DrawAspect="Content" ObjectID="_1461963886" r:id="rId137"/>
                       </w:object>
                     </w:r>
                   </w:p>
@@ -12877,7 +12932,7 @@
                           <v:shape id="_x0000_i1104" type="#_x0000_t75" style="width:13.4pt;height:16.75pt" o:ole="">
                             <v:imagedata r:id="rId138" o:title=""/>
                           </v:shape>
-                          <o:OLEObject Type="Embed" ProgID="Equation.3" ShapeID="_x0000_i1104" DrawAspect="Content" ObjectID="_1461930775" r:id="rId139"/>
+                          <o:OLEObject Type="Embed" ProgID="Equation.3" ShapeID="_x0000_i1104" DrawAspect="Content" ObjectID="_1461963887" r:id="rId139"/>
                         </w:object>
                       </w:r>
                     </w:p>
@@ -12909,7 +12964,7 @@
                           <v:shape id="_x0000_i1105" type="#_x0000_t75" style="width:13.4pt;height:16.75pt" o:ole="">
                             <v:imagedata r:id="rId138" o:title=""/>
                           </v:shape>
-                          <o:OLEObject Type="Embed" ProgID="Equation.3" ShapeID="_x0000_i1105" DrawAspect="Content" ObjectID="_1461930776" r:id="rId140"/>
+                          <o:OLEObject Type="Embed" ProgID="Equation.3" ShapeID="_x0000_i1105" DrawAspect="Content" ObjectID="_1461963888" r:id="rId140"/>
                         </w:object>
                       </w:r>
                     </w:p>
@@ -12940,7 +12995,7 @@
                         <v:shape id="_x0000_i1106" type="#_x0000_t75" style="width:21.75pt;height:18.4pt" o:ole="">
                           <v:imagedata r:id="rId141" o:title=""/>
                         </v:shape>
-                        <o:OLEObject Type="Embed" ProgID="Equation.3" ShapeID="_x0000_i1106" DrawAspect="Content" ObjectID="_1461930777" r:id="rId142"/>
+                        <o:OLEObject Type="Embed" ProgID="Equation.3" ShapeID="_x0000_i1106" DrawAspect="Content" ObjectID="_1461963889" r:id="rId142"/>
                       </w:object>
                     </w:r>
                   </w:p>
@@ -13183,7 +13238,7 @@
           <v:shape id="_x0000_i1084" type="#_x0000_t75" style="width:51.9pt;height:21.75pt" o:ole="">
             <v:imagedata r:id="rId126" o:title=""/>
           </v:shape>
-          <o:OLEObject Type="Embed" ProgID="Equation.3" ShapeID="_x0000_i1084" DrawAspect="Content" ObjectID="_1461930755" r:id="rId143"/>
+          <o:OLEObject Type="Embed" ProgID="Equation.3" ShapeID="_x0000_i1084" DrawAspect="Content" ObjectID="_1461963867" r:id="rId143"/>
         </w:object>
       </w:r>
       <w:r>
@@ -13205,7 +13260,7 @@
           <v:shape id="_x0000_i1085" type="#_x0000_t75" style="width:80.35pt;height:20.95pt" o:ole="" fillcolor="window">
             <v:imagedata r:id="rId144" o:title=""/>
           </v:shape>
-          <o:OLEObject Type="Embed" ProgID="Equation.3" ShapeID="_x0000_i1085" DrawAspect="Content" ObjectID="_1461930756" r:id="rId145"/>
+          <o:OLEObject Type="Embed" ProgID="Equation.3" ShapeID="_x0000_i1085" DrawAspect="Content" ObjectID="_1461963868" r:id="rId145"/>
         </w:object>
       </w:r>
       <w:r>
@@ -13227,7 +13282,7 @@
           <v:shape id="_x0000_i1086" type="#_x0000_t75" style="width:10.9pt;height:16.75pt" o:ole="">
             <v:imagedata r:id="rId146" o:title=""/>
           </v:shape>
-          <o:OLEObject Type="Embed" ProgID="Equation.3" ShapeID="_x0000_i1086" DrawAspect="Content" ObjectID="_1461930757" r:id="rId147"/>
+          <o:OLEObject Type="Embed" ProgID="Equation.3" ShapeID="_x0000_i1086" DrawAspect="Content" ObjectID="_1461963869" r:id="rId147"/>
         </w:object>
       </w:r>
       <w:r>
@@ -13266,7 +13321,7 @@
           <v:shape id="_x0000_i1087" type="#_x0000_t75" style="width:31pt;height:18.4pt" o:ole="">
             <v:imagedata r:id="rId148" o:title=""/>
           </v:shape>
-          <o:OLEObject Type="Embed" ProgID="Equation.3" ShapeID="_x0000_i1087" DrawAspect="Content" ObjectID="_1461930758" r:id="rId149"/>
+          <o:OLEObject Type="Embed" ProgID="Equation.3" ShapeID="_x0000_i1087" DrawAspect="Content" ObjectID="_1461963870" r:id="rId149"/>
         </w:object>
       </w:r>
       <w:r>
@@ -13341,7 +13396,7 @@
           <v:shape id="_x0000_i1088" type="#_x0000_t75" style="width:14.25pt;height:19.25pt" o:ole="" fillcolor="window">
             <v:imagedata r:id="rId150" o:title=""/>
           </v:shape>
-          <o:OLEObject Type="Embed" ProgID="Equation.3" ShapeID="_x0000_i1088" DrawAspect="Content" ObjectID="_1461930759" r:id="rId151"/>
+          <o:OLEObject Type="Embed" ProgID="Equation.3" ShapeID="_x0000_i1088" DrawAspect="Content" ObjectID="_1461963871" r:id="rId151"/>
         </w:object>
       </w:r>
       <w:r>
@@ -13363,7 +13418,7 @@
           <v:shape id="_x0000_i1089" type="#_x0000_t75" style="width:54.4pt;height:41pt" o:ole="" fillcolor="window">
             <v:imagedata r:id="rId152" o:title=""/>
           </v:shape>
-          <o:OLEObject Type="Embed" ProgID="Equation.3" ShapeID="_x0000_i1089" DrawAspect="Content" ObjectID="_1461930760" r:id="rId153"/>
+          <o:OLEObject Type="Embed" ProgID="Equation.3" ShapeID="_x0000_i1089" DrawAspect="Content" ObjectID="_1461963872" r:id="rId153"/>
         </w:object>
       </w:r>
       <w:r>
@@ -13385,7 +13440,7 @@
           <v:shape id="_x0000_i1090" type="#_x0000_t75" style="width:10.9pt;height:16.75pt" o:ole="">
             <v:imagedata r:id="rId154" o:title=""/>
           </v:shape>
-          <o:OLEObject Type="Embed" ProgID="Equation.3" ShapeID="_x0000_i1090" DrawAspect="Content" ObjectID="_1461930761" r:id="rId155"/>
+          <o:OLEObject Type="Embed" ProgID="Equation.3" ShapeID="_x0000_i1090" DrawAspect="Content" ObjectID="_1461963873" r:id="rId155"/>
         </w:object>
       </w:r>
       <w:r>
@@ -13445,7 +13500,7 @@
           <v:shape id="_x0000_i1091" type="#_x0000_t75" style="width:86.25pt;height:19.25pt" o:ole="" fillcolor="window">
             <v:imagedata r:id="rId156" o:title=""/>
           </v:shape>
-          <o:OLEObject Type="Embed" ProgID="Equation.3" ShapeID="_x0000_i1091" DrawAspect="Content" ObjectID="_1461930762" r:id="rId157"/>
+          <o:OLEObject Type="Embed" ProgID="Equation.3" ShapeID="_x0000_i1091" DrawAspect="Content" ObjectID="_1461963874" r:id="rId157"/>
         </w:object>
       </w:r>
       <w:r>
@@ -13512,7 +13567,7 @@
           <v:shape id="_x0000_i1092" type="#_x0000_t75" style="width:34.35pt;height:19.25pt" o:ole="" fillcolor="window">
             <v:imagedata r:id="rId158" o:title=""/>
           </v:shape>
-          <o:OLEObject Type="Embed" ProgID="Equation.3" ShapeID="_x0000_i1092" DrawAspect="Content" ObjectID="_1461930763" r:id="rId159"/>
+          <o:OLEObject Type="Embed" ProgID="Equation.3" ShapeID="_x0000_i1092" DrawAspect="Content" ObjectID="_1461963875" r:id="rId159"/>
         </w:object>
       </w:r>
       <w:r>
@@ -13620,7 +13675,7 @@
                         <v:shape id="_x0000_i1107" type="#_x0000_t75" style="width:13.4pt;height:19.25pt" o:ole="">
                           <v:imagedata r:id="rId160" o:title=""/>
                         </v:shape>
-                        <o:OLEObject Type="Embed" ProgID="Equation.3" ShapeID="_x0000_i1107" DrawAspect="Content" ObjectID="_1461930778" r:id="rId161"/>
+                        <o:OLEObject Type="Embed" ProgID="Equation.3" ShapeID="_x0000_i1107" DrawAspect="Content" ObjectID="_1461963890" r:id="rId161"/>
                       </w:object>
                     </w:r>
                     <w:r>
@@ -13671,7 +13726,7 @@
                         <v:shape id="_x0000_i1108" type="#_x0000_t75" style="width:11.7pt;height:19.25pt" o:ole="">
                           <v:imagedata r:id="rId162" o:title=""/>
                         </v:shape>
-                        <o:OLEObject Type="Embed" ProgID="Equation.3" ShapeID="_x0000_i1108" DrawAspect="Content" ObjectID="_1461930779" r:id="rId163"/>
+                        <o:OLEObject Type="Embed" ProgID="Equation.3" ShapeID="_x0000_i1108" DrawAspect="Content" ObjectID="_1461963891" r:id="rId163"/>
                       </w:object>
                     </w:r>
                     <w:r>
@@ -13704,7 +13759,7 @@
                         <v:shape id="_x0000_i1109" type="#_x0000_t75" style="width:10.05pt;height:19.25pt" o:ole="">
                           <v:imagedata r:id="rId164" o:title=""/>
                         </v:shape>
-                        <o:OLEObject Type="Embed" ProgID="Equation.3" ShapeID="_x0000_i1109" DrawAspect="Content" ObjectID="_1461930780" r:id="rId165"/>
+                        <o:OLEObject Type="Embed" ProgID="Equation.3" ShapeID="_x0000_i1109" DrawAspect="Content" ObjectID="_1461963892" r:id="rId165"/>
                       </w:object>
                     </w:r>
                     <w:r>
@@ -13724,7 +13779,7 @@
                         <v:shape id="_x0000_i1110" type="#_x0000_t75" style="width:10.05pt;height:19.25pt" o:ole="">
                           <v:imagedata r:id="rId134" o:title=""/>
                         </v:shape>
-                        <o:OLEObject Type="Embed" ProgID="Equation.3" ShapeID="_x0000_i1110" DrawAspect="Content" ObjectID="_1461930781" r:id="rId166"/>
+                        <o:OLEObject Type="Embed" ProgID="Equation.3" ShapeID="_x0000_i1110" DrawAspect="Content" ObjectID="_1461963893" r:id="rId166"/>
                       </w:object>
                     </w:r>
                     <w:r>
@@ -13755,7 +13810,7 @@
                         <v:shape id="_x0000_i1111" type="#_x0000_t75" style="width:8.35pt;height:14.25pt" o:ole="">
                           <v:imagedata r:id="rId167" o:title=""/>
                         </v:shape>
-                        <o:OLEObject Type="Embed" ProgID="Equation.3" ShapeID="_x0000_i1111" DrawAspect="Content" ObjectID="_1461930782" r:id="rId168"/>
+                        <o:OLEObject Type="Embed" ProgID="Equation.3" ShapeID="_x0000_i1111" DrawAspect="Content" ObjectID="_1461963894" r:id="rId168"/>
                       </w:object>
                     </w:r>
                     <w:r>
@@ -13768,7 +13823,7 @@
                         <v:shape id="_x0000_i1112" type="#_x0000_t75" style="width:8.35pt;height:14.25pt" o:ole="">
                           <v:imagedata r:id="rId169" o:title=""/>
                         </v:shape>
-                        <o:OLEObject Type="Embed" ProgID="Equation.3" ShapeID="_x0000_i1112" DrawAspect="Content" ObjectID="_1461930783" r:id="rId170"/>
+                        <o:OLEObject Type="Embed" ProgID="Equation.3" ShapeID="_x0000_i1112" DrawAspect="Content" ObjectID="_1461963895" r:id="rId170"/>
                       </w:object>
                     </w:r>
                     <w:r>
@@ -13781,7 +13836,7 @@
                         <v:shape id="_x0000_i1113" type="#_x0000_t75" style="width:11.7pt;height:18.4pt" o:ole="">
                           <v:imagedata r:id="rId171" o:title=""/>
                         </v:shape>
-                        <o:OLEObject Type="Embed" ProgID="Equation.3" ShapeID="_x0000_i1113" DrawAspect="Content" ObjectID="_1461930784" r:id="rId172"/>
+                        <o:OLEObject Type="Embed" ProgID="Equation.3" ShapeID="_x0000_i1113" DrawAspect="Content" ObjectID="_1461963896" r:id="rId172"/>
                       </w:object>
                     </w:r>
                     <w:r>
@@ -13794,7 +13849,7 @@
                         <v:shape id="_x0000_i1114" type="#_x0000_t75" style="width:11.7pt;height:18.4pt" o:ole="">
                           <v:imagedata r:id="rId171" o:title=""/>
                         </v:shape>
-                        <o:OLEObject Type="Embed" ProgID="Equation.3" ShapeID="_x0000_i1114" DrawAspect="Content" ObjectID="_1461930785" r:id="rId173"/>
+                        <o:OLEObject Type="Embed" ProgID="Equation.3" ShapeID="_x0000_i1114" DrawAspect="Content" ObjectID="_1461963897" r:id="rId173"/>
                       </w:object>
                     </w:r>
                     <w:r>
@@ -13807,7 +13862,7 @@
                         <v:shape id="_x0000_i1115" type="#_x0000_t75" style="width:11.7pt;height:18.4pt" o:ole="">
                           <v:imagedata r:id="rId171" o:title=""/>
                         </v:shape>
-                        <o:OLEObject Type="Embed" ProgID="Equation.3" ShapeID="_x0000_i1115" DrawAspect="Content" ObjectID="_1461930786" r:id="rId174"/>
+                        <o:OLEObject Type="Embed" ProgID="Equation.3" ShapeID="_x0000_i1115" DrawAspect="Content" ObjectID="_1461963898" r:id="rId174"/>
                       </w:object>
                     </w:r>
                     <w:r>
@@ -13820,7 +13875,7 @@
                         <v:shape id="_x0000_i1116" type="#_x0000_t75" style="width:10.05pt;height:19.25pt" o:ole="">
                           <v:imagedata r:id="rId134" o:title=""/>
                         </v:shape>
-                        <o:OLEObject Type="Embed" ProgID="Equation.3" ShapeID="_x0000_i1116" DrawAspect="Content" ObjectID="_1461930787" r:id="rId175"/>
+                        <o:OLEObject Type="Embed" ProgID="Equation.3" ShapeID="_x0000_i1116" DrawAspect="Content" ObjectID="_1461963899" r:id="rId175"/>
                       </w:object>
                     </w:r>
                     <w:r>
@@ -13833,7 +13888,7 @@
                         <v:shape id="_x0000_i1117" type="#_x0000_t75" style="width:10.05pt;height:19.25pt" o:ole="">
                           <v:imagedata r:id="rId134" o:title=""/>
                         </v:shape>
-                        <o:OLEObject Type="Embed" ProgID="Equation.3" ShapeID="_x0000_i1117" DrawAspect="Content" ObjectID="_1461930788" r:id="rId176"/>
+                        <o:OLEObject Type="Embed" ProgID="Equation.3" ShapeID="_x0000_i1117" DrawAspect="Content" ObjectID="_1461963900" r:id="rId176"/>
                       </w:object>
                     </w:r>
                   </w:p>
@@ -13852,7 +13907,7 @@
                         <v:shape id="_x0000_i1118" type="#_x0000_t75" style="width:10.05pt;height:19.25pt" o:ole="">
                           <v:imagedata r:id="rId177" o:title=""/>
                         </v:shape>
-                        <o:OLEObject Type="Embed" ProgID="Equation.3" ShapeID="_x0000_i1118" DrawAspect="Content" ObjectID="_1461930789" r:id="rId178"/>
+                        <o:OLEObject Type="Embed" ProgID="Equation.3" ShapeID="_x0000_i1118" DrawAspect="Content" ObjectID="_1461963901" r:id="rId178"/>
                       </w:object>
                     </w:r>
                   </w:p>
@@ -14129,7 +14184,7 @@
           <v:shape id="_x0000_i1093" type="#_x0000_t75" style="width:123.05pt;height:21.75pt" o:ole="" fillcolor="window">
             <v:imagedata r:id="rId179" o:title=""/>
           </v:shape>
-          <o:OLEObject Type="Embed" ProgID="Equation.3" ShapeID="_x0000_i1093" DrawAspect="Content" ObjectID="_1461930764" r:id="rId180"/>
+          <o:OLEObject Type="Embed" ProgID="Equation.3" ShapeID="_x0000_i1093" DrawAspect="Content" ObjectID="_1461963876" r:id="rId180"/>
         </w:object>
       </w:r>
       <w:r>
@@ -14151,7 +14206,7 @@
           <v:shape id="_x0000_i1094" type="#_x0000_t75" style="width:36.85pt;height:19.25pt" o:ole="" fillcolor="window">
             <v:imagedata r:id="rId181" o:title=""/>
           </v:shape>
-          <o:OLEObject Type="Embed" ProgID="Equation.3" ShapeID="_x0000_i1094" DrawAspect="Content" ObjectID="_1461930765" r:id="rId182"/>
+          <o:OLEObject Type="Embed" ProgID="Equation.3" ShapeID="_x0000_i1094" DrawAspect="Content" ObjectID="_1461963877" r:id="rId182"/>
         </w:object>
       </w:r>
       <w:r>
@@ -14233,7 +14288,7 @@
           <v:shape id="_x0000_i1095" type="#_x0000_t75" style="width:39.35pt;height:19.25pt" o:ole="" fillcolor="window">
             <v:imagedata r:id="rId183" o:title=""/>
           </v:shape>
-          <o:OLEObject Type="Embed" ProgID="Equation.3" ShapeID="_x0000_i1095" DrawAspect="Content" ObjectID="_1461930766" r:id="rId184"/>
+          <o:OLEObject Type="Embed" ProgID="Equation.3" ShapeID="_x0000_i1095" DrawAspect="Content" ObjectID="_1461963878" r:id="rId184"/>
         </w:object>
       </w:r>
       <w:r>
@@ -14273,7 +14328,7 @@
           <v:shape id="_x0000_i1096" type="#_x0000_t75" style="width:39.35pt;height:19.25pt" o:ole="" fillcolor="window">
             <v:imagedata r:id="rId183" o:title=""/>
           </v:shape>
-          <o:OLEObject Type="Embed" ProgID="Equation.3" ShapeID="_x0000_i1096" DrawAspect="Content" ObjectID="_1461930767" r:id="rId185"/>
+          <o:OLEObject Type="Embed" ProgID="Equation.3" ShapeID="_x0000_i1096" DrawAspect="Content" ObjectID="_1461963879" r:id="rId185"/>
         </w:object>
       </w:r>
       <w:r>
@@ -14334,7 +14389,7 @@
           <v:shape id="_x0000_i1097" type="#_x0000_t75" style="width:97.1pt;height:21.75pt" o:ole="" fillcolor="window">
             <v:imagedata r:id="rId186" o:title=""/>
           </v:shape>
-          <o:OLEObject Type="Embed" ProgID="Equation.3" ShapeID="_x0000_i1097" DrawAspect="Content" ObjectID="_1461930768" r:id="rId187"/>
+          <o:OLEObject Type="Embed" ProgID="Equation.3" ShapeID="_x0000_i1097" DrawAspect="Content" ObjectID="_1461963880" r:id="rId187"/>
         </w:object>
       </w:r>
       <w:r>
@@ -14356,7 +14411,7 @@
           <v:shape id="_x0000_i1098" type="#_x0000_t75" style="width:91.25pt;height:20.95pt" o:ole="" fillcolor="window">
             <v:imagedata r:id="rId188" o:title=""/>
           </v:shape>
-          <o:OLEObject Type="Embed" ProgID="Equation.3" ShapeID="_x0000_i1098" DrawAspect="Content" ObjectID="_1461930769" r:id="rId189"/>
+          <o:OLEObject Type="Embed" ProgID="Equation.3" ShapeID="_x0000_i1098" DrawAspect="Content" ObjectID="_1461963881" r:id="rId189"/>
         </w:object>
       </w:r>
       <w:r>
@@ -14420,7 +14475,7 @@
                         <v:shape id="_x0000_i1119" type="#_x0000_t75" style="width:13.4pt;height:20.95pt" o:ole="">
                           <v:imagedata r:id="rId190" o:title=""/>
                         </v:shape>
-                        <o:OLEObject Type="Embed" ProgID="Equation.3" ShapeID="_x0000_i1119" DrawAspect="Content" ObjectID="_1461930790" r:id="rId191"/>
+                        <o:OLEObject Type="Embed" ProgID="Equation.3" ShapeID="_x0000_i1119" DrawAspect="Content" ObjectID="_1461963902" r:id="rId191"/>
                       </w:object>
                     </w:r>
                   </w:p>
@@ -14508,7 +14563,7 @@
                         <v:shape id="_x0000_i1120" type="#_x0000_t75" style="width:45.2pt;height:15.05pt" o:ole="" fillcolor="window">
                           <v:imagedata r:id="rId192" o:title=""/>
                         </v:shape>
-                        <o:OLEObject Type="Embed" ProgID="Equation.3" ShapeID="_x0000_i1120" DrawAspect="Content" ObjectID="_1461930791" r:id="rId193"/>
+                        <o:OLEObject Type="Embed" ProgID="Equation.3" ShapeID="_x0000_i1120" DrawAspect="Content" ObjectID="_1461963903" r:id="rId193"/>
                       </w:object>
                     </w:r>
                   </w:p>
@@ -14527,7 +14582,7 @@
                         <v:shape id="_x0000_i1121" type="#_x0000_t75" style="width:15.05pt;height:20.95pt" o:ole="">
                           <v:imagedata r:id="rId194" o:title=""/>
                         </v:shape>
-                        <o:OLEObject Type="Embed" ProgID="Equation.3" ShapeID="_x0000_i1121" DrawAspect="Content" ObjectID="_1461930792" r:id="rId195"/>
+                        <o:OLEObject Type="Embed" ProgID="Equation.3" ShapeID="_x0000_i1121" DrawAspect="Content" ObjectID="_1461963904" r:id="rId195"/>
                       </w:object>
                     </w:r>
                   </w:p>
@@ -14546,7 +14601,7 @@
                         <v:shape id="_x0000_i1122" type="#_x0000_t75" style="width:25.95pt;height:20.95pt" o:ole="">
                           <v:imagedata r:id="rId196" o:title=""/>
                         </v:shape>
-                        <o:OLEObject Type="Embed" ProgID="Equation.3" ShapeID="_x0000_i1122" DrawAspect="Content" ObjectID="_1461930793" r:id="rId197"/>
+                        <o:OLEObject Type="Embed" ProgID="Equation.3" ShapeID="_x0000_i1122" DrawAspect="Content" ObjectID="_1461963905" r:id="rId197"/>
                       </w:object>
                     </w:r>
                   </w:p>
@@ -14565,7 +14620,7 @@
                         <v:shape id="_x0000_i1123" type="#_x0000_t75" style="width:27.65pt;height:20.95pt" o:ole="">
                           <v:imagedata r:id="rId198" o:title=""/>
                         </v:shape>
-                        <o:OLEObject Type="Embed" ProgID="Equation.3" ShapeID="_x0000_i1123" DrawAspect="Content" ObjectID="_1461930794" r:id="rId199"/>
+                        <o:OLEObject Type="Embed" ProgID="Equation.3" ShapeID="_x0000_i1123" DrawAspect="Content" ObjectID="_1461963906" r:id="rId199"/>
                       </w:object>
                     </w:r>
                   </w:p>
@@ -14645,7 +14700,7 @@
       <w:pPr>
         <w:pStyle w:val="1"/>
       </w:pPr>
-      <w:bookmarkStart w:id="30" w:name="_Toc388188328"/>
+      <w:bookmarkStart w:id="30" w:name="_Toc388221129"/>
       <w:r>
         <w:lastRenderedPageBreak/>
         <w:t>2 ОГЛЯД ТА АНАЛІЗ ШИФРІВ</w:t>
@@ -14665,7 +14720,7 @@
           <w:lang w:val="uk-UA"/>
         </w:rPr>
       </w:pPr>
-      <w:bookmarkStart w:id="31" w:name="_Toc388188329"/>
+      <w:bookmarkStart w:id="31" w:name="_Toc388221130"/>
       <w:r>
         <w:rPr>
           <w:rFonts w:ascii="Times New Roman" w:hAnsi="Times New Roman" w:cs="Times New Roman"/>
@@ -18401,7 +18456,16 @@
                       <w:szCs w:val="28"/>
                       <w:lang w:val="uk-UA"/>
                     </w:rPr>
-                    <m:t xml:space="preserve">i mod </m:t>
+                    <m:t>i m</m:t>
+                  </m:r>
+                  <m:r>
+                    <w:rPr>
+                      <w:rFonts w:ascii="Cambria Math" w:hAnsi="Cambria Math"/>
+                      <w:sz w:val="28"/>
+                      <w:szCs w:val="28"/>
+                      <w:lang w:val="uk-UA"/>
+                    </w:rPr>
+                    <m:t xml:space="preserve">od </m:t>
                   </m:r>
                   <m:sSub>
                     <m:sSubPr>
@@ -20937,7 +21001,7 @@
           <w:lang w:val="uk-UA"/>
         </w:rPr>
       </w:pPr>
-      <w:bookmarkStart w:id="32" w:name="_Toc388188330"/>
+      <w:bookmarkStart w:id="32" w:name="_Toc388221131"/>
       <w:r>
         <w:rPr>
           <w:rFonts w:ascii="Times New Roman" w:hAnsi="Times New Roman" w:cs="Times New Roman"/>
@@ -21044,7 +21108,7 @@
           <w:lang w:val="uk-UA"/>
         </w:rPr>
       </w:pPr>
-      <w:bookmarkStart w:id="33" w:name="_Toc388188331"/>
+      <w:bookmarkStart w:id="33" w:name="_Toc388221132"/>
       <w:r>
         <w:rPr>
           <w:rFonts w:ascii="Times New Roman" w:hAnsi="Times New Roman" w:cs="Times New Roman"/>
@@ -21300,7 +21364,7 @@
           <w:lang w:val="uk-UA"/>
         </w:rPr>
       </w:pPr>
-      <w:bookmarkStart w:id="34" w:name="_Toc388188332"/>
+      <w:bookmarkStart w:id="34" w:name="_Toc388221133"/>
       <w:r>
         <w:rPr>
           <w:rFonts w:ascii="Times New Roman" w:hAnsi="Times New Roman" w:cs="Times New Roman"/>
@@ -21716,7 +21780,7 @@
           <w:lang w:val="uk-UA"/>
         </w:rPr>
       </w:pPr>
-      <w:bookmarkStart w:id="35" w:name="_Toc388188333"/>
+      <w:bookmarkStart w:id="35" w:name="_Toc388221134"/>
       <w:r>
         <w:rPr>
           <w:rFonts w:ascii="Times New Roman" w:hAnsi="Times New Roman" w:cs="Times New Roman"/>
@@ -24095,7 +24159,7 @@
           <w:lang w:val="uk-UA"/>
         </w:rPr>
       </w:pPr>
-      <w:bookmarkStart w:id="36" w:name="_Toc388188334"/>
+      <w:bookmarkStart w:id="36" w:name="_Toc388221135"/>
       <w:r>
         <w:rPr>
           <w:rFonts w:ascii="Times New Roman" w:hAnsi="Times New Roman" w:cs="Times New Roman"/>
@@ -24560,7 +24624,16 @@
             <w:szCs w:val="28"/>
             <w:lang w:val="uk-UA"/>
           </w:rPr>
-          <m:t>t=Ftable</m:t>
+          <m:t>t=Ft</m:t>
+        </m:r>
+        <m:r>
+          <w:rPr>
+            <w:rFonts w:ascii="Cambria Math" w:hAnsi="Cambria Math"/>
+            <w:sz w:val="28"/>
+            <w:szCs w:val="28"/>
+            <w:lang w:val="uk-UA"/>
+          </w:rPr>
+          <m:t>able</m:t>
         </m:r>
         <m:d>
           <m:dPr>
@@ -24794,25 +24867,7 @@
           <w:szCs w:val="28"/>
           <w:lang w:val="uk-UA"/>
         </w:rPr>
-        <w:t xml:space="preserve"> –  це тимч</w:t>
-      </w:r>
-      <w:proofErr w:type="spellStart"/>
-      <w:r>
-        <w:rPr>
-          <w:sz w:val="28"/>
-          <w:szCs w:val="28"/>
-          <w:lang w:val="uk-UA"/>
-        </w:rPr>
-        <w:t>асовий</w:t>
-      </w:r>
-      <w:proofErr w:type="spellEnd"/>
-      <w:r>
-        <w:rPr>
-          <w:sz w:val="28"/>
-          <w:szCs w:val="28"/>
-          <w:lang w:val="uk-UA"/>
-        </w:rPr>
-        <w:t xml:space="preserve"> </w:t>
+        <w:t xml:space="preserve"> –  це тимчасовий </w:t>
       </w:r>
       <w:r>
         <w:rPr>
@@ -25376,7 +25431,7 @@
           <w:lang w:val="uk-UA"/>
         </w:rPr>
       </w:pPr>
-      <w:bookmarkStart w:id="37" w:name="_Toc388188335"/>
+      <w:bookmarkStart w:id="37" w:name="_Toc388221136"/>
       <w:r>
         <w:rPr>
           <w:rFonts w:ascii="Times New Roman" w:hAnsi="Times New Roman" w:cs="Times New Roman"/>
@@ -25406,10 +25461,8 @@
         <w:contextualSpacing/>
         <w:jc w:val="both"/>
         <w:rPr>
-          <w:rFonts w:eastAsiaTheme="majorEastAsia"/>
-          <w:sz w:val="28"/>
-          <w:szCs w:val="28"/>
-          <w:lang w:val="uk-UA"/>
+          <w:sz w:val="28"/>
+          <w:szCs w:val="28"/>
         </w:rPr>
       </w:pPr>
       <w:r>
@@ -25619,30 +25672,23 @@
         </w:rPr>
         <w:t xml:space="preserve"> </w:t>
       </w:r>
-      <w:r>
-        <w:rPr>
-          <w:sz w:val="28"/>
-          <w:szCs w:val="28"/>
-          <w:lang w:val="uk-UA"/>
-        </w:rPr>
-        <w:br w:type="page"/>
-      </w:r>
-    </w:p>
-    <w:p>
-      <w:pPr>
-        <w:pStyle w:val="1"/>
-      </w:pPr>
-      <w:bookmarkStart w:id="38" w:name="_Toc388188336"/>
-      <w:r>
-        <w:lastRenderedPageBreak/>
-        <w:t>3 АНАЛІЗ КРИПТОАТАК</w:t>
-      </w:r>
-      <w:bookmarkEnd w:id="38"/>
-    </w:p>
-    <w:p>
-      <w:pPr>
-        <w:pStyle w:val="2"/>
+    </w:p>
+    <w:p>
+      <w:pPr>
         <w:spacing w:line="360" w:lineRule="auto"/>
+        <w:ind w:firstLine="709"/>
+        <w:contextualSpacing/>
+        <w:jc w:val="both"/>
+        <w:rPr>
+          <w:sz w:val="28"/>
+          <w:szCs w:val="28"/>
+          <w:lang w:val="en-US"/>
+        </w:rPr>
+      </w:pPr>
+    </w:p>
+    <w:p>
+      <w:pPr>
+        <w:pStyle w:val="3"/>
         <w:rPr>
           <w:rFonts w:ascii="Times New Roman" w:hAnsi="Times New Roman" w:cs="Times New Roman"/>
           <w:b w:val="0"/>
@@ -25652,7 +25698,7 @@
           <w:lang w:val="uk-UA"/>
         </w:rPr>
       </w:pPr>
-      <w:bookmarkStart w:id="39" w:name="_Toc388188337"/>
+      <w:bookmarkStart w:id="38" w:name="_Toc388221137"/>
       <w:r>
         <w:rPr>
           <w:rFonts w:ascii="Times New Roman" w:hAnsi="Times New Roman" w:cs="Times New Roman"/>
@@ -25662,7 +25708,7 @@
           <w:szCs w:val="28"/>
           <w:lang w:val="uk-UA"/>
         </w:rPr>
-        <w:t>3.1</w:t>
+        <w:t>2.</w:t>
       </w:r>
       <w:r>
         <w:rPr>
@@ -25671,9 +25717,9 @@
           <w:color w:val="auto"/>
           <w:sz w:val="28"/>
           <w:szCs w:val="28"/>
-          <w:lang w:val="uk-UA"/>
-        </w:rPr>
-        <w:t xml:space="preserve"> </w:t>
+          <w:lang w:val="en-US"/>
+        </w:rPr>
+        <w:t>3</w:t>
       </w:r>
       <w:r>
         <w:rPr>
@@ -25684,7 +25730,7 @@
           <w:szCs w:val="28"/>
           <w:lang w:val="uk-UA"/>
         </w:rPr>
-        <w:t>Аналіз а</w:t>
+        <w:t xml:space="preserve">.1 </w:t>
       </w:r>
       <w:r>
         <w:rPr>
@@ -25695,9 +25741,1842 @@
           <w:szCs w:val="28"/>
           <w:lang w:val="uk-UA"/>
         </w:rPr>
-        <w:t>так</w:t>
-      </w:r>
-      <w:r>
+        <w:t>Короткий опис клітинних автоматів</w:t>
+      </w:r>
+      <w:bookmarkEnd w:id="38"/>
+    </w:p>
+    <w:p>
+      <w:pPr>
+        <w:rPr>
+          <w:sz w:val="28"/>
+          <w:szCs w:val="28"/>
+          <w:lang w:val="uk-UA"/>
+        </w:rPr>
+      </w:pPr>
+    </w:p>
+    <w:p>
+      <w:pPr>
+        <w:rPr>
+          <w:sz w:val="28"/>
+          <w:szCs w:val="28"/>
+          <w:lang w:val="uk-UA"/>
+        </w:rPr>
+      </w:pPr>
+    </w:p>
+    <w:p>
+      <w:pPr>
+        <w:spacing w:line="360" w:lineRule="auto"/>
+        <w:ind w:firstLine="709"/>
+        <w:contextualSpacing/>
+        <w:jc w:val="both"/>
+        <w:rPr>
+          <w:sz w:val="28"/>
+          <w:szCs w:val="28"/>
+          <w:lang w:val="uk-UA"/>
+        </w:rPr>
+      </w:pPr>
+      <w:r>
+        <w:rPr>
+          <w:sz w:val="28"/>
+          <w:szCs w:val="28"/>
+          <w:lang w:val="uk-UA"/>
+        </w:rPr>
+        <w:t xml:space="preserve">Лінійну систему можна представити як деяке лінійне перетворення. Нехай </w:t>
+      </w:r>
+      <w:r>
+        <w:rPr>
+          <w:sz w:val="28"/>
+          <w:szCs w:val="28"/>
+          <w:lang w:val="uk-UA"/>
+        </w:rPr>
+        <w:t xml:space="preserve">деякий вектор </w:t>
+      </w:r>
+      <m:oMath>
+        <m:d>
+          <m:dPr>
+            <m:ctrlPr>
+              <w:rPr>
+                <w:rFonts w:ascii="Cambria Math" w:hAnsi="Cambria Math"/>
+                <w:i/>
+                <w:sz w:val="28"/>
+                <w:szCs w:val="28"/>
+                <w:lang w:val="uk-UA"/>
+              </w:rPr>
+            </m:ctrlPr>
+          </m:dPr>
+          <m:e>
+            <m:sSubSup>
+              <m:sSubSupPr>
+                <m:ctrlPr>
+                  <w:rPr>
+                    <w:rFonts w:ascii="Cambria Math" w:hAnsi="Cambria Math"/>
+                    <w:i/>
+                    <w:sz w:val="28"/>
+                    <w:szCs w:val="28"/>
+                    <w:lang w:val="uk-UA"/>
+                  </w:rPr>
+                </m:ctrlPr>
+              </m:sSubSupPr>
+              <m:e>
+                <m:r>
+                  <w:rPr>
+                    <w:rFonts w:ascii="Cambria Math" w:hAnsi="Cambria Math"/>
+                    <w:sz w:val="28"/>
+                    <w:szCs w:val="28"/>
+                    <w:lang w:val="en-US"/>
+                  </w:rPr>
+                  <m:t>s</m:t>
+                </m:r>
+              </m:e>
+              <m:sub>
+                <m:r>
+                  <w:rPr>
+                    <w:rFonts w:ascii="Cambria Math" w:hAnsi="Cambria Math"/>
+                    <w:sz w:val="28"/>
+                    <w:szCs w:val="28"/>
+                    <w:lang w:val="uk-UA"/>
+                  </w:rPr>
+                  <m:t>1</m:t>
+                </m:r>
+              </m:sub>
+              <m:sup>
+                <m:d>
+                  <m:dPr>
+                    <m:ctrlPr>
+                      <w:rPr>
+                        <w:rFonts w:ascii="Cambria Math" w:hAnsi="Cambria Math"/>
+                        <w:i/>
+                        <w:sz w:val="28"/>
+                        <w:szCs w:val="28"/>
+                        <w:lang w:val="uk-UA"/>
+                      </w:rPr>
+                    </m:ctrlPr>
+                  </m:dPr>
+                  <m:e>
+                    <m:r>
+                      <w:rPr>
+                        <w:rFonts w:ascii="Cambria Math" w:hAnsi="Cambria Math"/>
+                        <w:sz w:val="28"/>
+                        <w:szCs w:val="28"/>
+                        <w:lang w:val="uk-UA"/>
+                      </w:rPr>
+                      <m:t>t</m:t>
+                    </m:r>
+                  </m:e>
+                </m:d>
+              </m:sup>
+            </m:sSubSup>
+            <m:r>
+              <w:rPr>
+                <w:rFonts w:ascii="Cambria Math" w:hAnsi="Cambria Math"/>
+                <w:sz w:val="28"/>
+                <w:szCs w:val="28"/>
+                <w:lang w:val="uk-UA"/>
+              </w:rPr>
+              <m:t>, …,</m:t>
+            </m:r>
+            <m:sSubSup>
+              <m:sSubSupPr>
+                <m:ctrlPr>
+                  <w:rPr>
+                    <w:rFonts w:ascii="Cambria Math" w:hAnsi="Cambria Math"/>
+                    <w:i/>
+                    <w:sz w:val="28"/>
+                    <w:szCs w:val="28"/>
+                    <w:lang w:val="uk-UA"/>
+                  </w:rPr>
+                </m:ctrlPr>
+              </m:sSubSupPr>
+              <m:e>
+                <m:r>
+                  <w:rPr>
+                    <w:rFonts w:ascii="Cambria Math" w:hAnsi="Cambria Math"/>
+                    <w:sz w:val="28"/>
+                    <w:szCs w:val="28"/>
+                    <w:lang w:val="en-US"/>
+                  </w:rPr>
+                  <m:t>s</m:t>
+                </m:r>
+              </m:e>
+              <m:sub>
+                <m:r>
+                  <w:rPr>
+                    <w:rFonts w:ascii="Cambria Math" w:hAnsi="Cambria Math"/>
+                    <w:sz w:val="28"/>
+                    <w:szCs w:val="28"/>
+                    <w:lang w:val="uk-UA"/>
+                  </w:rPr>
+                  <m:t>k</m:t>
+                </m:r>
+              </m:sub>
+              <m:sup>
+                <m:d>
+                  <m:dPr>
+                    <m:ctrlPr>
+                      <w:rPr>
+                        <w:rFonts w:ascii="Cambria Math" w:hAnsi="Cambria Math"/>
+                        <w:i/>
+                        <w:sz w:val="28"/>
+                        <w:szCs w:val="28"/>
+                        <w:lang w:val="uk-UA"/>
+                      </w:rPr>
+                    </m:ctrlPr>
+                  </m:dPr>
+                  <m:e>
+                    <m:r>
+                      <w:rPr>
+                        <w:rFonts w:ascii="Cambria Math" w:hAnsi="Cambria Math"/>
+                        <w:sz w:val="28"/>
+                        <w:szCs w:val="28"/>
+                        <w:lang w:val="uk-UA"/>
+                      </w:rPr>
+                      <m:t>t</m:t>
+                    </m:r>
+                  </m:e>
+                </m:d>
+              </m:sup>
+            </m:sSubSup>
+          </m:e>
+        </m:d>
+      </m:oMath>
+      <w:r>
+        <w:rPr>
+          <w:sz w:val="28"/>
+          <w:szCs w:val="28"/>
+        </w:rPr>
+        <w:t xml:space="preserve"> – </w:t>
+      </w:r>
+      <w:r>
+        <w:rPr>
+          <w:sz w:val="28"/>
+          <w:szCs w:val="28"/>
+          <w:lang w:val="uk-UA"/>
+        </w:rPr>
+        <w:t xml:space="preserve">визначає стан </w:t>
+      </w:r>
+      <m:oMath>
+        <m:r>
+          <w:rPr>
+            <w:rFonts w:ascii="Cambria Math" w:hAnsi="Cambria Math"/>
+            <w:sz w:val="28"/>
+            <w:szCs w:val="28"/>
+            <w:lang w:val="uk-UA"/>
+          </w:rPr>
+          <m:t/>
+        </m:r>
+        <w:proofErr w:type="gramStart"/>
+        <m:r>
+          <w:rPr>
+            <w:rFonts w:ascii="Cambria Math" w:hAnsi="Cambria Math"/>
+            <w:sz w:val="28"/>
+            <w:szCs w:val="28"/>
+            <w:lang w:val="uk-UA"/>
+          </w:rPr>
+          <m:t/>
+        </m:r>
+      </m:oMath>
+      <w:r>
+        <w:rPr>
+          <w:sz w:val="28"/>
+          <w:szCs w:val="28"/>
+          <w:lang w:val="uk-UA"/>
+        </w:rPr>
+        <w:t>-</w:t>
+      </w:r>
+      <w:proofErr w:type="gramEnd"/>
+      <w:r>
+        <w:rPr>
+          <w:sz w:val="28"/>
+          <w:szCs w:val="28"/>
+          <w:lang w:val="uk-UA"/>
+        </w:rPr>
+        <w:t xml:space="preserve">бітної лінійної системи в час </w:t>
+      </w:r>
+      <m:oMath>
+        <m:r>
+          <w:rPr>
+            <w:rFonts w:ascii="Cambria Math" w:hAnsi="Cambria Math"/>
+            <w:sz w:val="28"/>
+            <w:szCs w:val="28"/>
+            <w:lang w:val="uk-UA"/>
+          </w:rPr>
+          <m:t>t</m:t>
+        </m:r>
+      </m:oMath>
+      <w:r>
+        <w:rPr>
+          <w:sz w:val="28"/>
+          <w:szCs w:val="28"/>
+          <w:lang w:val="uk-UA"/>
+        </w:rPr>
+        <w:t xml:space="preserve">. Тоді наступний стан </w:t>
+      </w:r>
+      <m:oMath>
+        <m:d>
+          <m:dPr>
+            <m:ctrlPr>
+              <w:rPr>
+                <w:rFonts w:ascii="Cambria Math" w:hAnsi="Cambria Math"/>
+                <w:i/>
+                <w:sz w:val="28"/>
+                <w:szCs w:val="28"/>
+                <w:lang w:val="uk-UA"/>
+              </w:rPr>
+            </m:ctrlPr>
+          </m:dPr>
+          <m:e>
+            <m:sSubSup>
+              <m:sSubSupPr>
+                <m:ctrlPr>
+                  <w:rPr>
+                    <w:rFonts w:ascii="Cambria Math" w:hAnsi="Cambria Math"/>
+                    <w:i/>
+                    <w:sz w:val="28"/>
+                    <w:szCs w:val="28"/>
+                    <w:lang w:val="uk-UA"/>
+                  </w:rPr>
+                </m:ctrlPr>
+              </m:sSubSupPr>
+              <m:e>
+                <m:r>
+                  <w:rPr>
+                    <w:rFonts w:ascii="Cambria Math" w:hAnsi="Cambria Math"/>
+                    <w:sz w:val="28"/>
+                    <w:szCs w:val="28"/>
+                    <w:lang w:val="en-US"/>
+                  </w:rPr>
+                  <m:t>s</m:t>
+                </m:r>
+              </m:e>
+              <m:sub>
+                <m:r>
+                  <w:rPr>
+                    <w:rFonts w:ascii="Cambria Math" w:hAnsi="Cambria Math"/>
+                    <w:sz w:val="28"/>
+                    <w:szCs w:val="28"/>
+                    <w:lang w:val="uk-UA"/>
+                  </w:rPr>
+                  <m:t>1</m:t>
+                </m:r>
+              </m:sub>
+              <m:sup>
+                <m:d>
+                  <m:dPr>
+                    <m:ctrlPr>
+                      <w:rPr>
+                        <w:rFonts w:ascii="Cambria Math" w:hAnsi="Cambria Math"/>
+                        <w:i/>
+                        <w:sz w:val="28"/>
+                        <w:szCs w:val="28"/>
+                        <w:lang w:val="uk-UA"/>
+                      </w:rPr>
+                    </m:ctrlPr>
+                  </m:dPr>
+                  <m:e>
+                    <m:r>
+                      <w:rPr>
+                        <w:rFonts w:ascii="Cambria Math" w:hAnsi="Cambria Math"/>
+                        <w:sz w:val="28"/>
+                        <w:szCs w:val="28"/>
+                        <w:lang w:val="uk-UA"/>
+                      </w:rPr>
+                      <m:t>t+1</m:t>
+                    </m:r>
+                  </m:e>
+                </m:d>
+              </m:sup>
+            </m:sSubSup>
+            <m:r>
+              <w:rPr>
+                <w:rFonts w:ascii="Cambria Math" w:hAnsi="Cambria Math"/>
+                <w:sz w:val="28"/>
+                <w:szCs w:val="28"/>
+                <w:lang w:val="uk-UA"/>
+              </w:rPr>
+              <m:t>, …,</m:t>
+            </m:r>
+            <m:sSubSup>
+              <m:sSubSupPr>
+                <m:ctrlPr>
+                  <w:rPr>
+                    <w:rFonts w:ascii="Cambria Math" w:hAnsi="Cambria Math"/>
+                    <w:i/>
+                    <w:sz w:val="28"/>
+                    <w:szCs w:val="28"/>
+                    <w:lang w:val="uk-UA"/>
+                  </w:rPr>
+                </m:ctrlPr>
+              </m:sSubSupPr>
+              <m:e>
+                <m:r>
+                  <w:rPr>
+                    <w:rFonts w:ascii="Cambria Math" w:hAnsi="Cambria Math"/>
+                    <w:sz w:val="28"/>
+                    <w:szCs w:val="28"/>
+                    <w:lang w:val="en-US"/>
+                  </w:rPr>
+                  <m:t>s</m:t>
+                </m:r>
+              </m:e>
+              <m:sub>
+                <m:r>
+                  <w:rPr>
+                    <w:rFonts w:ascii="Cambria Math" w:hAnsi="Cambria Math"/>
+                    <w:sz w:val="28"/>
+                    <w:szCs w:val="28"/>
+                    <w:lang w:val="uk-UA"/>
+                  </w:rPr>
+                  <m:t>k</m:t>
+                </m:r>
+              </m:sub>
+              <m:sup>
+                <m:d>
+                  <m:dPr>
+                    <m:ctrlPr>
+                      <w:rPr>
+                        <w:rFonts w:ascii="Cambria Math" w:hAnsi="Cambria Math"/>
+                        <w:i/>
+                        <w:sz w:val="28"/>
+                        <w:szCs w:val="28"/>
+                        <w:lang w:val="uk-UA"/>
+                      </w:rPr>
+                    </m:ctrlPr>
+                  </m:dPr>
+                  <m:e>
+                    <m:r>
+                      <w:rPr>
+                        <w:rFonts w:ascii="Cambria Math" w:hAnsi="Cambria Math"/>
+                        <w:sz w:val="28"/>
+                        <w:szCs w:val="28"/>
+                        <w:lang w:val="uk-UA"/>
+                      </w:rPr>
+                      <m:t>t+1</m:t>
+                    </m:r>
+                  </m:e>
+                </m:d>
+              </m:sup>
+            </m:sSubSup>
+          </m:e>
+        </m:d>
+      </m:oMath>
+      <w:r>
+        <w:rPr>
+          <w:sz w:val="28"/>
+          <w:szCs w:val="28"/>
+        </w:rPr>
+        <w:t xml:space="preserve"> </w:t>
+      </w:r>
+      <w:r>
+        <w:rPr>
+          <w:sz w:val="28"/>
+          <w:szCs w:val="28"/>
+          <w:lang w:val="uk-UA"/>
+        </w:rPr>
+        <w:t xml:space="preserve">в момент часу </w:t>
+      </w:r>
+      <m:oMath>
+        <m:r>
+          <w:rPr>
+            <w:rFonts w:ascii="Cambria Math" w:hAnsi="Cambria Math"/>
+            <w:sz w:val="28"/>
+            <w:szCs w:val="28"/>
+            <w:lang w:val="uk-UA"/>
+          </w:rPr>
+          <m:t>(</m:t>
+        </m:r>
+        <m:r>
+          <w:rPr>
+            <w:rFonts w:ascii="Cambria Math" w:hAnsi="Cambria Math"/>
+            <w:sz w:val="28"/>
+            <w:szCs w:val="28"/>
+            <w:lang w:val="en-US"/>
+          </w:rPr>
+          <m:t>t</m:t>
+        </m:r>
+        <m:r>
+          <w:rPr>
+            <w:rFonts w:ascii="Cambria Math" w:hAnsi="Cambria Math"/>
+            <w:sz w:val="28"/>
+            <w:szCs w:val="28"/>
+          </w:rPr>
+          <m:t>+1</m:t>
+        </m:r>
+        <m:r>
+          <w:rPr>
+            <w:rFonts w:ascii="Cambria Math" w:hAnsi="Cambria Math"/>
+            <w:sz w:val="28"/>
+            <w:szCs w:val="28"/>
+            <w:lang w:val="uk-UA"/>
+          </w:rPr>
+          <m:t>)</m:t>
+        </m:r>
+      </m:oMath>
+      <w:r>
+        <w:rPr>
+          <w:sz w:val="28"/>
+          <w:szCs w:val="28"/>
+          <w:lang w:val="uk-UA"/>
+        </w:rPr>
+        <w:t xml:space="preserve"> </w:t>
+      </w:r>
+      <w:r>
+        <w:rPr>
+          <w:sz w:val="28"/>
+          <w:szCs w:val="28"/>
+          <w:lang w:val="uk-UA"/>
+        </w:rPr>
+        <w:t xml:space="preserve">визначається як множення вектору </w:t>
+      </w:r>
+      <m:oMath>
+        <m:d>
+          <m:dPr>
+            <m:ctrlPr>
+              <w:rPr>
+                <w:rFonts w:ascii="Cambria Math" w:hAnsi="Cambria Math"/>
+                <w:i/>
+                <w:sz w:val="28"/>
+                <w:szCs w:val="28"/>
+                <w:lang w:val="uk-UA"/>
+              </w:rPr>
+            </m:ctrlPr>
+          </m:dPr>
+          <m:e>
+            <m:sSubSup>
+              <m:sSubSupPr>
+                <m:ctrlPr>
+                  <w:rPr>
+                    <w:rFonts w:ascii="Cambria Math" w:hAnsi="Cambria Math"/>
+                    <w:i/>
+                    <w:sz w:val="28"/>
+                    <w:szCs w:val="28"/>
+                    <w:lang w:val="uk-UA"/>
+                  </w:rPr>
+                </m:ctrlPr>
+              </m:sSubSupPr>
+              <m:e>
+                <m:r>
+                  <w:rPr>
+                    <w:rFonts w:ascii="Cambria Math" w:hAnsi="Cambria Math"/>
+                    <w:sz w:val="28"/>
+                    <w:szCs w:val="28"/>
+                    <w:lang w:val="en-US"/>
+                  </w:rPr>
+                  <m:t>s</m:t>
+                </m:r>
+              </m:e>
+              <m:sub>
+                <m:r>
+                  <w:rPr>
+                    <w:rFonts w:ascii="Cambria Math" w:hAnsi="Cambria Math"/>
+                    <w:sz w:val="28"/>
+                    <w:szCs w:val="28"/>
+                    <w:lang w:val="uk-UA"/>
+                  </w:rPr>
+                  <m:t>1</m:t>
+                </m:r>
+              </m:sub>
+              <m:sup>
+                <m:d>
+                  <m:dPr>
+                    <m:ctrlPr>
+                      <w:rPr>
+                        <w:rFonts w:ascii="Cambria Math" w:hAnsi="Cambria Math"/>
+                        <w:i/>
+                        <w:sz w:val="28"/>
+                        <w:szCs w:val="28"/>
+                        <w:lang w:val="uk-UA"/>
+                      </w:rPr>
+                    </m:ctrlPr>
+                  </m:dPr>
+                  <m:e>
+                    <m:r>
+                      <w:rPr>
+                        <w:rFonts w:ascii="Cambria Math" w:hAnsi="Cambria Math"/>
+                        <w:sz w:val="28"/>
+                        <w:szCs w:val="28"/>
+                        <w:lang w:val="uk-UA"/>
+                      </w:rPr>
+                      <m:t>t</m:t>
+                    </m:r>
+                  </m:e>
+                </m:d>
+              </m:sup>
+            </m:sSubSup>
+            <m:r>
+              <w:rPr>
+                <w:rFonts w:ascii="Cambria Math" w:hAnsi="Cambria Math"/>
+                <w:sz w:val="28"/>
+                <w:szCs w:val="28"/>
+                <w:lang w:val="uk-UA"/>
+              </w:rPr>
+              <m:t>, …,</m:t>
+            </m:r>
+            <m:sSubSup>
+              <m:sSubSupPr>
+                <m:ctrlPr>
+                  <w:rPr>
+                    <w:rFonts w:ascii="Cambria Math" w:hAnsi="Cambria Math"/>
+                    <w:i/>
+                    <w:sz w:val="28"/>
+                    <w:szCs w:val="28"/>
+                    <w:lang w:val="uk-UA"/>
+                  </w:rPr>
+                </m:ctrlPr>
+              </m:sSubSupPr>
+              <m:e>
+                <m:r>
+                  <w:rPr>
+                    <w:rFonts w:ascii="Cambria Math" w:hAnsi="Cambria Math"/>
+                    <w:sz w:val="28"/>
+                    <w:szCs w:val="28"/>
+                    <w:lang w:val="en-US"/>
+                  </w:rPr>
+                  <m:t>s</m:t>
+                </m:r>
+              </m:e>
+              <m:sub>
+                <m:r>
+                  <w:rPr>
+                    <w:rFonts w:ascii="Cambria Math" w:hAnsi="Cambria Math"/>
+                    <w:sz w:val="28"/>
+                    <w:szCs w:val="28"/>
+                    <w:lang w:val="uk-UA"/>
+                  </w:rPr>
+                  <m:t>k</m:t>
+                </m:r>
+              </m:sub>
+              <m:sup>
+                <m:d>
+                  <m:dPr>
+                    <m:ctrlPr>
+                      <w:rPr>
+                        <w:rFonts w:ascii="Cambria Math" w:hAnsi="Cambria Math"/>
+                        <w:i/>
+                        <w:sz w:val="28"/>
+                        <w:szCs w:val="28"/>
+                        <w:lang w:val="uk-UA"/>
+                      </w:rPr>
+                    </m:ctrlPr>
+                  </m:dPr>
+                  <m:e>
+                    <m:r>
+                      <w:rPr>
+                        <w:rFonts w:ascii="Cambria Math" w:hAnsi="Cambria Math"/>
+                        <w:sz w:val="28"/>
+                        <w:szCs w:val="28"/>
+                        <w:lang w:val="uk-UA"/>
+                      </w:rPr>
+                      <m:t>t</m:t>
+                    </m:r>
+                  </m:e>
+                </m:d>
+              </m:sup>
+            </m:sSubSup>
+          </m:e>
+        </m:d>
+      </m:oMath>
+      <w:r>
+        <w:rPr>
+          <w:sz w:val="28"/>
+          <w:szCs w:val="28"/>
+          <w:lang w:val="uk-UA"/>
+        </w:rPr>
+        <w:t xml:space="preserve"> із фіксованою матрицею </w:t>
+      </w:r>
+      <m:oMath>
+        <m:r>
+          <w:rPr>
+            <w:rFonts w:ascii="Cambria Math" w:hAnsi="Cambria Math"/>
+            <w:sz w:val="28"/>
+            <w:szCs w:val="28"/>
+            <w:lang w:val="uk-UA"/>
+          </w:rPr>
+          <m:t>M</m:t>
+        </m:r>
+      </m:oMath>
+      <w:r>
+        <w:rPr>
+          <w:sz w:val="28"/>
+          <w:szCs w:val="28"/>
+        </w:rPr>
+        <w:t xml:space="preserve"> </w:t>
+      </w:r>
+      <w:r>
+        <w:rPr>
+          <w:sz w:val="28"/>
+          <w:szCs w:val="28"/>
+          <w:lang w:val="uk-UA"/>
+        </w:rPr>
+        <w:t xml:space="preserve">розмірності </w:t>
+      </w:r>
+      <m:oMath>
+        <m:r>
+          <w:rPr>
+            <w:rFonts w:ascii="Cambria Math" w:hAnsi="Cambria Math"/>
+            <w:sz w:val="28"/>
+            <w:szCs w:val="28"/>
+            <w:lang w:val="uk-UA"/>
+          </w:rPr>
+          <m:t>k×k</m:t>
+        </m:r>
+      </m:oMath>
+      <w:r>
+        <w:rPr>
+          <w:sz w:val="28"/>
+          <w:szCs w:val="28"/>
+          <w:lang w:val="en-US"/>
+        </w:rPr>
+        <w:t>.</w:t>
+      </w:r>
+    </w:p>
+    <w:p>
+      <w:pPr>
+        <w:spacing w:line="360" w:lineRule="auto"/>
+        <w:contextualSpacing/>
+        <w:jc w:val="both"/>
+        <w:rPr>
+          <w:sz w:val="28"/>
+          <w:szCs w:val="28"/>
+          <w:lang w:val="uk-UA"/>
+        </w:rPr>
+      </w:pPr>
+      <w:r>
+        <w:rPr>
+          <w:sz w:val="28"/>
+          <w:szCs w:val="28"/>
+          <w:lang w:val="uk-UA"/>
+        </w:rPr>
+        <w:tab/>
+        <w:t>Клітинний автомат</w:t>
+      </w:r>
+      <w:r>
+        <w:rPr>
+          <w:sz w:val="28"/>
+          <w:szCs w:val="28"/>
+          <w:lang w:val="uk-UA"/>
+        </w:rPr>
+        <w:t xml:space="preserve"> (КА)</w:t>
+      </w:r>
+      <w:r>
+        <w:rPr>
+          <w:sz w:val="28"/>
+          <w:szCs w:val="28"/>
+          <w:lang w:val="uk-UA"/>
+        </w:rPr>
+        <w:t xml:space="preserve"> – це лінійна система, що визначається деякою матрицею </w:t>
+      </w:r>
+      <m:oMath>
+        <m:r>
+          <w:rPr>
+            <w:rFonts w:ascii="Cambria Math" w:hAnsi="Cambria Math"/>
+            <w:sz w:val="28"/>
+            <w:szCs w:val="28"/>
+            <w:lang w:val="uk-UA"/>
+          </w:rPr>
+          <m:t>M</m:t>
+        </m:r>
+      </m:oMath>
+      <w:r>
+        <w:rPr>
+          <w:sz w:val="28"/>
+          <w:szCs w:val="28"/>
+          <w:lang w:val="uk-UA"/>
+        </w:rPr>
+        <w:t xml:space="preserve">. У випадку клітинного автомату ця матриця – </w:t>
+      </w:r>
+      <w:proofErr w:type="spellStart"/>
+      <w:r>
+        <w:rPr>
+          <w:sz w:val="28"/>
+          <w:szCs w:val="28"/>
+          <w:lang w:val="uk-UA"/>
+        </w:rPr>
+        <w:t>тридіагональна</w:t>
+      </w:r>
+      <w:proofErr w:type="spellEnd"/>
+      <w:r>
+        <w:rPr>
+          <w:sz w:val="28"/>
+          <w:szCs w:val="28"/>
+          <w:lang w:val="uk-UA"/>
+        </w:rPr>
+        <w:t xml:space="preserve">. Характеристичний поліном такої матриці – це характеристичний поліном для всіх послідовностей, що можуть бути отримані з кожної клітини такого автомату. Якщо такий поліном примітивний, то період лінійної послідовності на виході є максимальним: </w:t>
+      </w:r>
+      <m:oMath>
+        <m:sSup>
+          <m:sSupPr>
+            <m:ctrlPr>
+              <w:rPr>
+                <w:rFonts w:ascii="Cambria Math" w:hAnsi="Cambria Math"/>
+                <w:i/>
+                <w:sz w:val="28"/>
+                <w:szCs w:val="28"/>
+                <w:lang w:val="uk-UA"/>
+              </w:rPr>
+            </m:ctrlPr>
+          </m:sSupPr>
+          <m:e>
+            <m:r>
+              <w:rPr>
+                <w:rFonts w:ascii="Cambria Math" w:hAnsi="Cambria Math"/>
+                <w:sz w:val="28"/>
+                <w:szCs w:val="28"/>
+                <w:lang w:val="uk-UA"/>
+              </w:rPr>
+              <m:t>2</m:t>
+            </m:r>
+          </m:e>
+          <m:sup>
+            <m:r>
+              <w:rPr>
+                <w:rFonts w:ascii="Cambria Math" w:hAnsi="Cambria Math"/>
+                <w:sz w:val="28"/>
+                <w:szCs w:val="28"/>
+                <w:lang w:val="en-US"/>
+              </w:rPr>
+              <m:t>k</m:t>
+            </m:r>
+          </m:sup>
+        </m:sSup>
+        <m:r>
+          <w:rPr>
+            <w:rFonts w:ascii="Cambria Math" w:hAnsi="Cambria Math"/>
+            <w:sz w:val="28"/>
+            <w:szCs w:val="28"/>
+            <w:lang w:val="uk-UA"/>
+          </w:rPr>
+          <m:t>-1</m:t>
+        </m:r>
+      </m:oMath>
+      <w:r>
+        <w:rPr>
+          <w:sz w:val="28"/>
+          <w:szCs w:val="28"/>
+          <w:lang w:val="uk-UA"/>
+        </w:rPr>
+        <w:t>. Справедливе також наступне твердження, що якщо характеристичний поліном примітивний</w:t>
+      </w:r>
+      <w:r>
+        <w:rPr>
+          <w:sz w:val="28"/>
+          <w:szCs w:val="28"/>
+          <w:lang w:val="uk-UA"/>
+        </w:rPr>
+        <w:t xml:space="preserve">, то верхня та нижня </w:t>
+      </w:r>
+      <w:proofErr w:type="spellStart"/>
+      <w:r>
+        <w:rPr>
+          <w:sz w:val="28"/>
+          <w:szCs w:val="28"/>
+          <w:lang w:val="uk-UA"/>
+        </w:rPr>
+        <w:t>субдіагоналі</w:t>
+      </w:r>
+      <w:proofErr w:type="spellEnd"/>
+      <w:r>
+        <w:rPr>
+          <w:sz w:val="28"/>
+          <w:szCs w:val="28"/>
+          <w:lang w:val="uk-UA"/>
+        </w:rPr>
+        <w:t xml:space="preserve"> матриці </w:t>
+      </w:r>
+      <m:oMath>
+        <m:r>
+          <w:rPr>
+            <w:rFonts w:ascii="Cambria Math" w:hAnsi="Cambria Math"/>
+            <w:sz w:val="28"/>
+            <w:szCs w:val="28"/>
+            <w:lang w:val="uk-UA"/>
+          </w:rPr>
+          <w:lastRenderedPageBreak/>
+          <m:t>M</m:t>
+        </m:r>
+      </m:oMath>
+      <w:r>
+        <w:rPr>
+          <w:sz w:val="28"/>
+          <w:szCs w:val="28"/>
+          <w:lang w:val="uk-UA"/>
+        </w:rPr>
+        <w:t xml:space="preserve"> </w:t>
+      </w:r>
+      <w:r>
+        <w:rPr>
+          <w:sz w:val="28"/>
+          <w:szCs w:val="28"/>
+          <w:lang w:val="uk-UA"/>
+        </w:rPr>
+        <w:t>складаються із одиниць. Саме в такому випадку КА називається 90</w:t>
+      </w:r>
+      <w:r>
+        <w:rPr>
+          <w:sz w:val="28"/>
+          <w:szCs w:val="28"/>
+        </w:rPr>
+        <w:t>/150</w:t>
+      </w:r>
+      <w:r>
+        <w:rPr>
+          <w:sz w:val="28"/>
+          <w:szCs w:val="28"/>
+          <w:lang w:val="uk-UA"/>
+        </w:rPr>
+        <w:t xml:space="preserve"> КА. </w:t>
+      </w:r>
+      <w:r>
+        <w:rPr>
+          <w:sz w:val="28"/>
+          <w:szCs w:val="28"/>
+          <w:lang w:val="uk-UA"/>
+        </w:rPr>
+        <w:t>Наступні рівняння описують вектори стану такого 90</w:t>
+      </w:r>
+      <w:r>
+        <w:rPr>
+          <w:sz w:val="28"/>
+          <w:szCs w:val="28"/>
+        </w:rPr>
+        <w:t>/150</w:t>
+      </w:r>
+      <w:r>
+        <w:rPr>
+          <w:sz w:val="28"/>
+          <w:szCs w:val="28"/>
+          <w:lang w:val="uk-UA"/>
+        </w:rPr>
+        <w:t xml:space="preserve"> КА.</w:t>
+      </w:r>
+    </w:p>
+    <w:p>
+      <w:pPr>
+        <w:spacing w:line="360" w:lineRule="auto"/>
+        <w:contextualSpacing/>
+        <w:jc w:val="both"/>
+        <w:rPr>
+          <w:sz w:val="28"/>
+          <w:szCs w:val="28"/>
+          <w:lang w:val="uk-UA"/>
+        </w:rPr>
+      </w:pPr>
+    </w:p>
+    <w:p>
+      <w:pPr>
+        <w:spacing w:line="360" w:lineRule="auto"/>
+        <w:contextualSpacing/>
+        <w:jc w:val="both"/>
+        <w:rPr>
+          <w:sz w:val="28"/>
+          <w:szCs w:val="28"/>
+          <w:lang w:val="uk-UA"/>
+        </w:rPr>
+      </w:pPr>
+      <m:oMathPara>
+        <m:oMathParaPr>
+          <m:jc m:val="center"/>
+        </m:oMathParaPr>
+        <m:oMath>
+          <m:d>
+            <m:dPr>
+              <m:begChr m:val="{"/>
+              <m:endChr m:val=""/>
+              <m:ctrlPr>
+                <w:rPr>
+                  <w:rFonts w:ascii="Cambria Math" w:hAnsi="Cambria Math"/>
+                  <w:i/>
+                  <w:sz w:val="28"/>
+                  <w:szCs w:val="28"/>
+                  <w:lang w:val="uk-UA"/>
+                </w:rPr>
+              </m:ctrlPr>
+            </m:dPr>
+            <m:e>
+              <m:m>
+                <m:mPr>
+                  <m:mcs>
+                    <m:mc>
+                      <m:mcPr>
+                        <m:count m:val="1"/>
+                        <m:mcJc m:val="center"/>
+                      </m:mcPr>
+                    </m:mc>
+                  </m:mcs>
+                  <m:ctrlPr>
+                    <w:rPr>
+                      <w:rFonts w:ascii="Cambria Math" w:hAnsi="Cambria Math"/>
+                      <w:i/>
+                      <w:sz w:val="28"/>
+                      <w:szCs w:val="28"/>
+                      <w:lang w:val="uk-UA"/>
+                    </w:rPr>
+                  </m:ctrlPr>
+                </m:mPr>
+                <m:mr>
+                  <m:e>
+                    <m:sSubSup>
+                      <m:sSubSupPr>
+                        <m:ctrlPr>
+                          <w:rPr>
+                            <w:rFonts w:ascii="Cambria Math" w:hAnsi="Cambria Math"/>
+                            <w:i/>
+                            <w:sz w:val="28"/>
+                            <w:szCs w:val="28"/>
+                            <w:lang w:val="uk-UA"/>
+                          </w:rPr>
+                        </m:ctrlPr>
+                      </m:sSubSupPr>
+                      <m:e>
+                        <m:r>
+                          <w:rPr>
+                            <w:rFonts w:ascii="Cambria Math" w:hAnsi="Cambria Math"/>
+                            <w:sz w:val="28"/>
+                            <w:szCs w:val="28"/>
+                            <w:lang w:val="uk-UA"/>
+                          </w:rPr>
+                          <m:t>s</m:t>
+                        </m:r>
+                      </m:e>
+                      <m:sub>
+                        <m:r>
+                          <w:rPr>
+                            <w:rFonts w:ascii="Cambria Math" w:hAnsi="Cambria Math"/>
+                            <w:sz w:val="28"/>
+                            <w:szCs w:val="28"/>
+                            <w:lang w:val="uk-UA"/>
+                          </w:rPr>
+                          <m:t>1</m:t>
+                        </m:r>
+                      </m:sub>
+                      <m:sup>
+                        <m:r>
+                          <w:rPr>
+                            <w:rFonts w:ascii="Cambria Math" w:hAnsi="Cambria Math"/>
+                            <w:sz w:val="28"/>
+                            <w:szCs w:val="28"/>
+                            <w:lang w:val="uk-UA"/>
+                          </w:rPr>
+                          <m:t>(t+1)</m:t>
+                        </m:r>
+                      </m:sup>
+                    </m:sSubSup>
+                    <m:r>
+                      <w:rPr>
+                        <w:rFonts w:ascii="Cambria Math" w:hAnsi="Cambria Math"/>
+                        <w:sz w:val="28"/>
+                        <w:szCs w:val="28"/>
+                        <w:lang w:val="uk-UA"/>
+                      </w:rPr>
+                      <m:t xml:space="preserve">= </m:t>
+                    </m:r>
+                    <m:sSub>
+                      <m:sSubPr>
+                        <m:ctrlPr>
+                          <w:rPr>
+                            <w:rFonts w:ascii="Cambria Math" w:hAnsi="Cambria Math"/>
+                            <w:i/>
+                            <w:sz w:val="28"/>
+                            <w:szCs w:val="28"/>
+                            <w:lang w:val="uk-UA"/>
+                          </w:rPr>
+                        </m:ctrlPr>
+                      </m:sSubPr>
+                      <m:e>
+                        <m:r>
+                          <w:rPr>
+                            <w:rFonts w:ascii="Cambria Math" w:hAnsi="Cambria Math"/>
+                            <w:sz w:val="28"/>
+                            <w:szCs w:val="28"/>
+                            <w:lang w:val="uk-UA"/>
+                          </w:rPr>
+                          <m:t>c</m:t>
+                        </m:r>
+                      </m:e>
+                      <m:sub>
+                        <m:r>
+                          <w:rPr>
+                            <w:rFonts w:ascii="Cambria Math" w:hAnsi="Cambria Math"/>
+                            <w:sz w:val="28"/>
+                            <w:szCs w:val="28"/>
+                            <w:lang w:val="uk-UA"/>
+                          </w:rPr>
+                          <m:t>1</m:t>
+                        </m:r>
+                      </m:sub>
+                    </m:sSub>
+                    <m:sSubSup>
+                      <m:sSubSupPr>
+                        <m:ctrlPr>
+                          <w:rPr>
+                            <w:rFonts w:ascii="Cambria Math" w:hAnsi="Cambria Math"/>
+                            <w:i/>
+                            <w:sz w:val="28"/>
+                            <w:szCs w:val="28"/>
+                            <w:lang w:val="uk-UA"/>
+                          </w:rPr>
+                        </m:ctrlPr>
+                      </m:sSubSupPr>
+                      <m:e>
+                        <m:r>
+                          <w:rPr>
+                            <w:rFonts w:ascii="Cambria Math" w:hAnsi="Cambria Math"/>
+                            <w:sz w:val="28"/>
+                            <w:szCs w:val="28"/>
+                            <w:lang w:val="uk-UA"/>
+                          </w:rPr>
+                          <m:t>s</m:t>
+                        </m:r>
+                      </m:e>
+                      <m:sub>
+                        <m:r>
+                          <w:rPr>
+                            <w:rFonts w:ascii="Cambria Math" w:hAnsi="Cambria Math"/>
+                            <w:sz w:val="28"/>
+                            <w:szCs w:val="28"/>
+                            <w:lang w:val="uk-UA"/>
+                          </w:rPr>
+                          <m:t>1</m:t>
+                        </m:r>
+                      </m:sub>
+                      <m:sup>
+                        <m:r>
+                          <w:rPr>
+                            <w:rFonts w:ascii="Cambria Math" w:hAnsi="Cambria Math"/>
+                            <w:sz w:val="28"/>
+                            <w:szCs w:val="28"/>
+                            <w:lang w:val="uk-UA"/>
+                          </w:rPr>
+                          <m:t>(t)</m:t>
+                        </m:r>
+                      </m:sup>
+                    </m:sSubSup>
+                    <m:r>
+                      <w:rPr>
+                        <w:rFonts w:ascii="Cambria Math" w:hAnsi="Cambria Math"/>
+                        <w:sz w:val="28"/>
+                        <w:szCs w:val="28"/>
+                        <w:lang w:val="uk-UA"/>
+                      </w:rPr>
+                      <m:t>⊕</m:t>
+                    </m:r>
+                    <m:sSubSup>
+                      <m:sSubSupPr>
+                        <m:ctrlPr>
+                          <w:rPr>
+                            <w:rFonts w:ascii="Cambria Math" w:hAnsi="Cambria Math"/>
+                            <w:i/>
+                            <w:sz w:val="28"/>
+                            <w:szCs w:val="28"/>
+                            <w:lang w:val="uk-UA"/>
+                          </w:rPr>
+                        </m:ctrlPr>
+                      </m:sSubSupPr>
+                      <m:e>
+                        <m:r>
+                          <w:rPr>
+                            <w:rFonts w:ascii="Cambria Math" w:hAnsi="Cambria Math"/>
+                            <w:sz w:val="28"/>
+                            <w:szCs w:val="28"/>
+                            <w:lang w:val="uk-UA"/>
+                          </w:rPr>
+                          <m:t>s</m:t>
+                        </m:r>
+                      </m:e>
+                      <m:sub>
+                        <m:r>
+                          <w:rPr>
+                            <w:rFonts w:ascii="Cambria Math" w:hAnsi="Cambria Math"/>
+                            <w:sz w:val="28"/>
+                            <w:szCs w:val="28"/>
+                            <w:lang w:val="uk-UA"/>
+                          </w:rPr>
+                          <m:t>2</m:t>
+                        </m:r>
+                      </m:sub>
+                      <m:sup>
+                        <m:r>
+                          <w:rPr>
+                            <w:rFonts w:ascii="Cambria Math" w:hAnsi="Cambria Math"/>
+                            <w:sz w:val="28"/>
+                            <w:szCs w:val="28"/>
+                            <w:lang w:val="uk-UA"/>
+                          </w:rPr>
+                          <m:t>(t)</m:t>
+                        </m:r>
+                      </m:sup>
+                    </m:sSubSup>
+                    <m:r>
+                      <w:rPr>
+                        <w:rFonts w:ascii="Cambria Math" w:hAnsi="Cambria Math"/>
+                        <w:color w:val="FFFFFF" w:themeColor="background1"/>
+                        <w:sz w:val="28"/>
+                        <w:szCs w:val="28"/>
+                        <w:lang w:val="uk-UA"/>
+                      </w:rPr>
+                      <m:t>……………………………….</m:t>
+                    </m:r>
+                  </m:e>
+                </m:mr>
+                <m:mr>
+                  <m:e>
+                    <m:sSubSup>
+                      <m:sSubSupPr>
+                        <m:ctrlPr>
+                          <w:rPr>
+                            <w:rFonts w:ascii="Cambria Math" w:hAnsi="Cambria Math"/>
+                            <w:i/>
+                            <w:sz w:val="28"/>
+                            <w:szCs w:val="28"/>
+                            <w:lang w:val="uk-UA"/>
+                          </w:rPr>
+                        </m:ctrlPr>
+                      </m:sSubSupPr>
+                      <m:e>
+                        <m:r>
+                          <w:rPr>
+                            <w:rFonts w:ascii="Cambria Math" w:hAnsi="Cambria Math"/>
+                            <w:sz w:val="28"/>
+                            <w:szCs w:val="28"/>
+                            <w:lang w:val="uk-UA"/>
+                          </w:rPr>
+                          <m:t>s</m:t>
+                        </m:r>
+                      </m:e>
+                      <m:sub>
+                        <m:r>
+                          <w:rPr>
+                            <w:rFonts w:ascii="Cambria Math" w:hAnsi="Cambria Math"/>
+                            <w:sz w:val="28"/>
+                            <w:szCs w:val="28"/>
+                            <w:lang w:val="uk-UA"/>
+                          </w:rPr>
+                          <m:t>i</m:t>
+                        </m:r>
+                      </m:sub>
+                      <m:sup>
+                        <m:r>
+                          <w:rPr>
+                            <w:rFonts w:ascii="Cambria Math" w:hAnsi="Cambria Math"/>
+                            <w:sz w:val="28"/>
+                            <w:szCs w:val="28"/>
+                            <w:lang w:val="uk-UA"/>
+                          </w:rPr>
+                          <m:t>(t+1)</m:t>
+                        </m:r>
+                      </m:sup>
+                    </m:sSubSup>
+                    <m:r>
+                      <w:rPr>
+                        <w:rFonts w:ascii="Cambria Math" w:hAnsi="Cambria Math"/>
+                        <w:sz w:val="28"/>
+                        <w:szCs w:val="28"/>
+                        <w:lang w:val="uk-UA"/>
+                      </w:rPr>
+                      <m:t xml:space="preserve">= </m:t>
+                    </m:r>
+                    <m:sSubSup>
+                      <m:sSubSupPr>
+                        <m:ctrlPr>
+                          <w:rPr>
+                            <w:rFonts w:ascii="Cambria Math" w:hAnsi="Cambria Math"/>
+                            <w:i/>
+                            <w:sz w:val="28"/>
+                            <w:szCs w:val="28"/>
+                            <w:lang w:val="uk-UA"/>
+                          </w:rPr>
+                        </m:ctrlPr>
+                      </m:sSubSupPr>
+                      <m:e>
+                        <m:r>
+                          <w:rPr>
+                            <w:rFonts w:ascii="Cambria Math" w:hAnsi="Cambria Math"/>
+                            <w:sz w:val="28"/>
+                            <w:szCs w:val="28"/>
+                            <w:lang w:val="uk-UA"/>
+                          </w:rPr>
+                          <m:t>s</m:t>
+                        </m:r>
+                      </m:e>
+                      <m:sub>
+                        <m:r>
+                          <w:rPr>
+                            <w:rFonts w:ascii="Cambria Math" w:hAnsi="Cambria Math"/>
+                            <w:sz w:val="28"/>
+                            <w:szCs w:val="28"/>
+                            <w:lang w:val="uk-UA"/>
+                          </w:rPr>
+                          <m:t>i-1</m:t>
+                        </m:r>
+                      </m:sub>
+                      <m:sup>
+                        <m:r>
+                          <w:rPr>
+                            <w:rFonts w:ascii="Cambria Math" w:hAnsi="Cambria Math"/>
+                            <w:sz w:val="28"/>
+                            <w:szCs w:val="28"/>
+                            <w:lang w:val="uk-UA"/>
+                          </w:rPr>
+                          <m:t>(t)</m:t>
+                        </m:r>
+                      </m:sup>
+                    </m:sSubSup>
+                    <m:r>
+                      <w:rPr>
+                        <w:rFonts w:ascii="Cambria Math" w:hAnsi="Cambria Math"/>
+                        <w:sz w:val="28"/>
+                        <w:szCs w:val="28"/>
+                        <w:lang w:val="uk-UA"/>
+                      </w:rPr>
+                      <m:t>⊕</m:t>
+                    </m:r>
+                    <m:sSub>
+                      <m:sSubPr>
+                        <m:ctrlPr>
+                          <w:rPr>
+                            <w:rFonts w:ascii="Cambria Math" w:hAnsi="Cambria Math"/>
+                            <w:i/>
+                            <w:sz w:val="28"/>
+                            <w:szCs w:val="28"/>
+                            <w:lang w:val="uk-UA"/>
+                          </w:rPr>
+                        </m:ctrlPr>
+                      </m:sSubPr>
+                      <m:e>
+                        <m:r>
+                          <w:rPr>
+                            <w:rFonts w:ascii="Cambria Math" w:hAnsi="Cambria Math"/>
+                            <w:sz w:val="28"/>
+                            <w:szCs w:val="28"/>
+                            <w:lang w:val="uk-UA"/>
+                          </w:rPr>
+                          <m:t>c</m:t>
+                        </m:r>
+                      </m:e>
+                      <m:sub>
+                        <m:r>
+                          <w:rPr>
+                            <w:rFonts w:ascii="Cambria Math" w:hAnsi="Cambria Math"/>
+                            <w:sz w:val="28"/>
+                            <w:szCs w:val="28"/>
+                            <w:lang w:val="uk-UA"/>
+                          </w:rPr>
+                          <m:t>i</m:t>
+                        </m:r>
+                      </m:sub>
+                    </m:sSub>
+                    <m:sSubSup>
+                      <m:sSubSupPr>
+                        <m:ctrlPr>
+                          <w:rPr>
+                            <w:rFonts w:ascii="Cambria Math" w:hAnsi="Cambria Math"/>
+                            <w:i/>
+                            <w:sz w:val="28"/>
+                            <w:szCs w:val="28"/>
+                            <w:lang w:val="uk-UA"/>
+                          </w:rPr>
+                        </m:ctrlPr>
+                      </m:sSubSupPr>
+                      <m:e>
+                        <m:r>
+                          <w:rPr>
+                            <w:rFonts w:ascii="Cambria Math" w:hAnsi="Cambria Math"/>
+                            <w:sz w:val="28"/>
+                            <w:szCs w:val="28"/>
+                            <w:lang w:val="uk-UA"/>
+                          </w:rPr>
+                          <m:t>s</m:t>
+                        </m:r>
+                      </m:e>
+                      <m:sub>
+                        <m:r>
+                          <w:rPr>
+                            <w:rFonts w:ascii="Cambria Math" w:hAnsi="Cambria Math"/>
+                            <w:sz w:val="28"/>
+                            <w:szCs w:val="28"/>
+                            <w:lang w:val="uk-UA"/>
+                          </w:rPr>
+                          <m:t>i</m:t>
+                        </m:r>
+                      </m:sub>
+                      <m:sup>
+                        <m:r>
+                          <w:rPr>
+                            <w:rFonts w:ascii="Cambria Math" w:hAnsi="Cambria Math"/>
+                            <w:sz w:val="28"/>
+                            <w:szCs w:val="28"/>
+                            <w:lang w:val="uk-UA"/>
+                          </w:rPr>
+                          <m:t>(t)</m:t>
+                        </m:r>
+                      </m:sup>
+                    </m:sSubSup>
+                    <m:r>
+                      <w:rPr>
+                        <w:rFonts w:ascii="Cambria Math" w:hAnsi="Cambria Math"/>
+                        <w:sz w:val="28"/>
+                        <w:szCs w:val="28"/>
+                        <w:lang w:val="uk-UA"/>
+                      </w:rPr>
+                      <m:t>⊕</m:t>
+                    </m:r>
+                    <m:sSubSup>
+                      <m:sSubSupPr>
+                        <m:ctrlPr>
+                          <w:rPr>
+                            <w:rFonts w:ascii="Cambria Math" w:hAnsi="Cambria Math"/>
+                            <w:i/>
+                            <w:sz w:val="28"/>
+                            <w:szCs w:val="28"/>
+                            <w:lang w:val="uk-UA"/>
+                          </w:rPr>
+                        </m:ctrlPr>
+                      </m:sSubSupPr>
+                      <m:e>
+                        <m:r>
+                          <w:rPr>
+                            <w:rFonts w:ascii="Cambria Math" w:hAnsi="Cambria Math"/>
+                            <w:sz w:val="28"/>
+                            <w:szCs w:val="28"/>
+                            <w:lang w:val="uk-UA"/>
+                          </w:rPr>
+                          <m:t>s</m:t>
+                        </m:r>
+                      </m:e>
+                      <m:sub>
+                        <m:r>
+                          <w:rPr>
+                            <w:rFonts w:ascii="Cambria Math" w:hAnsi="Cambria Math"/>
+                            <w:sz w:val="28"/>
+                            <w:szCs w:val="28"/>
+                            <w:lang w:val="uk-UA"/>
+                          </w:rPr>
+                          <m:t>i+1</m:t>
+                        </m:r>
+                      </m:sub>
+                      <m:sup>
+                        <m:r>
+                          <w:rPr>
+                            <w:rFonts w:ascii="Cambria Math" w:hAnsi="Cambria Math"/>
+                            <w:sz w:val="28"/>
+                            <w:szCs w:val="28"/>
+                            <w:lang w:val="uk-UA"/>
+                          </w:rPr>
+                          <m:t>(t)</m:t>
+                        </m:r>
+                      </m:sup>
+                    </m:sSubSup>
+                    <m:r>
+                      <w:rPr>
+                        <w:rFonts w:ascii="Cambria Math" w:hAnsi="Cambria Math"/>
+                        <w:sz w:val="28"/>
+                        <w:szCs w:val="28"/>
+                        <w:lang w:val="uk-UA"/>
+                      </w:rPr>
+                      <m:t xml:space="preserve">, для </m:t>
+                    </m:r>
+                    <m:r>
+                      <w:rPr>
+                        <w:rFonts w:ascii="Cambria Math" w:hAnsi="Cambria Math"/>
+                        <w:sz w:val="28"/>
+                        <w:szCs w:val="28"/>
+                        <w:lang w:val="en-US"/>
+                      </w:rPr>
+                      <m:t>2≤i≤k-1</m:t>
+                    </m:r>
+                  </m:e>
+                </m:mr>
+                <m:mr>
+                  <m:e>
+                    <m:sSubSup>
+                      <m:sSubSupPr>
+                        <m:ctrlPr>
+                          <w:rPr>
+                            <w:rFonts w:ascii="Cambria Math" w:hAnsi="Cambria Math"/>
+                            <w:i/>
+                            <w:sz w:val="28"/>
+                            <w:szCs w:val="28"/>
+                            <w:lang w:val="uk-UA"/>
+                          </w:rPr>
+                        </m:ctrlPr>
+                      </m:sSubSupPr>
+                      <m:e>
+                        <m:r>
+                          <w:rPr>
+                            <w:rFonts w:ascii="Cambria Math" w:hAnsi="Cambria Math"/>
+                            <w:sz w:val="28"/>
+                            <w:szCs w:val="28"/>
+                            <w:lang w:val="uk-UA"/>
+                          </w:rPr>
+                          <m:t>s</m:t>
+                        </m:r>
+                      </m:e>
+                      <m:sub>
+                        <m:r>
+                          <w:rPr>
+                            <w:rFonts w:ascii="Cambria Math" w:hAnsi="Cambria Math"/>
+                            <w:sz w:val="28"/>
+                            <w:szCs w:val="28"/>
+                            <w:lang w:val="uk-UA"/>
+                          </w:rPr>
+                          <m:t>k</m:t>
+                        </m:r>
+                      </m:sub>
+                      <m:sup>
+                        <m:r>
+                          <w:rPr>
+                            <w:rFonts w:ascii="Cambria Math" w:hAnsi="Cambria Math"/>
+                            <w:sz w:val="28"/>
+                            <w:szCs w:val="28"/>
+                            <w:lang w:val="uk-UA"/>
+                          </w:rPr>
+                          <m:t>(t+1)</m:t>
+                        </m:r>
+                      </m:sup>
+                    </m:sSubSup>
+                    <m:r>
+                      <w:rPr>
+                        <w:rFonts w:ascii="Cambria Math" w:hAnsi="Cambria Math"/>
+                        <w:sz w:val="28"/>
+                        <w:szCs w:val="28"/>
+                        <w:lang w:val="uk-UA"/>
+                      </w:rPr>
+                      <m:t xml:space="preserve">= </m:t>
+                    </m:r>
+                    <m:sSubSup>
+                      <m:sSubSupPr>
+                        <m:ctrlPr>
+                          <w:rPr>
+                            <w:rFonts w:ascii="Cambria Math" w:hAnsi="Cambria Math"/>
+                            <w:i/>
+                            <w:sz w:val="28"/>
+                            <w:szCs w:val="28"/>
+                            <w:lang w:val="uk-UA"/>
+                          </w:rPr>
+                        </m:ctrlPr>
+                      </m:sSubSupPr>
+                      <m:e>
+                        <m:r>
+                          <w:rPr>
+                            <w:rFonts w:ascii="Cambria Math" w:hAnsi="Cambria Math"/>
+                            <w:sz w:val="28"/>
+                            <w:szCs w:val="28"/>
+                            <w:lang w:val="uk-UA"/>
+                          </w:rPr>
+                          <m:t>s</m:t>
+                        </m:r>
+                      </m:e>
+                      <m:sub>
+                        <m:r>
+                          <w:rPr>
+                            <w:rFonts w:ascii="Cambria Math" w:hAnsi="Cambria Math"/>
+                            <w:sz w:val="28"/>
+                            <w:szCs w:val="28"/>
+                            <w:lang w:val="uk-UA"/>
+                          </w:rPr>
+                          <m:t>k-1</m:t>
+                        </m:r>
+                      </m:sub>
+                      <m:sup>
+                        <m:r>
+                          <w:rPr>
+                            <w:rFonts w:ascii="Cambria Math" w:hAnsi="Cambria Math"/>
+                            <w:sz w:val="28"/>
+                            <w:szCs w:val="28"/>
+                            <w:lang w:val="uk-UA"/>
+                          </w:rPr>
+                          <m:t>(t)</m:t>
+                        </m:r>
+                      </m:sup>
+                    </m:sSubSup>
+                    <m:r>
+                      <w:rPr>
+                        <w:rFonts w:ascii="Cambria Math" w:hAnsi="Cambria Math"/>
+                        <w:sz w:val="28"/>
+                        <w:szCs w:val="28"/>
+                        <w:lang w:val="uk-UA"/>
+                      </w:rPr>
+                      <m:t>⊕</m:t>
+                    </m:r>
+                    <m:sSubSup>
+                      <m:sSubSupPr>
+                        <m:ctrlPr>
+                          <w:rPr>
+                            <w:rFonts w:ascii="Cambria Math" w:hAnsi="Cambria Math"/>
+                            <w:i/>
+                            <w:sz w:val="28"/>
+                            <w:szCs w:val="28"/>
+                            <w:lang w:val="uk-UA"/>
+                          </w:rPr>
+                        </m:ctrlPr>
+                      </m:sSubSupPr>
+                      <m:e>
+                        <m:sSub>
+                          <m:sSubPr>
+                            <m:ctrlPr>
+                              <w:rPr>
+                                <w:rFonts w:ascii="Cambria Math" w:hAnsi="Cambria Math"/>
+                                <w:i/>
+                                <w:sz w:val="28"/>
+                                <w:szCs w:val="28"/>
+                                <w:lang w:val="uk-UA"/>
+                              </w:rPr>
+                            </m:ctrlPr>
+                          </m:sSubPr>
+                          <m:e>
+                            <m:r>
+                              <w:rPr>
+                                <w:rFonts w:ascii="Cambria Math" w:hAnsi="Cambria Math"/>
+                                <w:sz w:val="28"/>
+                                <w:szCs w:val="28"/>
+                                <w:lang w:val="uk-UA"/>
+                              </w:rPr>
+                              <m:t>c</m:t>
+                            </m:r>
+                          </m:e>
+                          <m:sub>
+                            <m:r>
+                              <w:rPr>
+                                <w:rFonts w:ascii="Cambria Math" w:hAnsi="Cambria Math"/>
+                                <w:sz w:val="28"/>
+                                <w:szCs w:val="28"/>
+                                <w:lang w:val="uk-UA"/>
+                              </w:rPr>
+                              <m:t>k</m:t>
+                            </m:r>
+                          </m:sub>
+                        </m:sSub>
+                        <m:r>
+                          <w:rPr>
+                            <w:rFonts w:ascii="Cambria Math" w:hAnsi="Cambria Math"/>
+                            <w:sz w:val="28"/>
+                            <w:szCs w:val="28"/>
+                            <w:lang w:val="uk-UA"/>
+                          </w:rPr>
+                          <m:t>s</m:t>
+                        </m:r>
+                      </m:e>
+                      <m:sub>
+                        <m:r>
+                          <w:rPr>
+                            <w:rFonts w:ascii="Cambria Math" w:hAnsi="Cambria Math"/>
+                            <w:sz w:val="28"/>
+                            <w:szCs w:val="28"/>
+                            <w:lang w:val="uk-UA"/>
+                          </w:rPr>
+                          <m:t>k</m:t>
+                        </m:r>
+                      </m:sub>
+                      <m:sup>
+                        <m:r>
+                          <w:rPr>
+                            <w:rFonts w:ascii="Cambria Math" w:hAnsi="Cambria Math"/>
+                            <w:sz w:val="28"/>
+                            <w:szCs w:val="28"/>
+                            <w:lang w:val="uk-UA"/>
+                          </w:rPr>
+                          <m:t>(t)</m:t>
+                        </m:r>
+                      </m:sup>
+                    </m:sSubSup>
+                    <m:r>
+                      <w:rPr>
+                        <w:rFonts w:ascii="Cambria Math" w:hAnsi="Cambria Math"/>
+                        <w:color w:val="FFFFFF" w:themeColor="background1"/>
+                        <w:sz w:val="28"/>
+                        <w:szCs w:val="28"/>
+                        <w:lang w:val="uk-UA"/>
+                      </w:rPr>
+                      <m:t>………………………………</m:t>
+                    </m:r>
+                  </m:e>
+                </m:mr>
+              </m:m>
+            </m:e>
+          </m:d>
+        </m:oMath>
+      </m:oMathPara>
+    </w:p>
+    <w:p>
+      <w:pPr>
+        <w:spacing w:line="360" w:lineRule="auto"/>
+        <w:contextualSpacing/>
+        <w:jc w:val="both"/>
+        <w:rPr>
+          <w:sz w:val="28"/>
+          <w:szCs w:val="28"/>
+          <w:lang w:val="en-US"/>
+        </w:rPr>
+      </w:pPr>
+    </w:p>
+    <w:p>
+      <w:pPr>
+        <w:spacing w:line="360" w:lineRule="auto"/>
+        <w:contextualSpacing/>
+        <w:jc w:val="both"/>
+        <w:rPr>
+          <w:rFonts w:eastAsiaTheme="majorEastAsia"/>
+          <w:sz w:val="28"/>
+          <w:szCs w:val="28"/>
+          <w:lang w:val="uk-UA"/>
+        </w:rPr>
+      </w:pPr>
+      <w:r>
+        <w:rPr>
+          <w:sz w:val="28"/>
+          <w:szCs w:val="28"/>
+          <w:lang w:val="uk-UA"/>
+        </w:rPr>
+        <w:t xml:space="preserve">Вектор </w:t>
+      </w:r>
+      <m:oMath>
+        <m:d>
+          <m:dPr>
+            <m:ctrlPr>
+              <w:rPr>
+                <w:rFonts w:ascii="Cambria Math" w:hAnsi="Cambria Math"/>
+                <w:i/>
+                <w:sz w:val="28"/>
+                <w:szCs w:val="28"/>
+                <w:lang w:val="uk-UA"/>
+              </w:rPr>
+            </m:ctrlPr>
+          </m:dPr>
+          <m:e>
+            <m:sSub>
+              <m:sSubPr>
+                <m:ctrlPr>
+                  <w:rPr>
+                    <w:rFonts w:ascii="Cambria Math" w:hAnsi="Cambria Math"/>
+                    <w:i/>
+                    <w:sz w:val="28"/>
+                    <w:szCs w:val="28"/>
+                    <w:lang w:val="uk-UA"/>
+                  </w:rPr>
+                </m:ctrlPr>
+              </m:sSubPr>
+              <m:e>
+                <m:r>
+                  <w:rPr>
+                    <w:rFonts w:ascii="Cambria Math" w:hAnsi="Cambria Math"/>
+                    <w:sz w:val="28"/>
+                    <w:szCs w:val="28"/>
+                    <w:lang w:val="uk-UA"/>
+                  </w:rPr>
+                  <m:t>с</m:t>
+                </m:r>
+              </m:e>
+              <m:sub>
+                <m:r>
+                  <w:rPr>
+                    <w:rFonts w:ascii="Cambria Math" w:hAnsi="Cambria Math"/>
+                    <w:sz w:val="28"/>
+                    <w:szCs w:val="28"/>
+                    <w:lang w:val="uk-UA"/>
+                  </w:rPr>
+                  <m:t>1</m:t>
+                </m:r>
+              </m:sub>
+            </m:sSub>
+            <m:r>
+              <w:rPr>
+                <w:rFonts w:ascii="Cambria Math" w:hAnsi="Cambria Math"/>
+                <w:sz w:val="28"/>
+                <w:szCs w:val="28"/>
+              </w:rPr>
+              <m:t>,…,</m:t>
+            </m:r>
+            <m:sSub>
+              <m:sSubPr>
+                <m:ctrlPr>
+                  <w:rPr>
+                    <w:rFonts w:ascii="Cambria Math" w:hAnsi="Cambria Math"/>
+                    <w:i/>
+                    <w:sz w:val="28"/>
+                    <w:szCs w:val="28"/>
+                    <w:lang w:val="uk-UA"/>
+                  </w:rPr>
+                </m:ctrlPr>
+              </m:sSubPr>
+              <m:e>
+                <m:r>
+                  <w:rPr>
+                    <w:rFonts w:ascii="Cambria Math" w:hAnsi="Cambria Math"/>
+                    <w:sz w:val="28"/>
+                    <w:szCs w:val="28"/>
+                    <w:lang w:val="uk-UA"/>
+                  </w:rPr>
+                  <m:t>с</m:t>
+                </m:r>
+              </m:e>
+              <m:sub>
+                <m:r>
+                  <w:rPr>
+                    <w:rFonts w:ascii="Cambria Math" w:hAnsi="Cambria Math"/>
+                    <w:sz w:val="28"/>
+                    <w:szCs w:val="28"/>
+                    <w:lang w:val="uk-UA"/>
+                  </w:rPr>
+                  <m:t>k</m:t>
+                </m:r>
+              </m:sub>
+            </m:sSub>
+          </m:e>
+        </m:d>
+      </m:oMath>
+      <w:r>
+        <w:rPr>
+          <w:sz w:val="28"/>
+          <w:szCs w:val="28"/>
+        </w:rPr>
+        <w:t xml:space="preserve"> </w:t>
+      </w:r>
+      <w:r>
+        <w:rPr>
+          <w:sz w:val="28"/>
+          <w:szCs w:val="28"/>
+          <w:lang w:val="uk-UA"/>
+        </w:rPr>
+        <w:t>називається вектором-правилом 90</w:t>
+      </w:r>
+      <w:r>
+        <w:rPr>
+          <w:sz w:val="28"/>
+          <w:szCs w:val="28"/>
+        </w:rPr>
+        <w:t>/150</w:t>
+      </w:r>
+      <w:r>
+        <w:rPr>
+          <w:sz w:val="28"/>
+          <w:szCs w:val="28"/>
+          <w:lang w:val="uk-UA"/>
+        </w:rPr>
+        <w:t xml:space="preserve"> КА. Значення 0 визначає правило 90, а значення 1  - правило 150. </w:t>
+      </w:r>
+      <w:r>
+        <w:rPr>
+          <w:sz w:val="28"/>
+          <w:szCs w:val="28"/>
+          <w:lang w:val="uk-UA"/>
+        </w:rPr>
+        <w:br w:type="page"/>
+      </w:r>
+    </w:p>
+    <w:p>
+      <w:pPr>
+        <w:pStyle w:val="1"/>
+      </w:pPr>
+      <w:bookmarkStart w:id="39" w:name="_Toc388221138"/>
+      <w:r>
+        <w:lastRenderedPageBreak/>
+        <w:t>3 АНАЛІЗ КРИПТОАТАК</w:t>
+      </w:r>
+      <w:bookmarkEnd w:id="39"/>
+    </w:p>
+    <w:p>
+      <w:pPr>
+        <w:pStyle w:val="2"/>
+        <w:spacing w:line="360" w:lineRule="auto"/>
         <w:rPr>
           <w:rFonts w:ascii="Times New Roman" w:hAnsi="Times New Roman" w:cs="Times New Roman"/>
           <w:b w:val="0"/>
@@ -25706,8 +27585,8 @@
           <w:szCs w:val="28"/>
           <w:lang w:val="uk-UA"/>
         </w:rPr>
-        <w:t>и</w:t>
-      </w:r>
+      </w:pPr>
+      <w:bookmarkStart w:id="40" w:name="_Toc388221139"/>
       <w:r>
         <w:rPr>
           <w:rFonts w:ascii="Times New Roman" w:hAnsi="Times New Roman" w:cs="Times New Roman"/>
@@ -25717,7 +27596,7 @@
           <w:szCs w:val="28"/>
           <w:lang w:val="uk-UA"/>
         </w:rPr>
-        <w:t xml:space="preserve"> на основі вибраного ШТ на </w:t>
+        <w:t>3.1</w:t>
       </w:r>
       <w:r>
         <w:rPr>
@@ -25728,7 +27607,7 @@
           <w:szCs w:val="28"/>
           <w:lang w:val="uk-UA"/>
         </w:rPr>
-        <w:t xml:space="preserve">шифр </w:t>
+        <w:t xml:space="preserve"> </w:t>
       </w:r>
       <w:r>
         <w:rPr>
@@ -25739,9 +27618,64 @@
           <w:szCs w:val="28"/>
           <w:lang w:val="uk-UA"/>
         </w:rPr>
+        <w:t>Аналіз а</w:t>
+      </w:r>
+      <w:r>
+        <w:rPr>
+          <w:rFonts w:ascii="Times New Roman" w:hAnsi="Times New Roman" w:cs="Times New Roman"/>
+          <w:b w:val="0"/>
+          <w:color w:val="auto"/>
+          <w:sz w:val="28"/>
+          <w:szCs w:val="28"/>
+          <w:lang w:val="uk-UA"/>
+        </w:rPr>
+        <w:t>так</w:t>
+      </w:r>
+      <w:r>
+        <w:rPr>
+          <w:rFonts w:ascii="Times New Roman" w:hAnsi="Times New Roman" w:cs="Times New Roman"/>
+          <w:b w:val="0"/>
+          <w:color w:val="auto"/>
+          <w:sz w:val="28"/>
+          <w:szCs w:val="28"/>
+          <w:lang w:val="uk-UA"/>
+        </w:rPr>
+        <w:t>и</w:t>
+      </w:r>
+      <w:r>
+        <w:rPr>
+          <w:rFonts w:ascii="Times New Roman" w:hAnsi="Times New Roman" w:cs="Times New Roman"/>
+          <w:b w:val="0"/>
+          <w:color w:val="auto"/>
+          <w:sz w:val="28"/>
+          <w:szCs w:val="28"/>
+          <w:lang w:val="uk-UA"/>
+        </w:rPr>
+        <w:t xml:space="preserve"> на основі вибраного ШТ на </w:t>
+      </w:r>
+      <w:r>
+        <w:rPr>
+          <w:rFonts w:ascii="Times New Roman" w:hAnsi="Times New Roman" w:cs="Times New Roman"/>
+          <w:b w:val="0"/>
+          <w:color w:val="auto"/>
+          <w:sz w:val="28"/>
+          <w:szCs w:val="28"/>
+          <w:lang w:val="uk-UA"/>
+        </w:rPr>
+        <w:t xml:space="preserve">шифр </w:t>
+      </w:r>
+      <w:r>
+        <w:rPr>
+          <w:rFonts w:ascii="Times New Roman" w:hAnsi="Times New Roman" w:cs="Times New Roman"/>
+          <w:b w:val="0"/>
+          <w:color w:val="auto"/>
+          <w:sz w:val="28"/>
+          <w:szCs w:val="28"/>
+          <w:lang w:val="uk-UA"/>
+        </w:rPr>
         <w:t>SSS</w:t>
       </w:r>
-      <w:bookmarkEnd w:id="39"/>
+      <w:bookmarkEnd w:id="40"/>
     </w:p>
     <w:p>
       <w:pPr>
@@ -32487,7 +34421,7 @@
           <w:lang w:val="uk-UA"/>
         </w:rPr>
       </w:pPr>
-      <w:bookmarkStart w:id="40" w:name="_Toc388188338"/>
+      <w:bookmarkStart w:id="41" w:name="_Toc388221140"/>
       <w:r>
         <w:rPr>
           <w:rFonts w:ascii="Times New Roman" w:hAnsi="Times New Roman" w:cs="Times New Roman"/>
@@ -32565,7 +34499,7 @@
         </w:rPr>
         <w:t xml:space="preserve"> SSS</w:t>
       </w:r>
-      <w:bookmarkEnd w:id="40"/>
+      <w:bookmarkEnd w:id="41"/>
     </w:p>
     <w:p>
       <w:pPr>
@@ -32581,6 +34515,7 @@
     <w:p>
       <w:pPr>
         <w:spacing w:line="360" w:lineRule="auto"/>
+        <w:ind w:firstLine="360"/>
         <w:jc w:val="both"/>
         <w:rPr>
           <w:sz w:val="28"/>
@@ -32617,24 +34552,20 @@
         </w:rPr>
         <w:t>32.</w:t>
       </w:r>
-    </w:p>
-    <w:p>
-      <w:pPr>
-        <w:spacing w:line="360" w:lineRule="auto"/>
-        <w:jc w:val="both"/>
-        <w:rPr>
-          <w:sz w:val="28"/>
-          <w:szCs w:val="28"/>
-          <w:lang w:val="uk-UA"/>
-        </w:rPr>
-      </w:pPr>
-      <w:r>
-        <w:rPr>
-          <w:sz w:val="28"/>
-          <w:szCs w:val="28"/>
-          <w:lang w:val="uk-UA"/>
-        </w:rPr>
-        <w:tab/>
+      <w:r>
+        <w:rPr>
+          <w:sz w:val="28"/>
+          <w:szCs w:val="28"/>
+          <w:lang w:val="uk-UA"/>
+        </w:rPr>
+        <w:t xml:space="preserve"> </w:t>
+      </w:r>
+      <w:r>
+        <w:rPr>
+          <w:sz w:val="28"/>
+          <w:szCs w:val="28"/>
+          <w:lang w:val="uk-UA"/>
+        </w:rPr>
         <w:t xml:space="preserve">Для реалізації атаки на основі ШТ для шифру із самоорганізацією </w:t>
       </w:r>
       <w:r>
@@ -32643,7 +34574,14 @@
           <w:szCs w:val="28"/>
           <w:lang w:val="en-US"/>
         </w:rPr>
-        <w:t xml:space="preserve">SSS </w:t>
+        <w:t>SSS</w:t>
+      </w:r>
+      <w:r>
+        <w:rPr>
+          <w:sz w:val="28"/>
+          <w:szCs w:val="28"/>
+        </w:rPr>
+        <w:t xml:space="preserve"> </w:t>
       </w:r>
       <w:r>
         <w:rPr>
@@ -32922,7 +34860,6 @@
         <w:rPr>
           <w:sz w:val="28"/>
           <w:szCs w:val="28"/>
-          <w:lang w:val="en-US"/>
         </w:rPr>
       </w:pPr>
     </w:p>
@@ -33240,7 +35177,7 @@
           <w:lang w:val="uk-UA"/>
         </w:rPr>
       </w:pPr>
-      <w:bookmarkStart w:id="41" w:name="_Toc388188339"/>
+      <w:bookmarkStart w:id="42" w:name="_Toc388221141"/>
       <w:r>
         <w:rPr>
           <w:rFonts w:ascii="Times New Roman" w:hAnsi="Times New Roman" w:cs="Times New Roman"/>
@@ -33285,7 +35222,7 @@
         </w:rPr>
         <w:t xml:space="preserve"> SSS</w:t>
       </w:r>
-      <w:bookmarkEnd w:id="41"/>
+      <w:bookmarkEnd w:id="42"/>
     </w:p>
     <w:p>
       <w:pPr>
@@ -33354,7 +35291,55 @@
           <w:szCs w:val="28"/>
           <w:lang w:val="uk-UA"/>
         </w:rPr>
-        <w:t xml:space="preserve">, перемішеної із значеннями ключа. Для швидкодії шифру ця таблиця може обраховуватись на початковому етапі роботи шифру, що передує етапові </w:t>
+        <w:t xml:space="preserve">, </w:t>
+      </w:r>
+      <w:r>
+        <w:rPr>
+          <w:sz w:val="28"/>
+          <w:szCs w:val="28"/>
+          <w:lang w:val="uk-UA"/>
+        </w:rPr>
+        <w:t>що залежать</w:t>
+      </w:r>
+      <w:r>
+        <w:rPr>
+          <w:sz w:val="28"/>
+          <w:szCs w:val="28"/>
+          <w:lang w:val="uk-UA"/>
+        </w:rPr>
+        <w:t xml:space="preserve"> </w:t>
+      </w:r>
+      <w:r>
+        <w:rPr>
+          <w:sz w:val="28"/>
+          <w:szCs w:val="28"/>
+          <w:lang w:val="uk-UA"/>
+        </w:rPr>
+        <w:t>від</w:t>
+      </w:r>
+      <w:r>
+        <w:rPr>
+          <w:sz w:val="28"/>
+          <w:szCs w:val="28"/>
+          <w:lang w:val="uk-UA"/>
+        </w:rPr>
+        <w:t xml:space="preserve"> </w:t>
+      </w:r>
+      <w:r>
+        <w:rPr>
+          <w:sz w:val="28"/>
+          <w:szCs w:val="28"/>
+          <w:lang w:val="uk-UA"/>
+        </w:rPr>
+        <w:t>бітів</w:t>
+      </w:r>
+      <w:r>
+        <w:rPr>
+          <w:sz w:val="28"/>
+          <w:szCs w:val="28"/>
+          <w:lang w:val="uk-UA"/>
+        </w:rPr>
+        <w:t xml:space="preserve"> ключа. Для швидкодії ця таблиця може обраховуватись на початковому етапі роботи шифру, що передує етапові </w:t>
       </w:r>
       <w:proofErr w:type="spellStart"/>
       <w:r>
@@ -34356,7 +36341,7 @@
       <w:pPr>
         <w:pStyle w:val="1"/>
       </w:pPr>
-      <w:bookmarkStart w:id="42" w:name="_Toc388188340"/>
+      <w:bookmarkStart w:id="43" w:name="_Toc388221142"/>
       <w:r>
         <w:lastRenderedPageBreak/>
         <w:t>4 ОХОРОНА ПРАЦІ</w:t>
@@ -34364,7 +36349,7 @@
       <w:r>
         <w:t xml:space="preserve"> ТА БЕЗПЕКА В НАДЗВИЧАЙНИХ СИТУАЦІЯХ</w:t>
       </w:r>
-      <w:bookmarkEnd w:id="42"/>
+      <w:bookmarkEnd w:id="43"/>
     </w:p>
     <w:p>
       <w:pPr>
@@ -34619,7 +36604,7 @@
         </w:rPr>
         <w:br w:type="page"/>
       </w:r>
-      <w:bookmarkStart w:id="43" w:name="_Toc388188341"/>
+      <w:bookmarkStart w:id="44" w:name="_Toc388221143"/>
       <w:r>
         <w:rPr>
           <w:rFonts w:ascii="Times New Roman" w:hAnsi="Times New Roman" w:cs="Times New Roman"/>
@@ -34632,7 +36617,7 @@
         <w:lastRenderedPageBreak/>
         <w:t>4.2 Опис приміщення</w:t>
       </w:r>
-      <w:bookmarkEnd w:id="43"/>
+      <w:bookmarkEnd w:id="44"/>
     </w:p>
     <w:p>
       <w:pPr>
@@ -35603,7 +37588,7 @@
         </w:rPr>
         <w:br w:type="page"/>
       </w:r>
-      <w:bookmarkStart w:id="44" w:name="_Toc388188342"/>
+      <w:bookmarkStart w:id="45" w:name="_Toc388221144"/>
       <w:r>
         <w:rPr>
           <w:rFonts w:ascii="Times New Roman" w:hAnsi="Times New Roman" w:cs="Times New Roman"/>
@@ -35616,7 +37601,7 @@
         <w:lastRenderedPageBreak/>
         <w:t>4.3 Аналіз шкідливих факторів</w:t>
       </w:r>
-      <w:bookmarkEnd w:id="44"/>
+      <w:bookmarkEnd w:id="45"/>
     </w:p>
     <w:p>
       <w:pPr>
@@ -35630,7 +37615,7 @@
           <w:lang w:val="uk-UA"/>
         </w:rPr>
       </w:pPr>
-      <w:bookmarkStart w:id="45" w:name="_Toc388188343"/>
+      <w:bookmarkStart w:id="46" w:name="_Toc388221145"/>
       <w:r>
         <w:rPr>
           <w:rFonts w:ascii="Times New Roman" w:hAnsi="Times New Roman" w:cs="Times New Roman"/>
@@ -35642,7 +37627,7 @@
         </w:rPr>
         <w:t>4.3.1 Повітря робочої зони</w:t>
       </w:r>
-      <w:bookmarkEnd w:id="45"/>
+      <w:bookmarkEnd w:id="46"/>
     </w:p>
     <w:p>
       <w:pPr>
@@ -38021,7 +40006,7 @@
           <w:lang w:val="uk-UA"/>
         </w:rPr>
       </w:pPr>
-      <w:bookmarkStart w:id="46" w:name="_Toc388188344"/>
+      <w:bookmarkStart w:id="47" w:name="_Toc388221146"/>
       <w:r>
         <w:rPr>
           <w:rFonts w:ascii="Times New Roman" w:hAnsi="Times New Roman" w:cs="Times New Roman"/>
@@ -38033,7 +40018,7 @@
         </w:rPr>
         <w:t>4.3.2 Освітлення</w:t>
       </w:r>
-      <w:bookmarkEnd w:id="46"/>
+      <w:bookmarkEnd w:id="47"/>
     </w:p>
     <w:p>
       <w:pPr>
@@ -39883,7 +41868,7 @@
           <w:lang w:val="uk-UA"/>
         </w:rPr>
       </w:pPr>
-      <w:bookmarkStart w:id="47" w:name="_Toc388188345"/>
+      <w:bookmarkStart w:id="48" w:name="_Toc388221147"/>
       <w:r>
         <w:rPr>
           <w:rFonts w:ascii="Times New Roman" w:hAnsi="Times New Roman" w:cs="Times New Roman"/>
@@ -39895,7 +41880,7 @@
         </w:rPr>
         <w:t>4.3.3 Шум</w:t>
       </w:r>
-      <w:bookmarkEnd w:id="47"/>
+      <w:bookmarkEnd w:id="48"/>
     </w:p>
     <w:p>
       <w:pPr>
@@ -41095,7 +43080,7 @@
           <w:lang w:val="uk-UA"/>
         </w:rPr>
       </w:pPr>
-      <w:bookmarkStart w:id="48" w:name="_Toc388188346"/>
+      <w:bookmarkStart w:id="49" w:name="_Toc388221148"/>
       <w:r>
         <w:rPr>
           <w:rStyle w:val="30"/>
@@ -41108,7 +43093,7 @@
         </w:rPr>
         <w:t>4.3.4 Випромінювання</w:t>
       </w:r>
-      <w:bookmarkEnd w:id="48"/>
+      <w:bookmarkEnd w:id="49"/>
     </w:p>
     <w:p>
       <w:pPr>
@@ -41234,7 +43219,7 @@
           <w:lang w:val="uk-UA"/>
         </w:rPr>
       </w:pPr>
-      <w:bookmarkStart w:id="49" w:name="_Toc388188347"/>
+      <w:bookmarkStart w:id="50" w:name="_Toc388221149"/>
       <w:r>
         <w:rPr>
           <w:rFonts w:ascii="Times New Roman" w:hAnsi="Times New Roman" w:cs="Times New Roman"/>
@@ -41246,7 +43231,7 @@
         </w:rPr>
         <w:t>4.3.5 Електробезпека</w:t>
       </w:r>
-      <w:bookmarkEnd w:id="49"/>
+      <w:bookmarkEnd w:id="50"/>
     </w:p>
     <w:p>
       <w:pPr>
@@ -41450,7 +43435,7 @@
           <w:lang w:val="uk-UA"/>
         </w:rPr>
       </w:pPr>
-      <w:bookmarkStart w:id="50" w:name="_Toc388188348"/>
+      <w:bookmarkStart w:id="51" w:name="_Toc388221150"/>
       <w:r>
         <w:rPr>
           <w:rFonts w:ascii="Times New Roman" w:hAnsi="Times New Roman" w:cs="Times New Roman"/>
@@ -41462,7 +43447,7 @@
         </w:rPr>
         <w:t>4.3.6 Надзвичайні ситуації. Пожежна безпека</w:t>
       </w:r>
-      <w:bookmarkEnd w:id="50"/>
+      <w:bookmarkEnd w:id="51"/>
     </w:p>
     <w:p>
       <w:pPr>
@@ -41885,7 +43870,7 @@
           <w:lang w:val="uk-UA"/>
         </w:rPr>
       </w:pPr>
-      <w:bookmarkStart w:id="51" w:name="_Toc388188349"/>
+      <w:bookmarkStart w:id="52" w:name="_Toc388221151"/>
       <w:r>
         <w:rPr>
           <w:rFonts w:ascii="Times New Roman" w:hAnsi="Times New Roman" w:cs="Times New Roman"/>
@@ -41897,7 +43882,7 @@
         </w:rPr>
         <w:t>4.4 Висновки</w:t>
       </w:r>
-      <w:bookmarkEnd w:id="51"/>
+      <w:bookmarkEnd w:id="52"/>
     </w:p>
     <w:p>
       <w:pPr>
@@ -41976,12 +43961,12 @@
       <w:pPr>
         <w:pStyle w:val="1"/>
       </w:pPr>
-      <w:bookmarkStart w:id="52" w:name="_Toc388188350"/>
+      <w:bookmarkStart w:id="53" w:name="_Toc388221152"/>
       <w:r>
         <w:lastRenderedPageBreak/>
         <w:t>ДОДАТОК 1 – ПРОГРАМНИЙ КОД</w:t>
       </w:r>
-      <w:bookmarkEnd w:id="52"/>
+      <w:bookmarkEnd w:id="53"/>
     </w:p>
     <w:p>
       <w:pPr>
@@ -55066,15 +57051,15 @@
       <w:pPr>
         <w:pStyle w:val="1"/>
       </w:pPr>
-      <w:bookmarkStart w:id="53" w:name="_GoBack"/>
-      <w:bookmarkStart w:id="54" w:name="_Toc388188351"/>
-      <w:bookmarkEnd w:id="53"/>
+      <w:bookmarkStart w:id="54" w:name="_GoBack"/>
+      <w:bookmarkStart w:id="55" w:name="_Toc388221153"/>
+      <w:bookmarkEnd w:id="54"/>
       <w:r>
         <w:lastRenderedPageBreak/>
         <w:t>ПЕРЕЛІК ПОСИЛАНЬ</w:t>
       </w:r>
       <w:bookmarkEnd w:id="29"/>
-      <w:bookmarkEnd w:id="54"/>
+      <w:bookmarkEnd w:id="55"/>
     </w:p>
     <w:p>
       <w:pPr>
@@ -55187,7 +57172,7 @@
             <w:rPr>
               <w:noProof/>
             </w:rPr>
-            <w:t>1</w:t>
+            <w:t>36</w:t>
           </w:r>
         </w:fldSimple>
       </w:p>
@@ -55224,7 +57209,7 @@
         <v:path o:extrusionok="f" gradientshapeok="t" o:connecttype="rect"/>
         <o:lock v:ext="edit" aspectratio="t"/>
       </v:shapetype>
-      <v:shape id="_x0000_i1027" type="#_x0000_t75" style="width:12.55pt;height:14.25pt;visibility:visible;mso-wrap-style:square" o:bullet="t">
+      <v:shape id="_x0000_i1050" type="#_x0000_t75" style="width:12.55pt;height:14.25pt;visibility:visible;mso-wrap-style:square" o:bullet="t">
         <v:imagedata r:id="rId1" o:title=""/>
       </v:shape>
     </w:pict>
@@ -60310,6 +62295,313 @@
 </w:styles>
 </file>
 
+<file path=word/glossary/document.xml><?xml version="1.0" encoding="utf-8"?>
+<w:glossaryDocument xmlns:ve="http://schemas.openxmlformats.org/markup-compatibility/2006" xmlns:o="urn:schemas-microsoft-com:office:office" xmlns:r="http://schemas.openxmlformats.org/officeDocument/2006/relationships" xmlns:m="http://schemas.openxmlformats.org/officeDocument/2006/math" xmlns:v="urn:schemas-microsoft-com:vml" xmlns:wp="http://schemas.openxmlformats.org/drawingml/2006/wordprocessingDrawing" xmlns:w10="urn:schemas-microsoft-com:office:word" xmlns:w="http://schemas.openxmlformats.org/wordprocessingml/2006/main" xmlns:wne="http://schemas.microsoft.com/office/word/2006/wordml">
+  <w:docParts/>
+</w:glossaryDocument>
+</file>
+
+<file path=word/glossary/fontTable.xml><?xml version="1.0" encoding="utf-8"?>
+<w:fonts xmlns:r="http://schemas.openxmlformats.org/officeDocument/2006/relationships" xmlns:w="http://schemas.openxmlformats.org/wordprocessingml/2006/main">
+  <w:font w:name="Times New Roman">
+    <w:panose1 w:val="02020603050405020304"/>
+    <w:charset w:val="CC"/>
+    <w:family w:val="roman"/>
+    <w:pitch w:val="variable"/>
+    <w:sig w:usb0="E0002AFF" w:usb1="C0007841" w:usb2="00000009" w:usb3="00000000" w:csb0="000001FF" w:csb1="00000000"/>
+  </w:font>
+  <w:font w:name="Symbol">
+    <w:panose1 w:val="05050102010706020507"/>
+    <w:charset w:val="02"/>
+    <w:family w:val="roman"/>
+    <w:pitch w:val="variable"/>
+    <w:sig w:usb0="00000000" w:usb1="10000000" w:usb2="00000000" w:usb3="00000000" w:csb0="80000000" w:csb1="00000000"/>
+  </w:font>
+  <w:font w:name="Wingdings">
+    <w:panose1 w:val="05000000000000000000"/>
+    <w:charset w:val="02"/>
+    <w:family w:val="auto"/>
+    <w:pitch w:val="variable"/>
+    <w:sig w:usb0="00000000" w:usb1="10000000" w:usb2="00000000" w:usb3="00000000" w:csb0="80000000" w:csb1="00000000"/>
+  </w:font>
+  <w:font w:name="Courier New">
+    <w:panose1 w:val="02070309020205020404"/>
+    <w:charset w:val="CC"/>
+    <w:family w:val="modern"/>
+    <w:pitch w:val="fixed"/>
+    <w:sig w:usb0="E0002AFF" w:usb1="C0007843" w:usb2="00000009" w:usb3="00000000" w:csb0="000001FF" w:csb1="00000000"/>
+  </w:font>
+  <w:font w:name="Calibri">
+    <w:panose1 w:val="020F0502020204030204"/>
+    <w:charset w:val="CC"/>
+    <w:family w:val="swiss"/>
+    <w:pitch w:val="variable"/>
+    <w:sig w:usb0="E00002FF" w:usb1="4000ACFF" w:usb2="00000001" w:usb3="00000000" w:csb0="0000019F" w:csb1="00000000"/>
+  </w:font>
+  <w:font w:name="Cambria">
+    <w:panose1 w:val="02040503050406030204"/>
+    <w:charset w:val="CC"/>
+    <w:family w:val="roman"/>
+    <w:pitch w:val="variable"/>
+    <w:sig w:usb0="E00002FF" w:usb1="400004FF" w:usb2="00000000" w:usb3="00000000" w:csb0="0000019F" w:csb1="00000000"/>
+  </w:font>
+  <w:font w:name="Tahoma">
+    <w:panose1 w:val="020B0604030504040204"/>
+    <w:charset w:val="CC"/>
+    <w:family w:val="swiss"/>
+    <w:pitch w:val="variable"/>
+    <w:sig w:usb0="E1002EFF" w:usb1="C000605B" w:usb2="00000029" w:usb3="00000000" w:csb0="000101FF" w:csb1="00000000"/>
+  </w:font>
+  <w:font w:name="Cambria Math">
+    <w:panose1 w:val="02040503050406030204"/>
+    <w:charset w:val="CC"/>
+    <w:family w:val="roman"/>
+    <w:pitch w:val="variable"/>
+    <w:sig w:usb0="E00002FF" w:usb1="420024FF" w:usb2="00000000" w:usb3="00000000" w:csb0="0000019F" w:csb1="00000000"/>
+  </w:font>
+</w:fonts>
+</file>
+
+<file path=word/glossary/settings.xml><?xml version="1.0" encoding="utf-8"?>
+<w:settings xmlns:o="urn:schemas-microsoft-com:office:office" xmlns:r="http://schemas.openxmlformats.org/officeDocument/2006/relationships" xmlns:m="http://schemas.openxmlformats.org/officeDocument/2006/math" xmlns:v="urn:schemas-microsoft-com:vml" xmlns:w10="urn:schemas-microsoft-com:office:word" xmlns:w="http://schemas.openxmlformats.org/wordprocessingml/2006/main" xmlns:sl="http://schemas.openxmlformats.org/schemaLibrary/2006/main">
+  <w:view w:val="normal"/>
+  <w:defaultTabStop w:val="708"/>
+  <w:hyphenationZone w:val="425"/>
+  <w:characterSpacingControl w:val="doNotCompress"/>
+  <w:compat>
+    <w:useFELayout/>
+  </w:compat>
+  <w:rsids>
+    <w:rsidRoot w:val="003D0784"/>
+    <w:rsid w:val="003D0784"/>
+  </w:rsids>
+  <m:mathPr>
+    <m:mathFont m:val="Cambria Math"/>
+    <m:brkBin m:val="before"/>
+    <m:brkBinSub m:val="--"/>
+    <m:smallFrac m:val="off"/>
+    <m:dispDef/>
+    <m:lMargin m:val="0"/>
+    <m:rMargin m:val="0"/>
+    <m:defJc m:val="centerGroup"/>
+    <m:wrapIndent m:val="1440"/>
+    <m:intLim m:val="subSup"/>
+    <m:naryLim m:val="undOvr"/>
+  </m:mathPr>
+  <w:themeFontLang w:val="uk-UA"/>
+  <w:clrSchemeMapping w:bg1="light1" w:t1="dark1" w:bg2="light2" w:t2="dark2" w:accent1="accent1" w:accent2="accent2" w:accent3="accent3" w:accent4="accent4" w:accent5="accent5" w:accent6="accent6" w:hyperlink="hyperlink" w:followedHyperlink="followedHyperlink"/>
+  <w:decimalSymbol w:val=","/>
+  <w:listSeparator w:val=";"/>
+</w:settings>
+</file>
+
+<file path=word/glossary/styles.xml><?xml version="1.0" encoding="utf-8"?>
+<w:styles xmlns:r="http://schemas.openxmlformats.org/officeDocument/2006/relationships" xmlns:w="http://schemas.openxmlformats.org/wordprocessingml/2006/main">
+  <w:docDefaults>
+    <w:rPrDefault>
+      <w:rPr>
+        <w:rFonts w:asciiTheme="minorHAnsi" w:eastAsiaTheme="minorEastAsia" w:hAnsiTheme="minorHAnsi" w:cstheme="minorBidi"/>
+        <w:sz w:val="22"/>
+        <w:szCs w:val="22"/>
+        <w:lang w:val="uk-UA" w:eastAsia="uk-UA" w:bidi="ar-SA"/>
+      </w:rPr>
+    </w:rPrDefault>
+    <w:pPrDefault>
+      <w:pPr>
+        <w:spacing w:after="200" w:line="276" w:lineRule="auto"/>
+      </w:pPr>
+    </w:pPrDefault>
+  </w:docDefaults>
+  <w:latentStyles w:defLockedState="0" w:defUIPriority="99" w:defSemiHidden="1" w:defUnhideWhenUsed="1" w:defQFormat="0" w:count="267">
+    <w:lsdException w:name="Normal" w:semiHidden="0" w:uiPriority="0" w:unhideWhenUsed="0" w:qFormat="1"/>
+    <w:lsdException w:name="heading 1" w:semiHidden="0" w:uiPriority="9" w:unhideWhenUsed="0" w:qFormat="1"/>
+    <w:lsdException w:name="heading 2" w:uiPriority="9" w:qFormat="1"/>
+    <w:lsdException w:name="heading 3" w:uiPriority="9" w:qFormat="1"/>
+    <w:lsdException w:name="heading 4" w:uiPriority="9" w:qFormat="1"/>
+    <w:lsdException w:name="heading 5" w:uiPriority="9" w:qFormat="1"/>
+    <w:lsdException w:name="heading 6" w:uiPriority="9" w:qFormat="1"/>
+    <w:lsdException w:name="heading 7" w:uiPriority="9" w:qFormat="1"/>
+    <w:lsdException w:name="heading 8" w:uiPriority="9" w:qFormat="1"/>
+    <w:lsdException w:name="heading 9" w:uiPriority="9" w:qFormat="1"/>
+    <w:lsdException w:name="toc 1" w:uiPriority="39"/>
+    <w:lsdException w:name="toc 2" w:uiPriority="39"/>
+    <w:lsdException w:name="toc 3" w:uiPriority="39"/>
+    <w:lsdException w:name="toc 4" w:uiPriority="39"/>
+    <w:lsdException w:name="toc 5" w:uiPriority="39"/>
+    <w:lsdException w:name="toc 6" w:uiPriority="39"/>
+    <w:lsdException w:name="toc 7" w:uiPriority="39"/>
+    <w:lsdException w:name="toc 8" w:uiPriority="39"/>
+    <w:lsdException w:name="toc 9" w:uiPriority="39"/>
+    <w:lsdException w:name="caption" w:uiPriority="35" w:qFormat="1"/>
+    <w:lsdException w:name="Title" w:semiHidden="0" w:uiPriority="10" w:unhideWhenUsed="0" w:qFormat="1"/>
+    <w:lsdException w:name="Default Paragraph Font" w:uiPriority="1"/>
+    <w:lsdException w:name="Subtitle" w:semiHidden="0" w:uiPriority="11" w:unhideWhenUsed="0" w:qFormat="1"/>
+    <w:lsdException w:name="Strong" w:semiHidden="0" w:uiPriority="22" w:unhideWhenUsed="0" w:qFormat="1"/>
+    <w:lsdException w:name="Emphasis" w:semiHidden="0" w:uiPriority="20" w:unhideWhenUsed="0" w:qFormat="1"/>
+    <w:lsdException w:name="Table Grid" w:semiHidden="0" w:uiPriority="59" w:unhideWhenUsed="0"/>
+    <w:lsdException w:name="Placeholder Text" w:unhideWhenUsed="0"/>
+    <w:lsdException w:name="No Spacing" w:semiHidden="0" w:uiPriority="1" w:unhideWhenUsed="0" w:qFormat="1"/>
+    <w:lsdException w:name="Light Shading" w:semiHidden="0" w:uiPriority="60" w:unhideWhenUsed="0"/>
+    <w:lsdException w:name="Light List" w:semiHidden="0" w:uiPriority="61" w:unhideWhenUsed="0"/>
+    <w:lsdException w:name="Light Grid" w:semiHidden="0" w:uiPriority="62" w:unhideWhenUsed="0"/>
+    <w:lsdException w:name="Medium Shading 1" w:semiHidden="0" w:uiPriority="63" w:unhideWhenUsed="0"/>
+    <w:lsdException w:name="Medium Shading 2" w:semiHidden="0" w:uiPriority="64" w:unhideWhenUsed="0"/>
+    <w:lsdException w:name="Medium List 1" w:semiHidden="0" w:uiPriority="65" w:unhideWhenUsed="0"/>
+    <w:lsdException w:name="Medium List 2" w:semiHidden="0" w:uiPriority="66" w:unhideWhenUsed="0"/>
+    <w:lsdException w:name="Medium Grid 1" w:semiHidden="0" w:uiPriority="67" w:unhideWhenUsed="0"/>
+    <w:lsdException w:name="Medium Grid 2" w:semiHidden="0" w:uiPriority="68" w:unhideWhenUsed="0"/>
+    <w:lsdException w:name="Medium Grid 3" w:semiHidden="0" w:uiPriority="69" w:unhideWhenUsed="0"/>
+    <w:lsdException w:name="Dark List" w:semiHidden="0" w:uiPriority="70" w:unhideWhenUsed="0"/>
+    <w:lsdException w:name="Colorful Shading" w:semiHidden="0" w:uiPriority="71" w:unhideWhenUsed="0"/>
+    <w:lsdException w:name="Colorful List" w:semiHidden="0" w:uiPriority="72" w:unhideWhenUsed="0"/>
+    <w:lsdException w:name="Colorful Grid" w:semiHidden="0" w:uiPriority="73" w:unhideWhenUsed="0"/>
+    <w:lsdException w:name="Light Shading Accent 1" w:semiHidden="0" w:uiPriority="60" w:unhideWhenUsed="0"/>
+    <w:lsdException w:name="Light List Accent 1" w:semiHidden="0" w:uiPriority="61" w:unhideWhenUsed="0"/>
+    <w:lsdException w:name="Light Grid Accent 1" w:semiHidden="0" w:uiPriority="62" w:unhideWhenUsed="0"/>
+    <w:lsdException w:name="Medium Shading 1 Accent 1" w:semiHidden="0" w:uiPriority="63" w:unhideWhenUsed="0"/>
+    <w:lsdException w:name="Medium Shading 2 Accent 1" w:semiHidden="0" w:uiPriority="64" w:unhideWhenUsed="0"/>
+    <w:lsdException w:name="Medium List 1 Accent 1" w:semiHidden="0" w:uiPriority="65" w:unhideWhenUsed="0"/>
+    <w:lsdException w:name="Revision" w:unhideWhenUsed="0"/>
+    <w:lsdException w:name="List Paragraph" w:semiHidden="0" w:uiPriority="34" w:unhideWhenUsed="0" w:qFormat="1"/>
+    <w:lsdException w:name="Quote" w:semiHidden="0" w:uiPriority="29" w:unhideWhenUsed="0" w:qFormat="1"/>
+    <w:lsdException w:name="Intense Quote" w:semiHidden="0" w:uiPriority="30" w:unhideWhenUsed="0" w:qFormat="1"/>
+    <w:lsdException w:name="Medium List 2 Accent 1" w:semiHidden="0" w:uiPriority="66" w:unhideWhenUsed="0"/>
+    <w:lsdException w:name="Medium Grid 1 Accent 1" w:semiHidden="0" w:uiPriority="67" w:unhideWhenUsed="0"/>
+    <w:lsdException w:name="Medium Grid 2 Accent 1" w:semiHidden="0" w:uiPriority="68" w:unhideWhenUsed="0"/>
+    <w:lsdException w:name="Medium Grid 3 Accent 1" w:semiHidden="0" w:uiPriority="69" w:unhideWhenUsed="0"/>
+    <w:lsdException w:name="Dark List Accent 1" w:semiHidden="0" w:uiPriority="70" w:unhideWhenUsed="0"/>
+    <w:lsdException w:name="Colorful Shading Accent 1" w:semiHidden="0" w:uiPriority="71" w:unhideWhenUsed="0"/>
+    <w:lsdException w:name="Colorful List Accent 1" w:semiHidden="0" w:uiPriority="72" w:unhideWhenUsed="0"/>
+    <w:lsdException w:name="Colorful Grid Accent 1" w:semiHidden="0" w:uiPriority="73" w:unhideWhenUsed="0"/>
+    <w:lsdException w:name="Light Shading Accent 2" w:semiHidden="0" w:uiPriority="60" w:unhideWhenUsed="0"/>
+    <w:lsdException w:name="Light List Accent 2" w:semiHidden="0" w:uiPriority="61" w:unhideWhenUsed="0"/>
+    <w:lsdException w:name="Light Grid Accent 2" w:semiHidden="0" w:uiPriority="62" w:unhideWhenUsed="0"/>
+    <w:lsdException w:name="Medium Shading 1 Accent 2" w:semiHidden="0" w:uiPriority="63" w:unhideWhenUsed="0"/>
+    <w:lsdException w:name="Medium Shading 2 Accent 2" w:semiHidden="0" w:uiPriority="64" w:unhideWhenUsed="0"/>
+    <w:lsdException w:name="Medium List 1 Accent 2" w:semiHidden="0" w:uiPriority="65" w:unhideWhenUsed="0"/>
+    <w:lsdException w:name="Medium List 2 Accent 2" w:semiHidden="0" w:uiPriority="66" w:unhideWhenUsed="0"/>
+    <w:lsdException w:name="Medium Grid 1 Accent 2" w:semiHidden="0" w:uiPriority="67" w:unhideWhenUsed="0"/>
+    <w:lsdException w:name="Medium Grid 2 Accent 2" w:semiHidden="0" w:uiPriority="68" w:unhideWhenUsed="0"/>
+    <w:lsdException w:name="Medium Grid 3 Accent 2" w:semiHidden="0" w:uiPriority="69" w:unhideWhenUsed="0"/>
+    <w:lsdException w:name="Dark List Accent 2" w:semiHidden="0" w:uiPriority="70" w:unhideWhenUsed="0"/>
+    <w:lsdException w:name="Colorful Shading Accent 2" w:semiHidden="0" w:uiPriority="71" w:unhideWhenUsed="0"/>
+    <w:lsdException w:name="Colorful List Accent 2" w:semiHidden="0" w:uiPriority="72" w:unhideWhenUsed="0"/>
+    <w:lsdException w:name="Colorful Grid Accent 2" w:semiHidden="0" w:uiPriority="73" w:unhideWhenUsed="0"/>
+    <w:lsdException w:name="Light Shading Accent 3" w:semiHidden="0" w:uiPriority="60" w:unhideWhenUsed="0"/>
+    <w:lsdException w:name="Light List Accent 3" w:semiHidden="0" w:uiPriority="61" w:unhideWhenUsed="0"/>
+    <w:lsdException w:name="Light Grid Accent 3" w:semiHidden="0" w:uiPriority="62" w:unhideWhenUsed="0"/>
+    <w:lsdException w:name="Medium Shading 1 Accent 3" w:semiHidden="0" w:uiPriority="63" w:unhideWhenUsed="0"/>
+    <w:lsdException w:name="Medium Shading 2 Accent 3" w:semiHidden="0" w:uiPriority="64" w:unhideWhenUsed="0"/>
+    <w:lsdException w:name="Medium List 1 Accent 3" w:semiHidden="0" w:uiPriority="65" w:unhideWhenUsed="0"/>
+    <w:lsdException w:name="Medium List 2 Accent 3" w:semiHidden="0" w:uiPriority="66" w:unhideWhenUsed="0"/>
+    <w:lsdException w:name="Medium Grid 1 Accent 3" w:semiHidden="0" w:uiPriority="67" w:unhideWhenUsed="0"/>
+    <w:lsdException w:name="Medium Grid 2 Accent 3" w:semiHidden="0" w:uiPriority="68" w:unhideWhenUsed="0"/>
+    <w:lsdException w:name="Medium Grid 3 Accent 3" w:semiHidden="0" w:uiPriority="69" w:unhideWhenUsed="0"/>
+    <w:lsdException w:name="Dark List Accent 3" w:semiHidden="0" w:uiPriority="70" w:unhideWhenUsed="0"/>
+    <w:lsdException w:name="Colorful Shading Accent 3" w:semiHidden="0" w:uiPriority="71" w:unhideWhenUsed="0"/>
+    <w:lsdException w:name="Colorful List Accent 3" w:semiHidden="0" w:uiPriority="72" w:unhideWhenUsed="0"/>
+    <w:lsdException w:name="Colorful Grid Accent 3" w:semiHidden="0" w:uiPriority="73" w:unhideWhenUsed="0"/>
+    <w:lsdException w:name="Light Shading Accent 4" w:semiHidden="0" w:uiPriority="60" w:unhideWhenUsed="0"/>
+    <w:lsdException w:name="Light List Accent 4" w:semiHidden="0" w:uiPriority="61" w:unhideWhenUsed="0"/>
+    <w:lsdException w:name="Light Grid Accent 4" w:semiHidden="0" w:uiPriority="62" w:unhideWhenUsed="0"/>
+    <w:lsdException w:name="Medium Shading 1 Accent 4" w:semiHidden="0" w:uiPriority="63" w:unhideWhenUsed="0"/>
+    <w:lsdException w:name="Medium Shading 2 Accent 4" w:semiHidden="0" w:uiPriority="64" w:unhideWhenUsed="0"/>
+    <w:lsdException w:name="Medium List 1 Accent 4" w:semiHidden="0" w:uiPriority="65" w:unhideWhenUsed="0"/>
+    <w:lsdException w:name="Medium List 2 Accent 4" w:semiHidden="0" w:uiPriority="66" w:unhideWhenUsed="0"/>
+    <w:lsdException w:name="Medium Grid 1 Accent 4" w:semiHidden="0" w:uiPriority="67" w:unhideWhenUsed="0"/>
+    <w:lsdException w:name="Medium Grid 2 Accent 4" w:semiHidden="0" w:uiPriority="68" w:unhideWhenUsed="0"/>
+    <w:lsdException w:name="Medium Grid 3 Accent 4" w:semiHidden="0" w:uiPriority="69" w:unhideWhenUsed="0"/>
+    <w:lsdException w:name="Dark List Accent 4" w:semiHidden="0" w:uiPriority="70" w:unhideWhenUsed="0"/>
+    <w:lsdException w:name="Colorful Shading Accent 4" w:semiHidden="0" w:uiPriority="71" w:unhideWhenUsed="0"/>
+    <w:lsdException w:name="Colorful List Accent 4" w:semiHidden="0" w:uiPriority="72" w:unhideWhenUsed="0"/>
+    <w:lsdException w:name="Colorful Grid Accent 4" w:semiHidden="0" w:uiPriority="73" w:unhideWhenUsed="0"/>
+    <w:lsdException w:name="Light Shading Accent 5" w:semiHidden="0" w:uiPriority="60" w:unhideWhenUsed="0"/>
+    <w:lsdException w:name="Light List Accent 5" w:semiHidden="0" w:uiPriority="61" w:unhideWhenUsed="0"/>
+    <w:lsdException w:name="Light Grid Accent 5" w:semiHidden="0" w:uiPriority="62" w:unhideWhenUsed="0"/>
+    <w:lsdException w:name="Medium Shading 1 Accent 5" w:semiHidden="0" w:uiPriority="63" w:unhideWhenUsed="0"/>
+    <w:lsdException w:name="Medium Shading 2 Accent 5" w:semiHidden="0" w:uiPriority="64" w:unhideWhenUsed="0"/>
+    <w:lsdException w:name="Medium List 1 Accent 5" w:semiHidden="0" w:uiPriority="65" w:unhideWhenUsed="0"/>
+    <w:lsdException w:name="Medium List 2 Accent 5" w:semiHidden="0" w:uiPriority="66" w:unhideWhenUsed="0"/>
+    <w:lsdException w:name="Medium Grid 1 Accent 5" w:semiHidden="0" w:uiPriority="67" w:unhideWhenUsed="0"/>
+    <w:lsdException w:name="Medium Grid 2 Accent 5" w:semiHidden="0" w:uiPriority="68" w:unhideWhenUsed="0"/>
+    <w:lsdException w:name="Medium Grid 3 Accent 5" w:semiHidden="0" w:uiPriority="69" w:unhideWhenUsed="0"/>
+    <w:lsdException w:name="Dark List Accent 5" w:semiHidden="0" w:uiPriority="70" w:unhideWhenUsed="0"/>
+    <w:lsdException w:name="Colorful Shading Accent 5" w:semiHidden="0" w:uiPriority="71" w:unhideWhenUsed="0"/>
+    <w:lsdException w:name="Colorful List Accent 5" w:semiHidden="0" w:uiPriority="72" w:unhideWhenUsed="0"/>
+    <w:lsdException w:name="Colorful Grid Accent 5" w:semiHidden="0" w:uiPriority="73" w:unhideWhenUsed="0"/>
+    <w:lsdException w:name="Light Shading Accent 6" w:semiHidden="0" w:uiPriority="60" w:unhideWhenUsed="0"/>
+    <w:lsdException w:name="Light List Accent 6" w:semiHidden="0" w:uiPriority="61" w:unhideWhenUsed="0"/>
+    <w:lsdException w:name="Light Grid Accent 6" w:semiHidden="0" w:uiPriority="62" w:unhideWhenUsed="0"/>
+    <w:lsdException w:name="Medium Shading 1 Accent 6" w:semiHidden="0" w:uiPriority="63" w:unhideWhenUsed="0"/>
+    <w:lsdException w:name="Medium Shading 2 Accent 6" w:semiHidden="0" w:uiPriority="64" w:unhideWhenUsed="0"/>
+    <w:lsdException w:name="Medium List 1 Accent 6" w:semiHidden="0" w:uiPriority="65" w:unhideWhenUsed="0"/>
+    <w:lsdException w:name="Medium List 2 Accent 6" w:semiHidden="0" w:uiPriority="66" w:unhideWhenUsed="0"/>
+    <w:lsdException w:name="Medium Grid 1 Accent 6" w:semiHidden="0" w:uiPriority="67" w:unhideWhenUsed="0"/>
+    <w:lsdException w:name="Medium Grid 2 Accent 6" w:semiHidden="0" w:uiPriority="68" w:unhideWhenUsed="0"/>
+    <w:lsdException w:name="Medium Grid 3 Accent 6" w:semiHidden="0" w:uiPriority="69" w:unhideWhenUsed="0"/>
+    <w:lsdException w:name="Dark List Accent 6" w:semiHidden="0" w:uiPriority="70" w:unhideWhenUsed="0"/>
+    <w:lsdException w:name="Colorful Shading Accent 6" w:semiHidden="0" w:uiPriority="71" w:unhideWhenUsed="0"/>
+    <w:lsdException w:name="Colorful List Accent 6" w:semiHidden="0" w:uiPriority="72" w:unhideWhenUsed="0"/>
+    <w:lsdException w:name="Colorful Grid Accent 6" w:semiHidden="0" w:uiPriority="73" w:unhideWhenUsed="0"/>
+    <w:lsdException w:name="Subtle Emphasis" w:semiHidden="0" w:uiPriority="19" w:unhideWhenUsed="0" w:qFormat="1"/>
+    <w:lsdException w:name="Intense Emphasis" w:semiHidden="0" w:uiPriority="21" w:unhideWhenUsed="0" w:qFormat="1"/>
+    <w:lsdException w:name="Subtle Reference" w:semiHidden="0" w:uiPriority="31" w:unhideWhenUsed="0" w:qFormat="1"/>
+    <w:lsdException w:name="Intense Reference" w:semiHidden="0" w:uiPriority="32" w:unhideWhenUsed="0" w:qFormat="1"/>
+    <w:lsdException w:name="Book Title" w:semiHidden="0" w:uiPriority="33" w:unhideWhenUsed="0" w:qFormat="1"/>
+    <w:lsdException w:name="Bibliography" w:uiPriority="37"/>
+    <w:lsdException w:name="TOC Heading" w:uiPriority="39" w:qFormat="1"/>
+  </w:latentStyles>
+  <w:style w:type="paragraph" w:default="1" w:styleId="a">
+    <w:name w:val="Normal"/>
+    <w:qFormat/>
+  </w:style>
+  <w:style w:type="character" w:default="1" w:styleId="a0">
+    <w:name w:val="Default Paragraph Font"/>
+    <w:uiPriority w:val="1"/>
+    <w:semiHidden/>
+    <w:unhideWhenUsed/>
+  </w:style>
+  <w:style w:type="table" w:default="1" w:styleId="a1">
+    <w:name w:val="Normal Table"/>
+    <w:uiPriority w:val="99"/>
+    <w:semiHidden/>
+    <w:unhideWhenUsed/>
+    <w:qFormat/>
+    <w:tblPr>
+      <w:tblInd w:w="0" w:type="dxa"/>
+      <w:tblCellMar>
+        <w:top w:w="0" w:type="dxa"/>
+        <w:left w:w="108" w:type="dxa"/>
+        <w:bottom w:w="0" w:type="dxa"/>
+        <w:right w:w="108" w:type="dxa"/>
+      </w:tblCellMar>
+    </w:tblPr>
+  </w:style>
+  <w:style w:type="numbering" w:default="1" w:styleId="a2">
+    <w:name w:val="No List"/>
+    <w:uiPriority w:val="99"/>
+    <w:semiHidden/>
+    <w:unhideWhenUsed/>
+  </w:style>
+  <w:style w:type="character" w:styleId="a3">
+    <w:name w:val="Placeholder Text"/>
+    <w:basedOn w:val="a0"/>
+    <w:uiPriority w:val="99"/>
+    <w:semiHidden/>
+    <w:rsid w:val="003D0784"/>
+    <w:rPr>
+      <w:color w:val="808080"/>
+    </w:rPr>
+  </w:style>
+</w:styles>
+</file>
+
+<file path=word/glossary/webSettings.xml><?xml version="1.0" encoding="utf-8"?>
+<w:webSettings xmlns:r="http://schemas.openxmlformats.org/officeDocument/2006/relationships" xmlns:w="http://schemas.openxmlformats.org/wordprocessingml/2006/main">
+  <w:optimizeForBrowser/>
+</w:webSettings>
+</file>
+
 <file path=word/theme/theme1.xml><?xml version="1.0" encoding="utf-8"?>
 <a:theme xmlns:a="http://schemas.openxmlformats.org/drawingml/2006/main" name="Тема Office">
   <a:themeElements>
@@ -60598,7 +62890,7 @@
 </file>
 
 <file path=customXml/itemProps1.xml><?xml version="1.0" encoding="utf-8"?>
-<ds:datastoreItem xmlns:ds="http://schemas.openxmlformats.org/officeDocument/2006/customXml" ds:itemID="{09D9961C-C4CE-480F-94ED-79E4CFB19746}">
+<ds:datastoreItem xmlns:ds="http://schemas.openxmlformats.org/officeDocument/2006/customXml" ds:itemID="{6CB4E18C-CE1A-40FC-9D20-96EA98085219}">
   <ds:schemaRefs>
     <ds:schemaRef ds:uri="http://schemas.openxmlformats.org/officeDocument/2006/bibliography"/>
   </ds:schemaRefs>

</xml_diff>